<commit_message>
Dodanie opisów akcji specjalnych
</commit_message>
<xml_diff>
--- a/Specyfikacja.docx
+++ b/Specyfikacja.docx
@@ -935,13 +935,7 @@
           <w:lang w:val="pl-PL"/>
         </w:rPr>
         <w:lastRenderedPageBreak/>
-        <w:t xml:space="preserve">- Opcja dodania kolejnej </w:t>
-      </w:r>
-      <w:r>
-        <w:rPr>
-          <w:lang w:val="pl-PL"/>
-        </w:rPr>
-        <w:t>zawady</w:t>
+        <w:t>- Opcja dodania kolejnej zawady</w:t>
       </w:r>
     </w:p>
     <w:p>
@@ -1071,6 +1065,430 @@
     </w:p>
     <w:p>
       <w:pPr>
+        <w:rPr>
+          <w:b/>
+          <w:bCs/>
+          <w:lang w:val="pl-PL"/>
+        </w:rPr>
+      </w:pPr>
+      <w:r>
+        <w:rPr>
+          <w:b/>
+          <w:bCs/>
+          <w:lang w:val="pl-PL"/>
+        </w:rPr>
+        <w:t>Skok:</w:t>
+      </w:r>
+    </w:p>
+    <w:p>
+      <w:pPr>
+        <w:rPr>
+          <w:lang w:val="pl-PL"/>
+        </w:rPr>
+      </w:pPr>
+      <w:r>
+        <w:rPr>
+          <w:lang w:val="pl-PL"/>
+        </w:rPr>
+        <w:t>- Nazwa</w:t>
+      </w:r>
+    </w:p>
+    <w:p>
+      <w:pPr>
+        <w:rPr>
+          <w:lang w:val="pl-PL"/>
+        </w:rPr>
+      </w:pPr>
+      <w:r>
+        <w:rPr>
+          <w:lang w:val="pl-PL"/>
+        </w:rPr>
+        <w:t>- Opis</w:t>
+      </w:r>
+    </w:p>
+    <w:p>
+      <w:pPr>
+        <w:rPr>
+          <w:lang w:val="pl-PL"/>
+        </w:rPr>
+      </w:pPr>
+      <w:r>
+        <w:rPr>
+          <w:lang w:val="pl-PL"/>
+        </w:rPr>
+        <w:t>- Wysokość</w:t>
+      </w:r>
+    </w:p>
+    <w:p>
+      <w:pPr>
+        <w:rPr>
+          <w:lang w:val="pl-PL"/>
+        </w:rPr>
+      </w:pPr>
+      <w:r>
+        <w:rPr>
+          <w:lang w:val="pl-PL"/>
+        </w:rPr>
+        <w:t>- Zasięg</w:t>
+      </w:r>
+    </w:p>
+    <w:p>
+      <w:pPr>
+        <w:rPr>
+          <w:lang w:val="pl-PL"/>
+        </w:rPr>
+      </w:pPr>
+      <w:r>
+        <w:rPr>
+          <w:lang w:val="pl-PL"/>
+        </w:rPr>
+        <w:t>- Bonus do ruchu</w:t>
+      </w:r>
+    </w:p>
+    <w:p>
+      <w:pPr>
+        <w:rPr>
+          <w:b/>
+          <w:bCs/>
+          <w:lang w:val="pl-PL"/>
+        </w:rPr>
+      </w:pPr>
+      <w:r>
+        <w:rPr>
+          <w:b/>
+          <w:bCs/>
+          <w:lang w:val="pl-PL"/>
+        </w:rPr>
+        <w:t>Granat:</w:t>
+      </w:r>
+    </w:p>
+    <w:p>
+      <w:pPr>
+        <w:rPr>
+          <w:lang w:val="pl-PL"/>
+        </w:rPr>
+      </w:pPr>
+      <w:r>
+        <w:rPr>
+          <w:lang w:val="pl-PL"/>
+        </w:rPr>
+        <w:t>- Nazwa</w:t>
+      </w:r>
+    </w:p>
+    <w:p>
+      <w:pPr>
+        <w:rPr>
+          <w:lang w:val="pl-PL"/>
+        </w:rPr>
+      </w:pPr>
+      <w:r>
+        <w:rPr>
+          <w:lang w:val="pl-PL"/>
+        </w:rPr>
+        <w:t>- Typ obrażeń</w:t>
+      </w:r>
+    </w:p>
+    <w:p>
+      <w:pPr>
+        <w:rPr>
+          <w:lang w:val="pl-PL"/>
+        </w:rPr>
+      </w:pPr>
+      <w:r>
+        <w:rPr>
+          <w:lang w:val="pl-PL"/>
+        </w:rPr>
+        <w:t>- Opis</w:t>
+      </w:r>
+    </w:p>
+    <w:p>
+      <w:pPr>
+        <w:rPr>
+          <w:lang w:val="pl-PL"/>
+        </w:rPr>
+      </w:pPr>
+      <w:r>
+        <w:rPr>
+          <w:lang w:val="pl-PL"/>
+        </w:rPr>
+        <w:t>- Obrażenia</w:t>
+      </w:r>
+    </w:p>
+    <w:p>
+      <w:pPr>
+        <w:rPr>
+          <w:lang w:val="pl-PL"/>
+        </w:rPr>
+      </w:pPr>
+      <w:r>
+        <w:rPr>
+          <w:lang w:val="pl-PL"/>
+        </w:rPr>
+        <w:t>- Zasięg</w:t>
+      </w:r>
+    </w:p>
+    <w:p>
+      <w:pPr>
+        <w:rPr>
+          <w:lang w:val="pl-PL"/>
+        </w:rPr>
+      </w:pPr>
+      <w:r>
+        <w:rPr>
+          <w:lang w:val="pl-PL"/>
+        </w:rPr>
+        <w:t>- Promień wybuchu</w:t>
+      </w:r>
+    </w:p>
+    <w:p>
+      <w:pPr>
+        <w:rPr>
+          <w:lang w:val="pl-PL"/>
+        </w:rPr>
+      </w:pPr>
+      <w:r>
+        <w:rPr>
+          <w:lang w:val="pl-PL"/>
+        </w:rPr>
+        <w:t>- Bonus do testu</w:t>
+      </w:r>
+    </w:p>
+    <w:p>
+      <w:pPr>
+        <w:rPr>
+          <w:lang w:val="pl-PL"/>
+        </w:rPr>
+      </w:pPr>
+      <w:r>
+        <w:rPr>
+          <w:lang w:val="pl-PL"/>
+        </w:rPr>
+        <w:t>- Koszt</w:t>
+      </w:r>
+    </w:p>
+    <w:p>
+      <w:pPr>
+        <w:rPr>
+          <w:b/>
+          <w:bCs/>
+          <w:lang w:val="pl-PL"/>
+        </w:rPr>
+      </w:pPr>
+      <w:r>
+        <w:rPr>
+          <w:b/>
+          <w:bCs/>
+          <w:lang w:val="pl-PL"/>
+        </w:rPr>
+        <w:t>Zdolność klasowa:</w:t>
+      </w:r>
+    </w:p>
+    <w:p>
+      <w:pPr>
+        <w:rPr>
+          <w:lang w:val="pl-PL"/>
+        </w:rPr>
+      </w:pPr>
+      <w:r>
+        <w:rPr>
+          <w:lang w:val="pl-PL"/>
+        </w:rPr>
+        <w:t>- Nazwa</w:t>
+      </w:r>
+    </w:p>
+    <w:p>
+      <w:pPr>
+        <w:rPr>
+          <w:lang w:val="pl-PL"/>
+        </w:rPr>
+      </w:pPr>
+      <w:r>
+        <w:rPr>
+          <w:lang w:val="pl-PL"/>
+        </w:rPr>
+        <w:t>- Opis</w:t>
+      </w:r>
+    </w:p>
+    <w:p>
+      <w:pPr>
+        <w:rPr>
+          <w:lang w:val="pl-PL"/>
+        </w:rPr>
+      </w:pPr>
+      <w:r>
+        <w:rPr>
+          <w:lang w:val="pl-PL"/>
+        </w:rPr>
+        <w:t>- Koszt</w:t>
+      </w:r>
+    </w:p>
+    <w:p>
+      <w:pPr>
+        <w:rPr>
+          <w:b/>
+          <w:bCs/>
+          <w:lang w:val="pl-PL"/>
+        </w:rPr>
+      </w:pPr>
+      <w:r>
+        <w:rPr>
+          <w:b/>
+          <w:bCs/>
+          <w:lang w:val="pl-PL"/>
+        </w:rPr>
+        <w:t>Superzdolność:</w:t>
+      </w:r>
+    </w:p>
+    <w:p>
+      <w:pPr>
+        <w:rPr>
+          <w:lang w:val="pl-PL"/>
+        </w:rPr>
+      </w:pPr>
+      <w:r>
+        <w:rPr>
+          <w:lang w:val="pl-PL"/>
+        </w:rPr>
+        <w:t>- Nazwa</w:t>
+      </w:r>
+    </w:p>
+    <w:p>
+      <w:pPr>
+        <w:rPr>
+          <w:lang w:val="pl-PL"/>
+        </w:rPr>
+      </w:pPr>
+      <w:r>
+        <w:rPr>
+          <w:lang w:val="pl-PL"/>
+        </w:rPr>
+        <w:lastRenderedPageBreak/>
+        <w:t>- Opis</w:t>
+      </w:r>
+    </w:p>
+    <w:p>
+      <w:pPr>
+        <w:rPr>
+          <w:lang w:val="pl-PL"/>
+        </w:rPr>
+      </w:pPr>
+      <w:r>
+        <w:rPr>
+          <w:lang w:val="pl-PL"/>
+        </w:rPr>
+        <w:t>- Koszt</w:t>
+      </w:r>
+    </w:p>
+    <w:p>
+      <w:pPr>
+        <w:rPr>
+          <w:b/>
+          <w:bCs/>
+          <w:lang w:val="pl-PL"/>
+        </w:rPr>
+      </w:pPr>
+      <w:r>
+        <w:rPr>
+          <w:b/>
+          <w:bCs/>
+          <w:lang w:val="pl-PL"/>
+        </w:rPr>
+        <w:t>Silny cios:</w:t>
+      </w:r>
+    </w:p>
+    <w:p>
+      <w:pPr>
+        <w:rPr>
+          <w:lang w:val="pl-PL"/>
+        </w:rPr>
+      </w:pPr>
+      <w:r>
+        <w:rPr>
+          <w:lang w:val="pl-PL"/>
+        </w:rPr>
+        <w:t>- Nazwa</w:t>
+      </w:r>
+    </w:p>
+    <w:p>
+      <w:pPr>
+        <w:rPr>
+          <w:lang w:val="pl-PL"/>
+        </w:rPr>
+      </w:pPr>
+      <w:r>
+        <w:rPr>
+          <w:lang w:val="pl-PL"/>
+        </w:rPr>
+        <w:t>- Typ obrażeń</w:t>
+      </w:r>
+    </w:p>
+    <w:p>
+      <w:pPr>
+        <w:rPr>
+          <w:lang w:val="pl-PL"/>
+        </w:rPr>
+      </w:pPr>
+      <w:r>
+        <w:rPr>
+          <w:lang w:val="pl-PL"/>
+        </w:rPr>
+        <w:t>- Opis</w:t>
+      </w:r>
+    </w:p>
+    <w:p>
+      <w:pPr>
+        <w:rPr>
+          <w:lang w:val="pl-PL"/>
+        </w:rPr>
+      </w:pPr>
+      <w:r>
+        <w:rPr>
+          <w:lang w:val="pl-PL"/>
+        </w:rPr>
+        <w:t>- Powiązana umiejętność</w:t>
+      </w:r>
+    </w:p>
+    <w:p>
+      <w:pPr>
+        <w:rPr>
+          <w:lang w:val="pl-PL"/>
+        </w:rPr>
+      </w:pPr>
+      <w:r>
+        <w:rPr>
+          <w:lang w:val="pl-PL"/>
+        </w:rPr>
+        <w:t>- Obrażenia</w:t>
+      </w:r>
+    </w:p>
+    <w:p>
+      <w:pPr>
+        <w:rPr>
+          <w:lang w:val="pl-PL"/>
+        </w:rPr>
+      </w:pPr>
+      <w:r>
+        <w:rPr>
+          <w:lang w:val="pl-PL"/>
+        </w:rPr>
+        <w:t>- Zasięg (zależy)</w:t>
+      </w:r>
+    </w:p>
+    <w:p>
+      <w:pPr>
+        <w:rPr>
+          <w:lang w:val="pl-PL"/>
+        </w:rPr>
+      </w:pPr>
+      <w:r>
+        <w:rPr>
+          <w:lang w:val="pl-PL"/>
+        </w:rPr>
+        <w:t>- Koszt</w:t>
+      </w:r>
+    </w:p>
+    <w:p>
+      <w:pPr>
         <w:pStyle w:val="Nagwek1"/>
         <w:rPr>
           <w:lang w:val="pl-PL"/>
@@ -1323,19 +1741,7 @@
         <w:rPr>
           <w:lang w:val="pl-PL"/>
         </w:rPr>
-        <w:t xml:space="preserve">Każdy opis </w:t>
-      </w:r>
-      <w:r>
-        <w:rPr>
-          <w:lang w:val="pl-PL"/>
-        </w:rPr>
-        <w:t>pancerzy</w:t>
-      </w:r>
-      <w:r>
-        <w:rPr>
-          <w:lang w:val="pl-PL"/>
-        </w:rPr>
-        <w:t xml:space="preserve"> składa się z poniższych</w:t>
+        <w:t>Każdy opis pancerzy składa się z poniższych</w:t>
       </w:r>
     </w:p>
     <w:p>
@@ -1883,13 +2289,7 @@
         <w:rPr>
           <w:lang w:val="pl-PL"/>
         </w:rPr>
-        <w:t xml:space="preserve"> </w:t>
-      </w:r>
-      <w:r>
-        <w:rPr>
-          <w:lang w:val="pl-PL"/>
-        </w:rPr>
-        <w:t>Opis dopalacza</w:t>
+        <w:t xml:space="preserve"> Opis dopalacza</w:t>
       </w:r>
     </w:p>
     <w:p>
@@ -2553,10 +2953,6 @@
     </w:sectPr>
   </w:body>
 </w:document>
-</file>
-
-<file path=word/numbering.xml><?xml version="1.0" encoding="utf-8"?>
-<w:numbering xmlns:wpc="http://schemas.microsoft.com/office/word/2010/wordprocessingCanvas" xmlns:cx="http://schemas.microsoft.com/office/drawing/2014/chartex" xmlns:cx1="http://schemas.microsoft.com/office/drawing/2015/9/8/chartex" xmlns:cx2="http://schemas.microsoft.com/office/drawing/2015/10/21/chartex" xmlns:cx3="http://schemas.microsoft.com/office/drawing/2016/5/9/chartex" xmlns:cx4="http://schemas.microsoft.com/office/drawing/2016/5/10/chartex" xmlns:cx5="http://schemas.microsoft.com/office/drawing/2016/5/11/chartex" xmlns:cx6="http://schemas.microsoft.com/office/drawing/2016/5/12/chartex" xmlns:cx7="http://schemas.microsoft.com/office/drawing/2016/5/13/chartex" xmlns:cx8="http://schemas.microsoft.com/office/drawing/2016/5/14/chartex" xmlns:mc="http://schemas.openxmlformats.org/markup-compatibility/2006" xmlns:aink="http://schemas.microsoft.com/office/drawing/2016/ink" xmlns:am3d="http://schemas.microsoft.com/office/drawing/2017/model3d" xmlns:o="urn:schemas-microsoft-com:office:office" xmlns:oel="http://schemas.microsoft.com/office/2019/extlst" xmlns:r="http://schemas.openxmlformats.org/officeDocument/2006/relationships" xmlns:m="http://schemas.openxmlformats.org/officeDocument/2006/math" xmlns:v="urn:schemas-microsoft-com:vml" xmlns:wp14="http://schemas.microsoft.com/office/word/2010/wordprocessingDrawing" xmlns:wp="http://schemas.openxmlformats.org/drawingml/2006/wordprocessingDrawing" xmlns:w10="urn:schemas-microsoft-com:office:word" xmlns:w="http://schemas.openxmlformats.org/wordprocessingml/2006/main" xmlns:w14="http://schemas.microsoft.com/office/word/2010/wordml" xmlns:w15="http://schemas.microsoft.com/office/word/2012/wordml" xmlns:w16cex="http://schemas.microsoft.com/office/word/2018/wordml/cex" xmlns:w16cid="http://schemas.microsoft.com/office/word/2016/wordml/cid" xmlns:w16="http://schemas.microsoft.com/office/word/2018/wordml" xmlns:w16sdtdh="http://schemas.microsoft.com/office/word/2020/wordml/sdtdatahash" xmlns:w16se="http://schemas.microsoft.com/office/word/2015/wordml/symex" xmlns:wpg="http://schemas.microsoft.com/office/word/2010/wordprocessingGroup" xmlns:wpi="http://schemas.microsoft.com/office/word/2010/wordprocessingInk" xmlns:wne="http://schemas.microsoft.com/office/word/2006/wordml" xmlns:wps="http://schemas.microsoft.com/office/word/2010/wordprocessingShape" mc:Ignorable="w14 w15 w16se w16cid w16 w16cex w16sdtdh wp14"/>
 </file>
 
 <file path=word/styles.xml><?xml version="1.0" encoding="utf-8"?>

</xml_diff>

<commit_message>
Zakończenie opisu segmentów na pierwszej stronie
</commit_message>
<xml_diff>
--- a/Specyfikacja.docx
+++ b/Specyfikacja.docx
@@ -995,6 +995,18 @@
         </w:rPr>
         <w:t xml:space="preserve"> Wigor [Wytrzymałość zależy wprost od tego atrybutu, równa jest wartości Wigor dzielonej przez 2 dodać 2.], Przewagi [Przewagi mogą ją zwiększyć.]</w:t>
       </w:r>
+      <w:r>
+        <w:rPr>
+          <w:lang w:val="pl-PL"/>
+        </w:rPr>
+        <w:t xml:space="preserve">, Defensywa </w:t>
+      </w:r>
+      <w:r>
+        <w:rPr>
+          <w:lang w:val="pl-PL"/>
+        </w:rPr>
+        <w:t>[Zwiększa o wartość bonusu z tabeli wartości.]</w:t>
+      </w:r>
     </w:p>
     <w:p>
       <w:pPr>
@@ -1631,26 +1643,14 @@
         <w:rPr>
           <w:lang w:val="pl-PL"/>
         </w:rPr>
-        <w:t>trybuty te powinny pozwolić na wykonanie rzutu kością, która jest do nich przypisana</w:t>
-      </w:r>
-      <w:r>
-        <w:rPr>
-          <w:lang w:val="pl-PL"/>
-        </w:rPr>
-        <w:t>, wartość „-” odpowiada kostce K4 z modyfikatorem -2</w:t>
-      </w:r>
-      <w:r>
-        <w:rPr>
-          <w:lang w:val="pl-PL"/>
-        </w:rPr>
-        <w:t xml:space="preserve">. Reprezentacja może być w formie tekstu, </w:t>
+        <w:t xml:space="preserve">trybuty te powinny pozwolić na wykonanie rzutu kością, która jest do nich przypisana, </w:t>
       </w:r>
       <w:r>
         <w:rPr>
           <w:lang w:val="pl-PL"/>
         </w:rPr>
         <w:lastRenderedPageBreak/>
-        <w:t xml:space="preserve">ale docelowo powinna być w stylu Radio </w:t>
+        <w:t xml:space="preserve">wartość „-” odpowiada kostce K4 z modyfikatorem -2. Reprezentacja może być w formie tekstu, ale docelowo powinna być w stylu Radio </w:t>
       </w:r>
       <w:proofErr w:type="spellStart"/>
       <w:r>
@@ -1776,25 +1776,7 @@
         <w:rPr>
           <w:lang w:val="pl-PL"/>
         </w:rPr>
-        <w:t xml:space="preserve">Zawady </w:t>
-      </w:r>
-      <w:r>
-        <w:rPr>
-          <w:lang w:val="pl-PL"/>
-        </w:rPr>
-        <w:t xml:space="preserve">mogą zależnie od sytuacji zapewnić </w:t>
-      </w:r>
-      <w:r>
-        <w:rPr>
-          <w:lang w:val="pl-PL"/>
-        </w:rPr>
-        <w:t>ujemny</w:t>
-      </w:r>
-      <w:r>
-        <w:rPr>
-          <w:lang w:val="pl-PL"/>
-        </w:rPr>
-        <w:t xml:space="preserve"> modyfikator.</w:t>
+        <w:t>Zawady mogą zależnie od sytuacji zapewnić ujemny modyfikator.</w:t>
       </w:r>
       <w:r>
         <w:rPr>
@@ -1897,13 +1879,7 @@
         <w:rPr>
           <w:lang w:val="pl-PL"/>
         </w:rPr>
-        <w:t xml:space="preserve"> </w:t>
-      </w:r>
-      <w:r>
-        <w:rPr>
-          <w:lang w:val="pl-PL"/>
-        </w:rPr>
-        <w:t>[Zręczność]</w:t>
+        <w:t xml:space="preserve"> [Zręczność]</w:t>
       </w:r>
       <w:r>
         <w:rPr>
@@ -1939,13 +1915,7 @@
         <w:rPr>
           <w:lang w:val="pl-PL"/>
         </w:rPr>
-        <w:t xml:space="preserve"> </w:t>
-      </w:r>
-      <w:r>
-        <w:rPr>
-          <w:lang w:val="pl-PL"/>
-        </w:rPr>
-        <w:t>[Spryt]</w:t>
+        <w:t xml:space="preserve"> [Spryt]</w:t>
       </w:r>
       <w:r>
         <w:rPr>
@@ -1963,13 +1933,7 @@
         <w:rPr>
           <w:lang w:val="pl-PL"/>
         </w:rPr>
-        <w:t xml:space="preserve"> </w:t>
-      </w:r>
-      <w:r>
-        <w:rPr>
-          <w:lang w:val="pl-PL"/>
-        </w:rPr>
-        <w:t>[Spryt]</w:t>
+        <w:t xml:space="preserve"> [Spryt]</w:t>
       </w:r>
       <w:r>
         <w:rPr>
@@ -1987,13 +1951,7 @@
         <w:rPr>
           <w:lang w:val="pl-PL"/>
         </w:rPr>
-        <w:t xml:space="preserve"> </w:t>
-      </w:r>
-      <w:r>
-        <w:rPr>
-          <w:lang w:val="pl-PL"/>
-        </w:rPr>
-        <w:t>[Zręczność]</w:t>
+        <w:t xml:space="preserve"> [Zręczność]</w:t>
       </w:r>
       <w:r>
         <w:rPr>
@@ -2011,13 +1969,7 @@
         <w:rPr>
           <w:lang w:val="pl-PL"/>
         </w:rPr>
-        <w:t xml:space="preserve"> </w:t>
-      </w:r>
-      <w:r>
-        <w:rPr>
-          <w:lang w:val="pl-PL"/>
-        </w:rPr>
-        <w:t>[Zręczność]</w:t>
+        <w:t xml:space="preserve"> [Zręczność]</w:t>
       </w:r>
       <w:r>
         <w:rPr>
@@ -2035,13 +1987,7 @@
         <w:rPr>
           <w:lang w:val="pl-PL"/>
         </w:rPr>
-        <w:t xml:space="preserve"> </w:t>
-      </w:r>
-      <w:r>
-        <w:rPr>
-          <w:lang w:val="pl-PL"/>
-        </w:rPr>
-        <w:t>[Zręczność]</w:t>
+        <w:t xml:space="preserve"> [Zręczność]</w:t>
       </w:r>
       <w:r>
         <w:rPr>
@@ -2059,13 +2005,7 @@
         <w:rPr>
           <w:lang w:val="pl-PL"/>
         </w:rPr>
-        <w:t xml:space="preserve"> </w:t>
-      </w:r>
-      <w:r>
-        <w:rPr>
-          <w:lang w:val="pl-PL"/>
-        </w:rPr>
-        <w:t>[Spryt]</w:t>
+        <w:t xml:space="preserve"> [Spryt]</w:t>
       </w:r>
       <w:r>
         <w:rPr>
@@ -2083,13 +2023,7 @@
         <w:rPr>
           <w:lang w:val="pl-PL"/>
         </w:rPr>
-        <w:t xml:space="preserve"> </w:t>
-      </w:r>
-      <w:r>
-        <w:rPr>
-          <w:lang w:val="pl-PL"/>
-        </w:rPr>
-        <w:t>[Zręczność]</w:t>
+        <w:t xml:space="preserve"> [Zręczność]</w:t>
       </w:r>
       <w:r>
         <w:rPr>
@@ -2107,13 +2041,7 @@
         <w:rPr>
           <w:lang w:val="pl-PL"/>
         </w:rPr>
-        <w:t xml:space="preserve"> </w:t>
-      </w:r>
-      <w:r>
-        <w:rPr>
-          <w:lang w:val="pl-PL"/>
-        </w:rPr>
-        <w:t>[Spryt]</w:t>
+        <w:t xml:space="preserve"> [Spryt]</w:t>
       </w:r>
       <w:r>
         <w:rPr>
@@ -2131,13 +2059,7 @@
         <w:rPr>
           <w:lang w:val="pl-PL"/>
         </w:rPr>
-        <w:t xml:space="preserve"> </w:t>
-      </w:r>
-      <w:r>
-        <w:rPr>
-          <w:lang w:val="pl-PL"/>
-        </w:rPr>
-        <w:t>[Zręczność]</w:t>
+        <w:t xml:space="preserve"> [Zręczność]</w:t>
       </w:r>
       <w:r>
         <w:rPr>
@@ -2155,13 +2077,7 @@
         <w:rPr>
           <w:lang w:val="pl-PL"/>
         </w:rPr>
-        <w:t xml:space="preserve"> </w:t>
-      </w:r>
-      <w:r>
-        <w:rPr>
-          <w:lang w:val="pl-PL"/>
-        </w:rPr>
-        <w:t>[Zręczność]</w:t>
+        <w:t xml:space="preserve"> [Zręczność]</w:t>
       </w:r>
       <w:r>
         <w:rPr>
@@ -2179,13 +2095,7 @@
         <w:rPr>
           <w:lang w:val="pl-PL"/>
         </w:rPr>
-        <w:t xml:space="preserve"> </w:t>
-      </w:r>
-      <w:r>
-        <w:rPr>
-          <w:lang w:val="pl-PL"/>
-        </w:rPr>
-        <w:t>[Spryt]</w:t>
+        <w:t xml:space="preserve"> [Spryt]</w:t>
       </w:r>
       <w:r>
         <w:rPr>
@@ -2203,13 +2113,7 @@
         <w:rPr>
           <w:lang w:val="pl-PL"/>
         </w:rPr>
-        <w:t xml:space="preserve"> </w:t>
-      </w:r>
-      <w:r>
-        <w:rPr>
-          <w:lang w:val="pl-PL"/>
-        </w:rPr>
-        <w:t>[Spryt]</w:t>
+        <w:t xml:space="preserve"> [Spryt]</w:t>
       </w:r>
       <w:r>
         <w:rPr>
@@ -2227,19 +2131,7 @@
         <w:rPr>
           <w:lang w:val="pl-PL"/>
         </w:rPr>
-        <w:t xml:space="preserve"> </w:t>
-      </w:r>
-      <w:r>
-        <w:rPr>
-          <w:lang w:val="pl-PL"/>
-        </w:rPr>
-        <w:t>[Duch]</w:t>
-      </w:r>
-      <w:r>
-        <w:rPr>
-          <w:lang w:val="pl-PL"/>
-        </w:rPr>
-        <w:t>.</w:t>
+        <w:t xml:space="preserve"> [Duch].</w:t>
       </w:r>
     </w:p>
     <w:p>
@@ -2541,61 +2433,7 @@
         <w:rPr>
           <w:lang w:val="pl-PL"/>
         </w:rPr>
-        <w:t xml:space="preserve"> Pozwala na dodanie kolejnej</w:t>
-      </w:r>
-      <w:r>
-        <w:rPr>
-          <w:lang w:val="pl-PL"/>
-        </w:rPr>
-        <w:t xml:space="preserve"> Przewagi</w:t>
-      </w:r>
-      <w:r>
-        <w:rPr>
-          <w:lang w:val="pl-PL"/>
-        </w:rPr>
-        <w:t>, któr</w:t>
-      </w:r>
-      <w:r>
-        <w:rPr>
-          <w:lang w:val="pl-PL"/>
-        </w:rPr>
-        <w:t>a</w:t>
-      </w:r>
-      <w:r>
-        <w:rPr>
-          <w:lang w:val="pl-PL"/>
-        </w:rPr>
-        <w:t xml:space="preserve"> nie jest uwzględniona na </w:t>
-      </w:r>
-      <w:r>
-        <w:rPr>
-          <w:lang w:val="pl-PL"/>
-        </w:rPr>
-        <w:t>karcie postaci</w:t>
-      </w:r>
-      <w:r>
-        <w:rPr>
-          <w:lang w:val="pl-PL"/>
-        </w:rPr>
-        <w:t xml:space="preserve">. </w:t>
-      </w:r>
-      <w:r>
-        <w:rPr>
-          <w:lang w:val="pl-PL"/>
-        </w:rPr>
-        <w:t>Aby dodać daną przewagę, postać musi spełniać jej Wymagania</w:t>
-      </w:r>
-      <w:r>
-        <w:rPr>
-          <w:lang w:val="pl-PL"/>
-        </w:rPr>
-        <w:t>.</w:t>
-      </w:r>
-      <w:r>
-        <w:rPr>
-          <w:lang w:val="pl-PL"/>
-        </w:rPr>
-        <w:t xml:space="preserve"> </w:t>
+        <w:t xml:space="preserve"> Pozwala na dodanie kolejnej Przewagi, która nie jest uwzględniona na karcie postaci. Aby dodać daną przewagę, postać musi spełniać jej Wymagania. </w:t>
       </w:r>
       <w:r>
         <w:rPr>
@@ -2656,19 +2494,7 @@
         <w:rPr>
           <w:lang w:val="pl-PL"/>
         </w:rPr>
-        <w:t xml:space="preserve"> Każda </w:t>
-      </w:r>
-      <w:r>
-        <w:rPr>
-          <w:lang w:val="pl-PL"/>
-        </w:rPr>
-        <w:t>Zawada</w:t>
-      </w:r>
-      <w:r>
-        <w:rPr>
-          <w:lang w:val="pl-PL"/>
-        </w:rPr>
-        <w:t xml:space="preserve"> jest opisana przy pomocy poniższych trzech atrybutów.</w:t>
+        <w:t xml:space="preserve"> Każda Zawada jest opisana przy pomocy poniższych trzech atrybutów.</w:t>
       </w:r>
     </w:p>
     <w:p>
@@ -2837,19 +2663,7 @@
         <w:rPr>
           <w:lang w:val="pl-PL"/>
         </w:rPr>
-        <w:t xml:space="preserve"> Pozwala na dodanie kolejnej </w:t>
-      </w:r>
-      <w:r>
-        <w:rPr>
-          <w:lang w:val="pl-PL"/>
-        </w:rPr>
-        <w:t>Zawady</w:t>
-      </w:r>
-      <w:r>
-        <w:rPr>
-          <w:lang w:val="pl-PL"/>
-        </w:rPr>
-        <w:t>, która nie jest uwzględniona na karcie postaci.</w:t>
+        <w:t xml:space="preserve"> Pozwala na dodanie kolejnej Zawady, która nie jest uwzględniona na karcie postaci.</w:t>
       </w:r>
     </w:p>
     <w:p>
@@ -2866,6 +2680,7 @@
           <w:bCs/>
           <w:lang w:val="pl-PL"/>
         </w:rPr>
+        <w:lastRenderedPageBreak/>
         <w:t>Opancerzenie ciała:</w:t>
       </w:r>
     </w:p>
@@ -2880,7 +2695,6 @@
           <w:u w:val="single"/>
           <w:lang w:val="pl-PL"/>
         </w:rPr>
-        <w:lastRenderedPageBreak/>
         <w:t>Opis:</w:t>
       </w:r>
       <w:r>
@@ -3027,41 +2841,284 @@
     </w:p>
     <w:p>
       <w:pPr>
-        <w:rPr>
-          <w:lang w:val="pl-PL"/>
-        </w:rPr>
-      </w:pPr>
-      <w:r>
-        <w:rPr>
-          <w:lang w:val="pl-PL"/>
-        </w:rPr>
-        <w:t>- Wytrzymałość (tarcze)</w:t>
-      </w:r>
-    </w:p>
-    <w:p>
-      <w:pPr>
-        <w:rPr>
-          <w:lang w:val="pl-PL"/>
-        </w:rPr>
-      </w:pPr>
-      <w:r>
-        <w:rPr>
-          <w:lang w:val="pl-PL"/>
-        </w:rPr>
-        <w:t>- Tempo regeneracji</w:t>
-      </w:r>
-    </w:p>
-    <w:p>
-      <w:pPr>
-        <w:rPr>
-          <w:lang w:val="pl-PL"/>
-        </w:rPr>
-      </w:pPr>
-      <w:r>
-        <w:rPr>
-          <w:lang w:val="pl-PL"/>
-        </w:rPr>
-        <w:t>- Maksimum wytrzymałości</w:t>
+        <w:pStyle w:val="Akapitzlist"/>
+        <w:numPr>
+          <w:ilvl w:val="0"/>
+          <w:numId w:val="7"/>
+        </w:numPr>
+        <w:rPr>
+          <w:lang w:val="pl-PL"/>
+        </w:rPr>
+      </w:pPr>
+      <w:r>
+        <w:rPr>
+          <w:lang w:val="pl-PL"/>
+        </w:rPr>
+        <w:t>T</w:t>
+      </w:r>
+      <w:r>
+        <w:rPr>
+          <w:lang w:val="pl-PL"/>
+        </w:rPr>
+        <w:t>arcze</w:t>
+      </w:r>
+      <w:r>
+        <w:rPr>
+          <w:lang w:val="pl-PL"/>
+        </w:rPr>
+        <w:br/>
+      </w:r>
+      <w:r>
+        <w:rPr>
+          <w:u w:val="single"/>
+          <w:lang w:val="pl-PL"/>
+        </w:rPr>
+        <w:t>Opis:</w:t>
+      </w:r>
+      <w:r>
+        <w:rPr>
+          <w:lang w:val="pl-PL"/>
+        </w:rPr>
+        <w:t xml:space="preserve"> Reprezentują życie i będą się zmieniać w trakcie gry. W ich skład wchodzi Rana, Szok plus tyle tarcz ile wynosi Maksimum tarcz. </w:t>
+      </w:r>
+      <w:r>
+        <w:rPr>
+          <w:i/>
+          <w:iCs/>
+          <w:lang w:val="pl-PL"/>
+        </w:rPr>
+        <w:t xml:space="preserve">Powinny to być </w:t>
+      </w:r>
+      <w:proofErr w:type="spellStart"/>
+      <w:r>
+        <w:rPr>
+          <w:i/>
+          <w:iCs/>
+          <w:lang w:val="pl-PL"/>
+        </w:rPr>
+        <w:t>checkboxy</w:t>
+      </w:r>
+      <w:proofErr w:type="spellEnd"/>
+      <w:r>
+        <w:rPr>
+          <w:i/>
+          <w:iCs/>
+          <w:lang w:val="pl-PL"/>
+        </w:rPr>
+        <w:t xml:space="preserve"> o odpowiedniej liczebności.</w:t>
+      </w:r>
+      <w:r>
+        <w:rPr>
+          <w:i/>
+          <w:iCs/>
+          <w:lang w:val="pl-PL"/>
+        </w:rPr>
+        <w:br/>
+      </w:r>
+      <w:r>
+        <w:rPr>
+          <w:lang w:val="pl-PL"/>
+        </w:rPr>
+        <w:t xml:space="preserve">Wartości akceptowalne: Liczby całkowite nieujemne. </w:t>
+      </w:r>
+    </w:p>
+    <w:p>
+      <w:pPr>
+        <w:pStyle w:val="Akapitzlist"/>
+        <w:numPr>
+          <w:ilvl w:val="0"/>
+          <w:numId w:val="7"/>
+        </w:numPr>
+        <w:rPr>
+          <w:lang w:val="pl-PL"/>
+        </w:rPr>
+      </w:pPr>
+      <w:r>
+        <w:rPr>
+          <w:lang w:val="pl-PL"/>
+        </w:rPr>
+        <w:t>Maksimum tarcz</w:t>
+      </w:r>
+      <w:r>
+        <w:rPr>
+          <w:lang w:val="pl-PL"/>
+        </w:rPr>
+        <w:br/>
+        <w:t>Wartości akceptowalne: Liczby całkowite równe bądź większe od 3.</w:t>
+      </w:r>
+      <w:r>
+        <w:rPr>
+          <w:lang w:val="pl-PL"/>
+        </w:rPr>
+        <w:br/>
+      </w:r>
+      <w:r>
+        <w:rPr>
+          <w:u w:val="single"/>
+          <w:lang w:val="pl-PL"/>
+        </w:rPr>
+        <w:t>Atrybut zależny od:</w:t>
+      </w:r>
+      <w:r>
+        <w:rPr>
+          <w:lang w:val="pl-PL"/>
+        </w:rPr>
+        <w:t xml:space="preserve"> Defensywa </w:t>
+      </w:r>
+      <w:r>
+        <w:rPr>
+          <w:lang w:val="pl-PL"/>
+        </w:rPr>
+        <w:t>[Zwiększa o wartość bonusu z tabeli wartości.]</w:t>
+      </w:r>
+    </w:p>
+    <w:p>
+      <w:pPr>
+        <w:pStyle w:val="Akapitzlist"/>
+        <w:numPr>
+          <w:ilvl w:val="0"/>
+          <w:numId w:val="7"/>
+        </w:numPr>
+        <w:rPr>
+          <w:lang w:val="pl-PL"/>
+        </w:rPr>
+      </w:pPr>
+      <w:r>
+        <w:rPr>
+          <w:lang w:val="pl-PL"/>
+        </w:rPr>
+        <w:t>Tempo regeneracji</w:t>
+      </w:r>
+      <w:r>
+        <w:rPr>
+          <w:lang w:val="pl-PL"/>
+        </w:rPr>
+        <w:br/>
+      </w:r>
+      <w:r>
+        <w:rPr>
+          <w:u w:val="single"/>
+          <w:lang w:val="pl-PL"/>
+        </w:rPr>
+        <w:t>Opis:</w:t>
+      </w:r>
+      <w:r>
+        <w:rPr>
+          <w:lang w:val="pl-PL"/>
+        </w:rPr>
+        <w:t xml:space="preserve"> Atrybut te</w:t>
+      </w:r>
+      <w:r>
+        <w:rPr>
+          <w:lang w:val="pl-PL"/>
+        </w:rPr>
+        <w:t>n</w:t>
+      </w:r>
+      <w:r>
+        <w:rPr>
+          <w:lang w:val="pl-PL"/>
+        </w:rPr>
+        <w:t xml:space="preserve"> </w:t>
+      </w:r>
+      <w:r>
+        <w:rPr>
+          <w:lang w:val="pl-PL"/>
+        </w:rPr>
+        <w:t>powinien</w:t>
+      </w:r>
+      <w:r>
+        <w:rPr>
+          <w:lang w:val="pl-PL"/>
+        </w:rPr>
+        <w:t xml:space="preserve"> pozwolić na wykonanie rzutu kością, któr</w:t>
+      </w:r>
+      <w:r>
+        <w:rPr>
+          <w:lang w:val="pl-PL"/>
+        </w:rPr>
+        <w:t>y</w:t>
+      </w:r>
+      <w:r>
+        <w:rPr>
+          <w:lang w:val="pl-PL"/>
+        </w:rPr>
+        <w:t xml:space="preserve"> jest do ni</w:t>
+      </w:r>
+      <w:r>
+        <w:rPr>
+          <w:lang w:val="pl-PL"/>
+        </w:rPr>
+        <w:t>ego</w:t>
+      </w:r>
+      <w:r>
+        <w:rPr>
+          <w:lang w:val="pl-PL"/>
+        </w:rPr>
+        <w:t xml:space="preserve"> przypisan</w:t>
+      </w:r>
+      <w:r>
+        <w:rPr>
+          <w:lang w:val="pl-PL"/>
+        </w:rPr>
+        <w:t>y</w:t>
+      </w:r>
+      <w:r>
+        <w:rPr>
+          <w:lang w:val="pl-PL"/>
+        </w:rPr>
+        <w:t xml:space="preserve">. </w:t>
+      </w:r>
+      <w:r>
+        <w:rPr>
+          <w:lang w:val="pl-PL"/>
+        </w:rPr>
+        <w:br/>
+      </w:r>
+      <w:r>
+        <w:rPr>
+          <w:u w:val="single"/>
+          <w:lang w:val="pl-PL"/>
+        </w:rPr>
+        <w:t>Wartości akceptowane:</w:t>
+      </w:r>
+      <w:r>
+        <w:rPr>
+          <w:lang w:val="pl-PL"/>
+        </w:rPr>
+        <w:t xml:space="preserve"> K4, K6, K8, K10, K12 (Reprezentacja kostek). </w:t>
+      </w:r>
+      <w:r>
+        <w:rPr>
+          <w:i/>
+          <w:iCs/>
+          <w:lang w:val="pl-PL"/>
+        </w:rPr>
+        <w:t>Czasem może się pojawić w zapisie pod kostce +liczba.</w:t>
+      </w:r>
+      <w:r>
+        <w:rPr>
+          <w:lang w:val="pl-PL"/>
+        </w:rPr>
+        <w:br/>
+      </w:r>
+      <w:r>
+        <w:rPr>
+          <w:u w:val="single"/>
+          <w:lang w:val="pl-PL"/>
+        </w:rPr>
+        <w:t>Atrybut zależny od:</w:t>
+      </w:r>
+      <w:r>
+        <w:rPr>
+          <w:lang w:val="pl-PL"/>
+        </w:rPr>
+        <w:t xml:space="preserve"> Regeneracja </w:t>
+      </w:r>
+      <w:r>
+        <w:rPr>
+          <w:lang w:val="pl-PL"/>
+        </w:rPr>
+        <w:t>[Zwiększa o wartość bonusu z tabeli wartości.]</w:t>
       </w:r>
     </w:p>
     <w:p>
@@ -3083,67 +3140,261 @@
     </w:p>
     <w:p>
       <w:pPr>
-        <w:rPr>
-          <w:lang w:val="pl-PL"/>
-        </w:rPr>
-      </w:pPr>
-      <w:r>
-        <w:rPr>
-          <w:lang w:val="pl-PL"/>
-        </w:rPr>
-        <w:t>- Nazwa</w:t>
-      </w:r>
-    </w:p>
-    <w:p>
-      <w:pPr>
-        <w:rPr>
-          <w:lang w:val="pl-PL"/>
-        </w:rPr>
-      </w:pPr>
-      <w:r>
-        <w:rPr>
-          <w:lang w:val="pl-PL"/>
-        </w:rPr>
-        <w:t>- Opis</w:t>
-      </w:r>
-    </w:p>
-    <w:p>
-      <w:pPr>
-        <w:rPr>
-          <w:lang w:val="pl-PL"/>
-        </w:rPr>
-      </w:pPr>
-      <w:r>
-        <w:rPr>
-          <w:lang w:val="pl-PL"/>
-        </w:rPr>
-        <w:t>- Wysokość</w:t>
-      </w:r>
-    </w:p>
-    <w:p>
-      <w:pPr>
-        <w:rPr>
-          <w:lang w:val="pl-PL"/>
-        </w:rPr>
-      </w:pPr>
-      <w:r>
-        <w:rPr>
-          <w:lang w:val="pl-PL"/>
-        </w:rPr>
-        <w:t>- Zasięg</w:t>
-      </w:r>
-    </w:p>
-    <w:p>
-      <w:pPr>
-        <w:rPr>
-          <w:lang w:val="pl-PL"/>
-        </w:rPr>
-      </w:pPr>
-      <w:r>
-        <w:rPr>
-          <w:lang w:val="pl-PL"/>
-        </w:rPr>
-        <w:t>- Bonus do ruchu</w:t>
+        <w:pStyle w:val="Akapitzlist"/>
+        <w:numPr>
+          <w:ilvl w:val="0"/>
+          <w:numId w:val="5"/>
+        </w:numPr>
+        <w:rPr>
+          <w:lang w:val="pl-PL"/>
+        </w:rPr>
+      </w:pPr>
+      <w:r>
+        <w:rPr>
+          <w:lang w:val="pl-PL"/>
+        </w:rPr>
+        <w:t>Nazwa</w:t>
+      </w:r>
+      <w:r>
+        <w:rPr>
+          <w:lang w:val="pl-PL"/>
+        </w:rPr>
+        <w:br/>
+      </w:r>
+      <w:r>
+        <w:rPr>
+          <w:u w:val="single"/>
+          <w:lang w:val="pl-PL"/>
+        </w:rPr>
+        <w:t>Wartości akceptowane:</w:t>
+      </w:r>
+      <w:r>
+        <w:rPr>
+          <w:u w:val="single"/>
+          <w:lang w:val="pl-PL"/>
+        </w:rPr>
+        <w:t xml:space="preserve"> </w:t>
+      </w:r>
+      <w:r>
+        <w:rPr>
+          <w:lang w:val="pl-PL"/>
+        </w:rPr>
+        <w:t>Tekst.</w:t>
+      </w:r>
+    </w:p>
+    <w:p>
+      <w:pPr>
+        <w:pStyle w:val="Akapitzlist"/>
+        <w:numPr>
+          <w:ilvl w:val="0"/>
+          <w:numId w:val="5"/>
+        </w:numPr>
+        <w:rPr>
+          <w:lang w:val="pl-PL"/>
+        </w:rPr>
+      </w:pPr>
+      <w:r>
+        <w:rPr>
+          <w:lang w:val="pl-PL"/>
+        </w:rPr>
+        <w:t>Opis</w:t>
+      </w:r>
+      <w:r>
+        <w:rPr>
+          <w:lang w:val="pl-PL"/>
+        </w:rPr>
+        <w:br/>
+      </w:r>
+      <w:r>
+        <w:rPr>
+          <w:u w:val="single"/>
+          <w:lang w:val="pl-PL"/>
+        </w:rPr>
+        <w:t>Wartości akceptowane:</w:t>
+      </w:r>
+      <w:r>
+        <w:rPr>
+          <w:u w:val="single"/>
+          <w:lang w:val="pl-PL"/>
+        </w:rPr>
+        <w:t xml:space="preserve"> </w:t>
+      </w:r>
+      <w:r>
+        <w:rPr>
+          <w:lang w:val="pl-PL"/>
+        </w:rPr>
+        <w:t>Tekst.</w:t>
+      </w:r>
+    </w:p>
+    <w:p>
+      <w:pPr>
+        <w:pStyle w:val="Akapitzlist"/>
+        <w:numPr>
+          <w:ilvl w:val="0"/>
+          <w:numId w:val="5"/>
+        </w:numPr>
+        <w:rPr>
+          <w:lang w:val="pl-PL"/>
+        </w:rPr>
+      </w:pPr>
+      <w:r>
+        <w:rPr>
+          <w:lang w:val="pl-PL"/>
+        </w:rPr>
+        <w:t>Wysokość</w:t>
+      </w:r>
+      <w:r>
+        <w:rPr>
+          <w:lang w:val="pl-PL"/>
+        </w:rPr>
+        <w:br/>
+      </w:r>
+      <w:r>
+        <w:rPr>
+          <w:u w:val="single"/>
+          <w:lang w:val="pl-PL"/>
+        </w:rPr>
+        <w:t>Wartości akceptowalne:</w:t>
+      </w:r>
+      <w:r>
+        <w:rPr>
+          <w:lang w:val="pl-PL"/>
+        </w:rPr>
+        <w:t xml:space="preserve"> Liczba całkowita dodatnia</w:t>
+      </w:r>
+      <w:r>
+        <w:rPr>
+          <w:lang w:val="pl-PL"/>
+        </w:rPr>
+        <w:t xml:space="preserve"> </w:t>
+      </w:r>
+      <w:r>
+        <w:rPr>
+          <w:lang w:val="pl-PL"/>
+        </w:rPr>
+        <w:t>ze znakiem apostrofu</w:t>
+      </w:r>
+      <w:r>
+        <w:rPr>
+          <w:lang w:val="pl-PL"/>
+        </w:rPr>
+        <w:t>.</w:t>
+      </w:r>
+      <w:r>
+        <w:rPr>
+          <w:lang w:val="pl-PL"/>
+        </w:rPr>
+        <w:t xml:space="preserve"> Np. 3’</w:t>
+      </w:r>
+    </w:p>
+    <w:p>
+      <w:pPr>
+        <w:pStyle w:val="Akapitzlist"/>
+        <w:numPr>
+          <w:ilvl w:val="0"/>
+          <w:numId w:val="5"/>
+        </w:numPr>
+        <w:rPr>
+          <w:lang w:val="pl-PL"/>
+        </w:rPr>
+      </w:pPr>
+      <w:r>
+        <w:rPr>
+          <w:lang w:val="pl-PL"/>
+        </w:rPr>
+        <w:t>Zasięg</w:t>
+      </w:r>
+      <w:r>
+        <w:rPr>
+          <w:lang w:val="pl-PL"/>
+        </w:rPr>
+        <w:br/>
+      </w:r>
+      <w:r>
+        <w:rPr>
+          <w:u w:val="single"/>
+          <w:lang w:val="pl-PL"/>
+        </w:rPr>
+        <w:t>Wartości akceptowalne:</w:t>
+      </w:r>
+      <w:r>
+        <w:rPr>
+          <w:lang w:val="pl-PL"/>
+        </w:rPr>
+        <w:t xml:space="preserve"> </w:t>
+      </w:r>
+      <w:r>
+        <w:rPr>
+          <w:lang w:val="pl-PL"/>
+        </w:rPr>
+        <w:t>Bieg + liczba całkowita dodatnia</w:t>
+      </w:r>
+      <w:r>
+        <w:rPr>
+          <w:lang w:val="pl-PL"/>
+        </w:rPr>
+        <w:t xml:space="preserve"> </w:t>
+      </w:r>
+      <w:r>
+        <w:rPr>
+          <w:lang w:val="pl-PL"/>
+        </w:rPr>
+        <w:t>ze znakiem apostrofu</w:t>
+      </w:r>
+      <w:r>
+        <w:rPr>
+          <w:lang w:val="pl-PL"/>
+        </w:rPr>
+        <w:t>.</w:t>
+      </w:r>
+      <w:r>
+        <w:rPr>
+          <w:lang w:val="pl-PL"/>
+        </w:rPr>
+        <w:t xml:space="preserve"> Jest to tekst, ponieważ wartość biegu zależy każdorazowo od rzutu kością.</w:t>
+      </w:r>
+      <w:r>
+        <w:rPr>
+          <w:lang w:val="pl-PL"/>
+        </w:rPr>
+        <w:t xml:space="preserve"> Np. Bieg+2’.</w:t>
+      </w:r>
+    </w:p>
+    <w:p>
+      <w:pPr>
+        <w:pStyle w:val="Akapitzlist"/>
+        <w:numPr>
+          <w:ilvl w:val="0"/>
+          <w:numId w:val="5"/>
+        </w:numPr>
+        <w:rPr>
+          <w:lang w:val="pl-PL"/>
+        </w:rPr>
+      </w:pPr>
+      <w:r>
+        <w:rPr>
+          <w:lang w:val="pl-PL"/>
+        </w:rPr>
+        <w:t>Bonus do ruchu</w:t>
+      </w:r>
+      <w:r>
+        <w:rPr>
+          <w:lang w:val="pl-PL"/>
+        </w:rPr>
+        <w:br/>
+      </w:r>
+      <w:r>
+        <w:rPr>
+          <w:u w:val="single"/>
+          <w:lang w:val="pl-PL"/>
+        </w:rPr>
+        <w:t>Wartości akceptowalne:</w:t>
+      </w:r>
+      <w:r>
+        <w:rPr>
+          <w:lang w:val="pl-PL"/>
+        </w:rPr>
+        <w:t xml:space="preserve"> Liczba całkowita.</w:t>
       </w:r>
     </w:p>
     <w:p>
@@ -3165,106 +3416,424 @@
     </w:p>
     <w:p>
       <w:pPr>
-        <w:rPr>
-          <w:lang w:val="pl-PL"/>
-        </w:rPr>
-      </w:pPr>
-      <w:r>
-        <w:rPr>
-          <w:lang w:val="pl-PL"/>
-        </w:rPr>
-        <w:t>- Nazwa</w:t>
-      </w:r>
-    </w:p>
-    <w:p>
-      <w:pPr>
-        <w:rPr>
-          <w:lang w:val="pl-PL"/>
-        </w:rPr>
-      </w:pPr>
-      <w:r>
-        <w:rPr>
-          <w:lang w:val="pl-PL"/>
-        </w:rPr>
-        <w:t>- Typ obrażeń</w:t>
-      </w:r>
-    </w:p>
-    <w:p>
-      <w:pPr>
-        <w:rPr>
-          <w:lang w:val="pl-PL"/>
-        </w:rPr>
-      </w:pPr>
-      <w:r>
-        <w:rPr>
-          <w:lang w:val="pl-PL"/>
-        </w:rPr>
-        <w:t>- Opis</w:t>
-      </w:r>
-    </w:p>
-    <w:p>
-      <w:pPr>
-        <w:rPr>
-          <w:lang w:val="pl-PL"/>
-        </w:rPr>
-      </w:pPr>
-      <w:r>
-        <w:rPr>
-          <w:lang w:val="pl-PL"/>
-        </w:rPr>
-        <w:t>- Obrażenia</w:t>
-      </w:r>
-    </w:p>
-    <w:p>
-      <w:pPr>
-        <w:rPr>
-          <w:lang w:val="pl-PL"/>
-        </w:rPr>
-      </w:pPr>
-      <w:r>
-        <w:rPr>
-          <w:lang w:val="pl-PL"/>
-        </w:rPr>
-        <w:t>- Zasięg</w:t>
-      </w:r>
-    </w:p>
-    <w:p>
-      <w:pPr>
-        <w:rPr>
-          <w:lang w:val="pl-PL"/>
-        </w:rPr>
-      </w:pPr>
-      <w:r>
-        <w:rPr>
-          <w:lang w:val="pl-PL"/>
-        </w:rPr>
-        <w:t>- Promień wybuchu</w:t>
-      </w:r>
-    </w:p>
-    <w:p>
-      <w:pPr>
-        <w:rPr>
-          <w:lang w:val="pl-PL"/>
-        </w:rPr>
-      </w:pPr>
-      <w:r>
-        <w:rPr>
-          <w:lang w:val="pl-PL"/>
-        </w:rPr>
-        <w:t>- Bonus do testu</w:t>
-      </w:r>
-    </w:p>
-    <w:p>
-      <w:pPr>
-        <w:rPr>
-          <w:lang w:val="pl-PL"/>
-        </w:rPr>
-      </w:pPr>
-      <w:r>
-        <w:rPr>
-          <w:lang w:val="pl-PL"/>
-        </w:rPr>
-        <w:t>- Koszt</w:t>
+        <w:pStyle w:val="Akapitzlist"/>
+        <w:numPr>
+          <w:ilvl w:val="0"/>
+          <w:numId w:val="5"/>
+        </w:numPr>
+        <w:rPr>
+          <w:lang w:val="pl-PL"/>
+        </w:rPr>
+      </w:pPr>
+      <w:r>
+        <w:rPr>
+          <w:lang w:val="pl-PL"/>
+        </w:rPr>
+        <w:t>Nazwa</w:t>
+      </w:r>
+      <w:r>
+        <w:rPr>
+          <w:lang w:val="pl-PL"/>
+        </w:rPr>
+        <w:br/>
+      </w:r>
+      <w:r>
+        <w:rPr>
+          <w:u w:val="single"/>
+          <w:lang w:val="pl-PL"/>
+        </w:rPr>
+        <w:t>Wartości akceptowane:</w:t>
+      </w:r>
+      <w:r>
+        <w:rPr>
+          <w:u w:val="single"/>
+          <w:lang w:val="pl-PL"/>
+        </w:rPr>
+        <w:t xml:space="preserve"> </w:t>
+      </w:r>
+      <w:r>
+        <w:rPr>
+          <w:lang w:val="pl-PL"/>
+        </w:rPr>
+        <w:t>Tekst.</w:t>
+      </w:r>
+    </w:p>
+    <w:p>
+      <w:pPr>
+        <w:pStyle w:val="Akapitzlist"/>
+        <w:numPr>
+          <w:ilvl w:val="0"/>
+          <w:numId w:val="5"/>
+        </w:numPr>
+        <w:rPr>
+          <w:lang w:val="pl-PL"/>
+        </w:rPr>
+      </w:pPr>
+      <w:r>
+        <w:rPr>
+          <w:lang w:val="pl-PL"/>
+        </w:rPr>
+        <w:t>Opis</w:t>
+      </w:r>
+      <w:r>
+        <w:rPr>
+          <w:lang w:val="pl-PL"/>
+        </w:rPr>
+        <w:br/>
+      </w:r>
+      <w:r>
+        <w:rPr>
+          <w:u w:val="single"/>
+          <w:lang w:val="pl-PL"/>
+        </w:rPr>
+        <w:t>Wartości akceptowane:</w:t>
+      </w:r>
+      <w:r>
+        <w:rPr>
+          <w:u w:val="single"/>
+          <w:lang w:val="pl-PL"/>
+        </w:rPr>
+        <w:t xml:space="preserve"> </w:t>
+      </w:r>
+      <w:r>
+        <w:rPr>
+          <w:lang w:val="pl-PL"/>
+        </w:rPr>
+        <w:t>Tekst.</w:t>
+      </w:r>
+    </w:p>
+    <w:p>
+      <w:pPr>
+        <w:pStyle w:val="Akapitzlist"/>
+        <w:numPr>
+          <w:ilvl w:val="0"/>
+          <w:numId w:val="5"/>
+        </w:numPr>
+        <w:rPr>
+          <w:lang w:val="pl-PL"/>
+        </w:rPr>
+      </w:pPr>
+      <w:r>
+        <w:rPr>
+          <w:lang w:val="pl-PL"/>
+        </w:rPr>
+        <w:t>Typ obrażeń</w:t>
+      </w:r>
+      <w:r>
+        <w:rPr>
+          <w:lang w:val="pl-PL"/>
+        </w:rPr>
+        <w:br/>
+      </w:r>
+      <w:r>
+        <w:rPr>
+          <w:u w:val="single"/>
+          <w:lang w:val="pl-PL"/>
+        </w:rPr>
+        <w:t>Wartości akceptowane:</w:t>
+      </w:r>
+      <w:r>
+        <w:rPr>
+          <w:lang w:val="pl-PL"/>
+        </w:rPr>
+        <w:t xml:space="preserve"> Solarne, Próżniowe, </w:t>
+      </w:r>
+      <w:proofErr w:type="spellStart"/>
+      <w:r>
+        <w:rPr>
+          <w:lang w:val="pl-PL"/>
+        </w:rPr>
+        <w:t>Arcowe</w:t>
+      </w:r>
+      <w:proofErr w:type="spellEnd"/>
+      <w:r>
+        <w:rPr>
+          <w:lang w:val="pl-PL"/>
+        </w:rPr>
+        <w:t xml:space="preserve">. </w:t>
+      </w:r>
+      <w:r>
+        <w:rPr>
+          <w:i/>
+          <w:iCs/>
+          <w:lang w:val="pl-PL"/>
+        </w:rPr>
+        <w:t>Mogą być skojarzone za pomocą koloru.</w:t>
+      </w:r>
+    </w:p>
+    <w:p>
+      <w:pPr>
+        <w:pStyle w:val="Akapitzlist"/>
+        <w:numPr>
+          <w:ilvl w:val="0"/>
+          <w:numId w:val="5"/>
+        </w:numPr>
+        <w:rPr>
+          <w:lang w:val="pl-PL"/>
+        </w:rPr>
+      </w:pPr>
+      <w:r>
+        <w:rPr>
+          <w:lang w:val="pl-PL"/>
+        </w:rPr>
+        <w:lastRenderedPageBreak/>
+        <w:t>Obrażenia</w:t>
+      </w:r>
+      <w:r>
+        <w:rPr>
+          <w:lang w:val="pl-PL"/>
+        </w:rPr>
+        <w:br/>
+      </w:r>
+      <w:r>
+        <w:rPr>
+          <w:u w:val="single"/>
+          <w:lang w:val="pl-PL"/>
+        </w:rPr>
+        <w:t>Wartości akceptowane:</w:t>
+      </w:r>
+      <w:r>
+        <w:rPr>
+          <w:u w:val="single"/>
+          <w:lang w:val="pl-PL"/>
+        </w:rPr>
+        <w:t xml:space="preserve"> </w:t>
+      </w:r>
+      <w:proofErr w:type="spellStart"/>
+      <w:r>
+        <w:rPr>
+          <w:lang w:val="pl-PL"/>
+        </w:rPr>
+        <w:t>NdS</w:t>
+      </w:r>
+      <w:proofErr w:type="spellEnd"/>
+      <w:r>
+        <w:rPr>
+          <w:lang w:val="pl-PL"/>
+        </w:rPr>
+        <w:t xml:space="preserve"> +M. N to liczba kości, S to oznaczenie ilu ścienne są, a M to modyfikator. Jeśli nie ma modyfikatora, to się nie pojawia.</w:t>
+      </w:r>
+      <w:r>
+        <w:rPr>
+          <w:lang w:val="pl-PL"/>
+        </w:rPr>
+        <w:br/>
+      </w:r>
+      <w:r>
+        <w:rPr>
+          <w:u w:val="single"/>
+          <w:lang w:val="pl-PL"/>
+        </w:rPr>
+        <w:t>Atrybut zależny od:</w:t>
+      </w:r>
+      <w:r>
+        <w:rPr>
+          <w:lang w:val="pl-PL"/>
+        </w:rPr>
+        <w:t xml:space="preserve"> Dyscyplina [Zwiększa o wartość bonusu z tabeli wartości.]</w:t>
+      </w:r>
+    </w:p>
+    <w:p>
+      <w:pPr>
+        <w:pStyle w:val="Akapitzlist"/>
+        <w:numPr>
+          <w:ilvl w:val="0"/>
+          <w:numId w:val="5"/>
+        </w:numPr>
+        <w:rPr>
+          <w:lang w:val="pl-PL"/>
+        </w:rPr>
+      </w:pPr>
+      <w:r>
+        <w:rPr>
+          <w:lang w:val="pl-PL"/>
+        </w:rPr>
+        <w:t>Zasięg</w:t>
+      </w:r>
+      <w:r>
+        <w:rPr>
+          <w:lang w:val="pl-PL"/>
+        </w:rPr>
+        <w:br/>
+      </w:r>
+      <w:r>
+        <w:rPr>
+          <w:u w:val="single"/>
+          <w:lang w:val="pl-PL"/>
+        </w:rPr>
+        <w:t>Wartość akceptowalna:</w:t>
+      </w:r>
+      <w:r>
+        <w:rPr>
+          <w:lang w:val="pl-PL"/>
+        </w:rPr>
+        <w:t xml:space="preserve"> X/2*X/4*X. X oznacza liczbę całkowitą dodatnią. W drugiej pozycji jest dwukrotność, a w trzeciej czterokrotność.</w:t>
+      </w:r>
+    </w:p>
+    <w:p>
+      <w:pPr>
+        <w:pStyle w:val="Akapitzlist"/>
+        <w:numPr>
+          <w:ilvl w:val="0"/>
+          <w:numId w:val="5"/>
+        </w:numPr>
+        <w:rPr>
+          <w:lang w:val="pl-PL"/>
+        </w:rPr>
+      </w:pPr>
+      <w:r>
+        <w:rPr>
+          <w:lang w:val="pl-PL"/>
+        </w:rPr>
+        <w:t>Promień wybuchu</w:t>
+      </w:r>
+      <w:r>
+        <w:rPr>
+          <w:lang w:val="pl-PL"/>
+        </w:rPr>
+        <w:br/>
+      </w:r>
+      <w:r>
+        <w:rPr>
+          <w:u w:val="single"/>
+          <w:lang w:val="pl-PL"/>
+        </w:rPr>
+        <w:t>Wartości akceptowalne:</w:t>
+      </w:r>
+      <w:r>
+        <w:rPr>
+          <w:lang w:val="pl-PL"/>
+        </w:rPr>
+        <w:t xml:space="preserve"> Liczba całkowita dodatnia</w:t>
+      </w:r>
+      <w:r>
+        <w:rPr>
+          <w:lang w:val="pl-PL"/>
+        </w:rPr>
+        <w:t xml:space="preserve"> ze znakiem apostrofu</w:t>
+      </w:r>
+      <w:r>
+        <w:rPr>
+          <w:lang w:val="pl-PL"/>
+        </w:rPr>
+        <w:t>.</w:t>
+      </w:r>
+      <w:r>
+        <w:rPr>
+          <w:lang w:val="pl-PL"/>
+        </w:rPr>
+        <w:t xml:space="preserve"> Np.  5’</w:t>
+      </w:r>
+    </w:p>
+    <w:p>
+      <w:pPr>
+        <w:pStyle w:val="Akapitzlist"/>
+        <w:numPr>
+          <w:ilvl w:val="0"/>
+          <w:numId w:val="5"/>
+        </w:numPr>
+        <w:rPr>
+          <w:lang w:val="pl-PL"/>
+        </w:rPr>
+      </w:pPr>
+      <w:r>
+        <w:rPr>
+          <w:lang w:val="pl-PL"/>
+        </w:rPr>
+        <w:t>Bonus do testu</w:t>
+      </w:r>
+      <w:r>
+        <w:rPr>
+          <w:lang w:val="pl-PL"/>
+        </w:rPr>
+        <w:br/>
+      </w:r>
+      <w:r>
+        <w:rPr>
+          <w:u w:val="single"/>
+          <w:lang w:val="pl-PL"/>
+        </w:rPr>
+        <w:t>Wartości akceptowalne:</w:t>
+      </w:r>
+      <w:r>
+        <w:rPr>
+          <w:lang w:val="pl-PL"/>
+        </w:rPr>
+        <w:t xml:space="preserve"> Liczba całkowita dodatnia.</w:t>
+      </w:r>
+    </w:p>
+    <w:p>
+      <w:pPr>
+        <w:pStyle w:val="Akapitzlist"/>
+        <w:numPr>
+          <w:ilvl w:val="0"/>
+          <w:numId w:val="5"/>
+        </w:numPr>
+        <w:rPr>
+          <w:lang w:val="pl-PL"/>
+        </w:rPr>
+      </w:pPr>
+      <w:r>
+        <w:rPr>
+          <w:lang w:val="pl-PL"/>
+        </w:rPr>
+        <w:t>Koszt</w:t>
+      </w:r>
+      <w:r>
+        <w:rPr>
+          <w:lang w:val="pl-PL"/>
+        </w:rPr>
+        <w:br/>
+      </w:r>
+      <w:r>
+        <w:rPr>
+          <w:u w:val="single"/>
+          <w:lang w:val="pl-PL"/>
+        </w:rPr>
+        <w:t>Wartości akceptowalne:</w:t>
+      </w:r>
+      <w:r>
+        <w:rPr>
+          <w:lang w:val="pl-PL"/>
+        </w:rPr>
+        <w:t xml:space="preserve"> Liczba całkowita dodatnia</w:t>
+      </w:r>
+      <w:r>
+        <w:rPr>
+          <w:lang w:val="pl-PL"/>
+        </w:rPr>
+        <w:t xml:space="preserve"> nie większa od 6</w:t>
+      </w:r>
+      <w:r>
+        <w:rPr>
+          <w:lang w:val="pl-PL"/>
+        </w:rPr>
+        <w:t>.</w:t>
+      </w:r>
+      <w:r>
+        <w:rPr>
+          <w:lang w:val="pl-PL"/>
+        </w:rPr>
+        <w:br/>
+      </w:r>
+      <w:r>
+        <w:rPr>
+          <w:u w:val="single"/>
+          <w:lang w:val="pl-PL"/>
+        </w:rPr>
+        <w:t>Atrybut zależny od:</w:t>
+      </w:r>
+      <w:r>
+        <w:rPr>
+          <w:lang w:val="pl-PL"/>
+        </w:rPr>
+        <w:t xml:space="preserve"> Dyscyplina </w:t>
+      </w:r>
+      <w:r>
+        <w:rPr>
+          <w:lang w:val="pl-PL"/>
+        </w:rPr>
+        <w:t>[Zwiększa o wartość bonusu z tabeli wartości.]</w:t>
       </w:r>
     </w:p>
     <w:p>
@@ -3286,41 +3855,145 @@
     </w:p>
     <w:p>
       <w:pPr>
-        <w:rPr>
-          <w:lang w:val="pl-PL"/>
-        </w:rPr>
-      </w:pPr>
-      <w:r>
-        <w:rPr>
-          <w:lang w:val="pl-PL"/>
-        </w:rPr>
-        <w:t>- Nazwa</w:t>
-      </w:r>
-    </w:p>
-    <w:p>
-      <w:pPr>
-        <w:rPr>
-          <w:lang w:val="pl-PL"/>
-        </w:rPr>
-      </w:pPr>
-      <w:r>
-        <w:rPr>
-          <w:lang w:val="pl-PL"/>
-        </w:rPr>
-        <w:t>- Opis</w:t>
-      </w:r>
-    </w:p>
-    <w:p>
-      <w:pPr>
-        <w:rPr>
-          <w:lang w:val="pl-PL"/>
-        </w:rPr>
-      </w:pPr>
-      <w:r>
-        <w:rPr>
-          <w:lang w:val="pl-PL"/>
-        </w:rPr>
-        <w:t>- Koszt</w:t>
+        <w:pStyle w:val="Akapitzlist"/>
+        <w:numPr>
+          <w:ilvl w:val="0"/>
+          <w:numId w:val="5"/>
+        </w:numPr>
+        <w:rPr>
+          <w:lang w:val="pl-PL"/>
+        </w:rPr>
+      </w:pPr>
+      <w:r>
+        <w:rPr>
+          <w:lang w:val="pl-PL"/>
+        </w:rPr>
+        <w:t>Nazwa</w:t>
+      </w:r>
+      <w:r>
+        <w:rPr>
+          <w:lang w:val="pl-PL"/>
+        </w:rPr>
+        <w:br/>
+      </w:r>
+      <w:r>
+        <w:rPr>
+          <w:u w:val="single"/>
+          <w:lang w:val="pl-PL"/>
+        </w:rPr>
+        <w:t>Wartości akceptowane:</w:t>
+      </w:r>
+      <w:r>
+        <w:rPr>
+          <w:u w:val="single"/>
+          <w:lang w:val="pl-PL"/>
+        </w:rPr>
+        <w:t xml:space="preserve"> </w:t>
+      </w:r>
+      <w:r>
+        <w:rPr>
+          <w:lang w:val="pl-PL"/>
+        </w:rPr>
+        <w:t>Tekst.</w:t>
+      </w:r>
+    </w:p>
+    <w:p>
+      <w:pPr>
+        <w:pStyle w:val="Akapitzlist"/>
+        <w:numPr>
+          <w:ilvl w:val="0"/>
+          <w:numId w:val="5"/>
+        </w:numPr>
+        <w:rPr>
+          <w:lang w:val="pl-PL"/>
+        </w:rPr>
+      </w:pPr>
+      <w:r>
+        <w:rPr>
+          <w:lang w:val="pl-PL"/>
+        </w:rPr>
+        <w:t>Opis</w:t>
+      </w:r>
+      <w:r>
+        <w:rPr>
+          <w:lang w:val="pl-PL"/>
+        </w:rPr>
+        <w:br/>
+      </w:r>
+      <w:r>
+        <w:rPr>
+          <w:u w:val="single"/>
+          <w:lang w:val="pl-PL"/>
+        </w:rPr>
+        <w:t>Wartości akceptowane:</w:t>
+      </w:r>
+      <w:r>
+        <w:rPr>
+          <w:u w:val="single"/>
+          <w:lang w:val="pl-PL"/>
+        </w:rPr>
+        <w:t xml:space="preserve"> </w:t>
+      </w:r>
+      <w:r>
+        <w:rPr>
+          <w:lang w:val="pl-PL"/>
+        </w:rPr>
+        <w:t>Tekst.</w:t>
+      </w:r>
+    </w:p>
+    <w:p>
+      <w:pPr>
+        <w:pStyle w:val="Akapitzlist"/>
+        <w:numPr>
+          <w:ilvl w:val="0"/>
+          <w:numId w:val="5"/>
+        </w:numPr>
+        <w:rPr>
+          <w:lang w:val="pl-PL"/>
+        </w:rPr>
+      </w:pPr>
+      <w:r>
+        <w:rPr>
+          <w:lang w:val="pl-PL"/>
+        </w:rPr>
+        <w:t>Koszt</w:t>
+      </w:r>
+      <w:r>
+        <w:rPr>
+          <w:lang w:val="pl-PL"/>
+        </w:rPr>
+        <w:br/>
+      </w:r>
+      <w:r>
+        <w:rPr>
+          <w:u w:val="single"/>
+          <w:lang w:val="pl-PL"/>
+        </w:rPr>
+        <w:t>Wartości akceptowalne:</w:t>
+      </w:r>
+      <w:r>
+        <w:rPr>
+          <w:lang w:val="pl-PL"/>
+        </w:rPr>
+        <w:t xml:space="preserve"> Liczba całkowita dodatnia</w:t>
+      </w:r>
+      <w:r>
+        <w:rPr>
+          <w:lang w:val="pl-PL"/>
+        </w:rPr>
+        <w:t xml:space="preserve"> nie większa od </w:t>
+      </w:r>
+      <w:r>
+        <w:rPr>
+          <w:lang w:val="pl-PL"/>
+        </w:rPr>
+        <w:t>3</w:t>
+      </w:r>
+      <w:r>
+        <w:rPr>
+          <w:lang w:val="pl-PL"/>
+        </w:rPr>
+        <w:t>.</w:t>
       </w:r>
     </w:p>
     <w:p>
@@ -3352,42 +4025,176 @@
     </w:p>
     <w:p>
       <w:pPr>
-        <w:rPr>
-          <w:lang w:val="pl-PL"/>
-        </w:rPr>
-      </w:pPr>
-      <w:r>
-        <w:rPr>
-          <w:lang w:val="pl-PL"/>
-        </w:rPr>
-        <w:t>- Nazwa</w:t>
-      </w:r>
-    </w:p>
-    <w:p>
-      <w:pPr>
-        <w:rPr>
-          <w:lang w:val="pl-PL"/>
-        </w:rPr>
-      </w:pPr>
-      <w:r>
-        <w:rPr>
-          <w:lang w:val="pl-PL"/>
-        </w:rPr>
-        <w:lastRenderedPageBreak/>
-        <w:t>- Opis</w:t>
-      </w:r>
-    </w:p>
-    <w:p>
-      <w:pPr>
-        <w:rPr>
-          <w:lang w:val="pl-PL"/>
-        </w:rPr>
-      </w:pPr>
-      <w:r>
-        <w:rPr>
-          <w:lang w:val="pl-PL"/>
-        </w:rPr>
-        <w:t>- Koszt</w:t>
+        <w:pStyle w:val="Akapitzlist"/>
+        <w:numPr>
+          <w:ilvl w:val="0"/>
+          <w:numId w:val="5"/>
+        </w:numPr>
+        <w:rPr>
+          <w:lang w:val="pl-PL"/>
+        </w:rPr>
+      </w:pPr>
+      <w:r>
+        <w:rPr>
+          <w:lang w:val="pl-PL"/>
+        </w:rPr>
+        <w:t>Nazwa</w:t>
+      </w:r>
+      <w:r>
+        <w:rPr>
+          <w:lang w:val="pl-PL"/>
+        </w:rPr>
+        <w:br/>
+      </w:r>
+      <w:r>
+        <w:rPr>
+          <w:u w:val="single"/>
+          <w:lang w:val="pl-PL"/>
+        </w:rPr>
+        <w:t>Wartości akceptowane:</w:t>
+      </w:r>
+      <w:r>
+        <w:rPr>
+          <w:u w:val="single"/>
+          <w:lang w:val="pl-PL"/>
+        </w:rPr>
+        <w:t xml:space="preserve"> </w:t>
+      </w:r>
+      <w:r>
+        <w:rPr>
+          <w:lang w:val="pl-PL"/>
+        </w:rPr>
+        <w:t>Tekst.</w:t>
+      </w:r>
+    </w:p>
+    <w:p>
+      <w:pPr>
+        <w:pStyle w:val="Akapitzlist"/>
+        <w:numPr>
+          <w:ilvl w:val="0"/>
+          <w:numId w:val="5"/>
+        </w:numPr>
+        <w:rPr>
+          <w:lang w:val="pl-PL"/>
+        </w:rPr>
+      </w:pPr>
+      <w:r>
+        <w:rPr>
+          <w:lang w:val="pl-PL"/>
+        </w:rPr>
+        <w:t>Opis</w:t>
+      </w:r>
+      <w:r>
+        <w:rPr>
+          <w:lang w:val="pl-PL"/>
+        </w:rPr>
+        <w:br/>
+      </w:r>
+      <w:r>
+        <w:rPr>
+          <w:u w:val="single"/>
+          <w:lang w:val="pl-PL"/>
+        </w:rPr>
+        <w:t>Wartości akceptowane:</w:t>
+      </w:r>
+      <w:r>
+        <w:rPr>
+          <w:u w:val="single"/>
+          <w:lang w:val="pl-PL"/>
+        </w:rPr>
+        <w:t xml:space="preserve"> </w:t>
+      </w:r>
+      <w:r>
+        <w:rPr>
+          <w:lang w:val="pl-PL"/>
+        </w:rPr>
+        <w:t>Tekst.</w:t>
+      </w:r>
+    </w:p>
+    <w:p>
+      <w:pPr>
+        <w:pStyle w:val="Akapitzlist"/>
+        <w:numPr>
+          <w:ilvl w:val="0"/>
+          <w:numId w:val="5"/>
+        </w:numPr>
+        <w:rPr>
+          <w:lang w:val="pl-PL"/>
+        </w:rPr>
+      </w:pPr>
+      <w:r>
+        <w:rPr>
+          <w:lang w:val="pl-PL"/>
+        </w:rPr>
+        <w:t>Koszt</w:t>
+      </w:r>
+      <w:r>
+        <w:rPr>
+          <w:lang w:val="pl-PL"/>
+        </w:rPr>
+        <w:br/>
+      </w:r>
+      <w:r>
+        <w:rPr>
+          <w:u w:val="single"/>
+          <w:lang w:val="pl-PL"/>
+        </w:rPr>
+        <w:t>Wartości akceptowalne:</w:t>
+      </w:r>
+      <w:r>
+        <w:rPr>
+          <w:lang w:val="pl-PL"/>
+        </w:rPr>
+        <w:t xml:space="preserve"> Liczba całkowita dodatnia</w:t>
+      </w:r>
+      <w:r>
+        <w:rPr>
+          <w:lang w:val="pl-PL"/>
+        </w:rPr>
+        <w:t xml:space="preserve"> nie większa od </w:t>
+      </w:r>
+      <w:r>
+        <w:rPr>
+          <w:lang w:val="pl-PL"/>
+        </w:rPr>
+        <w:t>10</w:t>
+      </w:r>
+      <w:r>
+        <w:rPr>
+          <w:lang w:val="pl-PL"/>
+        </w:rPr>
+        <w:t>.</w:t>
+      </w:r>
+      <w:r>
+        <w:rPr>
+          <w:lang w:val="pl-PL"/>
+        </w:rPr>
+        <w:br/>
+      </w:r>
+      <w:r>
+        <w:rPr>
+          <w:u w:val="single"/>
+          <w:lang w:val="pl-PL"/>
+        </w:rPr>
+        <w:t>Atrybut zależny od:</w:t>
+      </w:r>
+      <w:r>
+        <w:rPr>
+          <w:lang w:val="pl-PL"/>
+        </w:rPr>
+        <w:t xml:space="preserve"> </w:t>
+      </w:r>
+      <w:r>
+        <w:rPr>
+          <w:lang w:val="pl-PL"/>
+        </w:rPr>
+        <w:t>Inteligencja</w:t>
+      </w:r>
+      <w:r>
+        <w:rPr>
+          <w:lang w:val="pl-PL"/>
+        </w:rPr>
+        <w:t xml:space="preserve"> [Zwiększa o wartość bonusu z tabeli wartości.]</w:t>
       </w:r>
     </w:p>
     <w:p>
@@ -3409,93 +4216,398 @@
     </w:p>
     <w:p>
       <w:pPr>
-        <w:rPr>
-          <w:lang w:val="pl-PL"/>
-        </w:rPr>
-      </w:pPr>
-      <w:r>
-        <w:rPr>
-          <w:lang w:val="pl-PL"/>
-        </w:rPr>
-        <w:t>- Nazwa</w:t>
-      </w:r>
-    </w:p>
-    <w:p>
-      <w:pPr>
-        <w:rPr>
-          <w:lang w:val="pl-PL"/>
-        </w:rPr>
-      </w:pPr>
-      <w:r>
-        <w:rPr>
-          <w:lang w:val="pl-PL"/>
-        </w:rPr>
-        <w:t>- Typ obrażeń</w:t>
-      </w:r>
-    </w:p>
-    <w:p>
-      <w:pPr>
-        <w:rPr>
-          <w:lang w:val="pl-PL"/>
-        </w:rPr>
-      </w:pPr>
-      <w:r>
-        <w:rPr>
-          <w:lang w:val="pl-PL"/>
-        </w:rPr>
-        <w:t>- Opis</w:t>
-      </w:r>
-    </w:p>
-    <w:p>
-      <w:pPr>
-        <w:rPr>
-          <w:lang w:val="pl-PL"/>
-        </w:rPr>
-      </w:pPr>
-      <w:r>
-        <w:rPr>
-          <w:lang w:val="pl-PL"/>
-        </w:rPr>
-        <w:t>- Powiązana umiejętność</w:t>
-      </w:r>
-    </w:p>
-    <w:p>
-      <w:pPr>
-        <w:rPr>
-          <w:lang w:val="pl-PL"/>
-        </w:rPr>
-      </w:pPr>
-      <w:r>
-        <w:rPr>
-          <w:lang w:val="pl-PL"/>
-        </w:rPr>
-        <w:t>- Obrażenia</w:t>
-      </w:r>
-    </w:p>
-    <w:p>
-      <w:pPr>
-        <w:rPr>
-          <w:lang w:val="pl-PL"/>
-        </w:rPr>
-      </w:pPr>
-      <w:r>
-        <w:rPr>
-          <w:lang w:val="pl-PL"/>
-        </w:rPr>
-        <w:t>- Zasięg (zależy)</w:t>
-      </w:r>
-    </w:p>
-    <w:p>
-      <w:pPr>
-        <w:rPr>
-          <w:lang w:val="pl-PL"/>
-        </w:rPr>
-      </w:pPr>
-      <w:r>
-        <w:rPr>
-          <w:lang w:val="pl-PL"/>
-        </w:rPr>
-        <w:t>- Koszt</w:t>
+        <w:pStyle w:val="Akapitzlist"/>
+        <w:numPr>
+          <w:ilvl w:val="0"/>
+          <w:numId w:val="5"/>
+        </w:numPr>
+        <w:rPr>
+          <w:lang w:val="pl-PL"/>
+        </w:rPr>
+      </w:pPr>
+      <w:r>
+        <w:rPr>
+          <w:lang w:val="pl-PL"/>
+        </w:rPr>
+        <w:t>Nazwa</w:t>
+      </w:r>
+      <w:r>
+        <w:rPr>
+          <w:lang w:val="pl-PL"/>
+        </w:rPr>
+        <w:br/>
+      </w:r>
+      <w:r>
+        <w:rPr>
+          <w:u w:val="single"/>
+          <w:lang w:val="pl-PL"/>
+        </w:rPr>
+        <w:t>Wartości akceptowane:</w:t>
+      </w:r>
+      <w:r>
+        <w:rPr>
+          <w:u w:val="single"/>
+          <w:lang w:val="pl-PL"/>
+        </w:rPr>
+        <w:t xml:space="preserve"> </w:t>
+      </w:r>
+      <w:r>
+        <w:rPr>
+          <w:lang w:val="pl-PL"/>
+        </w:rPr>
+        <w:t>Tekst.</w:t>
+      </w:r>
+    </w:p>
+    <w:p>
+      <w:pPr>
+        <w:pStyle w:val="Akapitzlist"/>
+        <w:numPr>
+          <w:ilvl w:val="0"/>
+          <w:numId w:val="5"/>
+        </w:numPr>
+        <w:rPr>
+          <w:lang w:val="pl-PL"/>
+        </w:rPr>
+      </w:pPr>
+      <w:r>
+        <w:rPr>
+          <w:lang w:val="pl-PL"/>
+        </w:rPr>
+        <w:t>Opis</w:t>
+      </w:r>
+      <w:r>
+        <w:rPr>
+          <w:lang w:val="pl-PL"/>
+        </w:rPr>
+        <w:br/>
+      </w:r>
+      <w:r>
+        <w:rPr>
+          <w:u w:val="single"/>
+          <w:lang w:val="pl-PL"/>
+        </w:rPr>
+        <w:t>Wartości akceptowane:</w:t>
+      </w:r>
+      <w:r>
+        <w:rPr>
+          <w:u w:val="single"/>
+          <w:lang w:val="pl-PL"/>
+        </w:rPr>
+        <w:t xml:space="preserve"> </w:t>
+      </w:r>
+      <w:r>
+        <w:rPr>
+          <w:lang w:val="pl-PL"/>
+        </w:rPr>
+        <w:t>Tekst.</w:t>
+      </w:r>
+    </w:p>
+    <w:p>
+      <w:pPr>
+        <w:pStyle w:val="Akapitzlist"/>
+        <w:numPr>
+          <w:ilvl w:val="0"/>
+          <w:numId w:val="5"/>
+        </w:numPr>
+        <w:rPr>
+          <w:lang w:val="pl-PL"/>
+        </w:rPr>
+      </w:pPr>
+      <w:r>
+        <w:rPr>
+          <w:lang w:val="pl-PL"/>
+        </w:rPr>
+        <w:t>Typ obrażeń</w:t>
+      </w:r>
+      <w:r>
+        <w:rPr>
+          <w:lang w:val="pl-PL"/>
+        </w:rPr>
+        <w:br/>
+      </w:r>
+      <w:r>
+        <w:rPr>
+          <w:u w:val="single"/>
+          <w:lang w:val="pl-PL"/>
+        </w:rPr>
+        <w:t>Wartości akceptowane:</w:t>
+      </w:r>
+      <w:r>
+        <w:rPr>
+          <w:lang w:val="pl-PL"/>
+        </w:rPr>
+        <w:t xml:space="preserve"> Solarne, Próżniowe, </w:t>
+      </w:r>
+      <w:proofErr w:type="spellStart"/>
+      <w:r>
+        <w:rPr>
+          <w:lang w:val="pl-PL"/>
+        </w:rPr>
+        <w:t>Arcowe</w:t>
+      </w:r>
+      <w:proofErr w:type="spellEnd"/>
+      <w:r>
+        <w:rPr>
+          <w:lang w:val="pl-PL"/>
+        </w:rPr>
+        <w:t xml:space="preserve">. </w:t>
+      </w:r>
+      <w:r>
+        <w:rPr>
+          <w:i/>
+          <w:iCs/>
+          <w:lang w:val="pl-PL"/>
+        </w:rPr>
+        <w:t>Mogą być skojarzone za pomocą koloru.</w:t>
+      </w:r>
+    </w:p>
+    <w:p>
+      <w:pPr>
+        <w:pStyle w:val="Akapitzlist"/>
+        <w:numPr>
+          <w:ilvl w:val="0"/>
+          <w:numId w:val="5"/>
+        </w:numPr>
+        <w:rPr>
+          <w:lang w:val="pl-PL"/>
+        </w:rPr>
+      </w:pPr>
+      <w:r>
+        <w:rPr>
+          <w:lang w:val="pl-PL"/>
+        </w:rPr>
+        <w:t>Powiązana umiejętność</w:t>
+      </w:r>
+      <w:r>
+        <w:rPr>
+          <w:lang w:val="pl-PL"/>
+        </w:rPr>
+        <w:br/>
+      </w:r>
+      <w:r>
+        <w:rPr>
+          <w:u w:val="single"/>
+          <w:lang w:val="pl-PL"/>
+        </w:rPr>
+        <w:t>Wartości akceptowane:</w:t>
+      </w:r>
+      <w:r>
+        <w:rPr>
+          <w:lang w:val="pl-PL"/>
+        </w:rPr>
+        <w:t xml:space="preserve"> Walka wręcz, Rzucanie, Strzelanie.</w:t>
+      </w:r>
+    </w:p>
+    <w:p>
+      <w:pPr>
+        <w:pStyle w:val="Akapitzlist"/>
+        <w:numPr>
+          <w:ilvl w:val="0"/>
+          <w:numId w:val="5"/>
+        </w:numPr>
+        <w:rPr>
+          <w:lang w:val="pl-PL"/>
+        </w:rPr>
+      </w:pPr>
+      <w:r>
+        <w:rPr>
+          <w:lang w:val="pl-PL"/>
+        </w:rPr>
+        <w:t>Obrażenia</w:t>
+      </w:r>
+      <w:r>
+        <w:rPr>
+          <w:lang w:val="pl-PL"/>
+        </w:rPr>
+        <w:br/>
+      </w:r>
+      <w:r>
+        <w:rPr>
+          <w:u w:val="single"/>
+          <w:lang w:val="pl-PL"/>
+        </w:rPr>
+        <w:t xml:space="preserve">Wartości akceptowane: </w:t>
+      </w:r>
+      <w:proofErr w:type="spellStart"/>
+      <w:r>
+        <w:rPr>
+          <w:lang w:val="pl-PL"/>
+        </w:rPr>
+        <w:t>NdS</w:t>
+      </w:r>
+      <w:proofErr w:type="spellEnd"/>
+      <w:r>
+        <w:rPr>
+          <w:lang w:val="pl-PL"/>
+        </w:rPr>
+        <w:t xml:space="preserve"> +M. N to liczba kości, S to oznaczenie ilu ścienne są, a M to modyfikator. Jeśli nie ma modyfikatora, to się nie pojawia.</w:t>
+      </w:r>
+      <w:r>
+        <w:rPr>
+          <w:lang w:val="pl-PL"/>
+        </w:rPr>
+        <w:br/>
+      </w:r>
+      <w:r>
+        <w:rPr>
+          <w:u w:val="single"/>
+          <w:lang w:val="pl-PL"/>
+        </w:rPr>
+        <w:t>Atrybut zależny od:</w:t>
+      </w:r>
+      <w:r>
+        <w:rPr>
+          <w:lang w:val="pl-PL"/>
+        </w:rPr>
+        <w:t xml:space="preserve"> </w:t>
+      </w:r>
+      <w:r>
+        <w:rPr>
+          <w:lang w:val="pl-PL"/>
+        </w:rPr>
+        <w:t>Krzepa</w:t>
+      </w:r>
+      <w:r>
+        <w:rPr>
+          <w:lang w:val="pl-PL"/>
+        </w:rPr>
+        <w:t xml:space="preserve"> [Zwiększa o wartość bonusu z tabeli wartości.]</w:t>
+      </w:r>
+    </w:p>
+    <w:p>
+      <w:pPr>
+        <w:pStyle w:val="Akapitzlist"/>
+        <w:numPr>
+          <w:ilvl w:val="0"/>
+          <w:numId w:val="5"/>
+        </w:numPr>
+        <w:rPr>
+          <w:lang w:val="pl-PL"/>
+        </w:rPr>
+      </w:pPr>
+      <w:r>
+        <w:rPr>
+          <w:lang w:val="pl-PL"/>
+        </w:rPr>
+        <w:t>Zasięg</w:t>
+      </w:r>
+      <w:r>
+        <w:rPr>
+          <w:lang w:val="pl-PL"/>
+        </w:rPr>
+        <w:br/>
+      </w:r>
+      <w:r>
+        <w:rPr>
+          <w:u w:val="single"/>
+          <w:lang w:val="pl-PL"/>
+        </w:rPr>
+        <w:t>Wartość akceptowalna:</w:t>
+      </w:r>
+      <w:r>
+        <w:rPr>
+          <w:lang w:val="pl-PL"/>
+        </w:rPr>
+        <w:t xml:space="preserve"> X/2*X/4*X</w:t>
+      </w:r>
+      <w:r>
+        <w:rPr>
+          <w:lang w:val="pl-PL"/>
+        </w:rPr>
+        <w:t xml:space="preserve"> albo „-”</w:t>
+      </w:r>
+      <w:r>
+        <w:rPr>
+          <w:lang w:val="pl-PL"/>
+        </w:rPr>
+        <w:t>. X oznacza liczbę całkowitą dodatnią. W drugiej pozycji jest dwukrotność, a w trzeciej czterokrotność.</w:t>
+      </w:r>
+      <w:r>
+        <w:rPr>
+          <w:lang w:val="pl-PL"/>
+        </w:rPr>
+        <w:t xml:space="preserve"> Jeśli nie występuje, to należy pominąć.</w:t>
+      </w:r>
+    </w:p>
+    <w:p>
+      <w:pPr>
+        <w:pStyle w:val="Akapitzlist"/>
+        <w:numPr>
+          <w:ilvl w:val="0"/>
+          <w:numId w:val="5"/>
+        </w:numPr>
+        <w:rPr>
+          <w:lang w:val="pl-PL"/>
+        </w:rPr>
+      </w:pPr>
+      <w:r>
+        <w:rPr>
+          <w:lang w:val="pl-PL"/>
+        </w:rPr>
+        <w:lastRenderedPageBreak/>
+        <w:t>Koszt</w:t>
+      </w:r>
+      <w:r>
+        <w:rPr>
+          <w:lang w:val="pl-PL"/>
+        </w:rPr>
+        <w:br/>
+      </w:r>
+      <w:r>
+        <w:rPr>
+          <w:u w:val="single"/>
+          <w:lang w:val="pl-PL"/>
+        </w:rPr>
+        <w:t>Wartości akceptowalne:</w:t>
+      </w:r>
+      <w:r>
+        <w:rPr>
+          <w:lang w:val="pl-PL"/>
+        </w:rPr>
+        <w:t xml:space="preserve"> Liczba całkowita dodatnia nie większa od </w:t>
+      </w:r>
+      <w:r>
+        <w:rPr>
+          <w:lang w:val="pl-PL"/>
+        </w:rPr>
+        <w:t>6</w:t>
+      </w:r>
+      <w:r>
+        <w:rPr>
+          <w:lang w:val="pl-PL"/>
+        </w:rPr>
+        <w:t>.</w:t>
+      </w:r>
+      <w:r>
+        <w:rPr>
+          <w:lang w:val="pl-PL"/>
+        </w:rPr>
+        <w:br/>
+      </w:r>
+      <w:r>
+        <w:rPr>
+          <w:u w:val="single"/>
+          <w:lang w:val="pl-PL"/>
+        </w:rPr>
+        <w:t>Atrybut zależny od:</w:t>
+      </w:r>
+      <w:r>
+        <w:rPr>
+          <w:lang w:val="pl-PL"/>
+        </w:rPr>
+        <w:t xml:space="preserve"> </w:t>
+      </w:r>
+      <w:r>
+        <w:rPr>
+          <w:lang w:val="pl-PL"/>
+        </w:rPr>
+        <w:t>Krzepa</w:t>
+      </w:r>
+      <w:r>
+        <w:rPr>
+          <w:lang w:val="pl-PL"/>
+        </w:rPr>
+        <w:t xml:space="preserve"> [Zwiększa o wartość bonusu z tabeli wartości.]</w:t>
       </w:r>
     </w:p>
     <w:p>
@@ -3880,7 +4992,6 @@
         <w:rPr>
           <w:lang w:val="pl-PL"/>
         </w:rPr>
-        <w:lastRenderedPageBreak/>
         <w:t>- Dyscyplina</w:t>
       </w:r>
     </w:p>
@@ -4002,6 +5113,7 @@
         <w:rPr>
           <w:lang w:val="pl-PL"/>
         </w:rPr>
+        <w:lastRenderedPageBreak/>
         <w:t>-</w:t>
       </w:r>
       <w:r>
@@ -4420,7 +5532,6 @@
         <w:rPr>
           <w:lang w:val="pl-PL"/>
         </w:rPr>
-        <w:lastRenderedPageBreak/>
         <w:t>Szczegóły postaci</w:t>
       </w:r>
     </w:p>
@@ -4533,6 +5644,7 @@
           <w:bCs/>
           <w:lang w:val="pl-PL"/>
         </w:rPr>
+        <w:lastRenderedPageBreak/>
         <w:t>Bonusy wynikające z cech bojowych:</w:t>
       </w:r>
     </w:p>
@@ -4868,7 +5980,6 @@
         <w:rPr>
           <w:lang w:val="pl-PL"/>
         </w:rPr>
-        <w:lastRenderedPageBreak/>
         <w:t>- Opis Ducha</w:t>
       </w:r>
     </w:p>
@@ -4977,6 +6088,7 @@
           <w:bCs/>
           <w:lang w:val="pl-PL"/>
         </w:rPr>
+        <w:lastRenderedPageBreak/>
         <w:t>Notatki:</w:t>
       </w:r>
     </w:p>
@@ -5056,9 +6168,9 @@
 <file path=word/numbering.xml><?xml version="1.0" encoding="utf-8"?>
 <w:numbering xmlns:wpc="http://schemas.microsoft.com/office/word/2010/wordprocessingCanvas" xmlns:cx="http://schemas.microsoft.com/office/drawing/2014/chartex" xmlns:cx1="http://schemas.microsoft.com/office/drawing/2015/9/8/chartex" xmlns:cx2="http://schemas.microsoft.com/office/drawing/2015/10/21/chartex" xmlns:cx3="http://schemas.microsoft.com/office/drawing/2016/5/9/chartex" xmlns:cx4="http://schemas.microsoft.com/office/drawing/2016/5/10/chartex" xmlns:cx5="http://schemas.microsoft.com/office/drawing/2016/5/11/chartex" xmlns:cx6="http://schemas.microsoft.com/office/drawing/2016/5/12/chartex" xmlns:cx7="http://schemas.microsoft.com/office/drawing/2016/5/13/chartex" xmlns:cx8="http://schemas.microsoft.com/office/drawing/2016/5/14/chartex" xmlns:mc="http://schemas.openxmlformats.org/markup-compatibility/2006" xmlns:aink="http://schemas.microsoft.com/office/drawing/2016/ink" xmlns:am3d="http://schemas.microsoft.com/office/drawing/2017/model3d" xmlns:o="urn:schemas-microsoft-com:office:office" xmlns:oel="http://schemas.microsoft.com/office/2019/extlst" xmlns:r="http://schemas.openxmlformats.org/officeDocument/2006/relationships" xmlns:m="http://schemas.openxmlformats.org/officeDocument/2006/math" xmlns:v="urn:schemas-microsoft-com:vml" xmlns:wp14="http://schemas.microsoft.com/office/word/2010/wordprocessingDrawing" xmlns:wp="http://schemas.openxmlformats.org/drawingml/2006/wordprocessingDrawing" xmlns:w10="urn:schemas-microsoft-com:office:word" xmlns:w="http://schemas.openxmlformats.org/wordprocessingml/2006/main" xmlns:w14="http://schemas.microsoft.com/office/word/2010/wordml" xmlns:w15="http://schemas.microsoft.com/office/word/2012/wordml" xmlns:w16cex="http://schemas.microsoft.com/office/word/2018/wordml/cex" xmlns:w16cid="http://schemas.microsoft.com/office/word/2016/wordml/cid" xmlns:w16="http://schemas.microsoft.com/office/word/2018/wordml" xmlns:w16sdtdh="http://schemas.microsoft.com/office/word/2020/wordml/sdtdatahash" xmlns:w16se="http://schemas.microsoft.com/office/word/2015/wordml/symex" xmlns:wpg="http://schemas.microsoft.com/office/word/2010/wordprocessingGroup" xmlns:wpi="http://schemas.microsoft.com/office/word/2010/wordprocessingInk" xmlns:wne="http://schemas.microsoft.com/office/word/2006/wordml" xmlns:wps="http://schemas.microsoft.com/office/word/2010/wordprocessingShape" mc:Ignorable="w14 w15 w16se w16cid w16 w16cex w16sdtdh wp14">
   <w:abstractNum w:abstractNumId="0" w15:restartNumberingAfterBreak="0">
-    <w:nsid w:val="0A145288"/>
+    <w:nsid w:val="00724FB9"/>
     <w:multiLevelType w:val="hybridMultilevel"/>
-    <w:tmpl w:val="FE2A36F8"/>
+    <w:tmpl w:val="5B0E9388"/>
     <w:lvl w:ilvl="0" w:tplc="04150009">
       <w:start w:val="1"/>
       <w:numFmt w:val="bullet"/>
@@ -5169,9 +6281,9 @@
     </w:lvl>
   </w:abstractNum>
   <w:abstractNum w:abstractNumId="1" w15:restartNumberingAfterBreak="0">
-    <w:nsid w:val="2A287DB6"/>
+    <w:nsid w:val="0A145288"/>
     <w:multiLevelType w:val="hybridMultilevel"/>
-    <w:tmpl w:val="114606F8"/>
+    <w:tmpl w:val="FE2A36F8"/>
     <w:lvl w:ilvl="0" w:tplc="04150009">
       <w:start w:val="1"/>
       <w:numFmt w:val="bullet"/>
@@ -5282,9 +6394,9 @@
     </w:lvl>
   </w:abstractNum>
   <w:abstractNum w:abstractNumId="2" w15:restartNumberingAfterBreak="0">
-    <w:nsid w:val="2F6612AE"/>
+    <w:nsid w:val="2A287DB6"/>
     <w:multiLevelType w:val="hybridMultilevel"/>
-    <w:tmpl w:val="A45258AE"/>
+    <w:tmpl w:val="114606F8"/>
     <w:lvl w:ilvl="0" w:tplc="04150009">
       <w:start w:val="1"/>
       <w:numFmt w:val="bullet"/>
@@ -5395,9 +6507,9 @@
     </w:lvl>
   </w:abstractNum>
   <w:abstractNum w:abstractNumId="3" w15:restartNumberingAfterBreak="0">
-    <w:nsid w:val="30987B69"/>
+    <w:nsid w:val="2F6612AE"/>
     <w:multiLevelType w:val="hybridMultilevel"/>
-    <w:tmpl w:val="5E36C74C"/>
+    <w:tmpl w:val="A45258AE"/>
     <w:lvl w:ilvl="0" w:tplc="04150009">
       <w:start w:val="1"/>
       <w:numFmt w:val="bullet"/>
@@ -5508,16 +6620,16 @@
     </w:lvl>
   </w:abstractNum>
   <w:abstractNum w:abstractNumId="4" w15:restartNumberingAfterBreak="0">
-    <w:nsid w:val="426445D7"/>
+    <w:nsid w:val="30987B69"/>
     <w:multiLevelType w:val="hybridMultilevel"/>
-    <w:tmpl w:val="FCB8A6C8"/>
+    <w:tmpl w:val="5E36C74C"/>
     <w:lvl w:ilvl="0" w:tplc="04150009">
       <w:start w:val="1"/>
       <w:numFmt w:val="bullet"/>
       <w:lvlText w:val=""/>
       <w:lvlJc w:val="left"/>
       <w:pPr>
-        <w:ind w:left="720" w:hanging="360"/>
+        <w:ind w:left="360" w:hanging="360"/>
       </w:pPr>
       <w:rPr>
         <w:rFonts w:ascii="Wingdings" w:hAnsi="Wingdings" w:hint="default"/>
@@ -5529,7 +6641,7 @@
       <w:lvlText w:val="o"/>
       <w:lvlJc w:val="left"/>
       <w:pPr>
-        <w:ind w:left="1440" w:hanging="360"/>
+        <w:ind w:left="1080" w:hanging="360"/>
       </w:pPr>
       <w:rPr>
         <w:rFonts w:ascii="Courier New" w:hAnsi="Courier New" w:cs="Courier New" w:hint="default"/>
@@ -5541,7 +6653,7 @@
       <w:lvlText w:val=""/>
       <w:lvlJc w:val="left"/>
       <w:pPr>
-        <w:ind w:left="2160" w:hanging="360"/>
+        <w:ind w:left="1800" w:hanging="360"/>
       </w:pPr>
       <w:rPr>
         <w:rFonts w:ascii="Wingdings" w:hAnsi="Wingdings" w:hint="default"/>
@@ -5553,7 +6665,7 @@
       <w:lvlText w:val=""/>
       <w:lvlJc w:val="left"/>
       <w:pPr>
-        <w:ind w:left="2880" w:hanging="360"/>
+        <w:ind w:left="2520" w:hanging="360"/>
       </w:pPr>
       <w:rPr>
         <w:rFonts w:ascii="Symbol" w:hAnsi="Symbol" w:hint="default"/>
@@ -5565,7 +6677,7 @@
       <w:lvlText w:val="o"/>
       <w:lvlJc w:val="left"/>
       <w:pPr>
-        <w:ind w:left="3600" w:hanging="360"/>
+        <w:ind w:left="3240" w:hanging="360"/>
       </w:pPr>
       <w:rPr>
         <w:rFonts w:ascii="Courier New" w:hAnsi="Courier New" w:cs="Courier New" w:hint="default"/>
@@ -5577,7 +6689,7 @@
       <w:lvlText w:val=""/>
       <w:lvlJc w:val="left"/>
       <w:pPr>
-        <w:ind w:left="4320" w:hanging="360"/>
+        <w:ind w:left="3960" w:hanging="360"/>
       </w:pPr>
       <w:rPr>
         <w:rFonts w:ascii="Wingdings" w:hAnsi="Wingdings" w:hint="default"/>
@@ -5589,7 +6701,7 @@
       <w:lvlText w:val=""/>
       <w:lvlJc w:val="left"/>
       <w:pPr>
-        <w:ind w:left="5040" w:hanging="360"/>
+        <w:ind w:left="4680" w:hanging="360"/>
       </w:pPr>
       <w:rPr>
         <w:rFonts w:ascii="Symbol" w:hAnsi="Symbol" w:hint="default"/>
@@ -5601,7 +6713,7 @@
       <w:lvlText w:val="o"/>
       <w:lvlJc w:val="left"/>
       <w:pPr>
-        <w:ind w:left="5760" w:hanging="360"/>
+        <w:ind w:left="5400" w:hanging="360"/>
       </w:pPr>
       <w:rPr>
         <w:rFonts w:ascii="Courier New" w:hAnsi="Courier New" w:cs="Courier New" w:hint="default"/>
@@ -5613,7 +6725,7 @@
       <w:lvlText w:val=""/>
       <w:lvlJc w:val="left"/>
       <w:pPr>
-        <w:ind w:left="6480" w:hanging="360"/>
+        <w:ind w:left="6120" w:hanging="360"/>
       </w:pPr>
       <w:rPr>
         <w:rFonts w:ascii="Wingdings" w:hAnsi="Wingdings" w:hint="default"/>
@@ -5621,16 +6733,16 @@
     </w:lvl>
   </w:abstractNum>
   <w:abstractNum w:abstractNumId="5" w15:restartNumberingAfterBreak="0">
-    <w:nsid w:val="7CE662B9"/>
+    <w:nsid w:val="426445D7"/>
     <w:multiLevelType w:val="hybridMultilevel"/>
-    <w:tmpl w:val="539E4626"/>
+    <w:tmpl w:val="FCB8A6C8"/>
     <w:lvl w:ilvl="0" w:tplc="04150009">
       <w:start w:val="1"/>
       <w:numFmt w:val="bullet"/>
       <w:lvlText w:val=""/>
       <w:lvlJc w:val="left"/>
       <w:pPr>
-        <w:ind w:left="360" w:hanging="360"/>
+        <w:ind w:left="720" w:hanging="360"/>
       </w:pPr>
       <w:rPr>
         <w:rFonts w:ascii="Wingdings" w:hAnsi="Wingdings" w:hint="default"/>
@@ -5642,7 +6754,7 @@
       <w:lvlText w:val="o"/>
       <w:lvlJc w:val="left"/>
       <w:pPr>
-        <w:ind w:left="1080" w:hanging="360"/>
+        <w:ind w:left="1440" w:hanging="360"/>
       </w:pPr>
       <w:rPr>
         <w:rFonts w:ascii="Courier New" w:hAnsi="Courier New" w:cs="Courier New" w:hint="default"/>
@@ -5654,7 +6766,7 @@
       <w:lvlText w:val=""/>
       <w:lvlJc w:val="left"/>
       <w:pPr>
-        <w:ind w:left="1800" w:hanging="360"/>
+        <w:ind w:left="2160" w:hanging="360"/>
       </w:pPr>
       <w:rPr>
         <w:rFonts w:ascii="Wingdings" w:hAnsi="Wingdings" w:hint="default"/>
@@ -5666,7 +6778,7 @@
       <w:lvlText w:val=""/>
       <w:lvlJc w:val="left"/>
       <w:pPr>
-        <w:ind w:left="2520" w:hanging="360"/>
+        <w:ind w:left="2880" w:hanging="360"/>
       </w:pPr>
       <w:rPr>
         <w:rFonts w:ascii="Symbol" w:hAnsi="Symbol" w:hint="default"/>
@@ -5678,7 +6790,7 @@
       <w:lvlText w:val="o"/>
       <w:lvlJc w:val="left"/>
       <w:pPr>
-        <w:ind w:left="3240" w:hanging="360"/>
+        <w:ind w:left="3600" w:hanging="360"/>
       </w:pPr>
       <w:rPr>
         <w:rFonts w:ascii="Courier New" w:hAnsi="Courier New" w:cs="Courier New" w:hint="default"/>
@@ -5690,7 +6802,7 @@
       <w:lvlText w:val=""/>
       <w:lvlJc w:val="left"/>
       <w:pPr>
-        <w:ind w:left="3960" w:hanging="360"/>
+        <w:ind w:left="4320" w:hanging="360"/>
       </w:pPr>
       <w:rPr>
         <w:rFonts w:ascii="Wingdings" w:hAnsi="Wingdings" w:hint="default"/>
@@ -5702,7 +6814,7 @@
       <w:lvlText w:val=""/>
       <w:lvlJc w:val="left"/>
       <w:pPr>
-        <w:ind w:left="4680" w:hanging="360"/>
+        <w:ind w:left="5040" w:hanging="360"/>
       </w:pPr>
       <w:rPr>
         <w:rFonts w:ascii="Symbol" w:hAnsi="Symbol" w:hint="default"/>
@@ -5714,7 +6826,7 @@
       <w:lvlText w:val="o"/>
       <w:lvlJc w:val="left"/>
       <w:pPr>
-        <w:ind w:left="5400" w:hanging="360"/>
+        <w:ind w:left="5760" w:hanging="360"/>
       </w:pPr>
       <w:rPr>
         <w:rFonts w:ascii="Courier New" w:hAnsi="Courier New" w:cs="Courier New" w:hint="default"/>
@@ -5726,6 +6838,119 @@
       <w:lvlText w:val=""/>
       <w:lvlJc w:val="left"/>
       <w:pPr>
+        <w:ind w:left="6480" w:hanging="360"/>
+      </w:pPr>
+      <w:rPr>
+        <w:rFonts w:ascii="Wingdings" w:hAnsi="Wingdings" w:hint="default"/>
+      </w:rPr>
+    </w:lvl>
+  </w:abstractNum>
+  <w:abstractNum w:abstractNumId="6" w15:restartNumberingAfterBreak="0">
+    <w:nsid w:val="7CE662B9"/>
+    <w:multiLevelType w:val="hybridMultilevel"/>
+    <w:tmpl w:val="539E4626"/>
+    <w:lvl w:ilvl="0" w:tplc="04150009">
+      <w:start w:val="1"/>
+      <w:numFmt w:val="bullet"/>
+      <w:lvlText w:val=""/>
+      <w:lvlJc w:val="left"/>
+      <w:pPr>
+        <w:ind w:left="360" w:hanging="360"/>
+      </w:pPr>
+      <w:rPr>
+        <w:rFonts w:ascii="Wingdings" w:hAnsi="Wingdings" w:hint="default"/>
+      </w:rPr>
+    </w:lvl>
+    <w:lvl w:ilvl="1" w:tplc="04150003" w:tentative="1">
+      <w:start w:val="1"/>
+      <w:numFmt w:val="bullet"/>
+      <w:lvlText w:val="o"/>
+      <w:lvlJc w:val="left"/>
+      <w:pPr>
+        <w:ind w:left="1080" w:hanging="360"/>
+      </w:pPr>
+      <w:rPr>
+        <w:rFonts w:ascii="Courier New" w:hAnsi="Courier New" w:cs="Courier New" w:hint="default"/>
+      </w:rPr>
+    </w:lvl>
+    <w:lvl w:ilvl="2" w:tplc="04150005" w:tentative="1">
+      <w:start w:val="1"/>
+      <w:numFmt w:val="bullet"/>
+      <w:lvlText w:val=""/>
+      <w:lvlJc w:val="left"/>
+      <w:pPr>
+        <w:ind w:left="1800" w:hanging="360"/>
+      </w:pPr>
+      <w:rPr>
+        <w:rFonts w:ascii="Wingdings" w:hAnsi="Wingdings" w:hint="default"/>
+      </w:rPr>
+    </w:lvl>
+    <w:lvl w:ilvl="3" w:tplc="04150001" w:tentative="1">
+      <w:start w:val="1"/>
+      <w:numFmt w:val="bullet"/>
+      <w:lvlText w:val=""/>
+      <w:lvlJc w:val="left"/>
+      <w:pPr>
+        <w:ind w:left="2520" w:hanging="360"/>
+      </w:pPr>
+      <w:rPr>
+        <w:rFonts w:ascii="Symbol" w:hAnsi="Symbol" w:hint="default"/>
+      </w:rPr>
+    </w:lvl>
+    <w:lvl w:ilvl="4" w:tplc="04150003" w:tentative="1">
+      <w:start w:val="1"/>
+      <w:numFmt w:val="bullet"/>
+      <w:lvlText w:val="o"/>
+      <w:lvlJc w:val="left"/>
+      <w:pPr>
+        <w:ind w:left="3240" w:hanging="360"/>
+      </w:pPr>
+      <w:rPr>
+        <w:rFonts w:ascii="Courier New" w:hAnsi="Courier New" w:cs="Courier New" w:hint="default"/>
+      </w:rPr>
+    </w:lvl>
+    <w:lvl w:ilvl="5" w:tplc="04150005" w:tentative="1">
+      <w:start w:val="1"/>
+      <w:numFmt w:val="bullet"/>
+      <w:lvlText w:val=""/>
+      <w:lvlJc w:val="left"/>
+      <w:pPr>
+        <w:ind w:left="3960" w:hanging="360"/>
+      </w:pPr>
+      <w:rPr>
+        <w:rFonts w:ascii="Wingdings" w:hAnsi="Wingdings" w:hint="default"/>
+      </w:rPr>
+    </w:lvl>
+    <w:lvl w:ilvl="6" w:tplc="04150001" w:tentative="1">
+      <w:start w:val="1"/>
+      <w:numFmt w:val="bullet"/>
+      <w:lvlText w:val=""/>
+      <w:lvlJc w:val="left"/>
+      <w:pPr>
+        <w:ind w:left="4680" w:hanging="360"/>
+      </w:pPr>
+      <w:rPr>
+        <w:rFonts w:ascii="Symbol" w:hAnsi="Symbol" w:hint="default"/>
+      </w:rPr>
+    </w:lvl>
+    <w:lvl w:ilvl="7" w:tplc="04150003" w:tentative="1">
+      <w:start w:val="1"/>
+      <w:numFmt w:val="bullet"/>
+      <w:lvlText w:val="o"/>
+      <w:lvlJc w:val="left"/>
+      <w:pPr>
+        <w:ind w:left="5400" w:hanging="360"/>
+      </w:pPr>
+      <w:rPr>
+        <w:rFonts w:ascii="Courier New" w:hAnsi="Courier New" w:cs="Courier New" w:hint="default"/>
+      </w:rPr>
+    </w:lvl>
+    <w:lvl w:ilvl="8" w:tplc="04150005" w:tentative="1">
+      <w:start w:val="1"/>
+      <w:numFmt w:val="bullet"/>
+      <w:lvlText w:val=""/>
+      <w:lvlJc w:val="left"/>
+      <w:pPr>
         <w:ind w:left="6120" w:hanging="360"/>
       </w:pPr>
       <w:rPr>
@@ -5734,22 +6959,25 @@
     </w:lvl>
   </w:abstractNum>
   <w:num w:numId="1" w16cid:durableId="38868348">
+    <w:abstractNumId w:val="6"/>
+  </w:num>
+  <w:num w:numId="2" w16cid:durableId="45682746">
+    <w:abstractNumId w:val="3"/>
+  </w:num>
+  <w:num w:numId="3" w16cid:durableId="1211384436">
+    <w:abstractNumId w:val="2"/>
+  </w:num>
+  <w:num w:numId="4" w16cid:durableId="1524513709">
+    <w:abstractNumId w:val="1"/>
+  </w:num>
+  <w:num w:numId="5" w16cid:durableId="1533154562">
+    <w:abstractNumId w:val="4"/>
+  </w:num>
+  <w:num w:numId="6" w16cid:durableId="1093355953">
     <w:abstractNumId w:val="5"/>
   </w:num>
-  <w:num w:numId="2" w16cid:durableId="45682746">
-    <w:abstractNumId w:val="2"/>
-  </w:num>
-  <w:num w:numId="3" w16cid:durableId="1211384436">
-    <w:abstractNumId w:val="1"/>
-  </w:num>
-  <w:num w:numId="4" w16cid:durableId="1524513709">
+  <w:num w:numId="7" w16cid:durableId="235020046">
     <w:abstractNumId w:val="0"/>
-  </w:num>
-  <w:num w:numId="5" w16cid:durableId="1533154562">
-    <w:abstractNumId w:val="3"/>
-  </w:num>
-  <w:num w:numId="6" w16cid:durableId="1093355953">
-    <w:abstractNumId w:val="4"/>
   </w:num>
 </w:numbering>
 </file>

</xml_diff>

<commit_message>
Praca nad stroną ekwipunku
</commit_message>
<xml_diff>
--- a/Specyfikacja.docx
+++ b/Specyfikacja.docx
@@ -1,6 +1,6 @@
 
 <file path=word/document.xml><?xml version="1.0" encoding="utf-8"?>
-<w:document xmlns:wpc="http://schemas.microsoft.com/office/word/2010/wordprocessingCanvas" xmlns:cx="http://schemas.microsoft.com/office/drawing/2014/chartex" xmlns:cx1="http://schemas.microsoft.com/office/drawing/2015/9/8/chartex" xmlns:cx2="http://schemas.microsoft.com/office/drawing/2015/10/21/chartex" xmlns:cx3="http://schemas.microsoft.com/office/drawing/2016/5/9/chartex" xmlns:cx4="http://schemas.microsoft.com/office/drawing/2016/5/10/chartex" xmlns:cx5="http://schemas.microsoft.com/office/drawing/2016/5/11/chartex" xmlns:cx6="http://schemas.microsoft.com/office/drawing/2016/5/12/chartex" xmlns:cx7="http://schemas.microsoft.com/office/drawing/2016/5/13/chartex" xmlns:cx8="http://schemas.microsoft.com/office/drawing/2016/5/14/chartex" xmlns:mc="http://schemas.openxmlformats.org/markup-compatibility/2006" xmlns:aink="http://schemas.microsoft.com/office/drawing/2016/ink" xmlns:am3d="http://schemas.microsoft.com/office/drawing/2017/model3d" xmlns:o="urn:schemas-microsoft-com:office:office" xmlns:oel="http://schemas.microsoft.com/office/2019/extlst" xmlns:r="http://schemas.openxmlformats.org/officeDocument/2006/relationships" xmlns:m="http://schemas.openxmlformats.org/officeDocument/2006/math" xmlns:v="urn:schemas-microsoft-com:vml" xmlns:wp14="http://schemas.microsoft.com/office/word/2010/wordprocessingDrawing" xmlns:wp="http://schemas.openxmlformats.org/drawingml/2006/wordprocessingDrawing" xmlns:w10="urn:schemas-microsoft-com:office:word" xmlns:w="http://schemas.openxmlformats.org/wordprocessingml/2006/main" xmlns:w14="http://schemas.microsoft.com/office/word/2010/wordml" xmlns:w15="http://schemas.microsoft.com/office/word/2012/wordml" xmlns:w16cex="http://schemas.microsoft.com/office/word/2018/wordml/cex" xmlns:w16cid="http://schemas.microsoft.com/office/word/2016/wordml/cid" xmlns:w16="http://schemas.microsoft.com/office/word/2018/wordml" xmlns:w16sdtdh="http://schemas.microsoft.com/office/word/2020/wordml/sdtdatahash" xmlns:w16se="http://schemas.microsoft.com/office/word/2015/wordml/symex" xmlns:wpg="http://schemas.microsoft.com/office/word/2010/wordprocessingGroup" xmlns:wpi="http://schemas.microsoft.com/office/word/2010/wordprocessingInk" xmlns:wne="http://schemas.microsoft.com/office/word/2006/wordml" xmlns:wps="http://schemas.microsoft.com/office/word/2010/wordprocessingShape" mc:Ignorable="w14 w15 w16se w16cid w16 w16cex w16sdtdh wp14">
+<w:document xmlns:wpc="http://schemas.microsoft.com/office/word/2010/wordprocessingCanvas" xmlns:mc="http://schemas.openxmlformats.org/markup-compatibility/2006" xmlns:o="urn:schemas-microsoft-com:office:office" xmlns:r="http://schemas.openxmlformats.org/officeDocument/2006/relationships" xmlns:m="http://schemas.openxmlformats.org/officeDocument/2006/math" xmlns:v="urn:schemas-microsoft-com:vml" xmlns:wp14="http://schemas.microsoft.com/office/word/2010/wordprocessingDrawing" xmlns:wp="http://schemas.openxmlformats.org/drawingml/2006/wordprocessingDrawing" xmlns:w10="urn:schemas-microsoft-com:office:word" xmlns:w="http://schemas.openxmlformats.org/wordprocessingml/2006/main" xmlns:w14="http://schemas.microsoft.com/office/word/2010/wordml" xmlns:wpg="http://schemas.microsoft.com/office/word/2010/wordprocessingGroup" xmlns:wpi="http://schemas.microsoft.com/office/word/2010/wordprocessingInk" xmlns:wne="http://schemas.microsoft.com/office/word/2006/wordml" xmlns:wps="http://schemas.microsoft.com/office/word/2010/wordprocessingShape" mc:Ignorable="w14 wp14">
   <w:body>
     <w:p>
       <w:pPr>
@@ -241,21 +241,7 @@
         <w:rPr>
           <w:lang w:val="pl-PL"/>
         </w:rPr>
-        <w:t xml:space="preserve"> Ludzie, </w:t>
-      </w:r>
-      <w:proofErr w:type="spellStart"/>
-      <w:r>
-        <w:rPr>
-          <w:lang w:val="pl-PL"/>
-        </w:rPr>
-        <w:t>Exo</w:t>
-      </w:r>
-      <w:proofErr w:type="spellEnd"/>
-      <w:r>
-        <w:rPr>
-          <w:lang w:val="pl-PL"/>
-        </w:rPr>
-        <w:t>, Przebudzeni, -.</w:t>
+        <w:t xml:space="preserve"> Ludzie, Exo, Przebudzeni, -.</w:t>
       </w:r>
     </w:p>
     <w:p>
@@ -359,21 +345,7 @@
         <w:rPr>
           <w:lang w:val="pl-PL"/>
         </w:rPr>
-        <w:t xml:space="preserve"> Słoneczny pogromca, Szturmowiec, Wartownik, Strzelec, </w:t>
-      </w:r>
-      <w:proofErr w:type="spellStart"/>
-      <w:r>
-        <w:rPr>
-          <w:lang w:val="pl-PL"/>
-        </w:rPr>
-        <w:t>Gromodzierżca</w:t>
-      </w:r>
-      <w:proofErr w:type="spellEnd"/>
-      <w:r>
-        <w:rPr>
-          <w:lang w:val="pl-PL"/>
-        </w:rPr>
-        <w:t>, Tropiciel, Ostrze świtu, Kroczący przez próżnię, Siewca burz, -.</w:t>
+        <w:t xml:space="preserve"> Słoneczny pogromca, Szturmowiec, Wartownik, Strzelec, Gromodzierżca, Tropiciel, Ostrze świtu, Kroczący przez próżnię, Siewca burz, -.</w:t>
       </w:r>
       <w:r>
         <w:rPr>
@@ -993,19 +965,25 @@
         <w:rPr>
           <w:lang w:val="pl-PL"/>
         </w:rPr>
-        <w:t xml:space="preserve"> Wigor [Wytrzymałość zależy wprost od tego atrybutu, równa jest wartości Wigor dzielonej przez 2 dodać 2.], Przewagi [Przewagi mogą ją zwiększyć.]</w:t>
-      </w:r>
-      <w:r>
-        <w:rPr>
-          <w:lang w:val="pl-PL"/>
-        </w:rPr>
-        <w:t xml:space="preserve">, Defensywa </w:t>
-      </w:r>
-      <w:r>
-        <w:rPr>
-          <w:lang w:val="pl-PL"/>
-        </w:rPr>
-        <w:t>[Zwiększa o wartość bonusu z tabeli wartości.]</w:t>
+        <w:t xml:space="preserve"> Wigor [Wytrzymałość zależy wprost od tego atrybutu, równa jest wartości Wigor dzielonej przez 2 dodać 2.],</w:t>
+      </w:r>
+      <w:r>
+        <w:rPr>
+          <w:lang w:val="pl-PL"/>
+        </w:rPr>
+        <w:t xml:space="preserve"> Rozmiar [Każdy punkt Rozmiaru powyżej zera zwiększa Wytrzymałość o jeden],</w:t>
+      </w:r>
+      <w:r>
+        <w:rPr>
+          <w:lang w:val="pl-PL"/>
+        </w:rPr>
+        <w:t xml:space="preserve"> Przewagi [Przewagi mogą ją zwiększyć.]</w:t>
+      </w:r>
+      <w:r>
+        <w:rPr>
+          <w:lang w:val="pl-PL"/>
+        </w:rPr>
+        <w:t>, Defensywa [Zwiększa o wartość bonusu z tabeli wartości.]</w:t>
       </w:r>
     </w:p>
     <w:p>
@@ -1618,6 +1596,7 @@
         <w:rPr>
           <w:lang w:val="pl-PL"/>
         </w:rPr>
+        <w:lastRenderedPageBreak/>
         <w:t>Umiejętności</w:t>
       </w:r>
       <w:r>
@@ -1643,14 +1622,7 @@
         <w:rPr>
           <w:lang w:val="pl-PL"/>
         </w:rPr>
-        <w:t xml:space="preserve">trybuty te powinny pozwolić na wykonanie rzutu kością, która jest do nich przypisana, </w:t>
-      </w:r>
-      <w:r>
-        <w:rPr>
-          <w:lang w:val="pl-PL"/>
-        </w:rPr>
-        <w:lastRenderedPageBreak/>
-        <w:t xml:space="preserve">wartość „-” odpowiada kostce K4 z modyfikatorem -2. Reprezentacja może być w formie tekstu, ale docelowo powinna być w stylu Radio </w:t>
+        <w:t xml:space="preserve">trybuty te powinny pozwolić na wykonanie rzutu kością, która jest do nich przypisana, wartość „-” odpowiada kostce K4 z modyfikatorem -2. Reprezentacja może być w formie tekstu, ale docelowo powinna być w stylu Radio </w:t>
       </w:r>
       <w:proofErr w:type="spellStart"/>
       <w:r>
@@ -2243,6 +2215,7 @@
           <w:ilvl w:val="0"/>
           <w:numId w:val="5"/>
         </w:numPr>
+        <w:ind w:left="709"/>
         <w:rPr>
           <w:lang w:val="pl-PL"/>
         </w:rPr>
@@ -2287,6 +2260,7 @@
           <w:ilvl w:val="0"/>
           <w:numId w:val="5"/>
         </w:numPr>
+        <w:ind w:left="709"/>
         <w:rPr>
           <w:lang w:val="pl-PL"/>
         </w:rPr>
@@ -2337,6 +2311,7 @@
           <w:ilvl w:val="0"/>
           <w:numId w:val="5"/>
         </w:numPr>
+        <w:ind w:left="709"/>
         <w:rPr>
           <w:lang w:val="pl-PL"/>
         </w:rPr>
@@ -2504,6 +2479,7 @@
           <w:ilvl w:val="0"/>
           <w:numId w:val="5"/>
         </w:numPr>
+        <w:ind w:left="709"/>
         <w:rPr>
           <w:lang w:val="pl-PL"/>
         </w:rPr>
@@ -2548,6 +2524,7 @@
           <w:ilvl w:val="0"/>
           <w:numId w:val="5"/>
         </w:numPr>
+        <w:ind w:left="709"/>
         <w:rPr>
           <w:lang w:val="pl-PL"/>
         </w:rPr>
@@ -2592,6 +2569,7 @@
           <w:ilvl w:val="0"/>
           <w:numId w:val="5"/>
         </w:numPr>
+        <w:ind w:left="709"/>
         <w:rPr>
           <w:lang w:val="pl-PL"/>
         </w:rPr>
@@ -2644,6 +2622,7 @@
         <w:rPr>
           <w:lang w:val="pl-PL"/>
         </w:rPr>
+        <w:lastRenderedPageBreak/>
         <w:t>Opcja dodania kolejnej zawady</w:t>
       </w:r>
       <w:r>
@@ -2680,7 +2659,6 @@
           <w:bCs/>
           <w:lang w:val="pl-PL"/>
         </w:rPr>
-        <w:lastRenderedPageBreak/>
         <w:t>Opancerzenie ciała:</w:t>
       </w:r>
     </w:p>
@@ -2738,7 +2716,7 @@
         <w:rPr>
           <w:lang w:val="pl-PL"/>
         </w:rPr>
-        <w:t xml:space="preserve"> Jest to zestawienie dwóch wartości, Tekstu oraz dwóch liczb oznaczających przedział (jeśli tylko jedna liczba jest w przedziale to właśnie ją się zapisuję).</w:t>
+        <w:t xml:space="preserve"> Jest to zestawienie dwóch wartości, Tekstu oraz dwóch liczb oznaczających przedział.</w:t>
       </w:r>
       <w:r>
         <w:rPr>
@@ -2757,7 +2735,55 @@
         <w:rPr>
           <w:lang w:val="pl-PL"/>
         </w:rPr>
-        <w:t xml:space="preserve"> Głowa, Korpus, Ręce, Nogi.</w:t>
+        <w:t xml:space="preserve"> Głowa</w:t>
+      </w:r>
+      <w:r>
+        <w:rPr>
+          <w:lang w:val="pl-PL"/>
+        </w:rPr>
+        <w:t xml:space="preserve"> 1-2</w:t>
+      </w:r>
+      <w:r>
+        <w:rPr>
+          <w:lang w:val="pl-PL"/>
+        </w:rPr>
+        <w:t>, Korpus</w:t>
+      </w:r>
+      <w:r>
+        <w:rPr>
+          <w:lang w:val="pl-PL"/>
+        </w:rPr>
+        <w:t xml:space="preserve"> 3-11</w:t>
+      </w:r>
+      <w:r>
+        <w:rPr>
+          <w:lang w:val="pl-PL"/>
+        </w:rPr>
+        <w:t>, Ręce</w:t>
+      </w:r>
+      <w:r>
+        <w:rPr>
+          <w:lang w:val="pl-PL"/>
+        </w:rPr>
+        <w:t xml:space="preserve"> 12-14</w:t>
+      </w:r>
+      <w:r>
+        <w:rPr>
+          <w:lang w:val="pl-PL"/>
+        </w:rPr>
+        <w:t>, Nogi</w:t>
+      </w:r>
+      <w:r>
+        <w:rPr>
+          <w:lang w:val="pl-PL"/>
+        </w:rPr>
+        <w:t xml:space="preserve"> 15-20</w:t>
+      </w:r>
+      <w:r>
+        <w:rPr>
+          <w:lang w:val="pl-PL"/>
+        </w:rPr>
+        <w:t>.</w:t>
       </w:r>
     </w:p>
     <w:p>
@@ -3006,67 +3032,7 @@
         <w:rPr>
           <w:lang w:val="pl-PL"/>
         </w:rPr>
-        <w:t xml:space="preserve"> Atrybut te</w:t>
-      </w:r>
-      <w:r>
-        <w:rPr>
-          <w:lang w:val="pl-PL"/>
-        </w:rPr>
-        <w:t>n</w:t>
-      </w:r>
-      <w:r>
-        <w:rPr>
-          <w:lang w:val="pl-PL"/>
-        </w:rPr>
-        <w:t xml:space="preserve"> </w:t>
-      </w:r>
-      <w:r>
-        <w:rPr>
-          <w:lang w:val="pl-PL"/>
-        </w:rPr>
-        <w:t>powinien</w:t>
-      </w:r>
-      <w:r>
-        <w:rPr>
-          <w:lang w:val="pl-PL"/>
-        </w:rPr>
-        <w:t xml:space="preserve"> pozwolić na wykonanie rzutu kością, któr</w:t>
-      </w:r>
-      <w:r>
-        <w:rPr>
-          <w:lang w:val="pl-PL"/>
-        </w:rPr>
-        <w:t>y</w:t>
-      </w:r>
-      <w:r>
-        <w:rPr>
-          <w:lang w:val="pl-PL"/>
-        </w:rPr>
-        <w:t xml:space="preserve"> jest do ni</w:t>
-      </w:r>
-      <w:r>
-        <w:rPr>
-          <w:lang w:val="pl-PL"/>
-        </w:rPr>
-        <w:t>ego</w:t>
-      </w:r>
-      <w:r>
-        <w:rPr>
-          <w:lang w:val="pl-PL"/>
-        </w:rPr>
-        <w:t xml:space="preserve"> przypisan</w:t>
-      </w:r>
-      <w:r>
-        <w:rPr>
-          <w:lang w:val="pl-PL"/>
-        </w:rPr>
-        <w:t>y</w:t>
-      </w:r>
-      <w:r>
-        <w:rPr>
-          <w:lang w:val="pl-PL"/>
-        </w:rPr>
-        <w:t xml:space="preserve">. </w:t>
+        <w:t xml:space="preserve"> Atrybut ten powinien pozwolić na wykonanie rzutu kością, który jest do niego przypisany. </w:t>
       </w:r>
       <w:r>
         <w:rPr>
@@ -3112,13 +3078,7 @@
         <w:rPr>
           <w:lang w:val="pl-PL"/>
         </w:rPr>
-        <w:t xml:space="preserve"> Regeneracja </w:t>
-      </w:r>
-      <w:r>
-        <w:rPr>
-          <w:lang w:val="pl-PL"/>
-        </w:rPr>
-        <w:t>[Zwiększa o wartość bonusu z tabeli wartości.]</w:t>
+        <w:t xml:space="preserve"> Regeneracja [Zwiększa o wartość bonusu z tabeli wartości.]</w:t>
       </w:r>
     </w:p>
     <w:p>
@@ -3266,13 +3226,7 @@
         <w:rPr>
           <w:lang w:val="pl-PL"/>
         </w:rPr>
-        <w:t xml:space="preserve"> </w:t>
-      </w:r>
-      <w:r>
-        <w:rPr>
-          <w:lang w:val="pl-PL"/>
-        </w:rPr>
-        <w:t>ze znakiem apostrofu</w:t>
+        <w:t xml:space="preserve"> ze znakiem apostrofu</w:t>
       </w:r>
       <w:r>
         <w:rPr>
@@ -3321,37 +3275,19 @@
         <w:rPr>
           <w:lang w:val="pl-PL"/>
         </w:rPr>
-        <w:t xml:space="preserve"> </w:t>
-      </w:r>
-      <w:r>
-        <w:rPr>
-          <w:lang w:val="pl-PL"/>
-        </w:rPr>
-        <w:t>Bieg + liczba całkowita dodatnia</w:t>
-      </w:r>
-      <w:r>
-        <w:rPr>
-          <w:lang w:val="pl-PL"/>
-        </w:rPr>
-        <w:t xml:space="preserve"> </w:t>
-      </w:r>
-      <w:r>
-        <w:rPr>
-          <w:lang w:val="pl-PL"/>
-        </w:rPr>
-        <w:t>ze znakiem apostrofu</w:t>
-      </w:r>
-      <w:r>
-        <w:rPr>
-          <w:lang w:val="pl-PL"/>
-        </w:rPr>
-        <w:t>.</w:t>
-      </w:r>
-      <w:r>
-        <w:rPr>
-          <w:lang w:val="pl-PL"/>
-        </w:rPr>
-        <w:t xml:space="preserve"> Jest to tekst, ponieważ wartość biegu zależy każdorazowo od rzutu kością.</w:t>
+        <w:t xml:space="preserve"> Bieg + liczba całkowita dodatnia</w:t>
+      </w:r>
+      <w:r>
+        <w:rPr>
+          <w:lang w:val="pl-PL"/>
+        </w:rPr>
+        <w:t xml:space="preserve"> ze znakiem apostrofu</w:t>
+      </w:r>
+      <w:r>
+        <w:rPr>
+          <w:lang w:val="pl-PL"/>
+        </w:rPr>
+        <w:t>. Jest to tekst, ponieważ wartość biegu zależy każdorazowo od rzutu kością.</w:t>
       </w:r>
       <w:r>
         <w:rPr>
@@ -3827,13 +3763,7 @@
         <w:rPr>
           <w:lang w:val="pl-PL"/>
         </w:rPr>
-        <w:t xml:space="preserve"> Dyscyplina </w:t>
-      </w:r>
-      <w:r>
-        <w:rPr>
-          <w:lang w:val="pl-PL"/>
-        </w:rPr>
-        <w:t>[Zwiększa o wartość bonusu z tabeli wartości.]</w:t>
+        <w:t xml:space="preserve"> Dyscyplina [Zwiększa o wartość bonusu z tabeli wartości.]</w:t>
       </w:r>
     </w:p>
     <w:p>
@@ -3981,13 +3911,7 @@
         <w:rPr>
           <w:lang w:val="pl-PL"/>
         </w:rPr>
-        <w:t xml:space="preserve"> nie większa od </w:t>
-      </w:r>
-      <w:r>
-        <w:rPr>
-          <w:lang w:val="pl-PL"/>
-        </w:rPr>
-        <w:t>3</w:t>
+        <w:t xml:space="preserve"> nie większa od 3</w:t>
       </w:r>
       <w:r>
         <w:rPr>
@@ -4004,23 +3928,13 @@
           <w:lang w:val="pl-PL"/>
         </w:rPr>
       </w:pPr>
-      <w:proofErr w:type="spellStart"/>
       <w:r>
         <w:rPr>
           <w:b/>
           <w:bCs/>
           <w:lang w:val="pl-PL"/>
         </w:rPr>
-        <w:t>Superzdolność</w:t>
-      </w:r>
-      <w:proofErr w:type="spellEnd"/>
-      <w:r>
-        <w:rPr>
-          <w:b/>
-          <w:bCs/>
-          <w:lang w:val="pl-PL"/>
-        </w:rPr>
-        <w:t>:</w:t>
+        <w:t>Superzdolność:</w:t>
       </w:r>
     </w:p>
     <w:p>
@@ -4126,92 +4040,48 @@
         <w:rPr>
           <w:lang w:val="pl-PL"/>
         </w:rPr>
-        <w:t>Koszt</w:t>
-      </w:r>
-      <w:r>
-        <w:rPr>
-          <w:lang w:val="pl-PL"/>
-        </w:rPr>
-        <w:br/>
-      </w:r>
-      <w:r>
-        <w:rPr>
-          <w:u w:val="single"/>
-          <w:lang w:val="pl-PL"/>
-        </w:rPr>
-        <w:t>Wartości akceptowalne:</w:t>
-      </w:r>
-      <w:r>
-        <w:rPr>
-          <w:lang w:val="pl-PL"/>
-        </w:rPr>
-        <w:t xml:space="preserve"> Liczba całkowita dodatnia</w:t>
-      </w:r>
-      <w:r>
-        <w:rPr>
-          <w:lang w:val="pl-PL"/>
-        </w:rPr>
-        <w:t xml:space="preserve"> nie większa od </w:t>
-      </w:r>
-      <w:r>
-        <w:rPr>
-          <w:lang w:val="pl-PL"/>
-        </w:rPr>
-        <w:t>10</w:t>
-      </w:r>
-      <w:r>
-        <w:rPr>
-          <w:lang w:val="pl-PL"/>
-        </w:rPr>
-        <w:t>.</w:t>
-      </w:r>
-      <w:r>
-        <w:rPr>
-          <w:lang w:val="pl-PL"/>
-        </w:rPr>
-        <w:br/>
-      </w:r>
-      <w:r>
-        <w:rPr>
-          <w:u w:val="single"/>
-          <w:lang w:val="pl-PL"/>
-        </w:rPr>
-        <w:t>Atrybut zależny od:</w:t>
-      </w:r>
-      <w:r>
-        <w:rPr>
-          <w:lang w:val="pl-PL"/>
-        </w:rPr>
-        <w:t xml:space="preserve"> </w:t>
-      </w:r>
-      <w:r>
-        <w:rPr>
-          <w:lang w:val="pl-PL"/>
-        </w:rPr>
-        <w:t>Inteligencja</w:t>
-      </w:r>
-      <w:r>
-        <w:rPr>
-          <w:lang w:val="pl-PL"/>
-        </w:rPr>
-        <w:t xml:space="preserve"> [Zwiększa o wartość bonusu z tabeli wartości.]</w:t>
-      </w:r>
-    </w:p>
-    <w:p>
-      <w:pPr>
-        <w:rPr>
-          <w:b/>
-          <w:bCs/>
-          <w:lang w:val="pl-PL"/>
-        </w:rPr>
-      </w:pPr>
-      <w:r>
-        <w:rPr>
-          <w:b/>
-          <w:bCs/>
-          <w:lang w:val="pl-PL"/>
-        </w:rPr>
-        <w:t>Silny cios:</w:t>
+        <w:t>Typ obrażeń</w:t>
+      </w:r>
+      <w:r>
+        <w:rPr>
+          <w:lang w:val="pl-PL"/>
+        </w:rPr>
+        <w:br/>
+      </w:r>
+      <w:r>
+        <w:rPr>
+          <w:u w:val="single"/>
+          <w:lang w:val="pl-PL"/>
+        </w:rPr>
+        <w:t>Wartości akceptowane:</w:t>
+      </w:r>
+      <w:r>
+        <w:rPr>
+          <w:lang w:val="pl-PL"/>
+        </w:rPr>
+        <w:t xml:space="preserve"> Solarne, Próżniowe, </w:t>
+      </w:r>
+      <w:proofErr w:type="spellStart"/>
+      <w:r>
+        <w:rPr>
+          <w:lang w:val="pl-PL"/>
+        </w:rPr>
+        <w:t>Arcowe</w:t>
+      </w:r>
+      <w:proofErr w:type="spellEnd"/>
+      <w:r>
+        <w:rPr>
+          <w:lang w:val="pl-PL"/>
+        </w:rPr>
+        <w:t xml:space="preserve">. </w:t>
+      </w:r>
+      <w:r>
+        <w:rPr>
+          <w:i/>
+          <w:iCs/>
+          <w:lang w:val="pl-PL"/>
+        </w:rPr>
+        <w:t>Mogą być skojarzone za pomocą koloru.</w:t>
       </w:r>
     </w:p>
     <w:p>
@@ -4229,33 +4099,74 @@
         <w:rPr>
           <w:lang w:val="pl-PL"/>
         </w:rPr>
-        <w:t>Nazwa</w:t>
-      </w:r>
-      <w:r>
-        <w:rPr>
-          <w:lang w:val="pl-PL"/>
-        </w:rPr>
-        <w:br/>
-      </w:r>
-      <w:r>
-        <w:rPr>
-          <w:u w:val="single"/>
-          <w:lang w:val="pl-PL"/>
-        </w:rPr>
-        <w:t>Wartości akceptowane:</w:t>
-      </w:r>
-      <w:r>
-        <w:rPr>
-          <w:u w:val="single"/>
-          <w:lang w:val="pl-PL"/>
-        </w:rPr>
-        <w:t xml:space="preserve"> </w:t>
-      </w:r>
-      <w:r>
-        <w:rPr>
-          <w:lang w:val="pl-PL"/>
-        </w:rPr>
-        <w:t>Tekst.</w:t>
+        <w:t>Koszt</w:t>
+      </w:r>
+      <w:r>
+        <w:rPr>
+          <w:lang w:val="pl-PL"/>
+        </w:rPr>
+        <w:br/>
+      </w:r>
+      <w:r>
+        <w:rPr>
+          <w:u w:val="single"/>
+          <w:lang w:val="pl-PL"/>
+        </w:rPr>
+        <w:t>Wartości akceptowalne:</w:t>
+      </w:r>
+      <w:r>
+        <w:rPr>
+          <w:lang w:val="pl-PL"/>
+        </w:rPr>
+        <w:t xml:space="preserve"> Liczba całkowita dodatnia</w:t>
+      </w:r>
+      <w:r>
+        <w:rPr>
+          <w:lang w:val="pl-PL"/>
+        </w:rPr>
+        <w:t xml:space="preserve"> nie większa od 10</w:t>
+      </w:r>
+      <w:r>
+        <w:rPr>
+          <w:lang w:val="pl-PL"/>
+        </w:rPr>
+        <w:t>.</w:t>
+      </w:r>
+      <w:r>
+        <w:rPr>
+          <w:lang w:val="pl-PL"/>
+        </w:rPr>
+        <w:br/>
+      </w:r>
+      <w:r>
+        <w:rPr>
+          <w:u w:val="single"/>
+          <w:lang w:val="pl-PL"/>
+        </w:rPr>
+        <w:t>Atrybut zależny od:</w:t>
+      </w:r>
+      <w:r>
+        <w:rPr>
+          <w:lang w:val="pl-PL"/>
+        </w:rPr>
+        <w:t xml:space="preserve"> Inteligencja [Zwiększa o wartość bonusu z tabeli wartości.]</w:t>
+      </w:r>
+    </w:p>
+    <w:p>
+      <w:pPr>
+        <w:rPr>
+          <w:b/>
+          <w:bCs/>
+          <w:lang w:val="pl-PL"/>
+        </w:rPr>
+      </w:pPr>
+      <w:r>
+        <w:rPr>
+          <w:b/>
+          <w:bCs/>
+          <w:lang w:val="pl-PL"/>
+        </w:rPr>
+        <w:t>Silny cios:</w:t>
       </w:r>
     </w:p>
     <w:p>
@@ -4273,7 +4184,7 @@
         <w:rPr>
           <w:lang w:val="pl-PL"/>
         </w:rPr>
-        <w:t>Opis</w:t>
+        <w:t>Nazwa</w:t>
       </w:r>
       <w:r>
         <w:rPr>
@@ -4317,7 +4228,7 @@
         <w:rPr>
           <w:lang w:val="pl-PL"/>
         </w:rPr>
-        <w:t>Typ obrażeń</w:t>
+        <w:t>Opis</w:t>
       </w:r>
       <w:r>
         <w:rPr>
@@ -4334,31 +4245,16 @@
       </w:r>
       <w:r>
         <w:rPr>
-          <w:lang w:val="pl-PL"/>
-        </w:rPr>
-        <w:t xml:space="preserve"> Solarne, Próżniowe, </w:t>
-      </w:r>
-      <w:proofErr w:type="spellStart"/>
-      <w:r>
-        <w:rPr>
-          <w:lang w:val="pl-PL"/>
-        </w:rPr>
-        <w:t>Arcowe</w:t>
-      </w:r>
-      <w:proofErr w:type="spellEnd"/>
-      <w:r>
-        <w:rPr>
-          <w:lang w:val="pl-PL"/>
-        </w:rPr>
-        <w:t xml:space="preserve">. </w:t>
-      </w:r>
-      <w:r>
-        <w:rPr>
-          <w:i/>
-          <w:iCs/>
-          <w:lang w:val="pl-PL"/>
-        </w:rPr>
-        <w:t>Mogą być skojarzone za pomocą koloru.</w:t>
+          <w:u w:val="single"/>
+          <w:lang w:val="pl-PL"/>
+        </w:rPr>
+        <w:t xml:space="preserve"> </w:t>
+      </w:r>
+      <w:r>
+        <w:rPr>
+          <w:lang w:val="pl-PL"/>
+        </w:rPr>
+        <w:t>Tekst.</w:t>
       </w:r>
     </w:p>
     <w:p>
@@ -4376,7 +4272,7 @@
         <w:rPr>
           <w:lang w:val="pl-PL"/>
         </w:rPr>
-        <w:t>Powiązana umiejętność</w:t>
+        <w:t>Typ obrażeń</w:t>
       </w:r>
       <w:r>
         <w:rPr>
@@ -4395,7 +4291,29 @@
         <w:rPr>
           <w:lang w:val="pl-PL"/>
         </w:rPr>
-        <w:t xml:space="preserve"> Walka wręcz, Rzucanie, Strzelanie.</w:t>
+        <w:t xml:space="preserve"> Solarne, Próżniowe, </w:t>
+      </w:r>
+      <w:proofErr w:type="spellStart"/>
+      <w:r>
+        <w:rPr>
+          <w:lang w:val="pl-PL"/>
+        </w:rPr>
+        <w:t>Arcowe</w:t>
+      </w:r>
+      <w:proofErr w:type="spellEnd"/>
+      <w:r>
+        <w:rPr>
+          <w:lang w:val="pl-PL"/>
+        </w:rPr>
+        <w:t xml:space="preserve">. </w:t>
+      </w:r>
+      <w:r>
+        <w:rPr>
+          <w:i/>
+          <w:iCs/>
+          <w:lang w:val="pl-PL"/>
+        </w:rPr>
+        <w:t>Mogą być skojarzone za pomocą koloru.</w:t>
       </w:r>
     </w:p>
     <w:p>
@@ -4413,65 +4331,26 @@
         <w:rPr>
           <w:lang w:val="pl-PL"/>
         </w:rPr>
-        <w:t>Obrażenia</w:t>
-      </w:r>
-      <w:r>
-        <w:rPr>
-          <w:lang w:val="pl-PL"/>
-        </w:rPr>
-        <w:br/>
-      </w:r>
-      <w:r>
-        <w:rPr>
-          <w:u w:val="single"/>
-          <w:lang w:val="pl-PL"/>
-        </w:rPr>
-        <w:t xml:space="preserve">Wartości akceptowane: </w:t>
-      </w:r>
-      <w:proofErr w:type="spellStart"/>
-      <w:r>
-        <w:rPr>
-          <w:lang w:val="pl-PL"/>
-        </w:rPr>
-        <w:t>NdS</w:t>
-      </w:r>
-      <w:proofErr w:type="spellEnd"/>
-      <w:r>
-        <w:rPr>
-          <w:lang w:val="pl-PL"/>
-        </w:rPr>
-        <w:t xml:space="preserve"> +M. N to liczba kości, S to oznaczenie ilu ścienne są, a M to modyfikator. Jeśli nie ma modyfikatora, to się nie pojawia.</w:t>
-      </w:r>
-      <w:r>
-        <w:rPr>
-          <w:lang w:val="pl-PL"/>
-        </w:rPr>
-        <w:br/>
-      </w:r>
-      <w:r>
-        <w:rPr>
-          <w:u w:val="single"/>
-          <w:lang w:val="pl-PL"/>
-        </w:rPr>
-        <w:t>Atrybut zależny od:</w:t>
-      </w:r>
-      <w:r>
-        <w:rPr>
-          <w:lang w:val="pl-PL"/>
-        </w:rPr>
-        <w:t xml:space="preserve"> </w:t>
-      </w:r>
-      <w:r>
-        <w:rPr>
-          <w:lang w:val="pl-PL"/>
-        </w:rPr>
-        <w:t>Krzepa</w:t>
-      </w:r>
-      <w:r>
-        <w:rPr>
-          <w:lang w:val="pl-PL"/>
-        </w:rPr>
-        <w:t xml:space="preserve"> [Zwiększa o wartość bonusu z tabeli wartości.]</w:t>
+        <w:t>Powiązana umiejętność</w:t>
+      </w:r>
+      <w:r>
+        <w:rPr>
+          <w:lang w:val="pl-PL"/>
+        </w:rPr>
+        <w:br/>
+      </w:r>
+      <w:r>
+        <w:rPr>
+          <w:u w:val="single"/>
+          <w:lang w:val="pl-PL"/>
+        </w:rPr>
+        <w:t>Wartości akceptowane:</w:t>
+      </w:r>
+      <w:r>
+        <w:rPr>
+          <w:lang w:val="pl-PL"/>
+        </w:rPr>
+        <w:t xml:space="preserve"> Walka wręcz, Rzucanie, Strzelanie.</w:t>
       </w:r>
     </w:p>
     <w:p>
@@ -4489,44 +4368,53 @@
         <w:rPr>
           <w:lang w:val="pl-PL"/>
         </w:rPr>
-        <w:t>Zasięg</w:t>
-      </w:r>
-      <w:r>
-        <w:rPr>
-          <w:lang w:val="pl-PL"/>
-        </w:rPr>
-        <w:br/>
-      </w:r>
-      <w:r>
-        <w:rPr>
-          <w:u w:val="single"/>
-          <w:lang w:val="pl-PL"/>
-        </w:rPr>
-        <w:t>Wartość akceptowalna:</w:t>
-      </w:r>
-      <w:r>
-        <w:rPr>
-          <w:lang w:val="pl-PL"/>
-        </w:rPr>
-        <w:t xml:space="preserve"> X/2*X/4*X</w:t>
-      </w:r>
-      <w:r>
-        <w:rPr>
-          <w:lang w:val="pl-PL"/>
-        </w:rPr>
-        <w:t xml:space="preserve"> albo „-”</w:t>
-      </w:r>
-      <w:r>
-        <w:rPr>
-          <w:lang w:val="pl-PL"/>
-        </w:rPr>
-        <w:t>. X oznacza liczbę całkowitą dodatnią. W drugiej pozycji jest dwukrotność, a w trzeciej czterokrotność.</w:t>
-      </w:r>
-      <w:r>
-        <w:rPr>
-          <w:lang w:val="pl-PL"/>
-        </w:rPr>
-        <w:t xml:space="preserve"> Jeśli nie występuje, to należy pominąć.</w:t>
+        <w:t>Obrażenia</w:t>
+      </w:r>
+      <w:r>
+        <w:rPr>
+          <w:lang w:val="pl-PL"/>
+        </w:rPr>
+        <w:br/>
+      </w:r>
+      <w:r>
+        <w:rPr>
+          <w:u w:val="single"/>
+          <w:lang w:val="pl-PL"/>
+        </w:rPr>
+        <w:t xml:space="preserve">Wartości akceptowane: </w:t>
+      </w:r>
+      <w:proofErr w:type="spellStart"/>
+      <w:r>
+        <w:rPr>
+          <w:lang w:val="pl-PL"/>
+        </w:rPr>
+        <w:t>NdS</w:t>
+      </w:r>
+      <w:proofErr w:type="spellEnd"/>
+      <w:r>
+        <w:rPr>
+          <w:lang w:val="pl-PL"/>
+        </w:rPr>
+        <w:t xml:space="preserve"> +M. N to liczba kości, S to oznaczenie ilu ścienne są, a M to modyfikator. Jeśli nie ma modyfikatora, to się nie pojawia.</w:t>
+      </w:r>
+      <w:r>
+        <w:rPr>
+          <w:lang w:val="pl-PL"/>
+        </w:rPr>
+        <w:br/>
+      </w:r>
+      <w:r>
+        <w:rPr>
+          <w:u w:val="single"/>
+          <w:lang w:val="pl-PL"/>
+        </w:rPr>
+        <w:t>Atrybut zależny od:</w:t>
+      </w:r>
+      <w:r>
+        <w:rPr>
+          <w:lang w:val="pl-PL"/>
+        </w:rPr>
+        <w:t xml:space="preserve"> Krzepa [Zwiększa o wartość bonusu z tabeli wartości.]</w:t>
       </w:r>
     </w:p>
     <w:p>
@@ -4545,6 +4433,43 @@
           <w:lang w:val="pl-PL"/>
         </w:rPr>
         <w:lastRenderedPageBreak/>
+        <w:t>Zasięg</w:t>
+      </w:r>
+      <w:r>
+        <w:rPr>
+          <w:lang w:val="pl-PL"/>
+        </w:rPr>
+        <w:br/>
+      </w:r>
+      <w:r>
+        <w:rPr>
+          <w:u w:val="single"/>
+          <w:lang w:val="pl-PL"/>
+        </w:rPr>
+        <w:t>Wartość akceptowalna:</w:t>
+      </w:r>
+      <w:r>
+        <w:rPr>
+          <w:lang w:val="pl-PL"/>
+        </w:rPr>
+        <w:t xml:space="preserve"> X/2*X/4*X albo „-”. X oznacza liczbę całkowitą dodatnią. W drugiej pozycji jest dwukrotność, a w trzeciej czterokrotność. Jeśli nie występuje, to należy pominąć.</w:t>
+      </w:r>
+    </w:p>
+    <w:p>
+      <w:pPr>
+        <w:pStyle w:val="Akapitzlist"/>
+        <w:numPr>
+          <w:ilvl w:val="0"/>
+          <w:numId w:val="5"/>
+        </w:numPr>
+        <w:rPr>
+          <w:lang w:val="pl-PL"/>
+        </w:rPr>
+      </w:pPr>
+      <w:r>
+        <w:rPr>
+          <w:lang w:val="pl-PL"/>
+        </w:rPr>
         <w:t>Koszt</w:t>
       </w:r>
       <w:r>
@@ -4564,19 +4489,7 @@
         <w:rPr>
           <w:lang w:val="pl-PL"/>
         </w:rPr>
-        <w:t xml:space="preserve"> Liczba całkowita dodatnia nie większa od </w:t>
-      </w:r>
-      <w:r>
-        <w:rPr>
-          <w:lang w:val="pl-PL"/>
-        </w:rPr>
-        <w:t>6</w:t>
-      </w:r>
-      <w:r>
-        <w:rPr>
-          <w:lang w:val="pl-PL"/>
-        </w:rPr>
-        <w:t>.</w:t>
+        <w:t xml:space="preserve"> Liczba całkowita dodatnia nie większa od 6.</w:t>
       </w:r>
       <w:r>
         <w:rPr>
@@ -4595,65 +4508,145 @@
         <w:rPr>
           <w:lang w:val="pl-PL"/>
         </w:rPr>
+        <w:t xml:space="preserve"> Krzepa [Zwiększa o wartość bonusu z tabeli wartości.]</w:t>
+      </w:r>
+    </w:p>
+    <w:p>
+      <w:pPr>
+        <w:pStyle w:val="Nagwek1"/>
+        <w:rPr>
+          <w:lang w:val="pl-PL"/>
+        </w:rPr>
+      </w:pPr>
+      <w:r>
+        <w:rPr>
+          <w:lang w:val="pl-PL"/>
+        </w:rPr>
+        <w:t>Ekwipunek</w:t>
+      </w:r>
+    </w:p>
+    <w:p>
+      <w:pPr>
+        <w:pStyle w:val="Akapitzlist"/>
+        <w:numPr>
+          <w:ilvl w:val="0"/>
+          <w:numId w:val="8"/>
+        </w:numPr>
+        <w:rPr>
+          <w:lang w:val="pl-PL"/>
+        </w:rPr>
+      </w:pPr>
+      <w:r>
+        <w:rPr>
+          <w:lang w:val="pl-PL"/>
+        </w:rPr>
+        <w:t>Ekwipunek</w:t>
+      </w:r>
+      <w:r>
+        <w:rPr>
+          <w:lang w:val="pl-PL"/>
+        </w:rPr>
+        <w:t xml:space="preserve"> ogólny</w:t>
+      </w:r>
+      <w:r>
+        <w:rPr>
+          <w:lang w:val="pl-PL"/>
+        </w:rPr>
+        <w:br/>
+      </w:r>
+      <w:r>
+        <w:rPr>
+          <w:u w:val="single"/>
+          <w:lang w:val="pl-PL"/>
+        </w:rPr>
+        <w:t>Opis:</w:t>
+      </w:r>
+      <w:r>
+        <w:rPr>
+          <w:lang w:val="pl-PL"/>
+        </w:rPr>
+        <w:t xml:space="preserve"> Pełni rolę wolnego miejsca na notatki dotyczące ekwipunku.</w:t>
+      </w:r>
+      <w:r>
+        <w:rPr>
+          <w:lang w:val="pl-PL"/>
+        </w:rPr>
+        <w:br/>
+      </w:r>
+      <w:r>
+        <w:rPr>
+          <w:u w:val="single"/>
+          <w:lang w:val="pl-PL"/>
+        </w:rPr>
+        <w:t>Wartości akceptowane:</w:t>
+      </w:r>
+      <w:r>
+        <w:rPr>
+          <w:lang w:val="pl-PL"/>
+        </w:rPr>
         <w:t xml:space="preserve"> </w:t>
       </w:r>
       <w:r>
         <w:rPr>
           <w:lang w:val="pl-PL"/>
         </w:rPr>
-        <w:t>Krzepa</w:t>
-      </w:r>
-      <w:r>
-        <w:rPr>
-          <w:lang w:val="pl-PL"/>
-        </w:rPr>
-        <w:t xml:space="preserve"> [Zwiększa o wartość bonusu z tabeli wartości.]</w:t>
-      </w:r>
-    </w:p>
-    <w:p>
-      <w:pPr>
-        <w:pStyle w:val="Nagwek1"/>
-        <w:rPr>
-          <w:lang w:val="pl-PL"/>
-        </w:rPr>
-      </w:pPr>
-      <w:r>
-        <w:rPr>
-          <w:lang w:val="pl-PL"/>
-        </w:rPr>
-        <w:t>Ekwipunek</w:t>
-      </w:r>
-    </w:p>
-    <w:p>
-      <w:pPr>
-        <w:rPr>
-          <w:lang w:val="pl-PL"/>
-        </w:rPr>
-      </w:pPr>
-      <w:r>
-        <w:rPr>
-          <w:lang w:val="pl-PL"/>
-        </w:rPr>
-        <w:t>- Ekwipunek</w:t>
-      </w:r>
-      <w:r>
-        <w:rPr>
-          <w:lang w:val="pl-PL"/>
-        </w:rPr>
-        <w:t xml:space="preserve"> ogólny</w:t>
-      </w:r>
-    </w:p>
-    <w:p>
-      <w:pPr>
-        <w:rPr>
-          <w:lang w:val="pl-PL"/>
-        </w:rPr>
-      </w:pPr>
-      <w:r>
-        <w:rPr>
-          <w:lang w:val="pl-PL"/>
-        </w:rPr>
-        <w:t>- Lista Engramów</w:t>
+        <w:t>Tekst.</w:t>
+      </w:r>
+    </w:p>
+    <w:p>
+      <w:pPr>
+        <w:pStyle w:val="Akapitzlist"/>
+        <w:numPr>
+          <w:ilvl w:val="0"/>
+          <w:numId w:val="8"/>
+        </w:numPr>
+        <w:rPr>
+          <w:lang w:val="pl-PL"/>
+        </w:rPr>
+      </w:pPr>
+      <w:r>
+        <w:rPr>
+          <w:lang w:val="pl-PL"/>
+        </w:rPr>
+        <w:t>Lista Engramów</w:t>
+      </w:r>
+      <w:r>
+        <w:rPr>
+          <w:lang w:val="pl-PL"/>
+        </w:rPr>
+        <w:br/>
+      </w:r>
+      <w:r>
+        <w:rPr>
+          <w:u w:val="single"/>
+          <w:lang w:val="pl-PL"/>
+        </w:rPr>
+        <w:t>Wartości akceptowane:</w:t>
+      </w:r>
+      <w:r>
+        <w:rPr>
+          <w:lang w:val="pl-PL"/>
+        </w:rPr>
+        <w:t xml:space="preserve"> </w:t>
+      </w:r>
+      <w:r>
+        <w:rPr>
+          <w:lang w:val="pl-PL"/>
+        </w:rPr>
+        <w:t>10 pól przyjmujących określony kolor dla konkretnych rzadkości engramów. Biały [Wolne miejsce], Szary [Zwykły], Zielony [Niezwykły], Niebieski [Rzadki], Fioletowy [Legendarny], Żółty [Egzotyczny].</w:t>
+      </w:r>
+      <w:r>
+        <w:rPr>
+          <w:lang w:val="pl-PL"/>
+        </w:rPr>
+        <w:t xml:space="preserve"> </w:t>
+      </w:r>
+      <w:r>
+        <w:rPr>
+          <w:i/>
+          <w:lang w:val="pl-PL"/>
+        </w:rPr>
+        <w:t>Poza kolorem, wolne miejsce powinno różnić się grafiką względem engramów.</w:t>
       </w:r>
     </w:p>
     <w:p>
@@ -4681,6 +4674,19 @@
       </w:pPr>
       <w:r>
         <w:rPr>
+          <w:u w:val="single"/>
+          <w:lang w:val="pl-PL"/>
+        </w:rPr>
+        <w:t>Opis:</w:t>
+      </w:r>
+      <w:r>
+        <w:rPr>
+          <w:lang w:val="pl-PL"/>
+        </w:rPr>
+        <w:t xml:space="preserve"> </w:t>
+      </w:r>
+      <w:r>
+        <w:rPr>
           <w:lang w:val="pl-PL"/>
         </w:rPr>
         <w:t>Każdy o</w:t>
@@ -4700,77 +4706,547 @@
     </w:p>
     <w:p>
       <w:pPr>
-        <w:rPr>
-          <w:lang w:val="pl-PL"/>
-        </w:rPr>
-      </w:pPr>
-      <w:r>
-        <w:rPr>
-          <w:lang w:val="pl-PL"/>
-        </w:rPr>
-        <w:t>-</w:t>
-      </w:r>
-      <w:r>
-        <w:rPr>
-          <w:lang w:val="pl-PL"/>
-        </w:rPr>
-        <w:t>7 statystyk</w:t>
-      </w:r>
-      <w:r>
-        <w:rPr>
-          <w:lang w:val="pl-PL"/>
-        </w:rPr>
-        <w:t xml:space="preserve"> (zależnie od broni mogą się pojawić różne statystyki)</w:t>
-      </w:r>
-    </w:p>
-    <w:p>
-      <w:pPr>
-        <w:rPr>
-          <w:lang w:val="pl-PL"/>
-        </w:rPr>
-      </w:pPr>
-      <w:r>
-        <w:rPr>
-          <w:lang w:val="pl-PL"/>
-        </w:rPr>
-        <w:t>- R</w:t>
-      </w:r>
-      <w:r>
-        <w:rPr>
-          <w:lang w:val="pl-PL"/>
-        </w:rPr>
-        <w:t>zadkość</w:t>
-      </w:r>
-    </w:p>
-    <w:p>
-      <w:pPr>
-        <w:rPr>
-          <w:lang w:val="pl-PL"/>
-        </w:rPr>
-      </w:pPr>
-      <w:r>
-        <w:rPr>
-          <w:lang w:val="pl-PL"/>
-        </w:rPr>
-        <w:t>- T</w:t>
-      </w:r>
-      <w:r>
-        <w:rPr>
-          <w:lang w:val="pl-PL"/>
-        </w:rPr>
-        <w:t>yp amunicji</w:t>
-      </w:r>
-    </w:p>
-    <w:p>
-      <w:pPr>
-        <w:rPr>
-          <w:lang w:val="pl-PL"/>
-        </w:rPr>
-      </w:pPr>
-      <w:r>
-        <w:rPr>
-          <w:lang w:val="pl-PL"/>
-        </w:rPr>
+        <w:pStyle w:val="Akapitzlist"/>
+        <w:numPr>
+          <w:ilvl w:val="0"/>
+          <w:numId w:val="9"/>
+        </w:numPr>
+        <w:rPr>
+          <w:lang w:val="pl-PL"/>
+        </w:rPr>
+      </w:pPr>
+      <w:r>
+        <w:rPr>
+          <w:lang w:val="pl-PL"/>
+        </w:rPr>
+        <w:t>Nazwa</w:t>
+      </w:r>
+      <w:r>
+        <w:rPr>
+          <w:lang w:val="pl-PL"/>
+        </w:rPr>
+        <w:br/>
+      </w:r>
+      <w:r>
+        <w:rPr>
+          <w:u w:val="single"/>
+          <w:lang w:val="pl-PL"/>
+        </w:rPr>
+        <w:t>Wartości akceptowane:</w:t>
+      </w:r>
+      <w:r>
+        <w:rPr>
+          <w:u w:val="single"/>
+          <w:lang w:val="pl-PL"/>
+        </w:rPr>
+        <w:t xml:space="preserve"> </w:t>
+      </w:r>
+      <w:r>
+        <w:rPr>
+          <w:lang w:val="pl-PL"/>
+        </w:rPr>
+        <w:t>Tekst.</w:t>
+      </w:r>
+    </w:p>
+    <w:p>
+      <w:pPr>
+        <w:pStyle w:val="Akapitzlist"/>
+        <w:numPr>
+          <w:ilvl w:val="0"/>
+          <w:numId w:val="9"/>
+        </w:numPr>
+        <w:rPr>
+          <w:i/>
+          <w:lang w:val="pl-PL"/>
+        </w:rPr>
+      </w:pPr>
+      <w:r>
+        <w:rPr>
+          <w:lang w:val="pl-PL"/>
+        </w:rPr>
+        <w:t>Rzadkość</w:t>
+      </w:r>
+      <w:r>
+        <w:rPr>
+          <w:lang w:val="pl-PL"/>
+        </w:rPr>
+        <w:br/>
+      </w:r>
+      <w:r>
+        <w:rPr>
+          <w:u w:val="single"/>
+          <w:lang w:val="pl-PL"/>
+        </w:rPr>
+        <w:t>Wartości akceptowane:</w:t>
+      </w:r>
+      <w:r>
+        <w:rPr>
+          <w:lang w:val="pl-PL"/>
+        </w:rPr>
+        <w:t xml:space="preserve"> </w:t>
+      </w:r>
+      <w:r>
+        <w:rPr>
+          <w:lang w:val="pl-PL"/>
+        </w:rPr>
+        <w:t>Zwykły, Niezwykł</w:t>
+      </w:r>
+      <w:r>
+        <w:rPr>
+          <w:lang w:val="pl-PL"/>
+        </w:rPr>
+        <w:t xml:space="preserve">y, Rzadki, Legendarny, Egzotyczny. </w:t>
+      </w:r>
+      <w:r>
+        <w:rPr>
+          <w:i/>
+          <w:lang w:val="pl-PL"/>
+        </w:rPr>
+        <w:t>Każdy z nich powinien mieć inny kolor.</w:t>
+      </w:r>
+    </w:p>
+    <w:p>
+      <w:pPr>
+        <w:pStyle w:val="Akapitzlist"/>
+        <w:numPr>
+          <w:ilvl w:val="0"/>
+          <w:numId w:val="9"/>
+        </w:numPr>
+        <w:rPr>
+          <w:lang w:val="pl-PL"/>
+        </w:rPr>
+      </w:pPr>
+      <w:r>
+        <w:rPr>
+          <w:lang w:val="pl-PL"/>
+        </w:rPr>
+        <w:t>Typ broni</w:t>
+      </w:r>
+      <w:r>
+        <w:rPr>
+          <w:lang w:val="pl-PL"/>
+        </w:rPr>
+        <w:br/>
+      </w:r>
+      <w:r>
+        <w:rPr>
+          <w:u w:val="single"/>
+          <w:lang w:val="pl-PL"/>
+        </w:rPr>
+        <w:t>Wartości akceptowane:</w:t>
+      </w:r>
+      <w:r>
+        <w:rPr>
+          <w:lang w:val="pl-PL"/>
+        </w:rPr>
+        <w:t xml:space="preserve"> </w:t>
+      </w:r>
+      <w:r>
+        <w:rPr>
+          <w:lang w:val="pl-PL"/>
+        </w:rPr>
+        <w:t>Rewolwer, Karabin automatyczny, Karabin zwiadowczy, Karabin pulsacyjny, Broń boczna, Pistolet maszynowy, Strzelba, Karabin snajperski, Karabin maszynowy, Karabin fuzyjny, Karabin liniowy, Wyrzutnia rakiet, Granatnik, Miec</w:t>
+      </w:r>
+      <w:r>
+        <w:rPr>
+          <w:lang w:val="pl-PL"/>
+        </w:rPr>
+        <w:t xml:space="preserve">z, Łuk, Lekki </w:t>
+      </w:r>
+      <w:r>
+        <w:rPr>
+          <w:lang w:val="pl-PL"/>
+        </w:rPr>
+        <w:t>Granatnik.</w:t>
+      </w:r>
+    </w:p>
+    <w:p>
+      <w:pPr>
+        <w:pStyle w:val="Akapitzlist"/>
+        <w:numPr>
+          <w:ilvl w:val="0"/>
+          <w:numId w:val="9"/>
+        </w:numPr>
+        <w:rPr>
+          <w:lang w:val="pl-PL"/>
+        </w:rPr>
+      </w:pPr>
+      <w:r>
+        <w:rPr>
+          <w:lang w:val="pl-PL"/>
+        </w:rPr>
+        <w:t>Typ amunicji</w:t>
+      </w:r>
+      <w:r>
+        <w:rPr>
+          <w:lang w:val="pl-PL"/>
+        </w:rPr>
+        <w:br/>
+      </w:r>
+      <w:r>
+        <w:rPr>
+          <w:u w:val="single"/>
+          <w:lang w:val="pl-PL"/>
+        </w:rPr>
+        <w:t>Wartości akceptowane:</w:t>
+      </w:r>
+      <w:r>
+        <w:rPr>
+          <w:lang w:val="pl-PL"/>
+        </w:rPr>
+        <w:t xml:space="preserve"> Kinetyczna, Specjalna, Ciężka. </w:t>
+      </w:r>
+      <w:r>
+        <w:rPr>
+          <w:i/>
+          <w:iCs/>
+          <w:lang w:val="pl-PL"/>
+        </w:rPr>
+        <w:t>Mo</w:t>
+      </w:r>
+      <w:r>
+        <w:rPr>
+          <w:i/>
+          <w:iCs/>
+          <w:lang w:val="pl-PL"/>
+        </w:rPr>
+        <w:t>że</w:t>
+      </w:r>
+      <w:r>
+        <w:rPr>
+          <w:i/>
+          <w:iCs/>
+          <w:lang w:val="pl-PL"/>
+        </w:rPr>
+        <w:t xml:space="preserve"> być skojarzone za pomocą koloru.</w:t>
+      </w:r>
+      <w:r>
+        <w:rPr>
+          <w:i/>
+          <w:iCs/>
+          <w:lang w:val="pl-PL"/>
+        </w:rPr>
+        <w:br/>
+      </w:r>
+      <w:r>
+        <w:rPr>
+          <w:u w:val="single"/>
+          <w:lang w:val="pl-PL"/>
+        </w:rPr>
+        <w:t>Atrybut zależny od:</w:t>
+      </w:r>
+      <w:r>
+        <w:rPr>
+          <w:lang w:val="pl-PL"/>
+        </w:rPr>
+        <w:t xml:space="preserve"> Typ broni [</w:t>
+      </w:r>
+      <w:r>
+        <w:rPr>
+          <w:lang w:val="pl-PL"/>
+        </w:rPr>
+        <w:t>Karabin maszynowy</w:t>
+      </w:r>
+      <w:r>
+        <w:rPr>
+          <w:lang w:val="pl-PL"/>
+        </w:rPr>
+        <w:t xml:space="preserve">, </w:t>
+      </w:r>
+      <w:r>
+        <w:rPr>
+          <w:lang w:val="pl-PL"/>
+        </w:rPr>
+        <w:t>Karabin liniowy, Wyrzutnia rakiet, Granatnik, Miec</w:t>
+      </w:r>
+      <w:r>
+        <w:rPr>
+          <w:lang w:val="pl-PL"/>
+        </w:rPr>
+        <w:t>z mogą używać tylko amunicji Ciężkiej. Pozostałe bronię mogą używać Kinetycznej albo Specjalnej</w:t>
+      </w:r>
+      <w:r>
+        <w:rPr>
+          <w:lang w:val="pl-PL"/>
+        </w:rPr>
+        <w:t>, ale nie Ciężkiej. Typ amunicji m</w:t>
+      </w:r>
+      <w:r>
+        <w:rPr>
+          <w:lang w:val="pl-PL"/>
+        </w:rPr>
+        <w:t>usi</w:t>
+      </w:r>
+      <w:r>
+        <w:rPr>
+          <w:lang w:val="pl-PL"/>
+        </w:rPr>
+        <w:t xml:space="preserve"> zostać ustalone przy ich tworzeniu</w:t>
+      </w:r>
+      <w:r>
+        <w:rPr>
+          <w:lang w:val="pl-PL"/>
+        </w:rPr>
+        <w:t xml:space="preserve"> i nie może ulec zmianie</w:t>
+      </w:r>
+      <w:r>
+        <w:rPr>
+          <w:lang w:val="pl-PL"/>
+        </w:rPr>
+        <w:t>.</w:t>
+      </w:r>
+      <w:r>
+        <w:rPr>
+          <w:lang w:val="pl-PL"/>
+        </w:rPr>
+        <w:t>]</w:t>
+      </w:r>
+    </w:p>
+    <w:p>
+      <w:pPr>
+        <w:pStyle w:val="Akapitzlist"/>
+        <w:numPr>
+          <w:ilvl w:val="0"/>
+          <w:numId w:val="9"/>
+        </w:numPr>
+        <w:rPr>
+          <w:lang w:val="pl-PL"/>
+        </w:rPr>
+      </w:pPr>
+      <w:r>
+        <w:rPr>
+          <w:lang w:val="pl-PL"/>
+        </w:rPr>
+        <w:t>Rodzaj zadawanych obrażeń</w:t>
+      </w:r>
+      <w:r>
+        <w:rPr>
+          <w:lang w:val="pl-PL"/>
+        </w:rPr>
+        <w:br/>
+      </w:r>
+      <w:r>
+        <w:rPr>
+          <w:u w:val="single"/>
+          <w:lang w:val="pl-PL"/>
+        </w:rPr>
+        <w:t>Wartości akceptowane:</w:t>
+      </w:r>
+      <w:r>
+        <w:rPr>
+          <w:lang w:val="pl-PL"/>
+        </w:rPr>
+        <w:t xml:space="preserve"> </w:t>
+      </w:r>
+      <w:r>
+        <w:rPr>
+          <w:lang w:val="pl-PL"/>
+        </w:rPr>
+        <w:t xml:space="preserve">Kinetyczne, </w:t>
+      </w:r>
+      <w:r>
+        <w:rPr>
+          <w:lang w:val="pl-PL"/>
+        </w:rPr>
+        <w:t xml:space="preserve">Solarne, Próżniowe, </w:t>
+      </w:r>
+      <w:proofErr w:type="spellStart"/>
+      <w:r>
+        <w:rPr>
+          <w:lang w:val="pl-PL"/>
+        </w:rPr>
+        <w:t>Arcowe</w:t>
+      </w:r>
+      <w:proofErr w:type="spellEnd"/>
+      <w:r>
+        <w:rPr>
+          <w:lang w:val="pl-PL"/>
+        </w:rPr>
+        <w:t xml:space="preserve">. </w:t>
+      </w:r>
+      <w:r>
+        <w:rPr>
+          <w:i/>
+          <w:iCs/>
+          <w:lang w:val="pl-PL"/>
+        </w:rPr>
+        <w:t>Mogą być skojarzone za pomocą koloru.</w:t>
+      </w:r>
+      <w:r>
+        <w:rPr>
+          <w:iCs/>
+          <w:lang w:val="pl-PL"/>
+        </w:rPr>
+        <w:br/>
+      </w:r>
+      <w:r>
+        <w:rPr>
+          <w:u w:val="single"/>
+          <w:lang w:val="pl-PL"/>
+        </w:rPr>
+        <w:t>Atrybut zależny od:</w:t>
+      </w:r>
+      <w:r>
+        <w:rPr>
+          <w:lang w:val="pl-PL"/>
+        </w:rPr>
+        <w:t xml:space="preserve"> Typu amunicji [Broń korzystająca z amunicji Kinetycznej, może zadawać tylko obrażenia Kinetyczne, a korzystająca ze Specjalnej albo Ciężkiej</w:t>
+      </w:r>
+      <w:r>
+        <w:rPr>
+          <w:lang w:val="pl-PL"/>
+        </w:rPr>
+        <w:t xml:space="preserve"> pozostałe typy.</w:t>
+      </w:r>
+      <w:r>
+        <w:rPr>
+          <w:lang w:val="pl-PL"/>
+        </w:rPr>
+        <w:t xml:space="preserve"> ]</w:t>
+      </w:r>
+    </w:p>
+    <w:p>
+      <w:pPr>
+        <w:pStyle w:val="Akapitzlist"/>
+        <w:numPr>
+          <w:ilvl w:val="0"/>
+          <w:numId w:val="9"/>
+        </w:numPr>
+        <w:rPr>
+          <w:lang w:val="pl-PL"/>
+        </w:rPr>
+      </w:pPr>
+      <w:r>
+        <w:rPr>
+          <w:lang w:val="pl-PL"/>
+        </w:rPr>
+        <w:t>S</w:t>
+      </w:r>
+      <w:r>
+        <w:rPr>
+          <w:lang w:val="pl-PL"/>
+        </w:rPr>
+        <w:t>tatystyk</w:t>
+      </w:r>
+      <w:r>
+        <w:rPr>
+          <w:lang w:val="pl-PL"/>
+        </w:rPr>
+        <w:t>i</w:t>
+      </w:r>
+      <w:r>
+        <w:rPr>
+          <w:lang w:val="pl-PL"/>
+        </w:rPr>
+        <w:br/>
+      </w:r>
+      <w:r>
+        <w:rPr>
+          <w:u w:val="single"/>
+          <w:lang w:val="pl-PL"/>
+        </w:rPr>
+        <w:t>Opis:</w:t>
+      </w:r>
+      <w:r>
+        <w:rPr>
+          <w:lang w:val="pl-PL"/>
+        </w:rPr>
+        <w:t xml:space="preserve"> </w:t>
+      </w:r>
+      <w:r>
+        <w:rPr>
+          <w:lang w:val="pl-PL"/>
+        </w:rPr>
+        <w:t>7</w:t>
+      </w:r>
+      <w:r>
+        <w:rPr>
+          <w:lang w:val="pl-PL"/>
+        </w:rPr>
+        <w:t xml:space="preserve"> statystyk opisujących </w:t>
+      </w:r>
+      <w:r>
+        <w:rPr>
+          <w:lang w:val="pl-PL"/>
+        </w:rPr>
+        <w:t>broń. Mają od siebie niezależne wartości.</w:t>
+      </w:r>
+      <w:r>
+        <w:rPr>
+          <w:lang w:val="pl-PL"/>
+        </w:rPr>
+        <w:br/>
+      </w:r>
+      <w:r>
+        <w:rPr>
+          <w:u w:val="single"/>
+          <w:lang w:val="pl-PL"/>
+        </w:rPr>
+        <w:t>Akceptowalne wartości:</w:t>
+      </w:r>
+      <w:r>
+        <w:rPr>
+          <w:lang w:val="pl-PL"/>
+        </w:rPr>
+        <w:t xml:space="preserve"> Liczba całkowita od 0 do </w:t>
+      </w:r>
+      <w:r>
+        <w:rPr>
+          <w:lang w:val="pl-PL"/>
+        </w:rPr>
+        <w:t>6, która następnie jest porównywana z wartością w tabeli dla cech danego typu broni.</w:t>
+      </w:r>
+      <w:r>
+        <w:rPr>
+          <w:lang w:val="pl-PL"/>
+        </w:rPr>
+        <w:br/>
+      </w:r>
+      <w:r>
+        <w:rPr>
+          <w:u w:val="single"/>
+          <w:lang w:val="pl-PL"/>
+        </w:rPr>
+        <w:t>Atrybut zależny od:</w:t>
+      </w:r>
+      <w:r>
+        <w:rPr>
+          <w:lang w:val="pl-PL"/>
+        </w:rPr>
+        <w:t xml:space="preserve"> </w:t>
+      </w:r>
+      <w:r>
+        <w:rPr>
+          <w:lang w:val="pl-PL"/>
+        </w:rPr>
+        <w:t>Rzadkość [Definiuje maksymalną wartość oraz do ilu sumuję się cała grupa.]</w:t>
+      </w:r>
+      <w:r>
+        <w:rPr>
+          <w:lang w:val="pl-PL"/>
+        </w:rPr>
+        <w:t>, Typ broni [Określa jakie statystyki opisują broń oraz zakres ich wartości</w:t>
+      </w:r>
+      <w:bookmarkStart w:id="0" w:name="_GoBack"/>
+      <w:bookmarkEnd w:id="0"/>
+      <w:r>
+        <w:rPr>
+          <w:lang w:val="pl-PL"/>
+        </w:rPr>
+        <w:t>]</w:t>
+      </w:r>
+    </w:p>
+    <w:p>
+      <w:pPr>
+        <w:rPr>
+          <w:lang w:val="pl-PL"/>
+        </w:rPr>
+      </w:pPr>
+      <w:r>
+        <w:rPr>
+          <w:lang w:val="pl-PL"/>
+        </w:rPr>
+        <w:lastRenderedPageBreak/>
         <w:t>- D</w:t>
       </w:r>
       <w:r>
@@ -4778,63 +5254,6 @@
           <w:lang w:val="pl-PL"/>
         </w:rPr>
         <w:t>odatkowe cechy</w:t>
-      </w:r>
-    </w:p>
-    <w:p>
-      <w:pPr>
-        <w:rPr>
-          <w:lang w:val="pl-PL"/>
-        </w:rPr>
-      </w:pPr>
-      <w:r>
-        <w:rPr>
-          <w:lang w:val="pl-PL"/>
-        </w:rPr>
-        <w:t>- N</w:t>
-      </w:r>
-      <w:r>
-        <w:rPr>
-          <w:lang w:val="pl-PL"/>
-        </w:rPr>
-        <w:t>azwa</w:t>
-      </w:r>
-    </w:p>
-    <w:p>
-      <w:pPr>
-        <w:rPr>
-          <w:lang w:val="pl-PL"/>
-        </w:rPr>
-      </w:pPr>
-      <w:r>
-        <w:rPr>
-          <w:lang w:val="pl-PL"/>
-        </w:rPr>
-        <w:t>- T</w:t>
-      </w:r>
-      <w:r>
-        <w:rPr>
-          <w:lang w:val="pl-PL"/>
-        </w:rPr>
-        <w:t>yp broni</w:t>
-      </w:r>
-    </w:p>
-    <w:p>
-      <w:pPr>
-        <w:rPr>
-          <w:lang w:val="pl-PL"/>
-        </w:rPr>
-      </w:pPr>
-      <w:r>
-        <w:rPr>
-          <w:lang w:val="pl-PL"/>
-        </w:rPr>
-        <w:t>- R</w:t>
-      </w:r>
-      <w:r>
-        <w:rPr>
-          <w:lang w:val="pl-PL"/>
-        </w:rPr>
-        <w:t>odzaj zadawanych obrażeń</w:t>
       </w:r>
     </w:p>
     <w:p>
@@ -4862,6 +5281,19 @@
       </w:pPr>
       <w:r>
         <w:rPr>
+          <w:u w:val="single"/>
+          <w:lang w:val="pl-PL"/>
+        </w:rPr>
+        <w:t>Opis:</w:t>
+      </w:r>
+      <w:r>
+        <w:rPr>
+          <w:lang w:val="pl-PL"/>
+        </w:rPr>
+        <w:t xml:space="preserve"> </w:t>
+      </w:r>
+      <w:r>
+        <w:rPr>
           <w:lang w:val="pl-PL"/>
         </w:rPr>
         <w:t>Każdy opis pancerzy składa się z poniższych</w:t>
@@ -4869,47 +5301,177 @@
     </w:p>
     <w:p>
       <w:pPr>
-        <w:rPr>
-          <w:lang w:val="pl-PL"/>
-        </w:rPr>
-      </w:pPr>
-      <w:r>
-        <w:rPr>
-          <w:lang w:val="pl-PL"/>
-        </w:rPr>
-        <w:t>- Nazwa</w:t>
-      </w:r>
-    </w:p>
-    <w:p>
-      <w:pPr>
-        <w:rPr>
-          <w:lang w:val="pl-PL"/>
-        </w:rPr>
-      </w:pPr>
-      <w:r>
-        <w:rPr>
-          <w:lang w:val="pl-PL"/>
-        </w:rPr>
-        <w:t>- W</w:t>
-      </w:r>
-      <w:r>
-        <w:rPr>
-          <w:lang w:val="pl-PL"/>
-        </w:rPr>
-        <w:t>artość opancerzenia</w:t>
-      </w:r>
-    </w:p>
-    <w:p>
-      <w:pPr>
-        <w:rPr>
-          <w:lang w:val="pl-PL"/>
-        </w:rPr>
-      </w:pPr>
-      <w:r>
-        <w:rPr>
-          <w:lang w:val="pl-PL"/>
-        </w:rPr>
-        <w:t>- O</w:t>
+        <w:pStyle w:val="Akapitzlist"/>
+        <w:numPr>
+          <w:ilvl w:val="0"/>
+          <w:numId w:val="9"/>
+        </w:numPr>
+        <w:rPr>
+          <w:lang w:val="pl-PL"/>
+        </w:rPr>
+      </w:pPr>
+      <w:r>
+        <w:rPr>
+          <w:lang w:val="pl-PL"/>
+        </w:rPr>
+        <w:t>Nazwa</w:t>
+      </w:r>
+      <w:r>
+        <w:rPr>
+          <w:lang w:val="pl-PL"/>
+        </w:rPr>
+        <w:br/>
+      </w:r>
+      <w:r>
+        <w:rPr>
+          <w:u w:val="single"/>
+          <w:lang w:val="pl-PL"/>
+        </w:rPr>
+        <w:t>Wartości akceptowane:</w:t>
+      </w:r>
+      <w:r>
+        <w:rPr>
+          <w:u w:val="single"/>
+          <w:lang w:val="pl-PL"/>
+        </w:rPr>
+        <w:t xml:space="preserve"> </w:t>
+      </w:r>
+      <w:r>
+        <w:rPr>
+          <w:lang w:val="pl-PL"/>
+        </w:rPr>
+        <w:t>Tekst.</w:t>
+      </w:r>
+    </w:p>
+    <w:p>
+      <w:pPr>
+        <w:pStyle w:val="Akapitzlist"/>
+        <w:numPr>
+          <w:ilvl w:val="0"/>
+          <w:numId w:val="9"/>
+        </w:numPr>
+        <w:rPr>
+          <w:i/>
+          <w:lang w:val="pl-PL"/>
+        </w:rPr>
+      </w:pPr>
+      <w:r>
+        <w:rPr>
+          <w:lang w:val="pl-PL"/>
+        </w:rPr>
+        <w:t>Rzadkość</w:t>
+      </w:r>
+      <w:r>
+        <w:rPr>
+          <w:lang w:val="pl-PL"/>
+        </w:rPr>
+        <w:br/>
+      </w:r>
+      <w:r>
+        <w:rPr>
+          <w:u w:val="single"/>
+          <w:lang w:val="pl-PL"/>
+        </w:rPr>
+        <w:t>Wartości akceptowane:</w:t>
+      </w:r>
+      <w:r>
+        <w:rPr>
+          <w:lang w:val="pl-PL"/>
+        </w:rPr>
+        <w:t xml:space="preserve"> </w:t>
+      </w:r>
+      <w:r>
+        <w:rPr>
+          <w:lang w:val="pl-PL"/>
+        </w:rPr>
+        <w:t>Zwykły, Niezwykł</w:t>
+      </w:r>
+      <w:r>
+        <w:rPr>
+          <w:lang w:val="pl-PL"/>
+        </w:rPr>
+        <w:t xml:space="preserve">y, Rzadki, Legendarny, Egzotyczny. </w:t>
+      </w:r>
+      <w:r>
+        <w:rPr>
+          <w:i/>
+          <w:lang w:val="pl-PL"/>
+        </w:rPr>
+        <w:t>Każdy z nich powinien mieć inny kolor.</w:t>
+      </w:r>
+    </w:p>
+    <w:p>
+      <w:pPr>
+        <w:pStyle w:val="Akapitzlist"/>
+        <w:numPr>
+          <w:ilvl w:val="0"/>
+          <w:numId w:val="9"/>
+        </w:numPr>
+        <w:rPr>
+          <w:lang w:val="pl-PL"/>
+        </w:rPr>
+      </w:pPr>
+      <w:r>
+        <w:rPr>
+          <w:lang w:val="pl-PL"/>
+        </w:rPr>
+        <w:t>Wartość opancerzenia</w:t>
+      </w:r>
+      <w:r>
+        <w:rPr>
+          <w:lang w:val="pl-PL"/>
+        </w:rPr>
+        <w:br/>
+      </w:r>
+      <w:r>
+        <w:rPr>
+          <w:u w:val="single"/>
+          <w:lang w:val="pl-PL"/>
+        </w:rPr>
+        <w:t>Wartości akceptowane:</w:t>
+      </w:r>
+      <w:r>
+        <w:rPr>
+          <w:lang w:val="pl-PL"/>
+        </w:rPr>
+        <w:t xml:space="preserve"> Liczby całkowite od 0 do 5.</w:t>
+      </w:r>
+      <w:r>
+        <w:rPr>
+          <w:lang w:val="pl-PL"/>
+        </w:rPr>
+        <w:br/>
+      </w:r>
+      <w:r>
+        <w:rPr>
+          <w:u w:val="single"/>
+          <w:lang w:val="pl-PL"/>
+        </w:rPr>
+        <w:t>Atrybut zależny od:</w:t>
+      </w:r>
+      <w:r>
+        <w:rPr>
+          <w:lang w:val="pl-PL"/>
+        </w:rPr>
+        <w:t xml:space="preserve"> Rzadkość [Każdy rodzaj Rzadkości definiuje ile może wynosić Opancerzenie. Zwykła 0 lub 1, Niezwykła 2, Rzadka 3, Legendarna 4, Egzotyczna 5.]</w:t>
+      </w:r>
+    </w:p>
+    <w:p>
+      <w:pPr>
+        <w:pStyle w:val="Akapitzlist"/>
+        <w:numPr>
+          <w:ilvl w:val="0"/>
+          <w:numId w:val="9"/>
+        </w:numPr>
+        <w:rPr>
+          <w:lang w:val="pl-PL"/>
+        </w:rPr>
+      </w:pPr>
+      <w:r>
+        <w:rPr>
+          <w:lang w:val="pl-PL"/>
+        </w:rPr>
+        <w:t>O</w:t>
       </w:r>
       <w:r>
         <w:rPr>
@@ -4917,18 +5479,42 @@
         </w:rPr>
         <w:t>słonięta część ciała</w:t>
       </w:r>
-    </w:p>
-    <w:p>
-      <w:pPr>
-        <w:rPr>
-          <w:lang w:val="pl-PL"/>
-        </w:rPr>
-      </w:pPr>
-      <w:r>
-        <w:rPr>
-          <w:lang w:val="pl-PL"/>
-        </w:rPr>
-        <w:t>- K</w:t>
+      <w:r>
+        <w:rPr>
+          <w:lang w:val="pl-PL"/>
+        </w:rPr>
+        <w:br/>
+      </w:r>
+      <w:r>
+        <w:rPr>
+          <w:u w:val="single"/>
+          <w:lang w:val="pl-PL"/>
+        </w:rPr>
+        <w:t>Wartości akceptowane:</w:t>
+      </w:r>
+      <w:r>
+        <w:rPr>
+          <w:lang w:val="pl-PL"/>
+        </w:rPr>
+        <w:t xml:space="preserve"> Głowa, Korpus, Ręce, Nogi.</w:t>
+      </w:r>
+    </w:p>
+    <w:p>
+      <w:pPr>
+        <w:pStyle w:val="Akapitzlist"/>
+        <w:numPr>
+          <w:ilvl w:val="0"/>
+          <w:numId w:val="9"/>
+        </w:numPr>
+        <w:rPr>
+          <w:lang w:val="pl-PL"/>
+        </w:rPr>
+      </w:pPr>
+      <w:r>
+        <w:rPr>
+          <w:lang w:val="pl-PL"/>
+        </w:rPr>
+        <w:t>K</w:t>
       </w:r>
       <w:r>
         <w:rPr>
@@ -4936,18 +5522,79 @@
         </w:rPr>
         <w:t>lasa postaci dla której jest przeznaczony</w:t>
       </w:r>
-    </w:p>
-    <w:p>
-      <w:pPr>
-        <w:rPr>
-          <w:lang w:val="pl-PL"/>
-        </w:rPr>
-      </w:pPr>
-      <w:r>
-        <w:rPr>
-          <w:lang w:val="pl-PL"/>
-        </w:rPr>
-        <w:t xml:space="preserve">- </w:t>
+      <w:r>
+        <w:rPr>
+          <w:lang w:val="pl-PL"/>
+        </w:rPr>
+        <w:br/>
+      </w:r>
+      <w:r>
+        <w:rPr>
+          <w:u w:val="single"/>
+          <w:lang w:val="pl-PL"/>
+        </w:rPr>
+        <w:t>Wartości akceptowane:</w:t>
+      </w:r>
+      <w:r>
+        <w:rPr>
+          <w:lang w:val="pl-PL"/>
+        </w:rPr>
+        <w:t xml:space="preserve"> </w:t>
+      </w:r>
+      <w:r>
+        <w:rPr>
+          <w:lang w:val="pl-PL"/>
+        </w:rPr>
+        <w:t xml:space="preserve">Tytan, </w:t>
+      </w:r>
+      <w:r>
+        <w:rPr>
+          <w:lang w:val="pl-PL"/>
+        </w:rPr>
+        <w:t>Łowca, Czarownik</w:t>
+      </w:r>
+      <w:r>
+        <w:rPr>
+          <w:lang w:val="pl-PL"/>
+        </w:rPr>
+        <w:t>.</w:t>
+      </w:r>
+    </w:p>
+    <w:p>
+      <w:pPr>
+        <w:pStyle w:val="Akapitzlist"/>
+        <w:numPr>
+          <w:ilvl w:val="0"/>
+          <w:numId w:val="9"/>
+        </w:numPr>
+        <w:rPr>
+          <w:lang w:val="pl-PL"/>
+        </w:rPr>
+      </w:pPr>
+      <w:r>
+        <w:rPr>
+          <w:lang w:val="pl-PL"/>
+        </w:rPr>
+        <w:t>Statystyki</w:t>
+      </w:r>
+      <w:r>
+        <w:rPr>
+          <w:lang w:val="pl-PL"/>
+        </w:rPr>
+        <w:br/>
+      </w:r>
+      <w:r>
+        <w:rPr>
+          <w:u w:val="single"/>
+          <w:lang w:val="pl-PL"/>
+        </w:rPr>
+        <w:t>Opis:</w:t>
+      </w:r>
+      <w:r>
+        <w:rPr>
+          <w:lang w:val="pl-PL"/>
+        </w:rPr>
+        <w:t xml:space="preserve"> 6 statystyk opisujących pancerz to </w:t>
       </w:r>
       <w:r>
         <w:rPr>
@@ -4955,89 +5602,115 @@
         </w:rPr>
         <w:t>Mobilność</w:t>
       </w:r>
-    </w:p>
-    <w:p>
-      <w:pPr>
-        <w:rPr>
-          <w:lang w:val="pl-PL"/>
-        </w:rPr>
-      </w:pPr>
-      <w:r>
-        <w:rPr>
-          <w:lang w:val="pl-PL"/>
-        </w:rPr>
-        <w:t>- Defensywa</w:t>
-      </w:r>
-    </w:p>
-    <w:p>
-      <w:pPr>
-        <w:rPr>
-          <w:lang w:val="pl-PL"/>
-        </w:rPr>
-      </w:pPr>
-      <w:r>
-        <w:rPr>
-          <w:lang w:val="pl-PL"/>
-        </w:rPr>
-        <w:t>- Regeneracja</w:t>
-      </w:r>
-    </w:p>
-    <w:p>
-      <w:pPr>
-        <w:rPr>
-          <w:lang w:val="pl-PL"/>
-        </w:rPr>
-      </w:pPr>
-      <w:r>
-        <w:rPr>
-          <w:lang w:val="pl-PL"/>
-        </w:rPr>
-        <w:t>- Dyscyplina</w:t>
-      </w:r>
-    </w:p>
-    <w:p>
-      <w:pPr>
-        <w:rPr>
-          <w:lang w:val="pl-PL"/>
-        </w:rPr>
-      </w:pPr>
-      <w:r>
-        <w:rPr>
-          <w:lang w:val="pl-PL"/>
-        </w:rPr>
-        <w:t>- Inteligencja</w:t>
-      </w:r>
-    </w:p>
-    <w:p>
-      <w:pPr>
-        <w:rPr>
-          <w:lang w:val="pl-PL"/>
-        </w:rPr>
-      </w:pPr>
-      <w:r>
-        <w:rPr>
-          <w:lang w:val="pl-PL"/>
-        </w:rPr>
-        <w:t>- Krzepa</w:t>
-      </w:r>
-    </w:p>
-    <w:p>
-      <w:pPr>
-        <w:rPr>
-          <w:lang w:val="pl-PL"/>
-        </w:rPr>
-      </w:pPr>
-      <w:r>
-        <w:rPr>
-          <w:lang w:val="pl-PL"/>
-        </w:rPr>
-        <w:t>- R</w:t>
-      </w:r>
-      <w:r>
-        <w:rPr>
-          <w:lang w:val="pl-PL"/>
-        </w:rPr>
-        <w:t>zadkość</w:t>
+      <w:r>
+        <w:rPr>
+          <w:lang w:val="pl-PL"/>
+        </w:rPr>
+        <w:t xml:space="preserve">, </w:t>
+      </w:r>
+      <w:r>
+        <w:rPr>
+          <w:lang w:val="pl-PL"/>
+        </w:rPr>
+        <w:t>Defensywa</w:t>
+      </w:r>
+      <w:r>
+        <w:rPr>
+          <w:lang w:val="pl-PL"/>
+        </w:rPr>
+        <w:t xml:space="preserve">, </w:t>
+      </w:r>
+      <w:r>
+        <w:rPr>
+          <w:lang w:val="pl-PL"/>
+        </w:rPr>
+        <w:t>Regeneracja</w:t>
+      </w:r>
+      <w:r>
+        <w:rPr>
+          <w:lang w:val="pl-PL"/>
+        </w:rPr>
+        <w:t xml:space="preserve">, </w:t>
+      </w:r>
+      <w:r>
+        <w:rPr>
+          <w:lang w:val="pl-PL"/>
+        </w:rPr>
+        <w:t>Dyscyplina</w:t>
+      </w:r>
+      <w:r>
+        <w:rPr>
+          <w:lang w:val="pl-PL"/>
+        </w:rPr>
+        <w:t>,</w:t>
+      </w:r>
+      <w:r>
+        <w:rPr>
+          <w:lang w:val="pl-PL"/>
+        </w:rPr>
+        <w:t xml:space="preserve"> Inteligencja</w:t>
+      </w:r>
+      <w:r>
+        <w:rPr>
+          <w:lang w:val="pl-PL"/>
+        </w:rPr>
+        <w:t xml:space="preserve">, </w:t>
+      </w:r>
+      <w:r>
+        <w:rPr>
+          <w:lang w:val="pl-PL"/>
+        </w:rPr>
+        <w:t>Krzepa</w:t>
+      </w:r>
+      <w:r>
+        <w:rPr>
+          <w:lang w:val="pl-PL"/>
+        </w:rPr>
+        <w:t>. Każda z nich ma swoją własną wartość.</w:t>
+      </w:r>
+      <w:r>
+        <w:rPr>
+          <w:lang w:val="pl-PL"/>
+        </w:rPr>
+        <w:br/>
+      </w:r>
+      <w:r>
+        <w:rPr>
+          <w:u w:val="single"/>
+          <w:lang w:val="pl-PL"/>
+        </w:rPr>
+        <w:t>Akceptowalne wartości:</w:t>
+      </w:r>
+      <w:r>
+        <w:rPr>
+          <w:lang w:val="pl-PL"/>
+        </w:rPr>
+        <w:t xml:space="preserve"> Liczba całkowita od 0 do 5.</w:t>
+      </w:r>
+      <w:r>
+        <w:rPr>
+          <w:lang w:val="pl-PL"/>
+        </w:rPr>
+        <w:br/>
+      </w:r>
+      <w:r>
+        <w:rPr>
+          <w:u w:val="single"/>
+          <w:lang w:val="pl-PL"/>
+        </w:rPr>
+        <w:t>Atrybut zależny od:</w:t>
+      </w:r>
+      <w:r>
+        <w:rPr>
+          <w:lang w:val="pl-PL"/>
+        </w:rPr>
+        <w:t xml:space="preserve"> </w:t>
+      </w:r>
+      <w:r>
+        <w:rPr>
+          <w:lang w:val="pl-PL"/>
+        </w:rPr>
+        <w:t>Rzadkość [Definiuje maksymalną wartość oraz do ilu sumuję się cała grupa.]</w:t>
       </w:r>
     </w:p>
     <w:p>
@@ -5086,38 +5759,37 @@
     </w:p>
     <w:p>
       <w:pPr>
-        <w:rPr>
-          <w:lang w:val="pl-PL"/>
-        </w:rPr>
-      </w:pPr>
-      <w:r>
-        <w:rPr>
-          <w:lang w:val="pl-PL"/>
-        </w:rPr>
-        <w:t>-</w:t>
-      </w:r>
+        <w:pStyle w:val="Akapitzlist"/>
+        <w:numPr>
+          <w:ilvl w:val="0"/>
+          <w:numId w:val="9"/>
+        </w:numPr>
+        <w:rPr>
+          <w:lang w:val="pl-PL"/>
+        </w:rPr>
+      </w:pPr>
       <w:r>
         <w:rPr>
           <w:lang w:val="pl-PL"/>
         </w:rPr>
         <w:t>Nazwa</w:t>
       </w:r>
-    </w:p>
-    <w:p>
-      <w:pPr>
-        <w:rPr>
-          <w:lang w:val="pl-PL"/>
-        </w:rPr>
-      </w:pPr>
-      <w:r>
-        <w:rPr>
-          <w:lang w:val="pl-PL"/>
-        </w:rPr>
-        <w:lastRenderedPageBreak/>
-        <w:t>-</w:t>
-      </w:r>
-      <w:r>
-        <w:rPr>
+      <w:r>
+        <w:rPr>
+          <w:lang w:val="pl-PL"/>
+        </w:rPr>
+        <w:br/>
+      </w:r>
+      <w:r>
+        <w:rPr>
+          <w:u w:val="single"/>
+          <w:lang w:val="pl-PL"/>
+        </w:rPr>
+        <w:t>Wartości akceptowane:</w:t>
+      </w:r>
+      <w:r>
+        <w:rPr>
+          <w:u w:val="single"/>
           <w:lang w:val="pl-PL"/>
         </w:rPr>
         <w:t xml:space="preserve"> </w:t>
@@ -5126,14 +5798,77 @@
         <w:rPr>
           <w:lang w:val="pl-PL"/>
         </w:rPr>
-        <w:t>R</w:t>
-      </w:r>
-      <w:r>
-        <w:rPr>
-          <w:lang w:val="pl-PL"/>
-        </w:rPr>
-        <w:t>zadkość</w:t>
-      </w:r>
+        <w:t>Tekst.</w:t>
+      </w:r>
+    </w:p>
+    <w:p>
+      <w:pPr>
+        <w:pStyle w:val="Akapitzlist"/>
+        <w:numPr>
+          <w:ilvl w:val="0"/>
+          <w:numId w:val="9"/>
+        </w:numPr>
+        <w:rPr>
+          <w:i/>
+          <w:lang w:val="pl-PL"/>
+        </w:rPr>
+      </w:pPr>
+      <w:r>
+        <w:rPr>
+          <w:lang w:val="pl-PL"/>
+        </w:rPr>
+        <w:t>Rzadkość</w:t>
+      </w:r>
+      <w:r>
+        <w:rPr>
+          <w:lang w:val="pl-PL"/>
+        </w:rPr>
+        <w:br/>
+      </w:r>
+      <w:r>
+        <w:rPr>
+          <w:u w:val="single"/>
+          <w:lang w:val="pl-PL"/>
+        </w:rPr>
+        <w:t>Wartości akceptowane:</w:t>
+      </w:r>
+      <w:r>
+        <w:rPr>
+          <w:lang w:val="pl-PL"/>
+        </w:rPr>
+        <w:t xml:space="preserve"> </w:t>
+      </w:r>
+      <w:r>
+        <w:rPr>
+          <w:lang w:val="pl-PL"/>
+        </w:rPr>
+        <w:t>Zwykły, Niezwykł</w:t>
+      </w:r>
+      <w:r>
+        <w:rPr>
+          <w:lang w:val="pl-PL"/>
+        </w:rPr>
+        <w:t xml:space="preserve">y, Rzadki, Legendarny, Egzotyczny. </w:t>
+      </w:r>
+      <w:r>
+        <w:rPr>
+          <w:i/>
+          <w:lang w:val="pl-PL"/>
+        </w:rPr>
+        <w:t>Każdy z nich powinien mieć inny kolor.</w:t>
+      </w:r>
+    </w:p>
+    <w:p>
+      <w:pPr>
+        <w:pStyle w:val="Akapitzlist"/>
+        <w:numPr>
+          <w:ilvl w:val="0"/>
+          <w:numId w:val="9"/>
+        </w:numPr>
+        <w:rPr>
+          <w:lang w:val="pl-PL"/>
+        </w:rPr>
+      </w:pPr>
     </w:p>
     <w:p>
       <w:pPr>
@@ -5283,37 +6018,37 @@
     </w:p>
     <w:p>
       <w:pPr>
-        <w:rPr>
-          <w:lang w:val="pl-PL"/>
-        </w:rPr>
-      </w:pPr>
-      <w:r>
-        <w:rPr>
-          <w:lang w:val="pl-PL"/>
-        </w:rPr>
-        <w:t xml:space="preserve">- </w:t>
-      </w:r>
+        <w:pStyle w:val="Akapitzlist"/>
+        <w:numPr>
+          <w:ilvl w:val="0"/>
+          <w:numId w:val="9"/>
+        </w:numPr>
+        <w:rPr>
+          <w:lang w:val="pl-PL"/>
+        </w:rPr>
+      </w:pPr>
       <w:r>
         <w:rPr>
           <w:lang w:val="pl-PL"/>
         </w:rPr>
         <w:t>Nazwa</w:t>
       </w:r>
-    </w:p>
-    <w:p>
-      <w:pPr>
-        <w:rPr>
-          <w:lang w:val="pl-PL"/>
-        </w:rPr>
-      </w:pPr>
-      <w:r>
-        <w:rPr>
-          <w:lang w:val="pl-PL"/>
-        </w:rPr>
-        <w:t>-</w:t>
-      </w:r>
-      <w:r>
-        <w:rPr>
+      <w:r>
+        <w:rPr>
+          <w:lang w:val="pl-PL"/>
+        </w:rPr>
+        <w:br/>
+      </w:r>
+      <w:r>
+        <w:rPr>
+          <w:u w:val="single"/>
+          <w:lang w:val="pl-PL"/>
+        </w:rPr>
+        <w:t>Wartości akceptowane:</w:t>
+      </w:r>
+      <w:r>
+        <w:rPr>
+          <w:u w:val="single"/>
           <w:lang w:val="pl-PL"/>
         </w:rPr>
         <w:t xml:space="preserve"> </w:t>
@@ -5322,14 +6057,78 @@
         <w:rPr>
           <w:lang w:val="pl-PL"/>
         </w:rPr>
-        <w:t>R</w:t>
-      </w:r>
-      <w:r>
-        <w:rPr>
-          <w:lang w:val="pl-PL"/>
-        </w:rPr>
-        <w:t>zadkość</w:t>
-      </w:r>
+        <w:t>Tekst.</w:t>
+      </w:r>
+    </w:p>
+    <w:p>
+      <w:pPr>
+        <w:pStyle w:val="Akapitzlist"/>
+        <w:numPr>
+          <w:ilvl w:val="0"/>
+          <w:numId w:val="9"/>
+        </w:numPr>
+        <w:rPr>
+          <w:i/>
+          <w:lang w:val="pl-PL"/>
+        </w:rPr>
+      </w:pPr>
+      <w:r>
+        <w:rPr>
+          <w:lang w:val="pl-PL"/>
+        </w:rPr>
+        <w:lastRenderedPageBreak/>
+        <w:t>Rzadkość</w:t>
+      </w:r>
+      <w:r>
+        <w:rPr>
+          <w:lang w:val="pl-PL"/>
+        </w:rPr>
+        <w:br/>
+      </w:r>
+      <w:r>
+        <w:rPr>
+          <w:u w:val="single"/>
+          <w:lang w:val="pl-PL"/>
+        </w:rPr>
+        <w:t>Wartości akceptowane:</w:t>
+      </w:r>
+      <w:r>
+        <w:rPr>
+          <w:lang w:val="pl-PL"/>
+        </w:rPr>
+        <w:t xml:space="preserve"> </w:t>
+      </w:r>
+      <w:r>
+        <w:rPr>
+          <w:lang w:val="pl-PL"/>
+        </w:rPr>
+        <w:t>Zwykły, Niezwykł</w:t>
+      </w:r>
+      <w:r>
+        <w:rPr>
+          <w:lang w:val="pl-PL"/>
+        </w:rPr>
+        <w:t xml:space="preserve">y, Rzadki, Legendarny, Egzotyczny. </w:t>
+      </w:r>
+      <w:r>
+        <w:rPr>
+          <w:i/>
+          <w:lang w:val="pl-PL"/>
+        </w:rPr>
+        <w:t>Każdy z nich powinien mieć inny kolor.</w:t>
+      </w:r>
+    </w:p>
+    <w:p>
+      <w:pPr>
+        <w:pStyle w:val="Akapitzlist"/>
+        <w:numPr>
+          <w:ilvl w:val="0"/>
+          <w:numId w:val="9"/>
+        </w:numPr>
+        <w:rPr>
+          <w:lang w:val="pl-PL"/>
+        </w:rPr>
+      </w:pPr>
     </w:p>
     <w:p>
       <w:pPr>
@@ -5644,127 +6443,127 @@
           <w:bCs/>
           <w:lang w:val="pl-PL"/>
         </w:rPr>
+        <w:t>Bonusy wynikające z cech bojowych:</w:t>
+      </w:r>
+    </w:p>
+    <w:p>
+      <w:pPr>
+        <w:rPr>
+          <w:lang w:val="pl-PL"/>
+        </w:rPr>
+      </w:pPr>
+      <w:r>
+        <w:rPr>
+          <w:lang w:val="pl-PL"/>
+        </w:rPr>
+        <w:t>- Tempo</w:t>
+      </w:r>
+    </w:p>
+    <w:p>
+      <w:pPr>
+        <w:rPr>
+          <w:lang w:val="pl-PL"/>
+        </w:rPr>
+      </w:pPr>
+      <w:r>
+        <w:rPr>
+          <w:lang w:val="pl-PL"/>
+        </w:rPr>
+        <w:t>- Ruch</w:t>
+      </w:r>
+    </w:p>
+    <w:p>
+      <w:pPr>
+        <w:rPr>
+          <w:lang w:val="pl-PL"/>
+        </w:rPr>
+      </w:pPr>
+      <w:r>
+        <w:rPr>
+          <w:lang w:val="pl-PL"/>
+        </w:rPr>
+        <w:t>- Wytrzymałość</w:t>
+      </w:r>
+    </w:p>
+    <w:p>
+      <w:pPr>
+        <w:rPr>
+          <w:lang w:val="pl-PL"/>
+        </w:rPr>
+      </w:pPr>
+      <w:r>
+        <w:rPr>
+          <w:lang w:val="pl-PL"/>
+        </w:rPr>
+        <w:t>- Koszt granatu</w:t>
+      </w:r>
+    </w:p>
+    <w:p>
+      <w:pPr>
+        <w:rPr>
+          <w:lang w:val="pl-PL"/>
+        </w:rPr>
+      </w:pPr>
+      <w:r>
+        <w:rPr>
+          <w:lang w:val="pl-PL"/>
+        </w:rPr>
+        <w:t>- Obr. granatu</w:t>
+      </w:r>
+    </w:p>
+    <w:p>
+      <w:pPr>
+        <w:rPr>
+          <w:lang w:val="pl-PL"/>
+        </w:rPr>
+      </w:pPr>
+      <w:r>
+        <w:rPr>
+          <w:lang w:val="pl-PL"/>
+        </w:rPr>
+        <w:t xml:space="preserve">- Koszt </w:t>
+      </w:r>
+      <w:proofErr w:type="spellStart"/>
+      <w:r>
+        <w:rPr>
+          <w:lang w:val="pl-PL"/>
+        </w:rPr>
+        <w:t>superzdolności</w:t>
+      </w:r>
+      <w:proofErr w:type="spellEnd"/>
+    </w:p>
+    <w:p>
+      <w:pPr>
+        <w:rPr>
+          <w:lang w:val="pl-PL"/>
+        </w:rPr>
+      </w:pPr>
+      <w:r>
+        <w:rPr>
+          <w:lang w:val="pl-PL"/>
+        </w:rPr>
+        <w:t xml:space="preserve">- Obr. </w:t>
+      </w:r>
+      <w:proofErr w:type="spellStart"/>
+      <w:r>
+        <w:rPr>
+          <w:lang w:val="pl-PL"/>
+        </w:rPr>
+        <w:t>superzdolności</w:t>
+      </w:r>
+      <w:proofErr w:type="spellEnd"/>
+    </w:p>
+    <w:p>
+      <w:pPr>
+        <w:rPr>
+          <w:lang w:val="pl-PL"/>
+        </w:rPr>
+      </w:pPr>
+      <w:r>
+        <w:rPr>
+          <w:lang w:val="pl-PL"/>
+        </w:rPr>
         <w:lastRenderedPageBreak/>
-        <w:t>Bonusy wynikające z cech bojowych:</w:t>
-      </w:r>
-    </w:p>
-    <w:p>
-      <w:pPr>
-        <w:rPr>
-          <w:lang w:val="pl-PL"/>
-        </w:rPr>
-      </w:pPr>
-      <w:r>
-        <w:rPr>
-          <w:lang w:val="pl-PL"/>
-        </w:rPr>
-        <w:t>- Tempo</w:t>
-      </w:r>
-    </w:p>
-    <w:p>
-      <w:pPr>
-        <w:rPr>
-          <w:lang w:val="pl-PL"/>
-        </w:rPr>
-      </w:pPr>
-      <w:r>
-        <w:rPr>
-          <w:lang w:val="pl-PL"/>
-        </w:rPr>
-        <w:t>- Ruch</w:t>
-      </w:r>
-    </w:p>
-    <w:p>
-      <w:pPr>
-        <w:rPr>
-          <w:lang w:val="pl-PL"/>
-        </w:rPr>
-      </w:pPr>
-      <w:r>
-        <w:rPr>
-          <w:lang w:val="pl-PL"/>
-        </w:rPr>
-        <w:t>- Wytrzymałość</w:t>
-      </w:r>
-    </w:p>
-    <w:p>
-      <w:pPr>
-        <w:rPr>
-          <w:lang w:val="pl-PL"/>
-        </w:rPr>
-      </w:pPr>
-      <w:r>
-        <w:rPr>
-          <w:lang w:val="pl-PL"/>
-        </w:rPr>
-        <w:t>- Koszt granatu</w:t>
-      </w:r>
-    </w:p>
-    <w:p>
-      <w:pPr>
-        <w:rPr>
-          <w:lang w:val="pl-PL"/>
-        </w:rPr>
-      </w:pPr>
-      <w:r>
-        <w:rPr>
-          <w:lang w:val="pl-PL"/>
-        </w:rPr>
-        <w:t>- Obr. granatu</w:t>
-      </w:r>
-    </w:p>
-    <w:p>
-      <w:pPr>
-        <w:rPr>
-          <w:lang w:val="pl-PL"/>
-        </w:rPr>
-      </w:pPr>
-      <w:r>
-        <w:rPr>
-          <w:lang w:val="pl-PL"/>
-        </w:rPr>
-        <w:t xml:space="preserve">- Koszt </w:t>
-      </w:r>
-      <w:proofErr w:type="spellStart"/>
-      <w:r>
-        <w:rPr>
-          <w:lang w:val="pl-PL"/>
-        </w:rPr>
-        <w:t>superzdolności</w:t>
-      </w:r>
-      <w:proofErr w:type="spellEnd"/>
-    </w:p>
-    <w:p>
-      <w:pPr>
-        <w:rPr>
-          <w:lang w:val="pl-PL"/>
-        </w:rPr>
-      </w:pPr>
-      <w:r>
-        <w:rPr>
-          <w:lang w:val="pl-PL"/>
-        </w:rPr>
-        <w:t xml:space="preserve">- Obr. </w:t>
-      </w:r>
-      <w:proofErr w:type="spellStart"/>
-      <w:r>
-        <w:rPr>
-          <w:lang w:val="pl-PL"/>
-        </w:rPr>
-        <w:t>superzdolności</w:t>
-      </w:r>
-      <w:proofErr w:type="spellEnd"/>
-    </w:p>
-    <w:p>
-      <w:pPr>
-        <w:rPr>
-          <w:lang w:val="pl-PL"/>
-        </w:rPr>
-      </w:pPr>
-      <w:r>
-        <w:rPr>
-          <w:lang w:val="pl-PL"/>
-        </w:rPr>
         <w:t xml:space="preserve">- Zasięgu </w:t>
       </w:r>
       <w:proofErr w:type="spellStart"/>
@@ -5903,41 +6702,134 @@
     </w:p>
     <w:p>
       <w:pPr>
-        <w:rPr>
-          <w:lang w:val="pl-PL"/>
-        </w:rPr>
-      </w:pPr>
-      <w:r>
-        <w:rPr>
-          <w:lang w:val="pl-PL"/>
-        </w:rPr>
-        <w:t>- Opis postaci</w:t>
-      </w:r>
-    </w:p>
-    <w:p>
-      <w:pPr>
-        <w:rPr>
-          <w:lang w:val="pl-PL"/>
-        </w:rPr>
-      </w:pPr>
-      <w:r>
-        <w:rPr>
-          <w:lang w:val="pl-PL"/>
-        </w:rPr>
-        <w:t>- Historia</w:t>
-      </w:r>
-    </w:p>
-    <w:p>
-      <w:pPr>
-        <w:rPr>
-          <w:lang w:val="pl-PL"/>
-        </w:rPr>
-      </w:pPr>
-      <w:r>
-        <w:rPr>
-          <w:lang w:val="pl-PL"/>
-        </w:rPr>
-        <w:t>- Dlaczego zostałeś wskrzeszony?</w:t>
+        <w:pStyle w:val="Akapitzlist"/>
+        <w:numPr>
+          <w:ilvl w:val="0"/>
+          <w:numId w:val="10"/>
+        </w:numPr>
+        <w:rPr>
+          <w:lang w:val="pl-PL"/>
+        </w:rPr>
+      </w:pPr>
+      <w:r>
+        <w:rPr>
+          <w:lang w:val="pl-PL"/>
+        </w:rPr>
+        <w:t>Opis postaci</w:t>
+      </w:r>
+      <w:r>
+        <w:rPr>
+          <w:lang w:val="pl-PL"/>
+        </w:rPr>
+        <w:br/>
+      </w:r>
+      <w:r>
+        <w:rPr>
+          <w:u w:val="single"/>
+          <w:lang w:val="pl-PL"/>
+        </w:rPr>
+        <w:t>Wartości akceptowane:</w:t>
+      </w:r>
+      <w:r>
+        <w:rPr>
+          <w:u w:val="single"/>
+          <w:lang w:val="pl-PL"/>
+        </w:rPr>
+        <w:t xml:space="preserve"> </w:t>
+      </w:r>
+      <w:r>
+        <w:rPr>
+          <w:lang w:val="pl-PL"/>
+        </w:rPr>
+        <w:t>Tekst.</w:t>
+      </w:r>
+    </w:p>
+    <w:p>
+      <w:pPr>
+        <w:pStyle w:val="Akapitzlist"/>
+        <w:numPr>
+          <w:ilvl w:val="0"/>
+          <w:numId w:val="10"/>
+        </w:numPr>
+        <w:rPr>
+          <w:lang w:val="pl-PL"/>
+        </w:rPr>
+      </w:pPr>
+      <w:r>
+        <w:rPr>
+          <w:lang w:val="pl-PL"/>
+        </w:rPr>
+        <w:t>Historia</w:t>
+      </w:r>
+      <w:r>
+        <w:rPr>
+          <w:lang w:val="pl-PL"/>
+        </w:rPr>
+        <w:br/>
+      </w:r>
+      <w:r>
+        <w:rPr>
+          <w:u w:val="single"/>
+          <w:lang w:val="pl-PL"/>
+        </w:rPr>
+        <w:t>Wartości akceptowane:</w:t>
+      </w:r>
+      <w:r>
+        <w:rPr>
+          <w:u w:val="single"/>
+          <w:lang w:val="pl-PL"/>
+        </w:rPr>
+        <w:t xml:space="preserve"> </w:t>
+      </w:r>
+      <w:r>
+        <w:rPr>
+          <w:lang w:val="pl-PL"/>
+        </w:rPr>
+        <w:t>Tekst.</w:t>
+      </w:r>
+    </w:p>
+    <w:p>
+      <w:pPr>
+        <w:pStyle w:val="Akapitzlist"/>
+        <w:numPr>
+          <w:ilvl w:val="0"/>
+          <w:numId w:val="10"/>
+        </w:numPr>
+        <w:rPr>
+          <w:lang w:val="pl-PL"/>
+        </w:rPr>
+      </w:pPr>
+      <w:r>
+        <w:rPr>
+          <w:lang w:val="pl-PL"/>
+        </w:rPr>
+        <w:t>Dlaczego zostałeś wskrzeszony?</w:t>
+      </w:r>
+      <w:r>
+        <w:rPr>
+          <w:lang w:val="pl-PL"/>
+        </w:rPr>
+        <w:br/>
+      </w:r>
+      <w:r>
+        <w:rPr>
+          <w:u w:val="single"/>
+          <w:lang w:val="pl-PL"/>
+        </w:rPr>
+        <w:t>Wartości akceptowane:</w:t>
+      </w:r>
+      <w:r>
+        <w:rPr>
+          <w:u w:val="single"/>
+          <w:lang w:val="pl-PL"/>
+        </w:rPr>
+        <w:t xml:space="preserve"> </w:t>
+      </w:r>
+      <w:r>
+        <w:rPr>
+          <w:lang w:val="pl-PL"/>
+        </w:rPr>
+        <w:t>Tekst.</w:t>
       </w:r>
     </w:p>
     <w:p>
@@ -6088,21 +6980,75 @@
           <w:bCs/>
           <w:lang w:val="pl-PL"/>
         </w:rPr>
-        <w:lastRenderedPageBreak/>
         <w:t>Notatki:</w:t>
       </w:r>
     </w:p>
     <w:p>
       <w:pPr>
-        <w:rPr>
-          <w:lang w:val="pl-PL"/>
-        </w:rPr>
-      </w:pPr>
-      <w:r>
-        <w:rPr>
-          <w:lang w:val="pl-PL"/>
-        </w:rPr>
-        <w:t>- Notatki</w:t>
+        <w:pStyle w:val="Akapitzlist"/>
+        <w:numPr>
+          <w:ilvl w:val="0"/>
+          <w:numId w:val="11"/>
+        </w:numPr>
+        <w:rPr>
+          <w:lang w:val="pl-PL"/>
+        </w:rPr>
+      </w:pPr>
+      <w:r>
+        <w:rPr>
+          <w:lang w:val="pl-PL"/>
+        </w:rPr>
+        <w:t>Notatki</w:t>
+      </w:r>
+      <w:r>
+        <w:rPr>
+          <w:lang w:val="pl-PL"/>
+        </w:rPr>
+        <w:br/>
+      </w:r>
+      <w:r>
+        <w:rPr>
+          <w:u w:val="single"/>
+          <w:lang w:val="pl-PL"/>
+        </w:rPr>
+        <w:t>Opis:</w:t>
+      </w:r>
+      <w:r>
+        <w:rPr>
+          <w:lang w:val="pl-PL"/>
+        </w:rPr>
+        <w:t xml:space="preserve"> Pełni rolę wolnego miejsca na notatki </w:t>
+      </w:r>
+      <w:r>
+        <w:rPr>
+          <w:lang w:val="pl-PL"/>
+        </w:rPr>
+        <w:t>dla gracza</w:t>
+      </w:r>
+      <w:r>
+        <w:rPr>
+          <w:lang w:val="pl-PL"/>
+        </w:rPr>
+        <w:t>.</w:t>
+      </w:r>
+      <w:r>
+        <w:rPr>
+          <w:lang w:val="pl-PL"/>
+        </w:rPr>
+        <w:br/>
+      </w:r>
+      <w:r>
+        <w:rPr>
+          <w:u w:val="single"/>
+          <w:lang w:val="pl-PL"/>
+        </w:rPr>
+        <w:t>Wartości akceptowane:</w:t>
+      </w:r>
+      <w:r>
+        <w:rPr>
+          <w:lang w:val="pl-PL"/>
+        </w:rPr>
+        <w:t xml:space="preserve"> Tekst.</w:t>
       </w:r>
     </w:p>
     <w:sectPr>
@@ -6116,7 +7062,7 @@
 </file>
 
 <file path=word/endnotes.xml><?xml version="1.0" encoding="utf-8"?>
-<w:endnotes xmlns:wpc="http://schemas.microsoft.com/office/word/2010/wordprocessingCanvas" xmlns:cx="http://schemas.microsoft.com/office/drawing/2014/chartex" xmlns:cx1="http://schemas.microsoft.com/office/drawing/2015/9/8/chartex" xmlns:cx2="http://schemas.microsoft.com/office/drawing/2015/10/21/chartex" xmlns:cx3="http://schemas.microsoft.com/office/drawing/2016/5/9/chartex" xmlns:cx4="http://schemas.microsoft.com/office/drawing/2016/5/10/chartex" xmlns:cx5="http://schemas.microsoft.com/office/drawing/2016/5/11/chartex" xmlns:cx6="http://schemas.microsoft.com/office/drawing/2016/5/12/chartex" xmlns:cx7="http://schemas.microsoft.com/office/drawing/2016/5/13/chartex" xmlns:cx8="http://schemas.microsoft.com/office/drawing/2016/5/14/chartex" xmlns:mc="http://schemas.openxmlformats.org/markup-compatibility/2006" xmlns:aink="http://schemas.microsoft.com/office/drawing/2016/ink" xmlns:am3d="http://schemas.microsoft.com/office/drawing/2017/model3d" xmlns:o="urn:schemas-microsoft-com:office:office" xmlns:oel="http://schemas.microsoft.com/office/2019/extlst" xmlns:r="http://schemas.openxmlformats.org/officeDocument/2006/relationships" xmlns:m="http://schemas.openxmlformats.org/officeDocument/2006/math" xmlns:v="urn:schemas-microsoft-com:vml" xmlns:wp14="http://schemas.microsoft.com/office/word/2010/wordprocessingDrawing" xmlns:wp="http://schemas.openxmlformats.org/drawingml/2006/wordprocessingDrawing" xmlns:w10="urn:schemas-microsoft-com:office:word" xmlns:w="http://schemas.openxmlformats.org/wordprocessingml/2006/main" xmlns:w14="http://schemas.microsoft.com/office/word/2010/wordml" xmlns:w15="http://schemas.microsoft.com/office/word/2012/wordml" xmlns:w16cex="http://schemas.microsoft.com/office/word/2018/wordml/cex" xmlns:w16cid="http://schemas.microsoft.com/office/word/2016/wordml/cid" xmlns:w16="http://schemas.microsoft.com/office/word/2018/wordml" xmlns:w16sdtdh="http://schemas.microsoft.com/office/word/2020/wordml/sdtdatahash" xmlns:w16se="http://schemas.microsoft.com/office/word/2015/wordml/symex" xmlns:wpg="http://schemas.microsoft.com/office/word/2010/wordprocessingGroup" xmlns:wpi="http://schemas.microsoft.com/office/word/2010/wordprocessingInk" xmlns:wne="http://schemas.microsoft.com/office/word/2006/wordml" xmlns:wps="http://schemas.microsoft.com/office/word/2010/wordprocessingShape" mc:Ignorable="w14 w15 w16se w16cid w16 w16cex w16sdtdh wp14">
+<w:endnotes xmlns:wpc="http://schemas.microsoft.com/office/word/2010/wordprocessingCanvas" xmlns:mc="http://schemas.openxmlformats.org/markup-compatibility/2006" xmlns:o="urn:schemas-microsoft-com:office:office" xmlns:r="http://schemas.openxmlformats.org/officeDocument/2006/relationships" xmlns:m="http://schemas.openxmlformats.org/officeDocument/2006/math" xmlns:v="urn:schemas-microsoft-com:vml" xmlns:wp14="http://schemas.microsoft.com/office/word/2010/wordprocessingDrawing" xmlns:wp="http://schemas.openxmlformats.org/drawingml/2006/wordprocessingDrawing" xmlns:w10="urn:schemas-microsoft-com:office:word" xmlns:w="http://schemas.openxmlformats.org/wordprocessingml/2006/main" xmlns:w14="http://schemas.microsoft.com/office/word/2010/wordml" xmlns:wpg="http://schemas.microsoft.com/office/word/2010/wordprocessingGroup" xmlns:wpi="http://schemas.microsoft.com/office/word/2010/wordprocessingInk" xmlns:wne="http://schemas.microsoft.com/office/word/2006/wordml" xmlns:wps="http://schemas.microsoft.com/office/word/2010/wordprocessingShape" mc:Ignorable="w14 wp14">
   <w:endnote w:type="separator" w:id="-1">
     <w:p>
       <w:pPr>
@@ -6141,7 +7087,7 @@
 </file>
 
 <file path=word/footnotes.xml><?xml version="1.0" encoding="utf-8"?>
-<w:footnotes xmlns:wpc="http://schemas.microsoft.com/office/word/2010/wordprocessingCanvas" xmlns:cx="http://schemas.microsoft.com/office/drawing/2014/chartex" xmlns:cx1="http://schemas.microsoft.com/office/drawing/2015/9/8/chartex" xmlns:cx2="http://schemas.microsoft.com/office/drawing/2015/10/21/chartex" xmlns:cx3="http://schemas.microsoft.com/office/drawing/2016/5/9/chartex" xmlns:cx4="http://schemas.microsoft.com/office/drawing/2016/5/10/chartex" xmlns:cx5="http://schemas.microsoft.com/office/drawing/2016/5/11/chartex" xmlns:cx6="http://schemas.microsoft.com/office/drawing/2016/5/12/chartex" xmlns:cx7="http://schemas.microsoft.com/office/drawing/2016/5/13/chartex" xmlns:cx8="http://schemas.microsoft.com/office/drawing/2016/5/14/chartex" xmlns:mc="http://schemas.openxmlformats.org/markup-compatibility/2006" xmlns:aink="http://schemas.microsoft.com/office/drawing/2016/ink" xmlns:am3d="http://schemas.microsoft.com/office/drawing/2017/model3d" xmlns:o="urn:schemas-microsoft-com:office:office" xmlns:oel="http://schemas.microsoft.com/office/2019/extlst" xmlns:r="http://schemas.openxmlformats.org/officeDocument/2006/relationships" xmlns:m="http://schemas.openxmlformats.org/officeDocument/2006/math" xmlns:v="urn:schemas-microsoft-com:vml" xmlns:wp14="http://schemas.microsoft.com/office/word/2010/wordprocessingDrawing" xmlns:wp="http://schemas.openxmlformats.org/drawingml/2006/wordprocessingDrawing" xmlns:w10="urn:schemas-microsoft-com:office:word" xmlns:w="http://schemas.openxmlformats.org/wordprocessingml/2006/main" xmlns:w14="http://schemas.microsoft.com/office/word/2010/wordml" xmlns:w15="http://schemas.microsoft.com/office/word/2012/wordml" xmlns:w16cex="http://schemas.microsoft.com/office/word/2018/wordml/cex" xmlns:w16cid="http://schemas.microsoft.com/office/word/2016/wordml/cid" xmlns:w16="http://schemas.microsoft.com/office/word/2018/wordml" xmlns:w16sdtdh="http://schemas.microsoft.com/office/word/2020/wordml/sdtdatahash" xmlns:w16se="http://schemas.microsoft.com/office/word/2015/wordml/symex" xmlns:wpg="http://schemas.microsoft.com/office/word/2010/wordprocessingGroup" xmlns:wpi="http://schemas.microsoft.com/office/word/2010/wordprocessingInk" xmlns:wne="http://schemas.microsoft.com/office/word/2006/wordml" xmlns:wps="http://schemas.microsoft.com/office/word/2010/wordprocessingShape" mc:Ignorable="w14 w15 w16se w16cid w16 w16cex w16sdtdh wp14">
+<w:footnotes xmlns:wpc="http://schemas.microsoft.com/office/word/2010/wordprocessingCanvas" xmlns:mc="http://schemas.openxmlformats.org/markup-compatibility/2006" xmlns:o="urn:schemas-microsoft-com:office:office" xmlns:r="http://schemas.openxmlformats.org/officeDocument/2006/relationships" xmlns:m="http://schemas.openxmlformats.org/officeDocument/2006/math" xmlns:v="urn:schemas-microsoft-com:vml" xmlns:wp14="http://schemas.microsoft.com/office/word/2010/wordprocessingDrawing" xmlns:wp="http://schemas.openxmlformats.org/drawingml/2006/wordprocessingDrawing" xmlns:w10="urn:schemas-microsoft-com:office:word" xmlns:w="http://schemas.openxmlformats.org/wordprocessingml/2006/main" xmlns:w14="http://schemas.microsoft.com/office/word/2010/wordml" xmlns:wpg="http://schemas.microsoft.com/office/word/2010/wordprocessingGroup" xmlns:wpi="http://schemas.microsoft.com/office/word/2010/wordprocessingInk" xmlns:wne="http://schemas.microsoft.com/office/word/2006/wordml" xmlns:wps="http://schemas.microsoft.com/office/word/2010/wordprocessingShape" mc:Ignorable="w14 wp14">
   <w:footnote w:type="separator" w:id="-1">
     <w:p>
       <w:pPr>
@@ -6166,8 +7112,121 @@
 </file>
 
 <file path=word/numbering.xml><?xml version="1.0" encoding="utf-8"?>
-<w:numbering xmlns:wpc="http://schemas.microsoft.com/office/word/2010/wordprocessingCanvas" xmlns:cx="http://schemas.microsoft.com/office/drawing/2014/chartex" xmlns:cx1="http://schemas.microsoft.com/office/drawing/2015/9/8/chartex" xmlns:cx2="http://schemas.microsoft.com/office/drawing/2015/10/21/chartex" xmlns:cx3="http://schemas.microsoft.com/office/drawing/2016/5/9/chartex" xmlns:cx4="http://schemas.microsoft.com/office/drawing/2016/5/10/chartex" xmlns:cx5="http://schemas.microsoft.com/office/drawing/2016/5/11/chartex" xmlns:cx6="http://schemas.microsoft.com/office/drawing/2016/5/12/chartex" xmlns:cx7="http://schemas.microsoft.com/office/drawing/2016/5/13/chartex" xmlns:cx8="http://schemas.microsoft.com/office/drawing/2016/5/14/chartex" xmlns:mc="http://schemas.openxmlformats.org/markup-compatibility/2006" xmlns:aink="http://schemas.microsoft.com/office/drawing/2016/ink" xmlns:am3d="http://schemas.microsoft.com/office/drawing/2017/model3d" xmlns:o="urn:schemas-microsoft-com:office:office" xmlns:oel="http://schemas.microsoft.com/office/2019/extlst" xmlns:r="http://schemas.openxmlformats.org/officeDocument/2006/relationships" xmlns:m="http://schemas.openxmlformats.org/officeDocument/2006/math" xmlns:v="urn:schemas-microsoft-com:vml" xmlns:wp14="http://schemas.microsoft.com/office/word/2010/wordprocessingDrawing" xmlns:wp="http://schemas.openxmlformats.org/drawingml/2006/wordprocessingDrawing" xmlns:w10="urn:schemas-microsoft-com:office:word" xmlns:w="http://schemas.openxmlformats.org/wordprocessingml/2006/main" xmlns:w14="http://schemas.microsoft.com/office/word/2010/wordml" xmlns:w15="http://schemas.microsoft.com/office/word/2012/wordml" xmlns:w16cex="http://schemas.microsoft.com/office/word/2018/wordml/cex" xmlns:w16cid="http://schemas.microsoft.com/office/word/2016/wordml/cid" xmlns:w16="http://schemas.microsoft.com/office/word/2018/wordml" xmlns:w16sdtdh="http://schemas.microsoft.com/office/word/2020/wordml/sdtdatahash" xmlns:w16se="http://schemas.microsoft.com/office/word/2015/wordml/symex" xmlns:wpg="http://schemas.microsoft.com/office/word/2010/wordprocessingGroup" xmlns:wpi="http://schemas.microsoft.com/office/word/2010/wordprocessingInk" xmlns:wne="http://schemas.microsoft.com/office/word/2006/wordml" xmlns:wps="http://schemas.microsoft.com/office/word/2010/wordprocessingShape" mc:Ignorable="w14 w15 w16se w16cid w16 w16cex w16sdtdh wp14">
-  <w:abstractNum w:abstractNumId="0" w15:restartNumberingAfterBreak="0">
+<w:numbering xmlns:wpc="http://schemas.microsoft.com/office/word/2010/wordprocessingCanvas" xmlns:mc="http://schemas.openxmlformats.org/markup-compatibility/2006" xmlns:o="urn:schemas-microsoft-com:office:office" xmlns:r="http://schemas.openxmlformats.org/officeDocument/2006/relationships" xmlns:m="http://schemas.openxmlformats.org/officeDocument/2006/math" xmlns:v="urn:schemas-microsoft-com:vml" xmlns:wp14="http://schemas.microsoft.com/office/word/2010/wordprocessingDrawing" xmlns:wp="http://schemas.openxmlformats.org/drawingml/2006/wordprocessingDrawing" xmlns:w10="urn:schemas-microsoft-com:office:word" xmlns:w="http://schemas.openxmlformats.org/wordprocessingml/2006/main" xmlns:w14="http://schemas.microsoft.com/office/word/2010/wordml" xmlns:wpg="http://schemas.microsoft.com/office/word/2010/wordprocessingGroup" xmlns:wpi="http://schemas.microsoft.com/office/word/2010/wordprocessingInk" xmlns:wne="http://schemas.microsoft.com/office/word/2006/wordml" xmlns:wps="http://schemas.microsoft.com/office/word/2010/wordprocessingShape" mc:Ignorable="w14 wp14">
+  <w:abstractNum w:abstractNumId="0">
+    <w:nsid w:val="00614879"/>
+    <w:multiLevelType w:val="hybridMultilevel"/>
+    <w:tmpl w:val="7284C1CE"/>
+    <w:lvl w:ilvl="0" w:tplc="04150009">
+      <w:start w:val="1"/>
+      <w:numFmt w:val="bullet"/>
+      <w:lvlText w:val=""/>
+      <w:lvlJc w:val="left"/>
+      <w:pPr>
+        <w:ind w:left="360" w:hanging="360"/>
+      </w:pPr>
+      <w:rPr>
+        <w:rFonts w:ascii="Wingdings" w:hAnsi="Wingdings" w:hint="default"/>
+      </w:rPr>
+    </w:lvl>
+    <w:lvl w:ilvl="1" w:tplc="04150003" w:tentative="1">
+      <w:start w:val="1"/>
+      <w:numFmt w:val="bullet"/>
+      <w:lvlText w:val="o"/>
+      <w:lvlJc w:val="left"/>
+      <w:pPr>
+        <w:ind w:left="1080" w:hanging="360"/>
+      </w:pPr>
+      <w:rPr>
+        <w:rFonts w:ascii="Courier New" w:hAnsi="Courier New" w:cs="Courier New" w:hint="default"/>
+      </w:rPr>
+    </w:lvl>
+    <w:lvl w:ilvl="2" w:tplc="04150005" w:tentative="1">
+      <w:start w:val="1"/>
+      <w:numFmt w:val="bullet"/>
+      <w:lvlText w:val=""/>
+      <w:lvlJc w:val="left"/>
+      <w:pPr>
+        <w:ind w:left="1800" w:hanging="360"/>
+      </w:pPr>
+      <w:rPr>
+        <w:rFonts w:ascii="Wingdings" w:hAnsi="Wingdings" w:hint="default"/>
+      </w:rPr>
+    </w:lvl>
+    <w:lvl w:ilvl="3" w:tplc="04150001" w:tentative="1">
+      <w:start w:val="1"/>
+      <w:numFmt w:val="bullet"/>
+      <w:lvlText w:val=""/>
+      <w:lvlJc w:val="left"/>
+      <w:pPr>
+        <w:ind w:left="2520" w:hanging="360"/>
+      </w:pPr>
+      <w:rPr>
+        <w:rFonts w:ascii="Symbol" w:hAnsi="Symbol" w:hint="default"/>
+      </w:rPr>
+    </w:lvl>
+    <w:lvl w:ilvl="4" w:tplc="04150003" w:tentative="1">
+      <w:start w:val="1"/>
+      <w:numFmt w:val="bullet"/>
+      <w:lvlText w:val="o"/>
+      <w:lvlJc w:val="left"/>
+      <w:pPr>
+        <w:ind w:left="3240" w:hanging="360"/>
+      </w:pPr>
+      <w:rPr>
+        <w:rFonts w:ascii="Courier New" w:hAnsi="Courier New" w:cs="Courier New" w:hint="default"/>
+      </w:rPr>
+    </w:lvl>
+    <w:lvl w:ilvl="5" w:tplc="04150005" w:tentative="1">
+      <w:start w:val="1"/>
+      <w:numFmt w:val="bullet"/>
+      <w:lvlText w:val=""/>
+      <w:lvlJc w:val="left"/>
+      <w:pPr>
+        <w:ind w:left="3960" w:hanging="360"/>
+      </w:pPr>
+      <w:rPr>
+        <w:rFonts w:ascii="Wingdings" w:hAnsi="Wingdings" w:hint="default"/>
+      </w:rPr>
+    </w:lvl>
+    <w:lvl w:ilvl="6" w:tplc="04150001" w:tentative="1">
+      <w:start w:val="1"/>
+      <w:numFmt w:val="bullet"/>
+      <w:lvlText w:val=""/>
+      <w:lvlJc w:val="left"/>
+      <w:pPr>
+        <w:ind w:left="4680" w:hanging="360"/>
+      </w:pPr>
+      <w:rPr>
+        <w:rFonts w:ascii="Symbol" w:hAnsi="Symbol" w:hint="default"/>
+      </w:rPr>
+    </w:lvl>
+    <w:lvl w:ilvl="7" w:tplc="04150003" w:tentative="1">
+      <w:start w:val="1"/>
+      <w:numFmt w:val="bullet"/>
+      <w:lvlText w:val="o"/>
+      <w:lvlJc w:val="left"/>
+      <w:pPr>
+        <w:ind w:left="5400" w:hanging="360"/>
+      </w:pPr>
+      <w:rPr>
+        <w:rFonts w:ascii="Courier New" w:hAnsi="Courier New" w:cs="Courier New" w:hint="default"/>
+      </w:rPr>
+    </w:lvl>
+    <w:lvl w:ilvl="8" w:tplc="04150005" w:tentative="1">
+      <w:start w:val="1"/>
+      <w:numFmt w:val="bullet"/>
+      <w:lvlText w:val=""/>
+      <w:lvlJc w:val="left"/>
+      <w:pPr>
+        <w:ind w:left="6120" w:hanging="360"/>
+      </w:pPr>
+      <w:rPr>
+        <w:rFonts w:ascii="Wingdings" w:hAnsi="Wingdings" w:hint="default"/>
+      </w:rPr>
+    </w:lvl>
+  </w:abstractNum>
+  <w:abstractNum w:abstractNumId="1">
     <w:nsid w:val="00724FB9"/>
     <w:multiLevelType w:val="hybridMultilevel"/>
     <w:tmpl w:val="5B0E9388"/>
@@ -6280,7 +7339,7 @@
       </w:rPr>
     </w:lvl>
   </w:abstractNum>
-  <w:abstractNum w:abstractNumId="1" w15:restartNumberingAfterBreak="0">
+  <w:abstractNum w:abstractNumId="2">
     <w:nsid w:val="0A145288"/>
     <w:multiLevelType w:val="hybridMultilevel"/>
     <w:tmpl w:val="FE2A36F8"/>
@@ -6393,7 +7452,120 @@
       </w:rPr>
     </w:lvl>
   </w:abstractNum>
-  <w:abstractNum w:abstractNumId="2" w15:restartNumberingAfterBreak="0">
+  <w:abstractNum w:abstractNumId="3">
+    <w:nsid w:val="13794DA0"/>
+    <w:multiLevelType w:val="hybridMultilevel"/>
+    <w:tmpl w:val="5BC06F28"/>
+    <w:lvl w:ilvl="0" w:tplc="04150009">
+      <w:start w:val="1"/>
+      <w:numFmt w:val="bullet"/>
+      <w:lvlText w:val=""/>
+      <w:lvlJc w:val="left"/>
+      <w:pPr>
+        <w:ind w:left="360" w:hanging="360"/>
+      </w:pPr>
+      <w:rPr>
+        <w:rFonts w:ascii="Wingdings" w:hAnsi="Wingdings" w:hint="default"/>
+      </w:rPr>
+    </w:lvl>
+    <w:lvl w:ilvl="1" w:tplc="04150003" w:tentative="1">
+      <w:start w:val="1"/>
+      <w:numFmt w:val="bullet"/>
+      <w:lvlText w:val="o"/>
+      <w:lvlJc w:val="left"/>
+      <w:pPr>
+        <w:ind w:left="1080" w:hanging="360"/>
+      </w:pPr>
+      <w:rPr>
+        <w:rFonts w:ascii="Courier New" w:hAnsi="Courier New" w:cs="Courier New" w:hint="default"/>
+      </w:rPr>
+    </w:lvl>
+    <w:lvl w:ilvl="2" w:tplc="04150005" w:tentative="1">
+      <w:start w:val="1"/>
+      <w:numFmt w:val="bullet"/>
+      <w:lvlText w:val=""/>
+      <w:lvlJc w:val="left"/>
+      <w:pPr>
+        <w:ind w:left="1800" w:hanging="360"/>
+      </w:pPr>
+      <w:rPr>
+        <w:rFonts w:ascii="Wingdings" w:hAnsi="Wingdings" w:hint="default"/>
+      </w:rPr>
+    </w:lvl>
+    <w:lvl w:ilvl="3" w:tplc="04150001" w:tentative="1">
+      <w:start w:val="1"/>
+      <w:numFmt w:val="bullet"/>
+      <w:lvlText w:val=""/>
+      <w:lvlJc w:val="left"/>
+      <w:pPr>
+        <w:ind w:left="2520" w:hanging="360"/>
+      </w:pPr>
+      <w:rPr>
+        <w:rFonts w:ascii="Symbol" w:hAnsi="Symbol" w:hint="default"/>
+      </w:rPr>
+    </w:lvl>
+    <w:lvl w:ilvl="4" w:tplc="04150003" w:tentative="1">
+      <w:start w:val="1"/>
+      <w:numFmt w:val="bullet"/>
+      <w:lvlText w:val="o"/>
+      <w:lvlJc w:val="left"/>
+      <w:pPr>
+        <w:ind w:left="3240" w:hanging="360"/>
+      </w:pPr>
+      <w:rPr>
+        <w:rFonts w:ascii="Courier New" w:hAnsi="Courier New" w:cs="Courier New" w:hint="default"/>
+      </w:rPr>
+    </w:lvl>
+    <w:lvl w:ilvl="5" w:tplc="04150005" w:tentative="1">
+      <w:start w:val="1"/>
+      <w:numFmt w:val="bullet"/>
+      <w:lvlText w:val=""/>
+      <w:lvlJc w:val="left"/>
+      <w:pPr>
+        <w:ind w:left="3960" w:hanging="360"/>
+      </w:pPr>
+      <w:rPr>
+        <w:rFonts w:ascii="Wingdings" w:hAnsi="Wingdings" w:hint="default"/>
+      </w:rPr>
+    </w:lvl>
+    <w:lvl w:ilvl="6" w:tplc="04150001" w:tentative="1">
+      <w:start w:val="1"/>
+      <w:numFmt w:val="bullet"/>
+      <w:lvlText w:val=""/>
+      <w:lvlJc w:val="left"/>
+      <w:pPr>
+        <w:ind w:left="4680" w:hanging="360"/>
+      </w:pPr>
+      <w:rPr>
+        <w:rFonts w:ascii="Symbol" w:hAnsi="Symbol" w:hint="default"/>
+      </w:rPr>
+    </w:lvl>
+    <w:lvl w:ilvl="7" w:tplc="04150003" w:tentative="1">
+      <w:start w:val="1"/>
+      <w:numFmt w:val="bullet"/>
+      <w:lvlText w:val="o"/>
+      <w:lvlJc w:val="left"/>
+      <w:pPr>
+        <w:ind w:left="5400" w:hanging="360"/>
+      </w:pPr>
+      <w:rPr>
+        <w:rFonts w:ascii="Courier New" w:hAnsi="Courier New" w:cs="Courier New" w:hint="default"/>
+      </w:rPr>
+    </w:lvl>
+    <w:lvl w:ilvl="8" w:tplc="04150005" w:tentative="1">
+      <w:start w:val="1"/>
+      <w:numFmt w:val="bullet"/>
+      <w:lvlText w:val=""/>
+      <w:lvlJc w:val="left"/>
+      <w:pPr>
+        <w:ind w:left="6120" w:hanging="360"/>
+      </w:pPr>
+      <w:rPr>
+        <w:rFonts w:ascii="Wingdings" w:hAnsi="Wingdings" w:hint="default"/>
+      </w:rPr>
+    </w:lvl>
+  </w:abstractNum>
+  <w:abstractNum w:abstractNumId="4">
     <w:nsid w:val="2A287DB6"/>
     <w:multiLevelType w:val="hybridMultilevel"/>
     <w:tmpl w:val="114606F8"/>
@@ -6506,7 +7678,7 @@
       </w:rPr>
     </w:lvl>
   </w:abstractNum>
-  <w:abstractNum w:abstractNumId="3" w15:restartNumberingAfterBreak="0">
+  <w:abstractNum w:abstractNumId="5">
     <w:nsid w:val="2F6612AE"/>
     <w:multiLevelType w:val="hybridMultilevel"/>
     <w:tmpl w:val="A45258AE"/>
@@ -6619,7 +7791,7 @@
       </w:rPr>
     </w:lvl>
   </w:abstractNum>
-  <w:abstractNum w:abstractNumId="4" w15:restartNumberingAfterBreak="0">
+  <w:abstractNum w:abstractNumId="6">
     <w:nsid w:val="30987B69"/>
     <w:multiLevelType w:val="hybridMultilevel"/>
     <w:tmpl w:val="5E36C74C"/>
@@ -6635,6 +7807,119 @@
         <w:rFonts w:ascii="Wingdings" w:hAnsi="Wingdings" w:hint="default"/>
       </w:rPr>
     </w:lvl>
+    <w:lvl w:ilvl="1" w:tplc="04150003">
+      <w:start w:val="1"/>
+      <w:numFmt w:val="bullet"/>
+      <w:lvlText w:val="o"/>
+      <w:lvlJc w:val="left"/>
+      <w:pPr>
+        <w:ind w:left="1080" w:hanging="360"/>
+      </w:pPr>
+      <w:rPr>
+        <w:rFonts w:ascii="Courier New" w:hAnsi="Courier New" w:cs="Courier New" w:hint="default"/>
+      </w:rPr>
+    </w:lvl>
+    <w:lvl w:ilvl="2" w:tplc="04150005" w:tentative="1">
+      <w:start w:val="1"/>
+      <w:numFmt w:val="bullet"/>
+      <w:lvlText w:val=""/>
+      <w:lvlJc w:val="left"/>
+      <w:pPr>
+        <w:ind w:left="1800" w:hanging="360"/>
+      </w:pPr>
+      <w:rPr>
+        <w:rFonts w:ascii="Wingdings" w:hAnsi="Wingdings" w:hint="default"/>
+      </w:rPr>
+    </w:lvl>
+    <w:lvl w:ilvl="3" w:tplc="04150001" w:tentative="1">
+      <w:start w:val="1"/>
+      <w:numFmt w:val="bullet"/>
+      <w:lvlText w:val=""/>
+      <w:lvlJc w:val="left"/>
+      <w:pPr>
+        <w:ind w:left="2520" w:hanging="360"/>
+      </w:pPr>
+      <w:rPr>
+        <w:rFonts w:ascii="Symbol" w:hAnsi="Symbol" w:hint="default"/>
+      </w:rPr>
+    </w:lvl>
+    <w:lvl w:ilvl="4" w:tplc="04150003" w:tentative="1">
+      <w:start w:val="1"/>
+      <w:numFmt w:val="bullet"/>
+      <w:lvlText w:val="o"/>
+      <w:lvlJc w:val="left"/>
+      <w:pPr>
+        <w:ind w:left="3240" w:hanging="360"/>
+      </w:pPr>
+      <w:rPr>
+        <w:rFonts w:ascii="Courier New" w:hAnsi="Courier New" w:cs="Courier New" w:hint="default"/>
+      </w:rPr>
+    </w:lvl>
+    <w:lvl w:ilvl="5" w:tplc="04150005" w:tentative="1">
+      <w:start w:val="1"/>
+      <w:numFmt w:val="bullet"/>
+      <w:lvlText w:val=""/>
+      <w:lvlJc w:val="left"/>
+      <w:pPr>
+        <w:ind w:left="3960" w:hanging="360"/>
+      </w:pPr>
+      <w:rPr>
+        <w:rFonts w:ascii="Wingdings" w:hAnsi="Wingdings" w:hint="default"/>
+      </w:rPr>
+    </w:lvl>
+    <w:lvl w:ilvl="6" w:tplc="04150001" w:tentative="1">
+      <w:start w:val="1"/>
+      <w:numFmt w:val="bullet"/>
+      <w:lvlText w:val=""/>
+      <w:lvlJc w:val="left"/>
+      <w:pPr>
+        <w:ind w:left="4680" w:hanging="360"/>
+      </w:pPr>
+      <w:rPr>
+        <w:rFonts w:ascii="Symbol" w:hAnsi="Symbol" w:hint="default"/>
+      </w:rPr>
+    </w:lvl>
+    <w:lvl w:ilvl="7" w:tplc="04150003" w:tentative="1">
+      <w:start w:val="1"/>
+      <w:numFmt w:val="bullet"/>
+      <w:lvlText w:val="o"/>
+      <w:lvlJc w:val="left"/>
+      <w:pPr>
+        <w:ind w:left="5400" w:hanging="360"/>
+      </w:pPr>
+      <w:rPr>
+        <w:rFonts w:ascii="Courier New" w:hAnsi="Courier New" w:cs="Courier New" w:hint="default"/>
+      </w:rPr>
+    </w:lvl>
+    <w:lvl w:ilvl="8" w:tplc="04150005" w:tentative="1">
+      <w:start w:val="1"/>
+      <w:numFmt w:val="bullet"/>
+      <w:lvlText w:val=""/>
+      <w:lvlJc w:val="left"/>
+      <w:pPr>
+        <w:ind w:left="6120" w:hanging="360"/>
+      </w:pPr>
+      <w:rPr>
+        <w:rFonts w:ascii="Wingdings" w:hAnsi="Wingdings" w:hint="default"/>
+      </w:rPr>
+    </w:lvl>
+  </w:abstractNum>
+  <w:abstractNum w:abstractNumId="7">
+    <w:nsid w:val="31067A60"/>
+    <w:multiLevelType w:val="hybridMultilevel"/>
+    <w:tmpl w:val="EC225AE8"/>
+    <w:lvl w:ilvl="0" w:tplc="04150009">
+      <w:start w:val="1"/>
+      <w:numFmt w:val="bullet"/>
+      <w:lvlText w:val=""/>
+      <w:lvlJc w:val="left"/>
+      <w:pPr>
+        <w:ind w:left="360" w:hanging="360"/>
+      </w:pPr>
+      <w:rPr>
+        <w:rFonts w:ascii="Wingdings" w:hAnsi="Wingdings" w:hint="default"/>
+      </w:rPr>
+    </w:lvl>
     <w:lvl w:ilvl="1" w:tplc="04150003" w:tentative="1">
       <w:start w:val="1"/>
       <w:numFmt w:val="bullet"/>
@@ -6732,7 +8017,120 @@
       </w:rPr>
     </w:lvl>
   </w:abstractNum>
-  <w:abstractNum w:abstractNumId="5" w15:restartNumberingAfterBreak="0">
+  <w:abstractNum w:abstractNumId="8">
+    <w:nsid w:val="31FE17DB"/>
+    <w:multiLevelType w:val="hybridMultilevel"/>
+    <w:tmpl w:val="9F481AE4"/>
+    <w:lvl w:ilvl="0" w:tplc="04150009">
+      <w:start w:val="1"/>
+      <w:numFmt w:val="bullet"/>
+      <w:lvlText w:val=""/>
+      <w:lvlJc w:val="left"/>
+      <w:pPr>
+        <w:ind w:left="720" w:hanging="360"/>
+      </w:pPr>
+      <w:rPr>
+        <w:rFonts w:ascii="Wingdings" w:hAnsi="Wingdings" w:hint="default"/>
+      </w:rPr>
+    </w:lvl>
+    <w:lvl w:ilvl="1" w:tplc="04150003" w:tentative="1">
+      <w:start w:val="1"/>
+      <w:numFmt w:val="bullet"/>
+      <w:lvlText w:val="o"/>
+      <w:lvlJc w:val="left"/>
+      <w:pPr>
+        <w:ind w:left="1440" w:hanging="360"/>
+      </w:pPr>
+      <w:rPr>
+        <w:rFonts w:ascii="Courier New" w:hAnsi="Courier New" w:cs="Courier New" w:hint="default"/>
+      </w:rPr>
+    </w:lvl>
+    <w:lvl w:ilvl="2" w:tplc="04150005" w:tentative="1">
+      <w:start w:val="1"/>
+      <w:numFmt w:val="bullet"/>
+      <w:lvlText w:val=""/>
+      <w:lvlJc w:val="left"/>
+      <w:pPr>
+        <w:ind w:left="2160" w:hanging="360"/>
+      </w:pPr>
+      <w:rPr>
+        <w:rFonts w:ascii="Wingdings" w:hAnsi="Wingdings" w:hint="default"/>
+      </w:rPr>
+    </w:lvl>
+    <w:lvl w:ilvl="3" w:tplc="04150001" w:tentative="1">
+      <w:start w:val="1"/>
+      <w:numFmt w:val="bullet"/>
+      <w:lvlText w:val=""/>
+      <w:lvlJc w:val="left"/>
+      <w:pPr>
+        <w:ind w:left="2880" w:hanging="360"/>
+      </w:pPr>
+      <w:rPr>
+        <w:rFonts w:ascii="Symbol" w:hAnsi="Symbol" w:hint="default"/>
+      </w:rPr>
+    </w:lvl>
+    <w:lvl w:ilvl="4" w:tplc="04150003" w:tentative="1">
+      <w:start w:val="1"/>
+      <w:numFmt w:val="bullet"/>
+      <w:lvlText w:val="o"/>
+      <w:lvlJc w:val="left"/>
+      <w:pPr>
+        <w:ind w:left="3600" w:hanging="360"/>
+      </w:pPr>
+      <w:rPr>
+        <w:rFonts w:ascii="Courier New" w:hAnsi="Courier New" w:cs="Courier New" w:hint="default"/>
+      </w:rPr>
+    </w:lvl>
+    <w:lvl w:ilvl="5" w:tplc="04150005" w:tentative="1">
+      <w:start w:val="1"/>
+      <w:numFmt w:val="bullet"/>
+      <w:lvlText w:val=""/>
+      <w:lvlJc w:val="left"/>
+      <w:pPr>
+        <w:ind w:left="4320" w:hanging="360"/>
+      </w:pPr>
+      <w:rPr>
+        <w:rFonts w:ascii="Wingdings" w:hAnsi="Wingdings" w:hint="default"/>
+      </w:rPr>
+    </w:lvl>
+    <w:lvl w:ilvl="6" w:tplc="04150001" w:tentative="1">
+      <w:start w:val="1"/>
+      <w:numFmt w:val="bullet"/>
+      <w:lvlText w:val=""/>
+      <w:lvlJc w:val="left"/>
+      <w:pPr>
+        <w:ind w:left="5040" w:hanging="360"/>
+      </w:pPr>
+      <w:rPr>
+        <w:rFonts w:ascii="Symbol" w:hAnsi="Symbol" w:hint="default"/>
+      </w:rPr>
+    </w:lvl>
+    <w:lvl w:ilvl="7" w:tplc="04150003" w:tentative="1">
+      <w:start w:val="1"/>
+      <w:numFmt w:val="bullet"/>
+      <w:lvlText w:val="o"/>
+      <w:lvlJc w:val="left"/>
+      <w:pPr>
+        <w:ind w:left="5760" w:hanging="360"/>
+      </w:pPr>
+      <w:rPr>
+        <w:rFonts w:ascii="Courier New" w:hAnsi="Courier New" w:cs="Courier New" w:hint="default"/>
+      </w:rPr>
+    </w:lvl>
+    <w:lvl w:ilvl="8" w:tplc="04150005" w:tentative="1">
+      <w:start w:val="1"/>
+      <w:numFmt w:val="bullet"/>
+      <w:lvlText w:val=""/>
+      <w:lvlJc w:val="left"/>
+      <w:pPr>
+        <w:ind w:left="6480" w:hanging="360"/>
+      </w:pPr>
+      <w:rPr>
+        <w:rFonts w:ascii="Wingdings" w:hAnsi="Wingdings" w:hint="default"/>
+      </w:rPr>
+    </w:lvl>
+  </w:abstractNum>
+  <w:abstractNum w:abstractNumId="9">
     <w:nsid w:val="426445D7"/>
     <w:multiLevelType w:val="hybridMultilevel"/>
     <w:tmpl w:val="FCB8A6C8"/>
@@ -6845,7 +8243,7 @@
       </w:rPr>
     </w:lvl>
   </w:abstractNum>
-  <w:abstractNum w:abstractNumId="6" w15:restartNumberingAfterBreak="0">
+  <w:abstractNum w:abstractNumId="10">
     <w:nsid w:val="7CE662B9"/>
     <w:multiLevelType w:val="hybridMultilevel"/>
     <w:tmpl w:val="539E4626"/>
@@ -6958,32 +8356,44 @@
       </w:rPr>
     </w:lvl>
   </w:abstractNum>
-  <w:num w:numId="1" w16cid:durableId="38868348">
+  <w:num w:numId="1">
+    <w:abstractNumId w:val="10"/>
+  </w:num>
+  <w:num w:numId="2">
+    <w:abstractNumId w:val="5"/>
+  </w:num>
+  <w:num w:numId="3">
+    <w:abstractNumId w:val="4"/>
+  </w:num>
+  <w:num w:numId="4">
+    <w:abstractNumId w:val="2"/>
+  </w:num>
+  <w:num w:numId="5">
     <w:abstractNumId w:val="6"/>
   </w:num>
-  <w:num w:numId="2" w16cid:durableId="45682746">
+  <w:num w:numId="6">
+    <w:abstractNumId w:val="9"/>
+  </w:num>
+  <w:num w:numId="7">
+    <w:abstractNumId w:val="1"/>
+  </w:num>
+  <w:num w:numId="8">
+    <w:abstractNumId w:val="0"/>
+  </w:num>
+  <w:num w:numId="9">
+    <w:abstractNumId w:val="8"/>
+  </w:num>
+  <w:num w:numId="10">
     <w:abstractNumId w:val="3"/>
   </w:num>
-  <w:num w:numId="3" w16cid:durableId="1211384436">
-    <w:abstractNumId w:val="2"/>
-  </w:num>
-  <w:num w:numId="4" w16cid:durableId="1524513709">
-    <w:abstractNumId w:val="1"/>
-  </w:num>
-  <w:num w:numId="5" w16cid:durableId="1533154562">
-    <w:abstractNumId w:val="4"/>
-  </w:num>
-  <w:num w:numId="6" w16cid:durableId="1093355953">
-    <w:abstractNumId w:val="5"/>
-  </w:num>
-  <w:num w:numId="7" w16cid:durableId="235020046">
-    <w:abstractNumId w:val="0"/>
+  <w:num w:numId="11">
+    <w:abstractNumId w:val="7"/>
   </w:num>
 </w:numbering>
 </file>
 
 <file path=word/styles.xml><?xml version="1.0" encoding="utf-8"?>
-<w:styles xmlns:mc="http://schemas.openxmlformats.org/markup-compatibility/2006" xmlns:r="http://schemas.openxmlformats.org/officeDocument/2006/relationships" xmlns:w="http://schemas.openxmlformats.org/wordprocessingml/2006/main" xmlns:w14="http://schemas.microsoft.com/office/word/2010/wordml" xmlns:w15="http://schemas.microsoft.com/office/word/2012/wordml" xmlns:w16cex="http://schemas.microsoft.com/office/word/2018/wordml/cex" xmlns:w16cid="http://schemas.microsoft.com/office/word/2016/wordml/cid" xmlns:w16="http://schemas.microsoft.com/office/word/2018/wordml" xmlns:w16sdtdh="http://schemas.microsoft.com/office/word/2020/wordml/sdtdatahash" xmlns:w16se="http://schemas.microsoft.com/office/word/2015/wordml/symex" mc:Ignorable="w14 w15 w16se w16cid w16 w16cex w16sdtdh">
+<w:styles xmlns:mc="http://schemas.openxmlformats.org/markup-compatibility/2006" xmlns:r="http://schemas.openxmlformats.org/officeDocument/2006/relationships" xmlns:w="http://schemas.openxmlformats.org/wordprocessingml/2006/main" xmlns:w14="http://schemas.microsoft.com/office/word/2010/wordml" mc:Ignorable="w14">
   <w:docDefaults>
     <w:rPrDefault>
       <w:rPr>
@@ -6999,383 +8409,144 @@
       </w:pPr>
     </w:pPrDefault>
   </w:docDefaults>
-  <w:latentStyles w:defLockedState="0" w:defUIPriority="99" w:defSemiHidden="0" w:defUnhideWhenUsed="0" w:defQFormat="0" w:count="376">
-    <w:lsdException w:name="Normal" w:uiPriority="0" w:qFormat="1"/>
-    <w:lsdException w:name="heading 1" w:uiPriority="9" w:qFormat="1"/>
-    <w:lsdException w:name="heading 2" w:semiHidden="1" w:uiPriority="9" w:unhideWhenUsed="1" w:qFormat="1"/>
-    <w:lsdException w:name="heading 3" w:semiHidden="1" w:uiPriority="9" w:unhideWhenUsed="1" w:qFormat="1"/>
-    <w:lsdException w:name="heading 4" w:semiHidden="1" w:uiPriority="9" w:unhideWhenUsed="1" w:qFormat="1"/>
-    <w:lsdException w:name="heading 5" w:semiHidden="1" w:uiPriority="9" w:unhideWhenUsed="1" w:qFormat="1"/>
-    <w:lsdException w:name="heading 6" w:semiHidden="1" w:uiPriority="9" w:unhideWhenUsed="1" w:qFormat="1"/>
-    <w:lsdException w:name="heading 7" w:semiHidden="1" w:uiPriority="9" w:unhideWhenUsed="1" w:qFormat="1"/>
-    <w:lsdException w:name="heading 8" w:semiHidden="1" w:uiPriority="9" w:unhideWhenUsed="1" w:qFormat="1"/>
-    <w:lsdException w:name="heading 9" w:semiHidden="1" w:uiPriority="9" w:unhideWhenUsed="1" w:qFormat="1"/>
-    <w:lsdException w:name="index 1" w:semiHidden="1" w:unhideWhenUsed="1"/>
-    <w:lsdException w:name="index 2" w:semiHidden="1" w:unhideWhenUsed="1"/>
-    <w:lsdException w:name="index 3" w:semiHidden="1" w:unhideWhenUsed="1"/>
-    <w:lsdException w:name="index 4" w:semiHidden="1" w:unhideWhenUsed="1"/>
-    <w:lsdException w:name="index 5" w:semiHidden="1" w:unhideWhenUsed="1"/>
-    <w:lsdException w:name="index 6" w:semiHidden="1" w:unhideWhenUsed="1"/>
-    <w:lsdException w:name="index 7" w:semiHidden="1" w:unhideWhenUsed="1"/>
-    <w:lsdException w:name="index 8" w:semiHidden="1" w:unhideWhenUsed="1"/>
-    <w:lsdException w:name="index 9" w:semiHidden="1" w:unhideWhenUsed="1"/>
-    <w:lsdException w:name="toc 1" w:semiHidden="1" w:uiPriority="39" w:unhideWhenUsed="1"/>
-    <w:lsdException w:name="toc 2" w:semiHidden="1" w:uiPriority="39" w:unhideWhenUsed="1"/>
-    <w:lsdException w:name="toc 3" w:semiHidden="1" w:uiPriority="39" w:unhideWhenUsed="1"/>
-    <w:lsdException w:name="toc 4" w:semiHidden="1" w:uiPriority="39" w:unhideWhenUsed="1"/>
-    <w:lsdException w:name="toc 5" w:semiHidden="1" w:uiPriority="39" w:unhideWhenUsed="1"/>
-    <w:lsdException w:name="toc 6" w:semiHidden="1" w:uiPriority="39" w:unhideWhenUsed="1"/>
-    <w:lsdException w:name="toc 7" w:semiHidden="1" w:uiPriority="39" w:unhideWhenUsed="1"/>
-    <w:lsdException w:name="toc 8" w:semiHidden="1" w:uiPriority="39" w:unhideWhenUsed="1"/>
-    <w:lsdException w:name="toc 9" w:semiHidden="1" w:uiPriority="39" w:unhideWhenUsed="1"/>
-    <w:lsdException w:name="Normal Indent" w:semiHidden="1" w:unhideWhenUsed="1"/>
-    <w:lsdException w:name="footnote text" w:semiHidden="1" w:unhideWhenUsed="1"/>
-    <w:lsdException w:name="annotation text" w:semiHidden="1" w:unhideWhenUsed="1"/>
-    <w:lsdException w:name="header" w:semiHidden="1" w:unhideWhenUsed="1"/>
-    <w:lsdException w:name="footer" w:semiHidden="1" w:unhideWhenUsed="1"/>
-    <w:lsdException w:name="index heading" w:semiHidden="1" w:unhideWhenUsed="1"/>
-    <w:lsdException w:name="caption" w:semiHidden="1" w:uiPriority="35" w:unhideWhenUsed="1" w:qFormat="1"/>
-    <w:lsdException w:name="table of figures" w:semiHidden="1" w:unhideWhenUsed="1"/>
-    <w:lsdException w:name="envelope address" w:semiHidden="1" w:unhideWhenUsed="1"/>
-    <w:lsdException w:name="envelope return" w:semiHidden="1" w:unhideWhenUsed="1"/>
-    <w:lsdException w:name="footnote reference" w:semiHidden="1" w:unhideWhenUsed="1"/>
-    <w:lsdException w:name="annotation reference" w:semiHidden="1" w:unhideWhenUsed="1"/>
-    <w:lsdException w:name="line number" w:semiHidden="1" w:unhideWhenUsed="1"/>
-    <w:lsdException w:name="page number" w:semiHidden="1" w:unhideWhenUsed="1"/>
-    <w:lsdException w:name="endnote reference" w:semiHidden="1" w:unhideWhenUsed="1"/>
-    <w:lsdException w:name="endnote text" w:semiHidden="1" w:unhideWhenUsed="1"/>
-    <w:lsdException w:name="table of authorities" w:semiHidden="1" w:unhideWhenUsed="1"/>
-    <w:lsdException w:name="macro" w:semiHidden="1" w:unhideWhenUsed="1"/>
-    <w:lsdException w:name="toa heading" w:semiHidden="1" w:unhideWhenUsed="1"/>
-    <w:lsdException w:name="List" w:semiHidden="1" w:unhideWhenUsed="1"/>
-    <w:lsdException w:name="List Bullet" w:semiHidden="1" w:unhideWhenUsed="1"/>
-    <w:lsdException w:name="List Number" w:semiHidden="1" w:unhideWhenUsed="1"/>
-    <w:lsdException w:name="List 2" w:semiHidden="1" w:unhideWhenUsed="1"/>
-    <w:lsdException w:name="List 3" w:semiHidden="1" w:unhideWhenUsed="1"/>
-    <w:lsdException w:name="List 4" w:semiHidden="1" w:unhideWhenUsed="1"/>
-    <w:lsdException w:name="List 5" w:semiHidden="1" w:unhideWhenUsed="1"/>
-    <w:lsdException w:name="List Bullet 2" w:semiHidden="1" w:unhideWhenUsed="1"/>
-    <w:lsdException w:name="List Bullet 3" w:semiHidden="1" w:unhideWhenUsed="1"/>
-    <w:lsdException w:name="List Bullet 4" w:semiHidden="1" w:unhideWhenUsed="1"/>
-    <w:lsdException w:name="List Bullet 5" w:semiHidden="1" w:unhideWhenUsed="1"/>
-    <w:lsdException w:name="List Number 2" w:semiHidden="1" w:unhideWhenUsed="1"/>
-    <w:lsdException w:name="List Number 3" w:semiHidden="1" w:unhideWhenUsed="1"/>
-    <w:lsdException w:name="List Number 4" w:semiHidden="1" w:unhideWhenUsed="1"/>
-    <w:lsdException w:name="List Number 5" w:semiHidden="1" w:unhideWhenUsed="1"/>
-    <w:lsdException w:name="Title" w:uiPriority="10" w:qFormat="1"/>
-    <w:lsdException w:name="Closing" w:semiHidden="1" w:unhideWhenUsed="1"/>
-    <w:lsdException w:name="Signature" w:semiHidden="1" w:unhideWhenUsed="1"/>
-    <w:lsdException w:name="Default Paragraph Font" w:semiHidden="1" w:uiPriority="1" w:unhideWhenUsed="1"/>
-    <w:lsdException w:name="Body Text" w:semiHidden="1" w:unhideWhenUsed="1"/>
-    <w:lsdException w:name="Body Text Indent" w:semiHidden="1" w:unhideWhenUsed="1"/>
-    <w:lsdException w:name="List Continue" w:semiHidden="1" w:unhideWhenUsed="1"/>
-    <w:lsdException w:name="List Continue 2" w:semiHidden="1" w:unhideWhenUsed="1"/>
-    <w:lsdException w:name="List Continue 3" w:semiHidden="1" w:unhideWhenUsed="1"/>
-    <w:lsdException w:name="List Continue 4" w:semiHidden="1" w:unhideWhenUsed="1"/>
-    <w:lsdException w:name="List Continue 5" w:semiHidden="1" w:unhideWhenUsed="1"/>
-    <w:lsdException w:name="Message Header" w:semiHidden="1" w:unhideWhenUsed="1"/>
-    <w:lsdException w:name="Subtitle" w:uiPriority="11" w:qFormat="1"/>
-    <w:lsdException w:name="Salutation" w:semiHidden="1" w:unhideWhenUsed="1"/>
-    <w:lsdException w:name="Date" w:semiHidden="1" w:unhideWhenUsed="1"/>
-    <w:lsdException w:name="Body Text First Indent" w:semiHidden="1" w:unhideWhenUsed="1"/>
-    <w:lsdException w:name="Body Text First Indent 2" w:semiHidden="1" w:unhideWhenUsed="1"/>
-    <w:lsdException w:name="Note Heading" w:semiHidden="1" w:unhideWhenUsed="1"/>
-    <w:lsdException w:name="Body Text 2" w:semiHidden="1" w:unhideWhenUsed="1"/>
-    <w:lsdException w:name="Body Text 3" w:semiHidden="1" w:unhideWhenUsed="1"/>
-    <w:lsdException w:name="Body Text Indent 2" w:semiHidden="1" w:unhideWhenUsed="1"/>
-    <w:lsdException w:name="Body Text Indent 3" w:semiHidden="1" w:unhideWhenUsed="1"/>
-    <w:lsdException w:name="Block Text" w:semiHidden="1" w:unhideWhenUsed="1"/>
-    <w:lsdException w:name="Hyperlink" w:semiHidden="1" w:unhideWhenUsed="1"/>
-    <w:lsdException w:name="FollowedHyperlink" w:semiHidden="1" w:unhideWhenUsed="1"/>
-    <w:lsdException w:name="Strong" w:uiPriority="22" w:qFormat="1"/>
-    <w:lsdException w:name="Emphasis" w:uiPriority="20" w:qFormat="1"/>
-    <w:lsdException w:name="Document Map" w:semiHidden="1" w:unhideWhenUsed="1"/>
-    <w:lsdException w:name="Plain Text" w:semiHidden="1" w:unhideWhenUsed="1"/>
-    <w:lsdException w:name="E-mail Signature" w:semiHidden="1" w:unhideWhenUsed="1"/>
-    <w:lsdException w:name="HTML Top of Form" w:semiHidden="1" w:unhideWhenUsed="1"/>
-    <w:lsdException w:name="HTML Bottom of Form" w:semiHidden="1" w:unhideWhenUsed="1"/>
-    <w:lsdException w:name="Normal (Web)" w:semiHidden="1" w:unhideWhenUsed="1"/>
-    <w:lsdException w:name="HTML Acronym" w:semiHidden="1" w:unhideWhenUsed="1"/>
-    <w:lsdException w:name="HTML Address" w:semiHidden="1" w:unhideWhenUsed="1"/>
-    <w:lsdException w:name="HTML Cite" w:semiHidden="1" w:unhideWhenUsed="1"/>
-    <w:lsdException w:name="HTML Code" w:semiHidden="1" w:unhideWhenUsed="1"/>
-    <w:lsdException w:name="HTML Definition" w:semiHidden="1" w:unhideWhenUsed="1"/>
-    <w:lsdException w:name="HTML Keyboard" w:semiHidden="1" w:unhideWhenUsed="1"/>
-    <w:lsdException w:name="HTML Preformatted" w:semiHidden="1" w:unhideWhenUsed="1"/>
-    <w:lsdException w:name="HTML Sample" w:semiHidden="1" w:unhideWhenUsed="1"/>
-    <w:lsdException w:name="HTML Typewriter" w:semiHidden="1" w:unhideWhenUsed="1"/>
-    <w:lsdException w:name="HTML Variable" w:semiHidden="1" w:unhideWhenUsed="1"/>
-    <w:lsdException w:name="Normal Table" w:semiHidden="1" w:unhideWhenUsed="1"/>
-    <w:lsdException w:name="annotation subject" w:semiHidden="1" w:unhideWhenUsed="1"/>
-    <w:lsdException w:name="No List" w:semiHidden="1" w:unhideWhenUsed="1"/>
-    <w:lsdException w:name="Outline List 1" w:semiHidden="1" w:unhideWhenUsed="1"/>
-    <w:lsdException w:name="Outline List 2" w:semiHidden="1" w:unhideWhenUsed="1"/>
-    <w:lsdException w:name="Outline List 3" w:semiHidden="1" w:unhideWhenUsed="1"/>
-    <w:lsdException w:name="Table Simple 1" w:semiHidden="1" w:unhideWhenUsed="1"/>
-    <w:lsdException w:name="Table Simple 2" w:semiHidden="1" w:unhideWhenUsed="1"/>
-    <w:lsdException w:name="Table Simple 3" w:semiHidden="1" w:unhideWhenUsed="1"/>
-    <w:lsdException w:name="Table Classic 1" w:semiHidden="1" w:unhideWhenUsed="1"/>
-    <w:lsdException w:name="Table Classic 2" w:semiHidden="1" w:unhideWhenUsed="1"/>
-    <w:lsdException w:name="Table Classic 3" w:semiHidden="1" w:unhideWhenUsed="1"/>
-    <w:lsdException w:name="Table Classic 4" w:semiHidden="1" w:unhideWhenUsed="1"/>
-    <w:lsdException w:name="Table Colorful 1" w:semiHidden="1" w:unhideWhenUsed="1"/>
-    <w:lsdException w:name="Table Colorful 2" w:semiHidden="1" w:unhideWhenUsed="1"/>
-    <w:lsdException w:name="Table Colorful 3" w:semiHidden="1" w:unhideWhenUsed="1"/>
-    <w:lsdException w:name="Table Columns 1" w:semiHidden="1" w:unhideWhenUsed="1"/>
-    <w:lsdException w:name="Table Columns 2" w:semiHidden="1" w:unhideWhenUsed="1"/>
-    <w:lsdException w:name="Table Columns 3" w:semiHidden="1" w:unhideWhenUsed="1"/>
-    <w:lsdException w:name="Table Columns 4" w:semiHidden="1" w:unhideWhenUsed="1"/>
-    <w:lsdException w:name="Table Columns 5" w:semiHidden="1" w:unhideWhenUsed="1"/>
-    <w:lsdException w:name="Table Grid 1" w:semiHidden="1" w:unhideWhenUsed="1"/>
-    <w:lsdException w:name="Table Grid 2" w:semiHidden="1" w:unhideWhenUsed="1"/>
-    <w:lsdException w:name="Table Grid 3" w:semiHidden="1" w:unhideWhenUsed="1"/>
-    <w:lsdException w:name="Table Grid 4" w:semiHidden="1" w:unhideWhenUsed="1"/>
-    <w:lsdException w:name="Table Grid 5" w:semiHidden="1" w:unhideWhenUsed="1"/>
-    <w:lsdException w:name="Table Grid 6" w:semiHidden="1" w:unhideWhenUsed="1"/>
-    <w:lsdException w:name="Table Grid 7" w:semiHidden="1" w:unhideWhenUsed="1"/>
-    <w:lsdException w:name="Table Grid 8" w:semiHidden="1" w:unhideWhenUsed="1"/>
-    <w:lsdException w:name="Table List 1" w:semiHidden="1" w:unhideWhenUsed="1"/>
-    <w:lsdException w:name="Table List 2" w:semiHidden="1" w:unhideWhenUsed="1"/>
-    <w:lsdException w:name="Table List 3" w:semiHidden="1" w:unhideWhenUsed="1"/>
-    <w:lsdException w:name="Table List 4" w:semiHidden="1" w:unhideWhenUsed="1"/>
-    <w:lsdException w:name="Table List 5" w:semiHidden="1" w:unhideWhenUsed="1"/>
-    <w:lsdException w:name="Table List 6" w:semiHidden="1" w:unhideWhenUsed="1"/>
-    <w:lsdException w:name="Table List 7" w:semiHidden="1" w:unhideWhenUsed="1"/>
-    <w:lsdException w:name="Table List 8" w:semiHidden="1" w:unhideWhenUsed="1"/>
-    <w:lsdException w:name="Table 3D effects 1" w:semiHidden="1" w:unhideWhenUsed="1"/>
-    <w:lsdException w:name="Table 3D effects 2" w:semiHidden="1" w:unhideWhenUsed="1"/>
-    <w:lsdException w:name="Table 3D effects 3" w:semiHidden="1" w:unhideWhenUsed="1"/>
-    <w:lsdException w:name="Table Contemporary" w:semiHidden="1" w:unhideWhenUsed="1"/>
-    <w:lsdException w:name="Table Elegant" w:semiHidden="1" w:unhideWhenUsed="1"/>
-    <w:lsdException w:name="Table Professional" w:semiHidden="1" w:unhideWhenUsed="1"/>
-    <w:lsdException w:name="Table Subtle 1" w:semiHidden="1" w:unhideWhenUsed="1"/>
-    <w:lsdException w:name="Table Subtle 2" w:semiHidden="1" w:unhideWhenUsed="1"/>
-    <w:lsdException w:name="Table Web 1" w:semiHidden="1" w:unhideWhenUsed="1"/>
-    <w:lsdException w:name="Table Web 2" w:semiHidden="1" w:unhideWhenUsed="1"/>
-    <w:lsdException w:name="Table Web 3" w:semiHidden="1" w:unhideWhenUsed="1"/>
-    <w:lsdException w:name="Balloon Text" w:semiHidden="1" w:unhideWhenUsed="1"/>
-    <w:lsdException w:name="Table Grid" w:uiPriority="39"/>
-    <w:lsdException w:name="Table Theme" w:semiHidden="1" w:unhideWhenUsed="1"/>
-    <w:lsdException w:name="Placeholder Text" w:semiHidden="1"/>
-    <w:lsdException w:name="No Spacing" w:uiPriority="1" w:qFormat="1"/>
-    <w:lsdException w:name="Light Shading" w:uiPriority="60"/>
-    <w:lsdException w:name="Light List" w:uiPriority="61"/>
-    <w:lsdException w:name="Light Grid" w:uiPriority="62"/>
-    <w:lsdException w:name="Medium Shading 1" w:uiPriority="63"/>
-    <w:lsdException w:name="Medium Shading 2" w:uiPriority="64"/>
-    <w:lsdException w:name="Medium List 1" w:uiPriority="65"/>
-    <w:lsdException w:name="Medium List 2" w:uiPriority="66"/>
-    <w:lsdException w:name="Medium Grid 1" w:uiPriority="67"/>
-    <w:lsdException w:name="Medium Grid 2" w:uiPriority="68"/>
-    <w:lsdException w:name="Medium Grid 3" w:uiPriority="69"/>
-    <w:lsdException w:name="Dark List" w:uiPriority="70"/>
-    <w:lsdException w:name="Colorful Shading" w:uiPriority="71"/>
-    <w:lsdException w:name="Colorful List" w:uiPriority="72"/>
-    <w:lsdException w:name="Colorful Grid" w:uiPriority="73"/>
-    <w:lsdException w:name="Light Shading Accent 1" w:uiPriority="60"/>
-    <w:lsdException w:name="Light List Accent 1" w:uiPriority="61"/>
-    <w:lsdException w:name="Light Grid Accent 1" w:uiPriority="62"/>
-    <w:lsdException w:name="Medium Shading 1 Accent 1" w:uiPriority="63"/>
-    <w:lsdException w:name="Medium Shading 2 Accent 1" w:uiPriority="64"/>
-    <w:lsdException w:name="Medium List 1 Accent 1" w:uiPriority="65"/>
-    <w:lsdException w:name="Revision" w:semiHidden="1"/>
-    <w:lsdException w:name="List Paragraph" w:uiPriority="34" w:qFormat="1"/>
-    <w:lsdException w:name="Quote" w:uiPriority="29" w:qFormat="1"/>
-    <w:lsdException w:name="Intense Quote" w:uiPriority="30" w:qFormat="1"/>
-    <w:lsdException w:name="Medium List 2 Accent 1" w:uiPriority="66"/>
-    <w:lsdException w:name="Medium Grid 1 Accent 1" w:uiPriority="67"/>
-    <w:lsdException w:name="Medium Grid 2 Accent 1" w:uiPriority="68"/>
-    <w:lsdException w:name="Medium Grid 3 Accent 1" w:uiPriority="69"/>
-    <w:lsdException w:name="Dark List Accent 1" w:uiPriority="70"/>
-    <w:lsdException w:name="Colorful Shading Accent 1" w:uiPriority="71"/>
-    <w:lsdException w:name="Colorful List Accent 1" w:uiPriority="72"/>
-    <w:lsdException w:name="Colorful Grid Accent 1" w:uiPriority="73"/>
-    <w:lsdException w:name="Light Shading Accent 2" w:uiPriority="60"/>
-    <w:lsdException w:name="Light List Accent 2" w:uiPriority="61"/>
-    <w:lsdException w:name="Light Grid Accent 2" w:uiPriority="62"/>
-    <w:lsdException w:name="Medium Shading 1 Accent 2" w:uiPriority="63"/>
-    <w:lsdException w:name="Medium Shading 2 Accent 2" w:uiPriority="64"/>
-    <w:lsdException w:name="Medium List 1 Accent 2" w:uiPriority="65"/>
-    <w:lsdException w:name="Medium List 2 Accent 2" w:uiPriority="66"/>
-    <w:lsdException w:name="Medium Grid 1 Accent 2" w:uiPriority="67"/>
-    <w:lsdException w:name="Medium Grid 2 Accent 2" w:uiPriority="68"/>
-    <w:lsdException w:name="Medium Grid 3 Accent 2" w:uiPriority="69"/>
-    <w:lsdException w:name="Dark List Accent 2" w:uiPriority="70"/>
-    <w:lsdException w:name="Colorful Shading Accent 2" w:uiPriority="71"/>
-    <w:lsdException w:name="Colorful List Accent 2" w:uiPriority="72"/>
-    <w:lsdException w:name="Colorful Grid Accent 2" w:uiPriority="73"/>
-    <w:lsdException w:name="Light Shading Accent 3" w:uiPriority="60"/>
-    <w:lsdException w:name="Light List Accent 3" w:uiPriority="61"/>
-    <w:lsdException w:name="Light Grid Accent 3" w:uiPriority="62"/>
-    <w:lsdException w:name="Medium Shading 1 Accent 3" w:uiPriority="63"/>
-    <w:lsdException w:name="Medium Shading 2 Accent 3" w:uiPriority="64"/>
-    <w:lsdException w:name="Medium List 1 Accent 3" w:uiPriority="65"/>
-    <w:lsdException w:name="Medium List 2 Accent 3" w:uiPriority="66"/>
-    <w:lsdException w:name="Medium Grid 1 Accent 3" w:uiPriority="67"/>
-    <w:lsdException w:name="Medium Grid 2 Accent 3" w:uiPriority="68"/>
-    <w:lsdException w:name="Medium Grid 3 Accent 3" w:uiPriority="69"/>
-    <w:lsdException w:name="Dark List Accent 3" w:uiPriority="70"/>
-    <w:lsdException w:name="Colorful Shading Accent 3" w:uiPriority="71"/>
-    <w:lsdException w:name="Colorful List Accent 3" w:uiPriority="72"/>
-    <w:lsdException w:name="Colorful Grid Accent 3" w:uiPriority="73"/>
-    <w:lsdException w:name="Light Shading Accent 4" w:uiPriority="60"/>
-    <w:lsdException w:name="Light List Accent 4" w:uiPriority="61"/>
-    <w:lsdException w:name="Light Grid Accent 4" w:uiPriority="62"/>
-    <w:lsdException w:name="Medium Shading 1 Accent 4" w:uiPriority="63"/>
-    <w:lsdException w:name="Medium Shading 2 Accent 4" w:uiPriority="64"/>
-    <w:lsdException w:name="Medium List 1 Accent 4" w:uiPriority="65"/>
-    <w:lsdException w:name="Medium List 2 Accent 4" w:uiPriority="66"/>
-    <w:lsdException w:name="Medium Grid 1 Accent 4" w:uiPriority="67"/>
-    <w:lsdException w:name="Medium Grid 2 Accent 4" w:uiPriority="68"/>
-    <w:lsdException w:name="Medium Grid 3 Accent 4" w:uiPriority="69"/>
-    <w:lsdException w:name="Dark List Accent 4" w:uiPriority="70"/>
-    <w:lsdException w:name="Colorful Shading Accent 4" w:uiPriority="71"/>
-    <w:lsdException w:name="Colorful List Accent 4" w:uiPriority="72"/>
-    <w:lsdException w:name="Colorful Grid Accent 4" w:uiPriority="73"/>
-    <w:lsdException w:name="Light Shading Accent 5" w:uiPriority="60"/>
-    <w:lsdException w:name="Light List Accent 5" w:uiPriority="61"/>
-    <w:lsdException w:name="Light Grid Accent 5" w:uiPriority="62"/>
-    <w:lsdException w:name="Medium Shading 1 Accent 5" w:uiPriority="63"/>
-    <w:lsdException w:name="Medium Shading 2 Accent 5" w:uiPriority="64"/>
-    <w:lsdException w:name="Medium List 1 Accent 5" w:uiPriority="65"/>
-    <w:lsdException w:name="Medium List 2 Accent 5" w:uiPriority="66"/>
-    <w:lsdException w:name="Medium Grid 1 Accent 5" w:uiPriority="67"/>
-    <w:lsdException w:name="Medium Grid 2 Accent 5" w:uiPriority="68"/>
-    <w:lsdException w:name="Medium Grid 3 Accent 5" w:uiPriority="69"/>
-    <w:lsdException w:name="Dark List Accent 5" w:uiPriority="70"/>
-    <w:lsdException w:name="Colorful Shading Accent 5" w:uiPriority="71"/>
-    <w:lsdException w:name="Colorful List Accent 5" w:uiPriority="72"/>
-    <w:lsdException w:name="Colorful Grid Accent 5" w:uiPriority="73"/>
-    <w:lsdException w:name="Light Shading Accent 6" w:uiPriority="60"/>
-    <w:lsdException w:name="Light List Accent 6" w:uiPriority="61"/>
-    <w:lsdException w:name="Light Grid Accent 6" w:uiPriority="62"/>
-    <w:lsdException w:name="Medium Shading 1 Accent 6" w:uiPriority="63"/>
-    <w:lsdException w:name="Medium Shading 2 Accent 6" w:uiPriority="64"/>
-    <w:lsdException w:name="Medium List 1 Accent 6" w:uiPriority="65"/>
-    <w:lsdException w:name="Medium List 2 Accent 6" w:uiPriority="66"/>
-    <w:lsdException w:name="Medium Grid 1 Accent 6" w:uiPriority="67"/>
-    <w:lsdException w:name="Medium Grid 2 Accent 6" w:uiPriority="68"/>
-    <w:lsdException w:name="Medium Grid 3 Accent 6" w:uiPriority="69"/>
-    <w:lsdException w:name="Dark List Accent 6" w:uiPriority="70"/>
-    <w:lsdException w:name="Colorful Shading Accent 6" w:uiPriority="71"/>
-    <w:lsdException w:name="Colorful List Accent 6" w:uiPriority="72"/>
-    <w:lsdException w:name="Colorful Grid Accent 6" w:uiPriority="73"/>
-    <w:lsdException w:name="Subtle Emphasis" w:uiPriority="19" w:qFormat="1"/>
-    <w:lsdException w:name="Intense Emphasis" w:uiPriority="21" w:qFormat="1"/>
-    <w:lsdException w:name="Subtle Reference" w:uiPriority="31" w:qFormat="1"/>
-    <w:lsdException w:name="Intense Reference" w:uiPriority="32" w:qFormat="1"/>
-    <w:lsdException w:name="Book Title" w:uiPriority="33" w:qFormat="1"/>
-    <w:lsdException w:name="Bibliography" w:semiHidden="1" w:uiPriority="37" w:unhideWhenUsed="1"/>
-    <w:lsdException w:name="TOC Heading" w:semiHidden="1" w:uiPriority="39" w:unhideWhenUsed="1" w:qFormat="1"/>
-    <w:lsdException w:name="Plain Table 1" w:uiPriority="41"/>
-    <w:lsdException w:name="Plain Table 2" w:uiPriority="42"/>
-    <w:lsdException w:name="Plain Table 3" w:uiPriority="43"/>
-    <w:lsdException w:name="Plain Table 4" w:uiPriority="44"/>
-    <w:lsdException w:name="Plain Table 5" w:uiPriority="45"/>
-    <w:lsdException w:name="Grid Table Light" w:uiPriority="40"/>
-    <w:lsdException w:name="Grid Table 1 Light" w:uiPriority="46"/>
-    <w:lsdException w:name="Grid Table 2" w:uiPriority="47"/>
-    <w:lsdException w:name="Grid Table 3" w:uiPriority="48"/>
-    <w:lsdException w:name="Grid Table 4" w:uiPriority="49"/>
-    <w:lsdException w:name="Grid Table 5 Dark" w:uiPriority="50"/>
-    <w:lsdException w:name="Grid Table 6 Colorful" w:uiPriority="51"/>
-    <w:lsdException w:name="Grid Table 7 Colorful" w:uiPriority="52"/>
-    <w:lsdException w:name="Grid Table 1 Light Accent 1" w:uiPriority="46"/>
-    <w:lsdException w:name="Grid Table 2 Accent 1" w:uiPriority="47"/>
-    <w:lsdException w:name="Grid Table 3 Accent 1" w:uiPriority="48"/>
-    <w:lsdException w:name="Grid Table 4 Accent 1" w:uiPriority="49"/>
-    <w:lsdException w:name="Grid Table 5 Dark Accent 1" w:uiPriority="50"/>
-    <w:lsdException w:name="Grid Table 6 Colorful Accent 1" w:uiPriority="51"/>
-    <w:lsdException w:name="Grid Table 7 Colorful Accent 1" w:uiPriority="52"/>
-    <w:lsdException w:name="Grid Table 1 Light Accent 2" w:uiPriority="46"/>
-    <w:lsdException w:name="Grid Table 2 Accent 2" w:uiPriority="47"/>
-    <w:lsdException w:name="Grid Table 3 Accent 2" w:uiPriority="48"/>
-    <w:lsdException w:name="Grid Table 4 Accent 2" w:uiPriority="49"/>
-    <w:lsdException w:name="Grid Table 5 Dark Accent 2" w:uiPriority="50"/>
-    <w:lsdException w:name="Grid Table 6 Colorful Accent 2" w:uiPriority="51"/>
-    <w:lsdException w:name="Grid Table 7 Colorful Accent 2" w:uiPriority="52"/>
-    <w:lsdException w:name="Grid Table 1 Light Accent 3" w:uiPriority="46"/>
-    <w:lsdException w:name="Grid Table 2 Accent 3" w:uiPriority="47"/>
-    <w:lsdException w:name="Grid Table 3 Accent 3" w:uiPriority="48"/>
-    <w:lsdException w:name="Grid Table 4 Accent 3" w:uiPriority="49"/>
-    <w:lsdException w:name="Grid Table 5 Dark Accent 3" w:uiPriority="50"/>
-    <w:lsdException w:name="Grid Table 6 Colorful Accent 3" w:uiPriority="51"/>
-    <w:lsdException w:name="Grid Table 7 Colorful Accent 3" w:uiPriority="52"/>
-    <w:lsdException w:name="Grid Table 1 Light Accent 4" w:uiPriority="46"/>
-    <w:lsdException w:name="Grid Table 2 Accent 4" w:uiPriority="47"/>
-    <w:lsdException w:name="Grid Table 3 Accent 4" w:uiPriority="48"/>
-    <w:lsdException w:name="Grid Table 4 Accent 4" w:uiPriority="49"/>
-    <w:lsdException w:name="Grid Table 5 Dark Accent 4" w:uiPriority="50"/>
-    <w:lsdException w:name="Grid Table 6 Colorful Accent 4" w:uiPriority="51"/>
-    <w:lsdException w:name="Grid Table 7 Colorful Accent 4" w:uiPriority="52"/>
-    <w:lsdException w:name="Grid Table 1 Light Accent 5" w:uiPriority="46"/>
-    <w:lsdException w:name="Grid Table 2 Accent 5" w:uiPriority="47"/>
-    <w:lsdException w:name="Grid Table 3 Accent 5" w:uiPriority="48"/>
-    <w:lsdException w:name="Grid Table 4 Accent 5" w:uiPriority="49"/>
-    <w:lsdException w:name="Grid Table 5 Dark Accent 5" w:uiPriority="50"/>
-    <w:lsdException w:name="Grid Table 6 Colorful Accent 5" w:uiPriority="51"/>
-    <w:lsdException w:name="Grid Table 7 Colorful Accent 5" w:uiPriority="52"/>
-    <w:lsdException w:name="Grid Table 1 Light Accent 6" w:uiPriority="46"/>
-    <w:lsdException w:name="Grid Table 2 Accent 6" w:uiPriority="47"/>
-    <w:lsdException w:name="Grid Table 3 Accent 6" w:uiPriority="48"/>
-    <w:lsdException w:name="Grid Table 4 Accent 6" w:uiPriority="49"/>
-    <w:lsdException w:name="Grid Table 5 Dark Accent 6" w:uiPriority="50"/>
-    <w:lsdException w:name="Grid Table 6 Colorful Accent 6" w:uiPriority="51"/>
-    <w:lsdException w:name="Grid Table 7 Colorful Accent 6" w:uiPriority="52"/>
-    <w:lsdException w:name="List Table 1 Light" w:uiPriority="46"/>
-    <w:lsdException w:name="List Table 2" w:uiPriority="47"/>
-    <w:lsdException w:name="List Table 3" w:uiPriority="48"/>
-    <w:lsdException w:name="List Table 4" w:uiPriority="49"/>
-    <w:lsdException w:name="List Table 5 Dark" w:uiPriority="50"/>
-    <w:lsdException w:name="List Table 6 Colorful" w:uiPriority="51"/>
-    <w:lsdException w:name="List Table 7 Colorful" w:uiPriority="52"/>
-    <w:lsdException w:name="List Table 1 Light Accent 1" w:uiPriority="46"/>
-    <w:lsdException w:name="List Table 2 Accent 1" w:uiPriority="47"/>
-    <w:lsdException w:name="List Table 3 Accent 1" w:uiPriority="48"/>
-    <w:lsdException w:name="List Table 4 Accent 1" w:uiPriority="49"/>
-    <w:lsdException w:name="List Table 5 Dark Accent 1" w:uiPriority="50"/>
-    <w:lsdException w:name="List Table 6 Colorful Accent 1" w:uiPriority="51"/>
-    <w:lsdException w:name="List Table 7 Colorful Accent 1" w:uiPriority="52"/>
-    <w:lsdException w:name="List Table 1 Light Accent 2" w:uiPriority="46"/>
-    <w:lsdException w:name="List Table 2 Accent 2" w:uiPriority="47"/>
-    <w:lsdException w:name="List Table 3 Accent 2" w:uiPriority="48"/>
-    <w:lsdException w:name="List Table 4 Accent 2" w:uiPriority="49"/>
-    <w:lsdException w:name="List Table 5 Dark Accent 2" w:uiPriority="50"/>
-    <w:lsdException w:name="List Table 6 Colorful Accent 2" w:uiPriority="51"/>
-    <w:lsdException w:name="List Table 7 Colorful Accent 2" w:uiPriority="52"/>
-    <w:lsdException w:name="List Table 1 Light Accent 3" w:uiPriority="46"/>
-    <w:lsdException w:name="List Table 2 Accent 3" w:uiPriority="47"/>
-    <w:lsdException w:name="List Table 3 Accent 3" w:uiPriority="48"/>
-    <w:lsdException w:name="List Table 4 Accent 3" w:uiPriority="49"/>
-    <w:lsdException w:name="List Table 5 Dark Accent 3" w:uiPriority="50"/>
-    <w:lsdException w:name="List Table 6 Colorful Accent 3" w:uiPriority="51"/>
-    <w:lsdException w:name="List Table 7 Colorful Accent 3" w:uiPriority="52"/>
-    <w:lsdException w:name="List Table 1 Light Accent 4" w:uiPriority="46"/>
-    <w:lsdException w:name="List Table 2 Accent 4" w:uiPriority="47"/>
-    <w:lsdException w:name="List Table 3 Accent 4" w:uiPriority="48"/>
-    <w:lsdException w:name="List Table 4 Accent 4" w:uiPriority="49"/>
-    <w:lsdException w:name="List Table 5 Dark Accent 4" w:uiPriority="50"/>
-    <w:lsdException w:name="List Table 6 Colorful Accent 4" w:uiPriority="51"/>
-    <w:lsdException w:name="List Table 7 Colorful Accent 4" w:uiPriority="52"/>
-    <w:lsdException w:name="List Table 1 Light Accent 5" w:uiPriority="46"/>
-    <w:lsdException w:name="List Table 2 Accent 5" w:uiPriority="47"/>
-    <w:lsdException w:name="List Table 3 Accent 5" w:uiPriority="48"/>
-    <w:lsdException w:name="List Table 4 Accent 5" w:uiPriority="49"/>
-    <w:lsdException w:name="List Table 5 Dark Accent 5" w:uiPriority="50"/>
-    <w:lsdException w:name="List Table 6 Colorful Accent 5" w:uiPriority="51"/>
-    <w:lsdException w:name="List Table 7 Colorful Accent 5" w:uiPriority="52"/>
-    <w:lsdException w:name="List Table 1 Light Accent 6" w:uiPriority="46"/>
-    <w:lsdException w:name="List Table 2 Accent 6" w:uiPriority="47"/>
-    <w:lsdException w:name="List Table 3 Accent 6" w:uiPriority="48"/>
-    <w:lsdException w:name="List Table 4 Accent 6" w:uiPriority="49"/>
-    <w:lsdException w:name="List Table 5 Dark Accent 6" w:uiPriority="50"/>
-    <w:lsdException w:name="List Table 6 Colorful Accent 6" w:uiPriority="51"/>
-    <w:lsdException w:name="List Table 7 Colorful Accent 6" w:uiPriority="52"/>
-    <w:lsdException w:name="Mention" w:semiHidden="1" w:unhideWhenUsed="1"/>
-    <w:lsdException w:name="Smart Hyperlink" w:semiHidden="1" w:unhideWhenUsed="1"/>
-    <w:lsdException w:name="Hashtag" w:semiHidden="1" w:unhideWhenUsed="1"/>
-    <w:lsdException w:name="Unresolved Mention" w:semiHidden="1" w:unhideWhenUsed="1"/>
-    <w:lsdException w:name="Smart Link" w:semiHidden="1" w:unhideWhenUsed="1"/>
+  <w:latentStyles w:defLockedState="0" w:defUIPriority="99" w:defSemiHidden="1" w:defUnhideWhenUsed="1" w:defQFormat="0" w:count="267">
+    <w:lsdException w:name="Normal" w:semiHidden="0" w:uiPriority="0" w:unhideWhenUsed="0" w:qFormat="1"/>
+    <w:lsdException w:name="heading 1" w:semiHidden="0" w:uiPriority="9" w:unhideWhenUsed="0" w:qFormat="1"/>
+    <w:lsdException w:name="heading 2" w:uiPriority="9" w:qFormat="1"/>
+    <w:lsdException w:name="heading 3" w:uiPriority="9" w:qFormat="1"/>
+    <w:lsdException w:name="heading 4" w:uiPriority="9" w:qFormat="1"/>
+    <w:lsdException w:name="heading 5" w:uiPriority="9" w:qFormat="1"/>
+    <w:lsdException w:name="heading 6" w:uiPriority="9" w:qFormat="1"/>
+    <w:lsdException w:name="heading 7" w:uiPriority="9" w:qFormat="1"/>
+    <w:lsdException w:name="heading 8" w:uiPriority="9" w:qFormat="1"/>
+    <w:lsdException w:name="heading 9" w:uiPriority="9" w:qFormat="1"/>
+    <w:lsdException w:name="toc 1" w:uiPriority="39"/>
+    <w:lsdException w:name="toc 2" w:uiPriority="39"/>
+    <w:lsdException w:name="toc 3" w:uiPriority="39"/>
+    <w:lsdException w:name="toc 4" w:uiPriority="39"/>
+    <w:lsdException w:name="toc 5" w:uiPriority="39"/>
+    <w:lsdException w:name="toc 6" w:uiPriority="39"/>
+    <w:lsdException w:name="toc 7" w:uiPriority="39"/>
+    <w:lsdException w:name="toc 8" w:uiPriority="39"/>
+    <w:lsdException w:name="toc 9" w:uiPriority="39"/>
+    <w:lsdException w:name="caption" w:uiPriority="35" w:qFormat="1"/>
+    <w:lsdException w:name="Title" w:semiHidden="0" w:uiPriority="10" w:unhideWhenUsed="0" w:qFormat="1"/>
+    <w:lsdException w:name="Default Paragraph Font" w:uiPriority="1"/>
+    <w:lsdException w:name="Subtitle" w:semiHidden="0" w:uiPriority="11" w:unhideWhenUsed="0" w:qFormat="1"/>
+    <w:lsdException w:name="Strong" w:semiHidden="0" w:uiPriority="22" w:unhideWhenUsed="0" w:qFormat="1"/>
+    <w:lsdException w:name="Emphasis" w:semiHidden="0" w:uiPriority="20" w:unhideWhenUsed="0" w:qFormat="1"/>
+    <w:lsdException w:name="Table Grid" w:semiHidden="0" w:uiPriority="39" w:unhideWhenUsed="0"/>
+    <w:lsdException w:name="Placeholder Text" w:unhideWhenUsed="0"/>
+    <w:lsdException w:name="No Spacing" w:semiHidden="0" w:uiPriority="1" w:unhideWhenUsed="0" w:qFormat="1"/>
+    <w:lsdException w:name="Light Shading" w:semiHidden="0" w:uiPriority="60" w:unhideWhenUsed="0"/>
+    <w:lsdException w:name="Light List" w:semiHidden="0" w:uiPriority="61" w:unhideWhenUsed="0"/>
+    <w:lsdException w:name="Light Grid" w:semiHidden="0" w:uiPriority="62" w:unhideWhenUsed="0"/>
+    <w:lsdException w:name="Medium Shading 1" w:semiHidden="0" w:uiPriority="63" w:unhideWhenUsed="0"/>
+    <w:lsdException w:name="Medium Shading 2" w:semiHidden="0" w:uiPriority="64" w:unhideWhenUsed="0"/>
+    <w:lsdException w:name="Medium List 1" w:semiHidden="0" w:uiPriority="65" w:unhideWhenUsed="0"/>
+    <w:lsdException w:name="Medium List 2" w:semiHidden="0" w:uiPriority="66" w:unhideWhenUsed="0"/>
+    <w:lsdException w:name="Medium Grid 1" w:semiHidden="0" w:uiPriority="67" w:unhideWhenUsed="0"/>
+    <w:lsdException w:name="Medium Grid 2" w:semiHidden="0" w:uiPriority="68" w:unhideWhenUsed="0"/>
+    <w:lsdException w:name="Medium Grid 3" w:semiHidden="0" w:uiPriority="69" w:unhideWhenUsed="0"/>
+    <w:lsdException w:name="Dark List" w:semiHidden="0" w:uiPriority="70" w:unhideWhenUsed="0"/>
+    <w:lsdException w:name="Colorful Shading" w:semiHidden="0" w:uiPriority="71" w:unhideWhenUsed="0"/>
+    <w:lsdException w:name="Colorful List" w:semiHidden="0" w:uiPriority="72" w:unhideWhenUsed="0"/>
+    <w:lsdException w:name="Colorful Grid" w:semiHidden="0" w:uiPriority="73" w:unhideWhenUsed="0"/>
+    <w:lsdException w:name="Light Shading Accent 1" w:semiHidden="0" w:uiPriority="60" w:unhideWhenUsed="0"/>
+    <w:lsdException w:name="Light List Accent 1" w:semiHidden="0" w:uiPriority="61" w:unhideWhenUsed="0"/>
+    <w:lsdException w:name="Light Grid Accent 1" w:semiHidden="0" w:uiPriority="62" w:unhideWhenUsed="0"/>
+    <w:lsdException w:name="Medium Shading 1 Accent 1" w:semiHidden="0" w:uiPriority="63" w:unhideWhenUsed="0"/>
+    <w:lsdException w:name="Medium Shading 2 Accent 1" w:semiHidden="0" w:uiPriority="64" w:unhideWhenUsed="0"/>
+    <w:lsdException w:name="Medium List 1 Accent 1" w:semiHidden="0" w:uiPriority="65" w:unhideWhenUsed="0"/>
+    <w:lsdException w:name="Revision" w:unhideWhenUsed="0"/>
+    <w:lsdException w:name="List Paragraph" w:semiHidden="0" w:uiPriority="34" w:unhideWhenUsed="0" w:qFormat="1"/>
+    <w:lsdException w:name="Quote" w:semiHidden="0" w:uiPriority="29" w:unhideWhenUsed="0" w:qFormat="1"/>
+    <w:lsdException w:name="Intense Quote" w:semiHidden="0" w:uiPriority="30" w:unhideWhenUsed="0" w:qFormat="1"/>
+    <w:lsdException w:name="Medium List 2 Accent 1" w:semiHidden="0" w:uiPriority="66" w:unhideWhenUsed="0"/>
+    <w:lsdException w:name="Medium Grid 1 Accent 1" w:semiHidden="0" w:uiPriority="67" w:unhideWhenUsed="0"/>
+    <w:lsdException w:name="Medium Grid 2 Accent 1" w:semiHidden="0" w:uiPriority="68" w:unhideWhenUsed="0"/>
+    <w:lsdException w:name="Medium Grid 3 Accent 1" w:semiHidden="0" w:uiPriority="69" w:unhideWhenUsed="0"/>
+    <w:lsdException w:name="Dark List Accent 1" w:semiHidden="0" w:uiPriority="70" w:unhideWhenUsed="0"/>
+    <w:lsdException w:name="Colorful Shading Accent 1" w:semiHidden="0" w:uiPriority="71" w:unhideWhenUsed="0"/>
+    <w:lsdException w:name="Colorful List Accent 1" w:semiHidden="0" w:uiPriority="72" w:unhideWhenUsed="0"/>
+    <w:lsdException w:name="Colorful Grid Accent 1" w:semiHidden="0" w:uiPriority="73" w:unhideWhenUsed="0"/>
+    <w:lsdException w:name="Light Shading Accent 2" w:semiHidden="0" w:uiPriority="60" w:unhideWhenUsed="0"/>
+    <w:lsdException w:name="Light List Accent 2" w:semiHidden="0" w:uiPriority="61" w:unhideWhenUsed="0"/>
+    <w:lsdException w:name="Light Grid Accent 2" w:semiHidden="0" w:uiPriority="62" w:unhideWhenUsed="0"/>
+    <w:lsdException w:name="Medium Shading 1 Accent 2" w:semiHidden="0" w:uiPriority="63" w:unhideWhenUsed="0"/>
+    <w:lsdException w:name="Medium Shading 2 Accent 2" w:semiHidden="0" w:uiPriority="64" w:unhideWhenUsed="0"/>
+    <w:lsdException w:name="Medium List 1 Accent 2" w:semiHidden="0" w:uiPriority="65" w:unhideWhenUsed="0"/>
+    <w:lsdException w:name="Medium List 2 Accent 2" w:semiHidden="0" w:uiPriority="66" w:unhideWhenUsed="0"/>
+    <w:lsdException w:name="Medium Grid 1 Accent 2" w:semiHidden="0" w:uiPriority="67" w:unhideWhenUsed="0"/>
+    <w:lsdException w:name="Medium Grid 2 Accent 2" w:semiHidden="0" w:uiPriority="68" w:unhideWhenUsed="0"/>
+    <w:lsdException w:name="Medium Grid 3 Accent 2" w:semiHidden="0" w:uiPriority="69" w:unhideWhenUsed="0"/>
+    <w:lsdException w:name="Dark List Accent 2" w:semiHidden="0" w:uiPriority="70" w:unhideWhenUsed="0"/>
+    <w:lsdException w:name="Colorful Shading Accent 2" w:semiHidden="0" w:uiPriority="71" w:unhideWhenUsed="0"/>
+    <w:lsdException w:name="Colorful List Accent 2" w:semiHidden="0" w:uiPriority="72" w:unhideWhenUsed="0"/>
+    <w:lsdException w:name="Colorful Grid Accent 2" w:semiHidden="0" w:uiPriority="73" w:unhideWhenUsed="0"/>
+    <w:lsdException w:name="Light Shading Accent 3" w:semiHidden="0" w:uiPriority="60" w:unhideWhenUsed="0"/>
+    <w:lsdException w:name="Light List Accent 3" w:semiHidden="0" w:uiPriority="61" w:unhideWhenUsed="0"/>
+    <w:lsdException w:name="Light Grid Accent 3" w:semiHidden="0" w:uiPriority="62" w:unhideWhenUsed="0"/>
+    <w:lsdException w:name="Medium Shading 1 Accent 3" w:semiHidden="0" w:uiPriority="63" w:unhideWhenUsed="0"/>
+    <w:lsdException w:name="Medium Shading 2 Accent 3" w:semiHidden="0" w:uiPriority="64" w:unhideWhenUsed="0"/>
+    <w:lsdException w:name="Medium List 1 Accent 3" w:semiHidden="0" w:uiPriority="65" w:unhideWhenUsed="0"/>
+    <w:lsdException w:name="Medium List 2 Accent 3" w:semiHidden="0" w:uiPriority="66" w:unhideWhenUsed="0"/>
+    <w:lsdException w:name="Medium Grid 1 Accent 3" w:semiHidden="0" w:uiPriority="67" w:unhideWhenUsed="0"/>
+    <w:lsdException w:name="Medium Grid 2 Accent 3" w:semiHidden="0" w:uiPriority="68" w:unhideWhenUsed="0"/>
+    <w:lsdException w:name="Medium Grid 3 Accent 3" w:semiHidden="0" w:uiPriority="69" w:unhideWhenUsed="0"/>
+    <w:lsdException w:name="Dark List Accent 3" w:semiHidden="0" w:uiPriority="70" w:unhideWhenUsed="0"/>
+    <w:lsdException w:name="Colorful Shading Accent 3" w:semiHidden="0" w:uiPriority="71" w:unhideWhenUsed="0"/>
+    <w:lsdException w:name="Colorful List Accent 3" w:semiHidden="0" w:uiPriority="72" w:unhideWhenUsed="0"/>
+    <w:lsdException w:name="Colorful Grid Accent 3" w:semiHidden="0" w:uiPriority="73" w:unhideWhenUsed="0"/>
+    <w:lsdException w:name="Light Shading Accent 4" w:semiHidden="0" w:uiPriority="60" w:unhideWhenUsed="0"/>
+    <w:lsdException w:name="Light List Accent 4" w:semiHidden="0" w:uiPriority="61" w:unhideWhenUsed="0"/>
+    <w:lsdException w:name="Light Grid Accent 4" w:semiHidden="0" w:uiPriority="62" w:unhideWhenUsed="0"/>
+    <w:lsdException w:name="Medium Shading 1 Accent 4" w:semiHidden="0" w:uiPriority="63" w:unhideWhenUsed="0"/>
+    <w:lsdException w:name="Medium Shading 2 Accent 4" w:semiHidden="0" w:uiPriority="64" w:unhideWhenUsed="0"/>
+    <w:lsdException w:name="Medium List 1 Accent 4" w:semiHidden="0" w:uiPriority="65" w:unhideWhenUsed="0"/>
+    <w:lsdException w:name="Medium List 2 Accent 4" w:semiHidden="0" w:uiPriority="66" w:unhideWhenUsed="0"/>
+    <w:lsdException w:name="Medium Grid 1 Accent 4" w:semiHidden="0" w:uiPriority="67" w:unhideWhenUsed="0"/>
+    <w:lsdException w:name="Medium Grid 2 Accent 4" w:semiHidden="0" w:uiPriority="68" w:unhideWhenUsed="0"/>
+    <w:lsdException w:name="Medium Grid 3 Accent 4" w:semiHidden="0" w:uiPriority="69" w:unhideWhenUsed="0"/>
+    <w:lsdException w:name="Dark List Accent 4" w:semiHidden="0" w:uiPriority="70" w:unhideWhenUsed="0"/>
+    <w:lsdException w:name="Colorful Shading Accent 4" w:semiHidden="0" w:uiPriority="71" w:unhideWhenUsed="0"/>
+    <w:lsdException w:name="Colorful List Accent 4" w:semiHidden="0" w:uiPriority="72" w:unhideWhenUsed="0"/>
+    <w:lsdException w:name="Colorful Grid Accent 4" w:semiHidden="0" w:uiPriority="73" w:unhideWhenUsed="0"/>
+    <w:lsdException w:name="Light Shading Accent 5" w:semiHidden="0" w:uiPriority="60" w:unhideWhenUsed="0"/>
+    <w:lsdException w:name="Light List Accent 5" w:semiHidden="0" w:uiPriority="61" w:unhideWhenUsed="0"/>
+    <w:lsdException w:name="Light Grid Accent 5" w:semiHidden="0" w:uiPriority="62" w:unhideWhenUsed="0"/>
+    <w:lsdException w:name="Medium Shading 1 Accent 5" w:semiHidden="0" w:uiPriority="63" w:unhideWhenUsed="0"/>
+    <w:lsdException w:name="Medium Shading 2 Accent 5" w:semiHidden="0" w:uiPriority="64" w:unhideWhenUsed="0"/>
+    <w:lsdException w:name="Medium List 1 Accent 5" w:semiHidden="0" w:uiPriority="65" w:unhideWhenUsed="0"/>
+    <w:lsdException w:name="Medium List 2 Accent 5" w:semiHidden="0" w:uiPriority="66" w:unhideWhenUsed="0"/>
+    <w:lsdException w:name="Medium Grid 1 Accent 5" w:semiHidden="0" w:uiPriority="67" w:unhideWhenUsed="0"/>
+    <w:lsdException w:name="Medium Grid 2 Accent 5" w:semiHidden="0" w:uiPriority="68" w:unhideWhenUsed="0"/>
+    <w:lsdException w:name="Medium Grid 3 Accent 5" w:semiHidden="0" w:uiPriority="69" w:unhideWhenUsed="0"/>
+    <w:lsdException w:name="Dark List Accent 5" w:semiHidden="0" w:uiPriority="70" w:unhideWhenUsed="0"/>
+    <w:lsdException w:name="Colorful Shading Accent 5" w:semiHidden="0" w:uiPriority="71" w:unhideWhenUsed="0"/>
+    <w:lsdException w:name="Colorful List Accent 5" w:semiHidden="0" w:uiPriority="72" w:unhideWhenUsed="0"/>
+    <w:lsdException w:name="Colorful Grid Accent 5" w:semiHidden="0" w:uiPriority="73" w:unhideWhenUsed="0"/>
+    <w:lsdException w:name="Light Shading Accent 6" w:semiHidden="0" w:uiPriority="60" w:unhideWhenUsed="0"/>
+    <w:lsdException w:name="Light List Accent 6" w:semiHidden="0" w:uiPriority="61" w:unhideWhenUsed="0"/>
+    <w:lsdException w:name="Light Grid Accent 6" w:semiHidden="0" w:uiPriority="62" w:unhideWhenUsed="0"/>
+    <w:lsdException w:name="Medium Shading 1 Accent 6" w:semiHidden="0" w:uiPriority="63" w:unhideWhenUsed="0"/>
+    <w:lsdException w:name="Medium Shading 2 Accent 6" w:semiHidden="0" w:uiPriority="64" w:unhideWhenUsed="0"/>
+    <w:lsdException w:name="Medium List 1 Accent 6" w:semiHidden="0" w:uiPriority="65" w:unhideWhenUsed="0"/>
+    <w:lsdException w:name="Medium List 2 Accent 6" w:semiHidden="0" w:uiPriority="66" w:unhideWhenUsed="0"/>
+    <w:lsdException w:name="Medium Grid 1 Accent 6" w:semiHidden="0" w:uiPriority="67" w:unhideWhenUsed="0"/>
+    <w:lsdException w:name="Medium Grid 2 Accent 6" w:semiHidden="0" w:uiPriority="68" w:unhideWhenUsed="0"/>
+    <w:lsdException w:name="Medium Grid 3 Accent 6" w:semiHidden="0" w:uiPriority="69" w:unhideWhenUsed="0"/>
+    <w:lsdException w:name="Dark List Accent 6" w:semiHidden="0" w:uiPriority="70" w:unhideWhenUsed="0"/>
+    <w:lsdException w:name="Colorful Shading Accent 6" w:semiHidden="0" w:uiPriority="71" w:unhideWhenUsed="0"/>
+    <w:lsdException w:name="Colorful List Accent 6" w:semiHidden="0" w:uiPriority="72" w:unhideWhenUsed="0"/>
+    <w:lsdException w:name="Colorful Grid Accent 6" w:semiHidden="0" w:uiPriority="73" w:unhideWhenUsed="0"/>
+    <w:lsdException w:name="Subtle Emphasis" w:semiHidden="0" w:uiPriority="19" w:unhideWhenUsed="0" w:qFormat="1"/>
+    <w:lsdException w:name="Intense Emphasis" w:semiHidden="0" w:uiPriority="21" w:unhideWhenUsed="0" w:qFormat="1"/>
+    <w:lsdException w:name="Subtle Reference" w:semiHidden="0" w:uiPriority="31" w:unhideWhenUsed="0" w:qFormat="1"/>
+    <w:lsdException w:name="Intense Reference" w:semiHidden="0" w:uiPriority="32" w:unhideWhenUsed="0" w:qFormat="1"/>
+    <w:lsdException w:name="Book Title" w:semiHidden="0" w:uiPriority="33" w:unhideWhenUsed="0" w:qFormat="1"/>
+    <w:lsdException w:name="Bibliography" w:uiPriority="37"/>
+    <w:lsdException w:name="TOC Heading" w:uiPriority="39" w:qFormat="1"/>
   </w:latentStyles>
   <w:style w:type="paragraph" w:default="1" w:styleId="Normalny">
     <w:name w:val="Normal"/>
@@ -7406,7 +8577,314 @@
   <w:style w:type="character" w:default="1" w:styleId="Domylnaczcionkaakapitu">
     <w:name w:val="Default Paragraph Font"/>
     <w:uiPriority w:val="1"/>
+    <w:unhideWhenUsed/>
+  </w:style>
+  <w:style w:type="table" w:default="1" w:styleId="Standardowy">
+    <w:name w:val="Normal Table"/>
+    <w:uiPriority w:val="99"/>
     <w:semiHidden/>
+    <w:unhideWhenUsed/>
+    <w:tblPr>
+      <w:tblInd w:w="0" w:type="dxa"/>
+      <w:tblCellMar>
+        <w:top w:w="0" w:type="dxa"/>
+        <w:left w:w="108" w:type="dxa"/>
+        <w:bottom w:w="0" w:type="dxa"/>
+        <w:right w:w="108" w:type="dxa"/>
+      </w:tblCellMar>
+    </w:tblPr>
+  </w:style>
+  <w:style w:type="numbering" w:default="1" w:styleId="Bezlisty">
+    <w:name w:val="No List"/>
+    <w:uiPriority w:val="99"/>
+    <w:semiHidden/>
+    <w:unhideWhenUsed/>
+  </w:style>
+  <w:style w:type="paragraph" w:styleId="Tytu">
+    <w:name w:val="Title"/>
+    <w:basedOn w:val="Normalny"/>
+    <w:next w:val="Normalny"/>
+    <w:link w:val="TytuZnak"/>
+    <w:uiPriority w:val="10"/>
+    <w:qFormat/>
+    <w:rsid w:val="00611F57"/>
+    <w:pPr>
+      <w:spacing w:after="0" w:line="240" w:lineRule="auto"/>
+      <w:contextualSpacing/>
+    </w:pPr>
+    <w:rPr>
+      <w:rFonts w:asciiTheme="majorHAnsi" w:eastAsiaTheme="majorEastAsia" w:hAnsiTheme="majorHAnsi" w:cstheme="majorBidi"/>
+      <w:spacing w:val="-10"/>
+      <w:kern w:val="28"/>
+      <w:sz w:val="56"/>
+      <w:szCs w:val="56"/>
+    </w:rPr>
+  </w:style>
+  <w:style w:type="character" w:customStyle="1" w:styleId="TytuZnak">
+    <w:name w:val="Tytuł Znak"/>
+    <w:basedOn w:val="Domylnaczcionkaakapitu"/>
+    <w:link w:val="Tytu"/>
+    <w:uiPriority w:val="10"/>
+    <w:rsid w:val="00611F57"/>
+    <w:rPr>
+      <w:rFonts w:asciiTheme="majorHAnsi" w:eastAsiaTheme="majorEastAsia" w:hAnsiTheme="majorHAnsi" w:cstheme="majorBidi"/>
+      <w:spacing w:val="-10"/>
+      <w:kern w:val="28"/>
+      <w:sz w:val="56"/>
+      <w:szCs w:val="56"/>
+    </w:rPr>
+  </w:style>
+  <w:style w:type="character" w:customStyle="1" w:styleId="Nagwek1Znak">
+    <w:name w:val="Nagłówek 1 Znak"/>
+    <w:basedOn w:val="Domylnaczcionkaakapitu"/>
+    <w:link w:val="Nagwek1"/>
+    <w:uiPriority w:val="9"/>
+    <w:rsid w:val="00775A9D"/>
+    <w:rPr>
+      <w:rFonts w:asciiTheme="majorHAnsi" w:eastAsiaTheme="majorEastAsia" w:hAnsiTheme="majorHAnsi" w:cstheme="majorBidi"/>
+      <w:color w:val="000000" w:themeColor="text1"/>
+      <w:sz w:val="40"/>
+      <w:szCs w:val="32"/>
+    </w:rPr>
+  </w:style>
+  <w:style w:type="paragraph" w:styleId="Akapitzlist">
+    <w:name w:val="List Paragraph"/>
+    <w:basedOn w:val="Normalny"/>
+    <w:uiPriority w:val="34"/>
+    <w:qFormat/>
+    <w:rsid w:val="00A913C5"/>
+    <w:pPr>
+      <w:ind w:left="720"/>
+      <w:contextualSpacing/>
+    </w:pPr>
+  </w:style>
+  <w:style w:type="paragraph" w:styleId="Tekstprzypisukocowego">
+    <w:name w:val="endnote text"/>
+    <w:basedOn w:val="Normalny"/>
+    <w:link w:val="TekstprzypisukocowegoZnak"/>
+    <w:uiPriority w:val="99"/>
+    <w:semiHidden/>
+    <w:unhideWhenUsed/>
+    <w:rsid w:val="008D16BC"/>
+    <w:pPr>
+      <w:spacing w:after="0" w:line="240" w:lineRule="auto"/>
+    </w:pPr>
+    <w:rPr>
+      <w:sz w:val="20"/>
+      <w:szCs w:val="20"/>
+    </w:rPr>
+  </w:style>
+  <w:style w:type="character" w:customStyle="1" w:styleId="TekstprzypisukocowegoZnak">
+    <w:name w:val="Tekst przypisu końcowego Znak"/>
+    <w:basedOn w:val="Domylnaczcionkaakapitu"/>
+    <w:link w:val="Tekstprzypisukocowego"/>
+    <w:uiPriority w:val="99"/>
+    <w:semiHidden/>
+    <w:rsid w:val="008D16BC"/>
+    <w:rPr>
+      <w:sz w:val="20"/>
+      <w:szCs w:val="20"/>
+    </w:rPr>
+  </w:style>
+  <w:style w:type="character" w:styleId="Odwoanieprzypisukocowego">
+    <w:name w:val="endnote reference"/>
+    <w:basedOn w:val="Domylnaczcionkaakapitu"/>
+    <w:uiPriority w:val="99"/>
+    <w:semiHidden/>
+    <w:unhideWhenUsed/>
+    <w:rsid w:val="008D16BC"/>
+    <w:rPr>
+      <w:vertAlign w:val="superscript"/>
+    </w:rPr>
+  </w:style>
+</w:styles>
+</file>
+
+<file path=word/stylesWithEffects.xml><?xml version="1.0" encoding="utf-8"?>
+<w:styles xmlns:wpc="http://schemas.microsoft.com/office/word/2010/wordprocessingCanvas" xmlns:mc="http://schemas.openxmlformats.org/markup-compatibility/2006" xmlns:o="urn:schemas-microsoft-com:office:office" xmlns:r="http://schemas.openxmlformats.org/officeDocument/2006/relationships" xmlns:m="http://schemas.openxmlformats.org/officeDocument/2006/math" xmlns:v="urn:schemas-microsoft-com:vml" xmlns:wp14="http://schemas.microsoft.com/office/word/2010/wordprocessingDrawing" xmlns:wp="http://schemas.openxmlformats.org/drawingml/2006/wordprocessingDrawing" xmlns:w10="urn:schemas-microsoft-com:office:word" xmlns:w="http://schemas.openxmlformats.org/wordprocessingml/2006/main" xmlns:w14="http://schemas.microsoft.com/office/word/2010/wordml" xmlns:wpg="http://schemas.microsoft.com/office/word/2010/wordprocessingGroup" xmlns:wpi="http://schemas.microsoft.com/office/word/2010/wordprocessingInk" xmlns:wne="http://schemas.microsoft.com/office/word/2006/wordml" xmlns:wps="http://schemas.microsoft.com/office/word/2010/wordprocessingShape" mc:Ignorable="w14 wp14">
+  <w:docDefaults>
+    <w:rPrDefault>
+      <w:rPr>
+        <w:rFonts w:asciiTheme="minorHAnsi" w:eastAsiaTheme="minorHAnsi" w:hAnsiTheme="minorHAnsi" w:cstheme="minorBidi"/>
+        <w:sz w:val="22"/>
+        <w:szCs w:val="22"/>
+        <w:lang w:val="en-GB" w:eastAsia="en-US" w:bidi="ar-SA"/>
+      </w:rPr>
+    </w:rPrDefault>
+    <w:pPrDefault>
+      <w:pPr>
+        <w:spacing w:after="160" w:line="259" w:lineRule="auto"/>
+      </w:pPr>
+    </w:pPrDefault>
+  </w:docDefaults>
+  <w:latentStyles w:defLockedState="0" w:defUIPriority="99" w:defSemiHidden="1" w:defUnhideWhenUsed="1" w:defQFormat="0" w:count="267">
+    <w:lsdException w:name="Normal" w:semiHidden="0" w:uiPriority="0" w:unhideWhenUsed="0" w:qFormat="1"/>
+    <w:lsdException w:name="heading 1" w:semiHidden="0" w:uiPriority="9" w:unhideWhenUsed="0" w:qFormat="1"/>
+    <w:lsdException w:name="heading 2" w:uiPriority="9" w:qFormat="1"/>
+    <w:lsdException w:name="heading 3" w:uiPriority="9" w:qFormat="1"/>
+    <w:lsdException w:name="heading 4" w:uiPriority="9" w:qFormat="1"/>
+    <w:lsdException w:name="heading 5" w:uiPriority="9" w:qFormat="1"/>
+    <w:lsdException w:name="heading 6" w:uiPriority="9" w:qFormat="1"/>
+    <w:lsdException w:name="heading 7" w:uiPriority="9" w:qFormat="1"/>
+    <w:lsdException w:name="heading 8" w:uiPriority="9" w:qFormat="1"/>
+    <w:lsdException w:name="heading 9" w:uiPriority="9" w:qFormat="1"/>
+    <w:lsdException w:name="toc 1" w:uiPriority="39"/>
+    <w:lsdException w:name="toc 2" w:uiPriority="39"/>
+    <w:lsdException w:name="toc 3" w:uiPriority="39"/>
+    <w:lsdException w:name="toc 4" w:uiPriority="39"/>
+    <w:lsdException w:name="toc 5" w:uiPriority="39"/>
+    <w:lsdException w:name="toc 6" w:uiPriority="39"/>
+    <w:lsdException w:name="toc 7" w:uiPriority="39"/>
+    <w:lsdException w:name="toc 8" w:uiPriority="39"/>
+    <w:lsdException w:name="toc 9" w:uiPriority="39"/>
+    <w:lsdException w:name="caption" w:uiPriority="35" w:qFormat="1"/>
+    <w:lsdException w:name="Title" w:semiHidden="0" w:uiPriority="10" w:unhideWhenUsed="0" w:qFormat="1"/>
+    <w:lsdException w:name="Default Paragraph Font" w:uiPriority="1"/>
+    <w:lsdException w:name="Subtitle" w:semiHidden="0" w:uiPriority="11" w:unhideWhenUsed="0" w:qFormat="1"/>
+    <w:lsdException w:name="Strong" w:semiHidden="0" w:uiPriority="22" w:unhideWhenUsed="0" w:qFormat="1"/>
+    <w:lsdException w:name="Emphasis" w:semiHidden="0" w:uiPriority="20" w:unhideWhenUsed="0" w:qFormat="1"/>
+    <w:lsdException w:name="Table Grid" w:semiHidden="0" w:uiPriority="39" w:unhideWhenUsed="0"/>
+    <w:lsdException w:name="Placeholder Text" w:unhideWhenUsed="0"/>
+    <w:lsdException w:name="No Spacing" w:semiHidden="0" w:uiPriority="1" w:unhideWhenUsed="0" w:qFormat="1"/>
+    <w:lsdException w:name="Light Shading" w:semiHidden="0" w:uiPriority="60" w:unhideWhenUsed="0"/>
+    <w:lsdException w:name="Light List" w:semiHidden="0" w:uiPriority="61" w:unhideWhenUsed="0"/>
+    <w:lsdException w:name="Light Grid" w:semiHidden="0" w:uiPriority="62" w:unhideWhenUsed="0"/>
+    <w:lsdException w:name="Medium Shading 1" w:semiHidden="0" w:uiPriority="63" w:unhideWhenUsed="0"/>
+    <w:lsdException w:name="Medium Shading 2" w:semiHidden="0" w:uiPriority="64" w:unhideWhenUsed="0"/>
+    <w:lsdException w:name="Medium List 1" w:semiHidden="0" w:uiPriority="65" w:unhideWhenUsed="0"/>
+    <w:lsdException w:name="Medium List 2" w:semiHidden="0" w:uiPriority="66" w:unhideWhenUsed="0"/>
+    <w:lsdException w:name="Medium Grid 1" w:semiHidden="0" w:uiPriority="67" w:unhideWhenUsed="0"/>
+    <w:lsdException w:name="Medium Grid 2" w:semiHidden="0" w:uiPriority="68" w:unhideWhenUsed="0"/>
+    <w:lsdException w:name="Medium Grid 3" w:semiHidden="0" w:uiPriority="69" w:unhideWhenUsed="0"/>
+    <w:lsdException w:name="Dark List" w:semiHidden="0" w:uiPriority="70" w:unhideWhenUsed="0"/>
+    <w:lsdException w:name="Colorful Shading" w:semiHidden="0" w:uiPriority="71" w:unhideWhenUsed="0"/>
+    <w:lsdException w:name="Colorful List" w:semiHidden="0" w:uiPriority="72" w:unhideWhenUsed="0"/>
+    <w:lsdException w:name="Colorful Grid" w:semiHidden="0" w:uiPriority="73" w:unhideWhenUsed="0"/>
+    <w:lsdException w:name="Light Shading Accent 1" w:semiHidden="0" w:uiPriority="60" w:unhideWhenUsed="0"/>
+    <w:lsdException w:name="Light List Accent 1" w:semiHidden="0" w:uiPriority="61" w:unhideWhenUsed="0"/>
+    <w:lsdException w:name="Light Grid Accent 1" w:semiHidden="0" w:uiPriority="62" w:unhideWhenUsed="0"/>
+    <w:lsdException w:name="Medium Shading 1 Accent 1" w:semiHidden="0" w:uiPriority="63" w:unhideWhenUsed="0"/>
+    <w:lsdException w:name="Medium Shading 2 Accent 1" w:semiHidden="0" w:uiPriority="64" w:unhideWhenUsed="0"/>
+    <w:lsdException w:name="Medium List 1 Accent 1" w:semiHidden="0" w:uiPriority="65" w:unhideWhenUsed="0"/>
+    <w:lsdException w:name="Revision" w:unhideWhenUsed="0"/>
+    <w:lsdException w:name="List Paragraph" w:semiHidden="0" w:uiPriority="34" w:unhideWhenUsed="0" w:qFormat="1"/>
+    <w:lsdException w:name="Quote" w:semiHidden="0" w:uiPriority="29" w:unhideWhenUsed="0" w:qFormat="1"/>
+    <w:lsdException w:name="Intense Quote" w:semiHidden="0" w:uiPriority="30" w:unhideWhenUsed="0" w:qFormat="1"/>
+    <w:lsdException w:name="Medium List 2 Accent 1" w:semiHidden="0" w:uiPriority="66" w:unhideWhenUsed="0"/>
+    <w:lsdException w:name="Medium Grid 1 Accent 1" w:semiHidden="0" w:uiPriority="67" w:unhideWhenUsed="0"/>
+    <w:lsdException w:name="Medium Grid 2 Accent 1" w:semiHidden="0" w:uiPriority="68" w:unhideWhenUsed="0"/>
+    <w:lsdException w:name="Medium Grid 3 Accent 1" w:semiHidden="0" w:uiPriority="69" w:unhideWhenUsed="0"/>
+    <w:lsdException w:name="Dark List Accent 1" w:semiHidden="0" w:uiPriority="70" w:unhideWhenUsed="0"/>
+    <w:lsdException w:name="Colorful Shading Accent 1" w:semiHidden="0" w:uiPriority="71" w:unhideWhenUsed="0"/>
+    <w:lsdException w:name="Colorful List Accent 1" w:semiHidden="0" w:uiPriority="72" w:unhideWhenUsed="0"/>
+    <w:lsdException w:name="Colorful Grid Accent 1" w:semiHidden="0" w:uiPriority="73" w:unhideWhenUsed="0"/>
+    <w:lsdException w:name="Light Shading Accent 2" w:semiHidden="0" w:uiPriority="60" w:unhideWhenUsed="0"/>
+    <w:lsdException w:name="Light List Accent 2" w:semiHidden="0" w:uiPriority="61" w:unhideWhenUsed="0"/>
+    <w:lsdException w:name="Light Grid Accent 2" w:semiHidden="0" w:uiPriority="62" w:unhideWhenUsed="0"/>
+    <w:lsdException w:name="Medium Shading 1 Accent 2" w:semiHidden="0" w:uiPriority="63" w:unhideWhenUsed="0"/>
+    <w:lsdException w:name="Medium Shading 2 Accent 2" w:semiHidden="0" w:uiPriority="64" w:unhideWhenUsed="0"/>
+    <w:lsdException w:name="Medium List 1 Accent 2" w:semiHidden="0" w:uiPriority="65" w:unhideWhenUsed="0"/>
+    <w:lsdException w:name="Medium List 2 Accent 2" w:semiHidden="0" w:uiPriority="66" w:unhideWhenUsed="0"/>
+    <w:lsdException w:name="Medium Grid 1 Accent 2" w:semiHidden="0" w:uiPriority="67" w:unhideWhenUsed="0"/>
+    <w:lsdException w:name="Medium Grid 2 Accent 2" w:semiHidden="0" w:uiPriority="68" w:unhideWhenUsed="0"/>
+    <w:lsdException w:name="Medium Grid 3 Accent 2" w:semiHidden="0" w:uiPriority="69" w:unhideWhenUsed="0"/>
+    <w:lsdException w:name="Dark List Accent 2" w:semiHidden="0" w:uiPriority="70" w:unhideWhenUsed="0"/>
+    <w:lsdException w:name="Colorful Shading Accent 2" w:semiHidden="0" w:uiPriority="71" w:unhideWhenUsed="0"/>
+    <w:lsdException w:name="Colorful List Accent 2" w:semiHidden="0" w:uiPriority="72" w:unhideWhenUsed="0"/>
+    <w:lsdException w:name="Colorful Grid Accent 2" w:semiHidden="0" w:uiPriority="73" w:unhideWhenUsed="0"/>
+    <w:lsdException w:name="Light Shading Accent 3" w:semiHidden="0" w:uiPriority="60" w:unhideWhenUsed="0"/>
+    <w:lsdException w:name="Light List Accent 3" w:semiHidden="0" w:uiPriority="61" w:unhideWhenUsed="0"/>
+    <w:lsdException w:name="Light Grid Accent 3" w:semiHidden="0" w:uiPriority="62" w:unhideWhenUsed="0"/>
+    <w:lsdException w:name="Medium Shading 1 Accent 3" w:semiHidden="0" w:uiPriority="63" w:unhideWhenUsed="0"/>
+    <w:lsdException w:name="Medium Shading 2 Accent 3" w:semiHidden="0" w:uiPriority="64" w:unhideWhenUsed="0"/>
+    <w:lsdException w:name="Medium List 1 Accent 3" w:semiHidden="0" w:uiPriority="65" w:unhideWhenUsed="0"/>
+    <w:lsdException w:name="Medium List 2 Accent 3" w:semiHidden="0" w:uiPriority="66" w:unhideWhenUsed="0"/>
+    <w:lsdException w:name="Medium Grid 1 Accent 3" w:semiHidden="0" w:uiPriority="67" w:unhideWhenUsed="0"/>
+    <w:lsdException w:name="Medium Grid 2 Accent 3" w:semiHidden="0" w:uiPriority="68" w:unhideWhenUsed="0"/>
+    <w:lsdException w:name="Medium Grid 3 Accent 3" w:semiHidden="0" w:uiPriority="69" w:unhideWhenUsed="0"/>
+    <w:lsdException w:name="Dark List Accent 3" w:semiHidden="0" w:uiPriority="70" w:unhideWhenUsed="0"/>
+    <w:lsdException w:name="Colorful Shading Accent 3" w:semiHidden="0" w:uiPriority="71" w:unhideWhenUsed="0"/>
+    <w:lsdException w:name="Colorful List Accent 3" w:semiHidden="0" w:uiPriority="72" w:unhideWhenUsed="0"/>
+    <w:lsdException w:name="Colorful Grid Accent 3" w:semiHidden="0" w:uiPriority="73" w:unhideWhenUsed="0"/>
+    <w:lsdException w:name="Light Shading Accent 4" w:semiHidden="0" w:uiPriority="60" w:unhideWhenUsed="0"/>
+    <w:lsdException w:name="Light List Accent 4" w:semiHidden="0" w:uiPriority="61" w:unhideWhenUsed="0"/>
+    <w:lsdException w:name="Light Grid Accent 4" w:semiHidden="0" w:uiPriority="62" w:unhideWhenUsed="0"/>
+    <w:lsdException w:name="Medium Shading 1 Accent 4" w:semiHidden="0" w:uiPriority="63" w:unhideWhenUsed="0"/>
+    <w:lsdException w:name="Medium Shading 2 Accent 4" w:semiHidden="0" w:uiPriority="64" w:unhideWhenUsed="0"/>
+    <w:lsdException w:name="Medium List 1 Accent 4" w:semiHidden="0" w:uiPriority="65" w:unhideWhenUsed="0"/>
+    <w:lsdException w:name="Medium List 2 Accent 4" w:semiHidden="0" w:uiPriority="66" w:unhideWhenUsed="0"/>
+    <w:lsdException w:name="Medium Grid 1 Accent 4" w:semiHidden="0" w:uiPriority="67" w:unhideWhenUsed="0"/>
+    <w:lsdException w:name="Medium Grid 2 Accent 4" w:semiHidden="0" w:uiPriority="68" w:unhideWhenUsed="0"/>
+    <w:lsdException w:name="Medium Grid 3 Accent 4" w:semiHidden="0" w:uiPriority="69" w:unhideWhenUsed="0"/>
+    <w:lsdException w:name="Dark List Accent 4" w:semiHidden="0" w:uiPriority="70" w:unhideWhenUsed="0"/>
+    <w:lsdException w:name="Colorful Shading Accent 4" w:semiHidden="0" w:uiPriority="71" w:unhideWhenUsed="0"/>
+    <w:lsdException w:name="Colorful List Accent 4" w:semiHidden="0" w:uiPriority="72" w:unhideWhenUsed="0"/>
+    <w:lsdException w:name="Colorful Grid Accent 4" w:semiHidden="0" w:uiPriority="73" w:unhideWhenUsed="0"/>
+    <w:lsdException w:name="Light Shading Accent 5" w:semiHidden="0" w:uiPriority="60" w:unhideWhenUsed="0"/>
+    <w:lsdException w:name="Light List Accent 5" w:semiHidden="0" w:uiPriority="61" w:unhideWhenUsed="0"/>
+    <w:lsdException w:name="Light Grid Accent 5" w:semiHidden="0" w:uiPriority="62" w:unhideWhenUsed="0"/>
+    <w:lsdException w:name="Medium Shading 1 Accent 5" w:semiHidden="0" w:uiPriority="63" w:unhideWhenUsed="0"/>
+    <w:lsdException w:name="Medium Shading 2 Accent 5" w:semiHidden="0" w:uiPriority="64" w:unhideWhenUsed="0"/>
+    <w:lsdException w:name="Medium List 1 Accent 5" w:semiHidden="0" w:uiPriority="65" w:unhideWhenUsed="0"/>
+    <w:lsdException w:name="Medium List 2 Accent 5" w:semiHidden="0" w:uiPriority="66" w:unhideWhenUsed="0"/>
+    <w:lsdException w:name="Medium Grid 1 Accent 5" w:semiHidden="0" w:uiPriority="67" w:unhideWhenUsed="0"/>
+    <w:lsdException w:name="Medium Grid 2 Accent 5" w:semiHidden="0" w:uiPriority="68" w:unhideWhenUsed="0"/>
+    <w:lsdException w:name="Medium Grid 3 Accent 5" w:semiHidden="0" w:uiPriority="69" w:unhideWhenUsed="0"/>
+    <w:lsdException w:name="Dark List Accent 5" w:semiHidden="0" w:uiPriority="70" w:unhideWhenUsed="0"/>
+    <w:lsdException w:name="Colorful Shading Accent 5" w:semiHidden="0" w:uiPriority="71" w:unhideWhenUsed="0"/>
+    <w:lsdException w:name="Colorful List Accent 5" w:semiHidden="0" w:uiPriority="72" w:unhideWhenUsed="0"/>
+    <w:lsdException w:name="Colorful Grid Accent 5" w:semiHidden="0" w:uiPriority="73" w:unhideWhenUsed="0"/>
+    <w:lsdException w:name="Light Shading Accent 6" w:semiHidden="0" w:uiPriority="60" w:unhideWhenUsed="0"/>
+    <w:lsdException w:name="Light List Accent 6" w:semiHidden="0" w:uiPriority="61" w:unhideWhenUsed="0"/>
+    <w:lsdException w:name="Light Grid Accent 6" w:semiHidden="0" w:uiPriority="62" w:unhideWhenUsed="0"/>
+    <w:lsdException w:name="Medium Shading 1 Accent 6" w:semiHidden="0" w:uiPriority="63" w:unhideWhenUsed="0"/>
+    <w:lsdException w:name="Medium Shading 2 Accent 6" w:semiHidden="0" w:uiPriority="64" w:unhideWhenUsed="0"/>
+    <w:lsdException w:name="Medium List 1 Accent 6" w:semiHidden="0" w:uiPriority="65" w:unhideWhenUsed="0"/>
+    <w:lsdException w:name="Medium List 2 Accent 6" w:semiHidden="0" w:uiPriority="66" w:unhideWhenUsed="0"/>
+    <w:lsdException w:name="Medium Grid 1 Accent 6" w:semiHidden="0" w:uiPriority="67" w:unhideWhenUsed="0"/>
+    <w:lsdException w:name="Medium Grid 2 Accent 6" w:semiHidden="0" w:uiPriority="68" w:unhideWhenUsed="0"/>
+    <w:lsdException w:name="Medium Grid 3 Accent 6" w:semiHidden="0" w:uiPriority="69" w:unhideWhenUsed="0"/>
+    <w:lsdException w:name="Dark List Accent 6" w:semiHidden="0" w:uiPriority="70" w:unhideWhenUsed="0"/>
+    <w:lsdException w:name="Colorful Shading Accent 6" w:semiHidden="0" w:uiPriority="71" w:unhideWhenUsed="0"/>
+    <w:lsdException w:name="Colorful List Accent 6" w:semiHidden="0" w:uiPriority="72" w:unhideWhenUsed="0"/>
+    <w:lsdException w:name="Colorful Grid Accent 6" w:semiHidden="0" w:uiPriority="73" w:unhideWhenUsed="0"/>
+    <w:lsdException w:name="Subtle Emphasis" w:semiHidden="0" w:uiPriority="19" w:unhideWhenUsed="0" w:qFormat="1"/>
+    <w:lsdException w:name="Intense Emphasis" w:semiHidden="0" w:uiPriority="21" w:unhideWhenUsed="0" w:qFormat="1"/>
+    <w:lsdException w:name="Subtle Reference" w:semiHidden="0" w:uiPriority="31" w:unhideWhenUsed="0" w:qFormat="1"/>
+    <w:lsdException w:name="Intense Reference" w:semiHidden="0" w:uiPriority="32" w:unhideWhenUsed="0" w:qFormat="1"/>
+    <w:lsdException w:name="Book Title" w:semiHidden="0" w:uiPriority="33" w:unhideWhenUsed="0" w:qFormat="1"/>
+    <w:lsdException w:name="Bibliography" w:uiPriority="37"/>
+    <w:lsdException w:name="TOC Heading" w:uiPriority="39" w:qFormat="1"/>
+  </w:latentStyles>
+  <w:style w:type="paragraph" w:default="1" w:styleId="Normalny">
+    <w:name w:val="Normal"/>
+    <w:qFormat/>
+  </w:style>
+  <w:style w:type="paragraph" w:styleId="Nagwek1">
+    <w:name w:val="heading 1"/>
+    <w:basedOn w:val="Normalny"/>
+    <w:next w:val="Normalny"/>
+    <w:link w:val="Nagwek1Znak"/>
+    <w:uiPriority w:val="9"/>
+    <w:qFormat/>
+    <w:rsid w:val="00775A9D"/>
+    <w:pPr>
+      <w:keepNext/>
+      <w:keepLines/>
+      <w:spacing w:before="240" w:after="0"/>
+      <w:jc w:val="center"/>
+      <w:outlineLvl w:val="0"/>
+    </w:pPr>
+    <w:rPr>
+      <w:rFonts w:asciiTheme="majorHAnsi" w:eastAsiaTheme="majorEastAsia" w:hAnsiTheme="majorHAnsi" w:cstheme="majorBidi"/>
+      <w:color w:val="000000" w:themeColor="text1"/>
+      <w:sz w:val="40"/>
+      <w:szCs w:val="32"/>
+    </w:rPr>
+  </w:style>
+  <w:style w:type="character" w:default="1" w:styleId="Domylnaczcionkaakapitu">
+    <w:name w:val="Default Paragraph Font"/>
+    <w:uiPriority w:val="1"/>
     <w:unhideWhenUsed/>
   </w:style>
   <w:style w:type="table" w:default="1" w:styleId="Standardowy">
@@ -7819,7 +9297,7 @@
   <a:extraClrSchemeLst/>
   <a:extLst>
     <a:ext uri="{05A4C25C-085E-4340-85A3-A5531E510DB2}">
-      <thm15:themeFamily xmlns:thm15="http://schemas.microsoft.com/office/thememl/2012/main" name="Office Theme" id="{62F939B6-93AF-4DB8-9C6B-D6C7DFDC589F}" vid="{4A3C46E8-61CC-4603-A589-7422A47A8E4A}"/>
+      <thm15:themeFamily xmlns:thm15="http://schemas.microsoft.com/office/thememl/2012/main" xmlns="" name="Office Theme" id="{62F939B6-93AF-4DB8-9C6B-D6C7DFDC589F}" vid="{4A3C46E8-61CC-4603-A589-7422A47A8E4A}"/>
     </a:ext>
   </a:extLst>
 </a:theme>

</xml_diff>

<commit_message>
Skończenie opisu strony opisującej postać
</commit_message>
<xml_diff>
--- a/Specyfikacja.docx
+++ b/Specyfikacja.docx
@@ -241,7 +241,21 @@
         <w:rPr>
           <w:lang w:val="pl-PL"/>
         </w:rPr>
-        <w:t xml:space="preserve"> Ludzie, Exo, Przebudzeni, -.</w:t>
+        <w:t xml:space="preserve"> Ludzie, </w:t>
+      </w:r>
+      <w:proofErr w:type="spellStart"/>
+      <w:r>
+        <w:rPr>
+          <w:lang w:val="pl-PL"/>
+        </w:rPr>
+        <w:t>Exo</w:t>
+      </w:r>
+      <w:proofErr w:type="spellEnd"/>
+      <w:r>
+        <w:rPr>
+          <w:lang w:val="pl-PL"/>
+        </w:rPr>
+        <w:t>, Przebudzeni, -.</w:t>
       </w:r>
     </w:p>
     <w:p>
@@ -345,7 +359,21 @@
         <w:rPr>
           <w:lang w:val="pl-PL"/>
         </w:rPr>
-        <w:t xml:space="preserve"> Słoneczny pogromca, Szturmowiec, Wartownik, Strzelec, Gromodzierżca, Tropiciel, Ostrze świtu, Kroczący przez próżnię, Siewca burz, -.</w:t>
+        <w:t xml:space="preserve"> Słoneczny pogromca, Szturmowiec, Wartownik, Strzelec, </w:t>
+      </w:r>
+      <w:proofErr w:type="spellStart"/>
+      <w:r>
+        <w:rPr>
+          <w:lang w:val="pl-PL"/>
+        </w:rPr>
+        <w:t>Gromodzierżca</w:t>
+      </w:r>
+      <w:proofErr w:type="spellEnd"/>
+      <w:r>
+        <w:rPr>
+          <w:lang w:val="pl-PL"/>
+        </w:rPr>
+        <w:t>, Tropiciel, Ostrze świtu, Kroczący przez próżnię, Siewca burz, -.</w:t>
       </w:r>
       <w:r>
         <w:rPr>
@@ -659,7 +687,21 @@
         <w:rPr>
           <w:lang w:val="pl-PL"/>
         </w:rPr>
-        <w:t xml:space="preserve">Atrybuty te powinny pozwolić na wykonanie rzutu kością, która jest do nich przypisana. Reprezentacja może być w formie tekstu, ale docelowo powinna być w stylu Radio button, a każdy przycisk powinien reprezentować inną kostkę. </w:t>
+        <w:t xml:space="preserve">Atrybuty te powinny pozwolić na wykonanie rzutu kością, która jest do nich przypisana. Reprezentacja może być w formie tekstu, ale docelowo powinna być w stylu Radio </w:t>
+      </w:r>
+      <w:proofErr w:type="spellStart"/>
+      <w:r>
+        <w:rPr>
+          <w:lang w:val="pl-PL"/>
+        </w:rPr>
+        <w:t>button</w:t>
+      </w:r>
+      <w:proofErr w:type="spellEnd"/>
+      <w:r>
+        <w:rPr>
+          <w:lang w:val="pl-PL"/>
+        </w:rPr>
+        <w:t xml:space="preserve">, a każdy przycisk powinien reprezentować inną kostkę. </w:t>
       </w:r>
       <w:r>
         <w:rPr>
@@ -748,7 +790,21 @@
         <w:rPr>
           <w:lang w:val="pl-PL"/>
         </w:rPr>
-        <w:t>].</w:t>
+        <w:t>]</w:t>
+      </w:r>
+      <w:r>
+        <w:rPr>
+          <w:lang w:val="pl-PL"/>
+        </w:rPr>
+        <w:t xml:space="preserve">, </w:t>
+      </w:r>
+      <w:r>
+        <w:rPr>
+          <w:i/>
+          <w:iCs/>
+          <w:lang w:val="pl-PL"/>
+        </w:rPr>
+        <w:t>Ranga [Tylko raz na rangę można rozwijać daną Cechę, co ogranicza jej wzrost]</w:t>
       </w:r>
       <w:r>
         <w:rPr>
@@ -895,7 +951,33 @@
         <w:rPr>
           <w:lang w:val="pl-PL"/>
         </w:rPr>
-        <w:t>alki wręcz dzielonej przez 2 dodać 2.], Przewagi [Przewagi mogą zwiększyć ją o jeden lub 2].</w:t>
+        <w:t>alki wręcz dzielonej przez 2 dodać 2.], Przewagi [Przewagi mogą zwiększyć ją o jeden lub 2]</w:t>
+      </w:r>
+      <w:r>
+        <w:rPr>
+          <w:lang w:val="pl-PL"/>
+        </w:rPr>
+        <w:t>, Zawady [</w:t>
+      </w:r>
+      <w:proofErr w:type="spellStart"/>
+      <w:r>
+        <w:rPr>
+          <w:lang w:val="pl-PL"/>
+        </w:rPr>
+        <w:t>Hafefobia</w:t>
+      </w:r>
+      <w:proofErr w:type="spellEnd"/>
+      <w:r>
+        <w:rPr>
+          <w:lang w:val="pl-PL"/>
+        </w:rPr>
+        <w:t xml:space="preserve"> może obniżyć obronę od 2 do 4]</w:t>
+      </w:r>
+      <w:r>
+        <w:rPr>
+          <w:lang w:val="pl-PL"/>
+        </w:rPr>
+        <w:t>.</w:t>
       </w:r>
     </w:p>
     <w:p>
@@ -1564,6 +1646,7 @@
           <w:bCs/>
           <w:lang w:val="pl-PL"/>
         </w:rPr>
+        <w:lastRenderedPageBreak/>
         <w:t>Umiejętności:</w:t>
       </w:r>
     </w:p>
@@ -1582,7 +1665,6 @@
         <w:rPr>
           <w:lang w:val="pl-PL"/>
         </w:rPr>
-        <w:lastRenderedPageBreak/>
         <w:t>Umiejętności</w:t>
       </w:r>
       <w:r>
@@ -1608,7 +1690,21 @@
         <w:rPr>
           <w:lang w:val="pl-PL"/>
         </w:rPr>
-        <w:t>trybuty te powinny pozwolić na wykonanie rzutu kością, która jest do nich przypisana, wartość „-” odpowiada kostce K4 z modyfikatorem -2. Reprezentacja może być w formie tekstu, ale docelowo powinna być w stylu Radio button, a każdy przycisk powinien reprezentować inną kostkę.</w:t>
+        <w:t xml:space="preserve">trybuty te powinny pozwolić na wykonanie rzutu kością, która jest do nich przypisana, wartość „-” odpowiada kostce K4 z modyfikatorem -2. Reprezentacja może być w formie tekstu, ale docelowo powinna być w stylu Radio </w:t>
+      </w:r>
+      <w:proofErr w:type="spellStart"/>
+      <w:r>
+        <w:rPr>
+          <w:lang w:val="pl-PL"/>
+        </w:rPr>
+        <w:t>button</w:t>
+      </w:r>
+      <w:proofErr w:type="spellEnd"/>
+      <w:r>
+        <w:rPr>
+          <w:lang w:val="pl-PL"/>
+        </w:rPr>
+        <w:t>, a każdy przycisk powinien reprezentować inną kostkę.</w:t>
       </w:r>
       <w:r>
         <w:rPr>
@@ -2550,6 +2646,7 @@
         <w:rPr>
           <w:lang w:val="pl-PL"/>
         </w:rPr>
+        <w:lastRenderedPageBreak/>
         <w:t>Stopień</w:t>
       </w:r>
       <w:r>
@@ -2594,7 +2691,6 @@
         <w:rPr>
           <w:lang w:val="pl-PL"/>
         </w:rPr>
-        <w:lastRenderedPageBreak/>
         <w:t>Opcja dodania kolejnej zawady</w:t>
       </w:r>
       <w:r>
@@ -2834,7 +2930,15 @@
           <w:bCs/>
           <w:lang w:val="pl-PL"/>
         </w:rPr>
-        <w:t>Wytrzymałość:</w:t>
+        <w:t>Tarcze</w:t>
+      </w:r>
+      <w:r>
+        <w:rPr>
+          <w:b/>
+          <w:bCs/>
+          <w:lang w:val="pl-PL"/>
+        </w:rPr>
+        <w:t>:</w:t>
       </w:r>
     </w:p>
     <w:p>
@@ -2885,21 +2989,25 @@
           <w:iCs/>
           <w:lang w:val="pl-PL"/>
         </w:rPr>
-        <w:t>Powinny to być checkboxy o odpowiedniej liczebności.</w:t>
-      </w:r>
+        <w:t xml:space="preserve">Powinny to być </w:t>
+      </w:r>
+      <w:proofErr w:type="spellStart"/>
       <w:r>
         <w:rPr>
           <w:i/>
           <w:iCs/>
           <w:lang w:val="pl-PL"/>
         </w:rPr>
-        <w:br/>
-      </w:r>
-      <w:r>
-        <w:rPr>
-          <w:lang w:val="pl-PL"/>
-        </w:rPr>
-        <w:t xml:space="preserve">Wartości akceptowalne: Liczby całkowite nieujemne. </w:t>
+        <w:t>checkboxy</w:t>
+      </w:r>
+      <w:proofErr w:type="spellEnd"/>
+      <w:r>
+        <w:rPr>
+          <w:i/>
+          <w:iCs/>
+          <w:lang w:val="pl-PL"/>
+        </w:rPr>
+        <w:t xml:space="preserve"> o odpowiedniej liczebności.</w:t>
       </w:r>
     </w:p>
     <w:p>
@@ -3290,6 +3398,25 @@
     <w:p>
       <w:pPr>
         <w:rPr>
+          <w:i/>
+          <w:iCs/>
+          <w:lang w:val="pl-PL"/>
+        </w:rPr>
+      </w:pPr>
+      <w:bookmarkStart w:id="0" w:name="_Hlk129010889"/>
+      <w:r>
+        <w:rPr>
+          <w:i/>
+          <w:iCs/>
+          <w:lang w:val="pl-PL"/>
+        </w:rPr>
+        <w:t>Manewr zależy od wykupionych punktów w Schemacie rozwoju. To znaczy, aby używać danego manewru, trzeba mieć go wykupionego. Manewr powinien być wybrany z listy już wykupionych i nie wymuszać przepisywania.</w:t>
+      </w:r>
+    </w:p>
+    <w:bookmarkEnd w:id="0"/>
+    <w:p>
+      <w:pPr>
+        <w:rPr>
           <w:b/>
           <w:bCs/>
           <w:lang w:val="pl-PL"/>
@@ -3319,6 +3446,7 @@
         <w:rPr>
           <w:lang w:val="pl-PL"/>
         </w:rPr>
+        <w:lastRenderedPageBreak/>
         <w:t>Nazwa</w:t>
       </w:r>
       <w:r>
@@ -3426,7 +3554,21 @@
         <w:rPr>
           <w:lang w:val="pl-PL"/>
         </w:rPr>
-        <w:t xml:space="preserve"> Solarne, Próżniowe, Arcowe. </w:t>
+        <w:t xml:space="preserve"> Solarne, Próżniowe, </w:t>
+      </w:r>
+      <w:proofErr w:type="spellStart"/>
+      <w:r>
+        <w:rPr>
+          <w:lang w:val="pl-PL"/>
+        </w:rPr>
+        <w:t>Arcowe</w:t>
+      </w:r>
+      <w:proofErr w:type="spellEnd"/>
+      <w:r>
+        <w:rPr>
+          <w:lang w:val="pl-PL"/>
+        </w:rPr>
+        <w:t xml:space="preserve">. </w:t>
       </w:r>
       <w:r>
         <w:rPr>
@@ -3452,7 +3594,6 @@
         <w:rPr>
           <w:lang w:val="pl-PL"/>
         </w:rPr>
-        <w:lastRenderedPageBreak/>
         <w:t>Obrażenia</w:t>
       </w:r>
       <w:r>
@@ -3475,11 +3616,19 @@
         </w:rPr>
         <w:t xml:space="preserve"> </w:t>
       </w:r>
-      <w:r>
-        <w:rPr>
-          <w:lang w:val="pl-PL"/>
-        </w:rPr>
-        <w:t>NdS +M. N to liczba kości, S to oznaczenie ilu ścienne są, a M to modyfikator. Jeśli nie ma modyfikatora, to się nie pojawia.</w:t>
+      <w:proofErr w:type="spellStart"/>
+      <w:r>
+        <w:rPr>
+          <w:lang w:val="pl-PL"/>
+        </w:rPr>
+        <w:t>NdS</w:t>
+      </w:r>
+      <w:proofErr w:type="spellEnd"/>
+      <w:r>
+        <w:rPr>
+          <w:lang w:val="pl-PL"/>
+        </w:rPr>
+        <w:t xml:space="preserve"> +M. N to liczba kości, S to oznaczenie ilu ścienne są, a M to modyfikator. Jeśli nie ma modyfikatora, to się nie pojawia.</w:t>
       </w:r>
       <w:r>
         <w:rPr>
@@ -3701,6 +3850,23 @@
     <w:p>
       <w:pPr>
         <w:rPr>
+          <w:i/>
+          <w:iCs/>
+          <w:lang w:val="pl-PL"/>
+        </w:rPr>
+      </w:pPr>
+      <w:r>
+        <w:rPr>
+          <w:i/>
+          <w:iCs/>
+          <w:lang w:val="pl-PL"/>
+        </w:rPr>
+        <w:t>Manewr zależy od wykupionych punktów w Schemacie rozwoju. To znaczy, aby używać danego manewru, trzeba mieć go wykupionego. Manewr powinien być wybrany z listy już wykupionych i nie wymuszać przepisywania.</w:t>
+      </w:r>
+    </w:p>
+    <w:p>
+      <w:pPr>
+        <w:rPr>
           <w:b/>
           <w:bCs/>
           <w:lang w:val="pl-PL"/>
@@ -3855,18 +4021,45 @@
     <w:p>
       <w:pPr>
         <w:rPr>
+          <w:i/>
+          <w:iCs/>
+          <w:lang w:val="pl-PL"/>
+        </w:rPr>
+      </w:pPr>
+      <w:r>
+        <w:rPr>
+          <w:i/>
+          <w:iCs/>
+          <w:lang w:val="pl-PL"/>
+        </w:rPr>
+        <w:t>Manewr zależy od wykupionych punktów w Schemacie rozwoju. To znaczy, aby używać danego manewru, trzeba mieć go wykupionego. Manewr powinien być wybrany z listy już wykupionych i nie wymuszać przepisywania.</w:t>
+      </w:r>
+    </w:p>
+    <w:p>
+      <w:pPr>
+        <w:rPr>
           <w:b/>
           <w:bCs/>
           <w:lang w:val="pl-PL"/>
         </w:rPr>
       </w:pPr>
+      <w:proofErr w:type="spellStart"/>
       <w:r>
         <w:rPr>
           <w:b/>
           <w:bCs/>
           <w:lang w:val="pl-PL"/>
         </w:rPr>
-        <w:t>Superzdolność:</w:t>
+        <w:t>Superzdolność</w:t>
+      </w:r>
+      <w:proofErr w:type="spellEnd"/>
+      <w:r>
+        <w:rPr>
+          <w:b/>
+          <w:bCs/>
+          <w:lang w:val="pl-PL"/>
+        </w:rPr>
+        <w:t>:</w:t>
       </w:r>
     </w:p>
     <w:p>
@@ -3991,7 +4184,21 @@
         <w:rPr>
           <w:lang w:val="pl-PL"/>
         </w:rPr>
-        <w:t xml:space="preserve"> Solarne, Próżniowe, Arcowe. </w:t>
+        <w:t xml:space="preserve"> Solarne, Próżniowe, </w:t>
+      </w:r>
+      <w:proofErr w:type="spellStart"/>
+      <w:r>
+        <w:rPr>
+          <w:lang w:val="pl-PL"/>
+        </w:rPr>
+        <w:t>Arcowe</w:t>
+      </w:r>
+      <w:proofErr w:type="spellEnd"/>
+      <w:r>
+        <w:rPr>
+          <w:lang w:val="pl-PL"/>
+        </w:rPr>
+        <w:t xml:space="preserve">. </w:t>
       </w:r>
       <w:r>
         <w:rPr>
@@ -4073,6 +4280,58 @@
     <w:p>
       <w:pPr>
         <w:rPr>
+          <w:i/>
+          <w:iCs/>
+          <w:lang w:val="pl-PL"/>
+        </w:rPr>
+      </w:pPr>
+      <w:proofErr w:type="spellStart"/>
+      <w:r>
+        <w:rPr>
+          <w:i/>
+          <w:iCs/>
+          <w:lang w:val="pl-PL"/>
+        </w:rPr>
+        <w:lastRenderedPageBreak/>
+        <w:t>Superzdolność</w:t>
+      </w:r>
+      <w:proofErr w:type="spellEnd"/>
+      <w:r>
+        <w:rPr>
+          <w:i/>
+          <w:iCs/>
+          <w:lang w:val="pl-PL"/>
+        </w:rPr>
+        <w:t xml:space="preserve"> zależy od wybranej Klasy, choć może się zmienić poprzez wybranie odpowiedniej ścieżki. </w:t>
+      </w:r>
+      <w:r>
+        <w:rPr>
+          <w:i/>
+          <w:iCs/>
+          <w:lang w:val="pl-PL"/>
+        </w:rPr>
+        <w:t xml:space="preserve">Manewr powinien być wybrany z listy </w:t>
+      </w:r>
+      <w:r>
+        <w:rPr>
+          <w:i/>
+          <w:iCs/>
+          <w:lang w:val="pl-PL"/>
+        </w:rPr>
+        <w:t>dostępnych i pozwalać na pominięcie</w:t>
+      </w:r>
+      <w:r>
+        <w:rPr>
+          <w:i/>
+          <w:iCs/>
+          <w:lang w:val="pl-PL"/>
+        </w:rPr>
+        <w:t xml:space="preserve"> przepisywania.</w:t>
+      </w:r>
+    </w:p>
+    <w:p>
+      <w:pPr>
+        <w:rPr>
           <w:b/>
           <w:bCs/>
           <w:lang w:val="pl-PL"/>
@@ -4209,7 +4468,21 @@
         <w:rPr>
           <w:lang w:val="pl-PL"/>
         </w:rPr>
-        <w:t xml:space="preserve"> Solarne, Próżniowe, Arcowe. </w:t>
+        <w:t xml:space="preserve"> Solarne, Próżniowe, </w:t>
+      </w:r>
+      <w:proofErr w:type="spellStart"/>
+      <w:r>
+        <w:rPr>
+          <w:lang w:val="pl-PL"/>
+        </w:rPr>
+        <w:t>Arcowe</w:t>
+      </w:r>
+      <w:proofErr w:type="spellEnd"/>
+      <w:r>
+        <w:rPr>
+          <w:lang w:val="pl-PL"/>
+        </w:rPr>
+        <w:t xml:space="preserve">. </w:t>
       </w:r>
       <w:r>
         <w:rPr>
@@ -4287,11 +4560,19 @@
         </w:rPr>
         <w:t xml:space="preserve">Wartości akceptowane: </w:t>
       </w:r>
-      <w:r>
-        <w:rPr>
-          <w:lang w:val="pl-PL"/>
-        </w:rPr>
-        <w:t>NdS +M. N to liczba kości, S to oznaczenie ilu ścienne są, a M to modyfikator. Jeśli nie ma modyfikatora, to się nie pojawia.</w:t>
+      <w:proofErr w:type="spellStart"/>
+      <w:r>
+        <w:rPr>
+          <w:lang w:val="pl-PL"/>
+        </w:rPr>
+        <w:t>NdS</w:t>
+      </w:r>
+      <w:proofErr w:type="spellEnd"/>
+      <w:r>
+        <w:rPr>
+          <w:lang w:val="pl-PL"/>
+        </w:rPr>
+        <w:t xml:space="preserve"> +M. N to liczba kości, S to oznaczenie ilu ścienne są, a M to modyfikator. Jeśli nie ma modyfikatora, to się nie pojawia.</w:t>
       </w:r>
       <w:r>
         <w:rPr>
@@ -4328,7 +4609,6 @@
         <w:rPr>
           <w:lang w:val="pl-PL"/>
         </w:rPr>
-        <w:lastRenderedPageBreak/>
         <w:t>Zasięg</w:t>
       </w:r>
       <w:r>
@@ -4409,6 +4689,23 @@
     </w:p>
     <w:p>
       <w:pPr>
+        <w:rPr>
+          <w:i/>
+          <w:iCs/>
+          <w:lang w:val="pl-PL"/>
+        </w:rPr>
+      </w:pPr>
+      <w:r>
+        <w:rPr>
+          <w:i/>
+          <w:iCs/>
+          <w:lang w:val="pl-PL"/>
+        </w:rPr>
+        <w:t>Manewr zależy od wykupionych punktów w Schemacie rozwoju. To znaczy, aby używać danego manewru, trzeba mieć go wykupionego. Manewr powinien być wybrany z listy już wykupionych i nie wymuszać przepisywania.</w:t>
+      </w:r>
+    </w:p>
+    <w:p>
+      <w:pPr>
         <w:pStyle w:val="Nagwek1"/>
         <w:rPr>
           <w:lang w:val="pl-PL"/>
@@ -4729,7 +5026,14 @@
         <w:rPr>
           <w:lang w:val="pl-PL"/>
         </w:rPr>
-        <w:t>Rewolwer, Karabin automatyczny, Karabin zwiadowczy, Karabin pulsacyjny, Broń boczna, Pistolet maszynowy, Strzelba, Karabin snajperski, Karabin maszynowy, Karabin fuzyjny, Karabin liniowy, Wyrzutnia rakiet, Granatnik, Miec</w:t>
+        <w:t xml:space="preserve">Rewolwer, Karabin automatyczny, Karabin zwiadowczy, Karabin pulsacyjny, Broń boczna, Pistolet maszynowy, Strzelba, Karabin snajperski, Karabin </w:t>
+      </w:r>
+      <w:r>
+        <w:rPr>
+          <w:lang w:val="pl-PL"/>
+        </w:rPr>
+        <w:lastRenderedPageBreak/>
+        <w:t>maszynowy, Karabin fuzyjny, Karabin liniowy, Wyrzutnia rakiet, Granatnik, Miec</w:t>
       </w:r>
       <w:r>
         <w:rPr>
@@ -4920,7 +5224,21 @@
         <w:rPr>
           <w:lang w:val="pl-PL"/>
         </w:rPr>
-        <w:t xml:space="preserve"> Kinetyczne, Solarne, Próżniowe, Arcowe. </w:t>
+        <w:t xml:space="preserve"> Kinetyczne, Solarne, Próżniowe, </w:t>
+      </w:r>
+      <w:proofErr w:type="spellStart"/>
+      <w:r>
+        <w:rPr>
+          <w:lang w:val="pl-PL"/>
+        </w:rPr>
+        <w:t>Arcowe</w:t>
+      </w:r>
+      <w:proofErr w:type="spellEnd"/>
+      <w:r>
+        <w:rPr>
+          <w:lang w:val="pl-PL"/>
+        </w:rPr>
+        <w:t xml:space="preserve">. </w:t>
       </w:r>
       <w:r>
         <w:rPr>
@@ -5077,7 +5395,6 @@
         <w:rPr>
           <w:lang w:val="pl-PL"/>
         </w:rPr>
-        <w:lastRenderedPageBreak/>
         <w:t>D</w:t>
       </w:r>
       <w:r>
@@ -5103,13 +5420,7 @@
         <w:rPr>
           <w:lang w:val="pl-PL"/>
         </w:rPr>
-        <w:t xml:space="preserve"> </w:t>
-      </w:r>
-      <w:r>
-        <w:rPr>
-          <w:lang w:val="pl-PL"/>
-        </w:rPr>
-        <w:t xml:space="preserve">Są to dodatkowe cechy broni opisane jako tekst, </w:t>
+        <w:t xml:space="preserve"> Są to dodatkowe cechy broni opisane jako tekst, </w:t>
       </w:r>
       <w:r>
         <w:rPr>
@@ -5117,27 +5428,13 @@
           <w:iCs/>
           <w:lang w:val="pl-PL"/>
         </w:rPr>
-        <w:t xml:space="preserve">choć mogą mieć </w:t>
-      </w:r>
-      <w:r>
-        <w:rPr>
-          <w:i/>
-          <w:iCs/>
-          <w:lang w:val="pl-PL"/>
-        </w:rPr>
-        <w:t>zaimplementowaną funkcjonalność</w:t>
-      </w:r>
-      <w:r>
-        <w:rPr>
-          <w:lang w:val="pl-PL"/>
-        </w:rPr>
-        <w:t>.</w:t>
-      </w:r>
-      <w:r>
-        <w:rPr>
-          <w:lang w:val="pl-PL"/>
-        </w:rPr>
-        <w:t xml:space="preserve"> Każda cecha jest w osobnym oknie.</w:t>
+        <w:t>choć mogą mieć zaimplementowaną funkcjonalność</w:t>
+      </w:r>
+      <w:r>
+        <w:rPr>
+          <w:lang w:val="pl-PL"/>
+        </w:rPr>
+        <w:t>. Każda cecha jest w osobnym oknie.</w:t>
       </w:r>
       <w:r>
         <w:rPr>
@@ -5187,13 +5484,7 @@
         <w:rPr>
           <w:lang w:val="pl-PL"/>
         </w:rPr>
-        <w:t>Rzadkość [</w:t>
-      </w:r>
-      <w:r>
-        <w:rPr>
-          <w:lang w:val="pl-PL"/>
-        </w:rPr>
-        <w:t>Określa ile dodatkowych cech może mieć broń. Rzadkość Zwykła i Niezwykła nie zapewnia żadnej, R</w:t>
+        <w:t>Rzadkość [Określa ile dodatkowych cech może mieć broń. Rzadkość Zwykła i Niezwykła nie zapewnia żadnej, R</w:t>
       </w:r>
       <w:r>
         <w:rPr>
@@ -5205,25 +5496,7 @@
         <w:rPr>
           <w:lang w:val="pl-PL"/>
         </w:rPr>
-        <w:t>adka jedną, a Legendarna i Egzotyczna dwie.],</w:t>
-      </w:r>
-      <w:r>
-        <w:rPr>
-          <w:lang w:val="pl-PL"/>
-        </w:rPr>
-        <w:t xml:space="preserve"> Typ broni [</w:t>
-      </w:r>
-      <w:r>
-        <w:rPr>
-          <w:lang w:val="pl-PL"/>
-        </w:rPr>
-        <w:t>Wskazuje jakie modyfikacje może mieć dana broń.</w:t>
-      </w:r>
-      <w:r>
-        <w:rPr>
-          <w:lang w:val="pl-PL"/>
-        </w:rPr>
-        <w:t>]</w:t>
+        <w:t>adka jedną, a Legendarna i Egzotyczna dwie.], Typ broni [Wskazuje jakie modyfikacje może mieć dana broń.]</w:t>
       </w:r>
     </w:p>
     <w:p>
@@ -5668,6 +5941,7 @@
           <w:u w:val="single"/>
           <w:lang w:val="pl-PL"/>
         </w:rPr>
+        <w:lastRenderedPageBreak/>
         <w:t>Atrybut zależny od:</w:t>
       </w:r>
       <w:r>
@@ -5717,19 +5991,7 @@
         <w:rPr>
           <w:lang w:val="pl-PL"/>
         </w:rPr>
-        <w:t xml:space="preserve"> Są to dodatkowe cechy </w:t>
-      </w:r>
-      <w:r>
-        <w:rPr>
-          <w:lang w:val="pl-PL"/>
-        </w:rPr>
-        <w:t>pancerzu</w:t>
-      </w:r>
-      <w:r>
-        <w:rPr>
-          <w:lang w:val="pl-PL"/>
-        </w:rPr>
-        <w:t xml:space="preserve"> opisane jako tekst, </w:t>
+        <w:t xml:space="preserve"> Są to dodatkowe cechy pancerzu opisane jako tekst, </w:t>
       </w:r>
       <w:r>
         <w:rPr>
@@ -5793,19 +6055,7 @@
         <w:rPr>
           <w:lang w:val="pl-PL"/>
         </w:rPr>
-        <w:t xml:space="preserve">Rzadkość [Określa ile dodatkowych cech może mieć </w:t>
-      </w:r>
-      <w:r>
-        <w:rPr>
-          <w:lang w:val="pl-PL"/>
-        </w:rPr>
-        <w:t>pancerz</w:t>
-      </w:r>
-      <w:r>
-        <w:rPr>
-          <w:lang w:val="pl-PL"/>
-        </w:rPr>
-        <w:t>. Rzadkość Zwykła i Niezwykła nie zapewnia żadnej, R</w:t>
+        <w:t>Rzadkość [Określa ile dodatkowych cech może mieć pancerz. Rzadkość Zwykła i Niezwykła nie zapewnia żadnej, R</w:t>
       </w:r>
       <w:r>
         <w:rPr>
@@ -6011,13 +6261,7 @@
         <w:rPr>
           <w:lang w:val="pl-PL"/>
         </w:rPr>
-        <w:t xml:space="preserve">Rzadkość [Określa </w:t>
-      </w:r>
-      <w:r>
-        <w:rPr>
-          <w:lang w:val="pl-PL"/>
-        </w:rPr>
-        <w:t xml:space="preserve">podstawowe </w:t>
+        <w:t xml:space="preserve">Rzadkość [Określa podstawowe </w:t>
       </w:r>
       <w:r>
         <w:rPr>
@@ -6029,49 +6273,7 @@
         <w:rPr>
           <w:lang w:val="pl-PL"/>
         </w:rPr>
-        <w:t>rzyspieszenie.</w:t>
-      </w:r>
-      <w:r>
-        <w:rPr>
-          <w:lang w:val="pl-PL"/>
-        </w:rPr>
-        <w:t xml:space="preserve"> Rzadkość Zwykła </w:t>
-      </w:r>
-      <w:r>
-        <w:rPr>
-          <w:lang w:val="pl-PL"/>
-        </w:rPr>
-        <w:t>50,</w:t>
-      </w:r>
-      <w:r>
-        <w:rPr>
-          <w:lang w:val="pl-PL"/>
-        </w:rPr>
-        <w:t xml:space="preserve"> Niezwykła</w:t>
-      </w:r>
-      <w:r>
-        <w:rPr>
-          <w:lang w:val="pl-PL"/>
-        </w:rPr>
-        <w:t xml:space="preserve"> 60,</w:t>
-      </w:r>
-      <w:r>
-        <w:rPr>
-          <w:lang w:val="pl-PL"/>
-        </w:rPr>
-        <w:t xml:space="preserve"> R</w:t>
-      </w:r>
-      <w:r>
-        <w:rPr>
-          <w:lang w:val="pl-PL"/>
-        </w:rPr>
-        <w:t>z</w:t>
-      </w:r>
-      <w:r>
-        <w:rPr>
-          <w:lang w:val="pl-PL"/>
-        </w:rPr>
-        <w:t xml:space="preserve">adka </w:t>
+        <w:t xml:space="preserve">rzyspieszenie. Rzadkość Zwykła 50, Niezwykła 60, Rzadka </w:t>
       </w:r>
       <w:r>
         <w:rPr>
@@ -6083,19 +6285,7 @@
         <w:rPr>
           <w:lang w:val="pl-PL"/>
         </w:rPr>
-        <w:t>0</w:t>
-      </w:r>
-      <w:r>
-        <w:rPr>
-          <w:lang w:val="pl-PL"/>
-        </w:rPr>
-        <w:t>, Legendarna</w:t>
-      </w:r>
-      <w:r>
-        <w:rPr>
-          <w:lang w:val="pl-PL"/>
-        </w:rPr>
-        <w:t xml:space="preserve"> </w:t>
+        <w:t xml:space="preserve">0, Legendarna </w:t>
       </w:r>
       <w:r>
         <w:rPr>
@@ -6107,13 +6297,7 @@
         <w:rPr>
           <w:lang w:val="pl-PL"/>
         </w:rPr>
-        <w:t>0</w:t>
-      </w:r>
-      <w:r>
-        <w:rPr>
-          <w:lang w:val="pl-PL"/>
-        </w:rPr>
-        <w:t xml:space="preserve"> i Egzotyczna </w:t>
+        <w:t xml:space="preserve">0 i Egzotyczna </w:t>
       </w:r>
       <w:r>
         <w:rPr>
@@ -6125,19 +6309,7 @@
         <w:rPr>
           <w:lang w:val="pl-PL"/>
         </w:rPr>
-        <w:t>0</w:t>
-      </w:r>
-      <w:r>
-        <w:rPr>
-          <w:lang w:val="pl-PL"/>
-        </w:rPr>
-        <w:t>.]</w:t>
-      </w:r>
-      <w:r>
-        <w:rPr>
-          <w:lang w:val="pl-PL"/>
-        </w:rPr>
-        <w:t>, Modyfikacje [</w:t>
+        <w:t>0.], Modyfikacje [</w:t>
       </w:r>
       <w:r>
         <w:rPr>
@@ -6167,7 +6339,6 @@
         <w:rPr>
           <w:lang w:val="pl-PL"/>
         </w:rPr>
-        <w:lastRenderedPageBreak/>
         <w:t>Prędkość maks</w:t>
       </w:r>
       <w:r>
@@ -6224,79 +6395,7 @@
         <w:rPr>
           <w:lang w:val="pl-PL"/>
         </w:rPr>
-        <w:t>Rzadkość [Określa podstawow</w:t>
-      </w:r>
-      <w:r>
-        <w:rPr>
-          <w:lang w:val="pl-PL"/>
-        </w:rPr>
-        <w:t>ą Prędkość maksymalną</w:t>
-      </w:r>
-      <w:r>
-        <w:rPr>
-          <w:lang w:val="pl-PL"/>
-        </w:rPr>
-        <w:t xml:space="preserve">. Rzadkość Zwykła </w:t>
-      </w:r>
-      <w:r>
-        <w:rPr>
-          <w:lang w:val="pl-PL"/>
-        </w:rPr>
-        <w:t>700</w:t>
-      </w:r>
-      <w:r>
-        <w:rPr>
-          <w:lang w:val="pl-PL"/>
-        </w:rPr>
-        <w:t xml:space="preserve">, Niezwykła </w:t>
-      </w:r>
-      <w:r>
-        <w:rPr>
-          <w:lang w:val="pl-PL"/>
-        </w:rPr>
-        <w:t>80</w:t>
-      </w:r>
-      <w:r>
-        <w:rPr>
-          <w:lang w:val="pl-PL"/>
-        </w:rPr>
-        <w:t xml:space="preserve">0, Rzadka </w:t>
-      </w:r>
-      <w:r>
-        <w:rPr>
-          <w:lang w:val="pl-PL"/>
-        </w:rPr>
-        <w:t>90</w:t>
-      </w:r>
-      <w:r>
-        <w:rPr>
-          <w:lang w:val="pl-PL"/>
-        </w:rPr>
-        <w:t xml:space="preserve">0, Legendarna </w:t>
-      </w:r>
-      <w:r>
-        <w:rPr>
-          <w:lang w:val="pl-PL"/>
-        </w:rPr>
-        <w:t>100</w:t>
-      </w:r>
-      <w:r>
-        <w:rPr>
-          <w:lang w:val="pl-PL"/>
-        </w:rPr>
-        <w:t xml:space="preserve">0 i Egzotyczna </w:t>
-      </w:r>
-      <w:r>
-        <w:rPr>
-          <w:lang w:val="pl-PL"/>
-        </w:rPr>
-        <w:t>110</w:t>
-      </w:r>
-      <w:r>
-        <w:rPr>
-          <w:lang w:val="pl-PL"/>
-        </w:rPr>
-        <w:t>0.], Modyfikacje [Odpowiednia modyfikacja może zwiększyć Prędkość maksymalną.]</w:t>
+        <w:t>Rzadkość [Określa podstawową Prędkość maksymalną. Rzadkość Zwykła 700, Niezwykła 800, Rzadka 900, Legendarna 1000 i Egzotyczna 1100.], Modyfikacje [Odpowiednia modyfikacja może zwiększyć Prędkość maksymalną.]</w:t>
       </w:r>
     </w:p>
     <w:p>
@@ -6345,37 +6444,7 @@
         <w:rPr>
           <w:lang w:val="pl-PL"/>
         </w:rPr>
-        <w:t>Dwie l</w:t>
-      </w:r>
-      <w:r>
-        <w:rPr>
-          <w:lang w:val="pl-PL"/>
-        </w:rPr>
-        <w:t>iczb</w:t>
-      </w:r>
-      <w:r>
-        <w:rPr>
-          <w:lang w:val="pl-PL"/>
-        </w:rPr>
-        <w:t>y</w:t>
-      </w:r>
-      <w:r>
-        <w:rPr>
-          <w:lang w:val="pl-PL"/>
-        </w:rPr>
-        <w:t xml:space="preserve"> całkowit</w:t>
-      </w:r>
-      <w:r>
-        <w:rPr>
-          <w:lang w:val="pl-PL"/>
-        </w:rPr>
-        <w:t>e, druga otoczona jest nawiasami</w:t>
-      </w:r>
-      <w:r>
-        <w:rPr>
-          <w:lang w:val="pl-PL"/>
-        </w:rPr>
-        <w:t>.</w:t>
+        <w:t>Dwie liczby całkowite, druga otoczona jest nawiasami.</w:t>
       </w:r>
       <w:r>
         <w:rPr>
@@ -6430,19 +6499,7 @@
         <w:rPr>
           <w:lang w:val="pl-PL"/>
         </w:rPr>
-        <w:t>Niezwykła 16(3), Rzadka 17(3), Legendarna 18(4) i Egzotyczna</w:t>
-      </w:r>
-      <w:r>
-        <w:rPr>
-          <w:lang w:val="pl-PL"/>
-        </w:rPr>
-        <w:t xml:space="preserve"> </w:t>
-      </w:r>
-      <w:r>
-        <w:rPr>
-          <w:lang w:val="pl-PL"/>
-        </w:rPr>
-        <w:t xml:space="preserve">20(6).], Modyfikacje [Odpowiednia modyfikacja może zwiększyć </w:t>
+        <w:t xml:space="preserve">Niezwykła 16(3), Rzadka 17(3), Legendarna 18(4) i Egzotyczna 20(6).], Modyfikacje [Odpowiednia modyfikacja może zwiększyć </w:t>
       </w:r>
       <w:r>
         <w:rPr>
@@ -6561,11 +6618,19 @@
         </w:rPr>
         <w:t xml:space="preserve">wartości oddzielone „/”. Pierwsza </w:t>
       </w:r>
-      <w:r>
-        <w:rPr>
-          <w:lang w:val="pl-PL"/>
-        </w:rPr>
-        <w:t>NdS +M. N to liczba kości, S to oznaczenie ilu ścienne są, a M to modyfikator.</w:t>
+      <w:proofErr w:type="spellStart"/>
+      <w:r>
+        <w:rPr>
+          <w:lang w:val="pl-PL"/>
+        </w:rPr>
+        <w:t>NdS</w:t>
+      </w:r>
+      <w:proofErr w:type="spellEnd"/>
+      <w:r>
+        <w:rPr>
+          <w:lang w:val="pl-PL"/>
+        </w:rPr>
+        <w:t xml:space="preserve"> +M. N to liczba kości, S to oznaczenie ilu ścienne są, a M to modyfikator.</w:t>
       </w:r>
       <w:r>
         <w:rPr>
@@ -6596,19 +6661,7 @@
         <w:rPr>
           <w:lang w:val="pl-PL"/>
         </w:rPr>
-        <w:t>Rzadkość [Określa podstawow</w:t>
-      </w:r>
-      <w:r>
-        <w:rPr>
-          <w:lang w:val="pl-PL"/>
-        </w:rPr>
-        <w:t xml:space="preserve">e </w:t>
-      </w:r>
-      <w:r>
-        <w:rPr>
-          <w:lang w:val="pl-PL"/>
-        </w:rPr>
-        <w:t xml:space="preserve">parametry Broni podstawowej. Rzadkość Zwykła </w:t>
+        <w:t xml:space="preserve">Rzadkość [Określa podstawowe parametry Broni podstawowej. Rzadkość Zwykła </w:t>
       </w:r>
       <w:r>
         <w:rPr>
@@ -6747,13 +6800,7 @@
         <w:rPr>
           <w:lang w:val="pl-PL"/>
         </w:rPr>
-        <w:t>Tekst</w:t>
-      </w:r>
-      <w:r>
-        <w:rPr>
-          <w:lang w:val="pl-PL"/>
-        </w:rPr>
-        <w:t>.</w:t>
+        <w:t>Tekst.</w:t>
       </w:r>
       <w:r>
         <w:rPr>
@@ -6821,37 +6868,20 @@
         <w:rPr>
           <w:lang w:val="pl-PL"/>
         </w:rPr>
-        <w:t xml:space="preserve"> Są to dodatkowe cechy </w:t>
-      </w:r>
-      <w:r>
-        <w:rPr>
-          <w:lang w:val="pl-PL"/>
-        </w:rPr>
-        <w:t xml:space="preserve">pojazdu </w:t>
-      </w:r>
-      <w:r>
-        <w:rPr>
-          <w:lang w:val="pl-PL"/>
-        </w:rPr>
-        <w:t>opisane jako tekst</w:t>
-      </w:r>
-      <w:r>
-        <w:rPr>
-          <w:lang w:val="pl-PL"/>
-        </w:rPr>
-        <w:t>.</w:t>
-      </w:r>
-      <w:r>
-        <w:rPr>
-          <w:lang w:val="pl-PL"/>
-        </w:rPr>
-        <w:br/>
-      </w:r>
-      <w:r>
-        <w:rPr>
-          <w:u w:val="single"/>
-          <w:lang w:val="pl-PL"/>
-        </w:rPr>
+        <w:t xml:space="preserve"> Są to dodatkowe cechy pojazdu opisane jako tekst.</w:t>
+      </w:r>
+      <w:r>
+        <w:rPr>
+          <w:lang w:val="pl-PL"/>
+        </w:rPr>
+        <w:br/>
+      </w:r>
+      <w:r>
+        <w:rPr>
+          <w:u w:val="single"/>
+          <w:lang w:val="pl-PL"/>
+        </w:rPr>
+        <w:lastRenderedPageBreak/>
         <w:t>Akceptowalne wartości:</w:t>
       </w:r>
       <w:r>
@@ -6864,19 +6894,7 @@
         <w:rPr>
           <w:lang w:val="pl-PL"/>
         </w:rPr>
-        <w:t>Tekst</w:t>
-      </w:r>
-      <w:r>
-        <w:rPr>
-          <w:lang w:val="pl-PL"/>
-        </w:rPr>
-        <w:t xml:space="preserve"> (Tylko lista nazw)</w:t>
-      </w:r>
-      <w:r>
-        <w:rPr>
-          <w:lang w:val="pl-PL"/>
-        </w:rPr>
-        <w:t>.</w:t>
+        <w:t>Tekst (Tylko lista nazw).</w:t>
       </w:r>
       <w:r>
         <w:rPr>
@@ -7331,7 +7349,6 @@
         <w:rPr>
           <w:lang w:val="pl-PL"/>
         </w:rPr>
-        <w:lastRenderedPageBreak/>
         <w:t>Wytrzymałość</w:t>
       </w:r>
       <w:r>
@@ -7618,19 +7635,7 @@
         <w:rPr>
           <w:lang w:val="pl-PL"/>
         </w:rPr>
-        <w:t>Liczba całkowita</w:t>
-      </w:r>
-      <w:r>
-        <w:rPr>
-          <w:lang w:val="pl-PL"/>
-        </w:rPr>
-        <w:t xml:space="preserve"> równa co najmniej 20</w:t>
-      </w:r>
-      <w:r>
-        <w:rPr>
-          <w:lang w:val="pl-PL"/>
-        </w:rPr>
-        <w:t>.</w:t>
+        <w:t>Liczba całkowita równa co najmniej 20.</w:t>
       </w:r>
       <w:r>
         <w:rPr>
@@ -7655,13 +7660,7 @@
         <w:rPr>
           <w:lang w:val="pl-PL"/>
         </w:rPr>
-        <w:t xml:space="preserve">Modyfikacje [Odpowiednia modyfikacja może zwiększyć </w:t>
-      </w:r>
-      <w:r>
-        <w:rPr>
-          <w:lang w:val="pl-PL"/>
-        </w:rPr>
-        <w:t>Pojemność.]</w:t>
+        <w:t>Modyfikacje [Odpowiednia modyfikacja może zwiększyć Pojemność.]</w:t>
       </w:r>
     </w:p>
     <w:p>
@@ -7704,37 +7703,7 @@
         <w:rPr>
           <w:lang w:val="pl-PL"/>
         </w:rPr>
-        <w:t>L</w:t>
-      </w:r>
-      <w:r>
-        <w:rPr>
-          <w:lang w:val="pl-PL"/>
-        </w:rPr>
-        <w:t>iczb</w:t>
-      </w:r>
-      <w:r>
-        <w:rPr>
-          <w:lang w:val="pl-PL"/>
-        </w:rPr>
-        <w:t>a</w:t>
-      </w:r>
-      <w:r>
-        <w:rPr>
-          <w:lang w:val="pl-PL"/>
-        </w:rPr>
-        <w:t xml:space="preserve"> całkowit</w:t>
-      </w:r>
-      <w:r>
-        <w:rPr>
-          <w:lang w:val="pl-PL"/>
-        </w:rPr>
-        <w:t>a</w:t>
-      </w:r>
-      <w:r>
-        <w:rPr>
-          <w:lang w:val="pl-PL"/>
-        </w:rPr>
-        <w:t>.</w:t>
+        <w:t>Liczba całkowita.</w:t>
       </w:r>
       <w:r>
         <w:rPr>
@@ -7759,13 +7728,7 @@
         <w:rPr>
           <w:lang w:val="pl-PL"/>
         </w:rPr>
-        <w:t xml:space="preserve">Rzadkość [Określa podstawową Wytrzymałość. Rzadkość Zwykła </w:t>
-      </w:r>
-      <w:r>
-        <w:rPr>
-          <w:lang w:val="pl-PL"/>
-        </w:rPr>
-        <w:t xml:space="preserve">i </w:t>
+        <w:t xml:space="preserve">Rzadkość [Określa podstawową Wytrzymałość. Rzadkość Zwykła i </w:t>
       </w:r>
       <w:r>
         <w:rPr>
@@ -7893,13 +7856,7 @@
         <w:rPr>
           <w:lang w:val="pl-PL"/>
         </w:rPr>
-        <w:t>Tekst</w:t>
-      </w:r>
-      <w:r>
-        <w:rPr>
-          <w:lang w:val="pl-PL"/>
-        </w:rPr>
-        <w:t>.</w:t>
+        <w:t>Tekst.</w:t>
       </w:r>
       <w:r>
         <w:rPr>
@@ -8067,6 +8024,7 @@
           <w:u w:val="single"/>
           <w:lang w:val="pl-PL"/>
         </w:rPr>
+        <w:lastRenderedPageBreak/>
         <w:t>Atrybut zależny od:</w:t>
       </w:r>
       <w:r>
@@ -8333,81 +8291,189 @@
     </w:p>
     <w:p>
       <w:pPr>
-        <w:rPr>
-          <w:lang w:val="pl-PL"/>
-        </w:rPr>
-      </w:pPr>
-      <w:r>
-        <w:rPr>
-          <w:lang w:val="pl-PL"/>
-        </w:rPr>
-        <w:t>- Mobilność</w:t>
-      </w:r>
-    </w:p>
-    <w:p>
-      <w:pPr>
-        <w:rPr>
-          <w:lang w:val="pl-PL"/>
-        </w:rPr>
-      </w:pPr>
-      <w:r>
-        <w:rPr>
-          <w:lang w:val="pl-PL"/>
-        </w:rPr>
-        <w:t>- Regeneracja</w:t>
-      </w:r>
-    </w:p>
-    <w:p>
-      <w:pPr>
-        <w:rPr>
-          <w:lang w:val="pl-PL"/>
-        </w:rPr>
-      </w:pPr>
-      <w:r>
-        <w:rPr>
-          <w:lang w:val="pl-PL"/>
-        </w:rPr>
-        <w:t>- Defensywa</w:t>
-      </w:r>
-    </w:p>
-    <w:p>
-      <w:pPr>
-        <w:rPr>
-          <w:lang w:val="pl-PL"/>
-        </w:rPr>
-      </w:pPr>
-      <w:r>
-        <w:rPr>
-          <w:lang w:val="pl-PL"/>
-        </w:rPr>
-        <w:t>- Dyscyplina</w:t>
-      </w:r>
-    </w:p>
-    <w:p>
-      <w:pPr>
-        <w:rPr>
-          <w:lang w:val="pl-PL"/>
-        </w:rPr>
-      </w:pPr>
-      <w:r>
-        <w:rPr>
-          <w:lang w:val="pl-PL"/>
-        </w:rPr>
-        <w:lastRenderedPageBreak/>
-        <w:t>- Inteligencja</w:t>
-      </w:r>
-    </w:p>
-    <w:p>
-      <w:pPr>
-        <w:rPr>
-          <w:lang w:val="pl-PL"/>
-        </w:rPr>
-      </w:pPr>
-      <w:r>
-        <w:rPr>
-          <w:lang w:val="pl-PL"/>
-        </w:rPr>
-        <w:t>- Krzepa</w:t>
+        <w:pStyle w:val="Akapitzlist"/>
+        <w:ind w:left="360"/>
+        <w:rPr>
+          <w:lang w:val="pl-PL"/>
+        </w:rPr>
+      </w:pPr>
+      <w:r>
+        <w:rPr>
+          <w:u w:val="single"/>
+          <w:lang w:val="pl-PL"/>
+        </w:rPr>
+        <w:t>Opis:</w:t>
+      </w:r>
+      <w:r>
+        <w:rPr>
+          <w:lang w:val="pl-PL"/>
+        </w:rPr>
+        <w:t xml:space="preserve"> </w:t>
+      </w:r>
+      <w:r>
+        <w:rPr>
+          <w:lang w:val="pl-PL"/>
+        </w:rPr>
+        <w:t>Każdy atrybut tej grupy jest wyświetlany osobno.</w:t>
+      </w:r>
+      <w:r>
+        <w:rPr>
+          <w:lang w:val="pl-PL"/>
+        </w:rPr>
+        <w:t xml:space="preserve"> </w:t>
+      </w:r>
+      <w:r>
+        <w:rPr>
+          <w:lang w:val="pl-PL"/>
+        </w:rPr>
+        <w:br/>
+      </w:r>
+      <w:r>
+        <w:rPr>
+          <w:u w:val="single"/>
+          <w:lang w:val="pl-PL"/>
+        </w:rPr>
+        <w:t>Wartości akceptowane:</w:t>
+      </w:r>
+      <w:r>
+        <w:rPr>
+          <w:lang w:val="pl-PL"/>
+        </w:rPr>
+        <w:t xml:space="preserve"> </w:t>
+      </w:r>
+      <w:r>
+        <w:rPr>
+          <w:lang w:val="pl-PL"/>
+        </w:rPr>
+        <w:t>Liczby całkowite od 0 do 30.</w:t>
+      </w:r>
+      <w:r>
+        <w:rPr>
+          <w:lang w:val="pl-PL"/>
+        </w:rPr>
+        <w:br/>
+      </w:r>
+      <w:r>
+        <w:rPr>
+          <w:u w:val="single"/>
+          <w:lang w:val="pl-PL"/>
+        </w:rPr>
+        <w:t>Atrybut zależny od:</w:t>
+      </w:r>
+      <w:r>
+        <w:rPr>
+          <w:lang w:val="pl-PL"/>
+        </w:rPr>
+        <w:t xml:space="preserve"> </w:t>
+      </w:r>
+      <w:r>
+        <w:rPr>
+          <w:lang w:val="pl-PL"/>
+        </w:rPr>
+        <w:t>Pancerz-Statystyki [Podstawowa wartość każdego atrybutu tej grupy to suma statystyk wyposażonego pancerza], Klasa[Każda Klasa zapewnia 10 dodatkowych punktów do jednego z atrybutów. Tytan dla Defensywy, Łowca dla Mobilności a Czarownik dla Regeneracji],</w:t>
+      </w:r>
+      <w:r>
+        <w:rPr>
+          <w:lang w:val="pl-PL"/>
+        </w:rPr>
+        <w:t xml:space="preserve"> Przewagi [ </w:t>
+      </w:r>
+      <w:r>
+        <w:rPr>
+          <w:lang w:val="pl-PL"/>
+        </w:rPr>
+        <w:t>Przewaga Trening światła zapewnia 10 punktów do jednego z podanych atrybutów: Dyscypliny, Inteligencji, Krzepy</w:t>
+      </w:r>
+      <w:r>
+        <w:rPr>
+          <w:lang w:val="pl-PL"/>
+        </w:rPr>
+        <w:t>]</w:t>
+      </w:r>
+      <w:r>
+        <w:rPr>
+          <w:lang w:val="pl-PL"/>
+        </w:rPr>
+        <w:br/>
+      </w:r>
+      <w:r>
+        <w:rPr>
+          <w:u w:val="single"/>
+          <w:lang w:val="pl-PL"/>
+        </w:rPr>
+        <w:t>Lista:</w:t>
+      </w:r>
+      <w:r>
+        <w:rPr>
+          <w:lang w:val="pl-PL"/>
+        </w:rPr>
+        <w:t xml:space="preserve"> </w:t>
+      </w:r>
+      <w:r>
+        <w:rPr>
+          <w:lang w:val="pl-PL"/>
+        </w:rPr>
+        <w:t>Mobilność</w:t>
+      </w:r>
+      <w:r>
+        <w:rPr>
+          <w:lang w:val="pl-PL"/>
+        </w:rPr>
+        <w:t xml:space="preserve">, </w:t>
+      </w:r>
+      <w:r>
+        <w:rPr>
+          <w:lang w:val="pl-PL"/>
+        </w:rPr>
+        <w:t>Regeneracja</w:t>
+      </w:r>
+      <w:r>
+        <w:rPr>
+          <w:lang w:val="pl-PL"/>
+        </w:rPr>
+        <w:t xml:space="preserve">, </w:t>
+      </w:r>
+      <w:r>
+        <w:rPr>
+          <w:lang w:val="pl-PL"/>
+        </w:rPr>
+        <w:t>Defensywa</w:t>
+      </w:r>
+      <w:r>
+        <w:rPr>
+          <w:lang w:val="pl-PL"/>
+        </w:rPr>
+        <w:t xml:space="preserve">, </w:t>
+      </w:r>
+      <w:r>
+        <w:rPr>
+          <w:lang w:val="pl-PL"/>
+        </w:rPr>
+        <w:t>Dyscyplina</w:t>
+      </w:r>
+      <w:r>
+        <w:rPr>
+          <w:lang w:val="pl-PL"/>
+        </w:rPr>
+        <w:t xml:space="preserve">, </w:t>
+      </w:r>
+      <w:r>
+        <w:rPr>
+          <w:lang w:val="pl-PL"/>
+        </w:rPr>
+        <w:t>Inteligencja</w:t>
+      </w:r>
+      <w:r>
+        <w:rPr>
+          <w:lang w:val="pl-PL"/>
+        </w:rPr>
+        <w:t xml:space="preserve">, </w:t>
+      </w:r>
+      <w:r>
+        <w:rPr>
+          <w:lang w:val="pl-PL"/>
+        </w:rPr>
+        <w:t>Krzepa</w:t>
       </w:r>
     </w:p>
     <w:p>
@@ -8429,214 +8495,1680 @@
     </w:p>
     <w:p>
       <w:pPr>
-        <w:rPr>
-          <w:lang w:val="pl-PL"/>
-        </w:rPr>
-      </w:pPr>
-      <w:r>
-        <w:rPr>
-          <w:lang w:val="pl-PL"/>
-        </w:rPr>
-        <w:t>- Tempo</w:t>
-      </w:r>
-    </w:p>
-    <w:p>
-      <w:pPr>
-        <w:rPr>
-          <w:lang w:val="pl-PL"/>
-        </w:rPr>
-      </w:pPr>
-      <w:r>
-        <w:rPr>
-          <w:lang w:val="pl-PL"/>
-        </w:rPr>
-        <w:t>- Ruch</w:t>
-      </w:r>
-    </w:p>
-    <w:p>
-      <w:pPr>
-        <w:rPr>
-          <w:lang w:val="pl-PL"/>
-        </w:rPr>
-      </w:pPr>
-      <w:r>
-        <w:rPr>
-          <w:lang w:val="pl-PL"/>
-        </w:rPr>
-        <w:t>- Wytrzymałość</w:t>
-      </w:r>
-    </w:p>
-    <w:p>
-      <w:pPr>
-        <w:rPr>
-          <w:lang w:val="pl-PL"/>
-        </w:rPr>
-      </w:pPr>
-      <w:r>
-        <w:rPr>
-          <w:lang w:val="pl-PL"/>
-        </w:rPr>
-        <w:t>- Koszt granatu</w:t>
-      </w:r>
-    </w:p>
-    <w:p>
-      <w:pPr>
-        <w:rPr>
-          <w:lang w:val="pl-PL"/>
-        </w:rPr>
-      </w:pPr>
-      <w:r>
-        <w:rPr>
-          <w:lang w:val="pl-PL"/>
-        </w:rPr>
-        <w:t>- Obr. granatu</w:t>
-      </w:r>
-    </w:p>
-    <w:p>
-      <w:pPr>
-        <w:rPr>
-          <w:lang w:val="pl-PL"/>
-        </w:rPr>
-      </w:pPr>
-      <w:r>
-        <w:rPr>
-          <w:lang w:val="pl-PL"/>
-        </w:rPr>
-        <w:t>- Koszt superzdolności</w:t>
-      </w:r>
-    </w:p>
-    <w:p>
-      <w:pPr>
-        <w:rPr>
-          <w:lang w:val="pl-PL"/>
-        </w:rPr>
-      </w:pPr>
-      <w:r>
-        <w:rPr>
-          <w:lang w:val="pl-PL"/>
-        </w:rPr>
-        <w:t>- Obr. superzdolności</w:t>
-      </w:r>
-    </w:p>
-    <w:p>
-      <w:pPr>
-        <w:rPr>
-          <w:lang w:val="pl-PL"/>
-        </w:rPr>
-      </w:pPr>
-      <w:r>
-        <w:rPr>
-          <w:lang w:val="pl-PL"/>
-        </w:rPr>
-        <w:t>- Zasięgu superzdolność</w:t>
-      </w:r>
-    </w:p>
-    <w:p>
-      <w:pPr>
-        <w:rPr>
-          <w:lang w:val="pl-PL"/>
-        </w:rPr>
-      </w:pPr>
-      <w:r>
-        <w:rPr>
-          <w:lang w:val="pl-PL"/>
-        </w:rPr>
-        <w:t>- Koszt silnego ciosu</w:t>
-      </w:r>
-    </w:p>
-    <w:p>
-      <w:pPr>
-        <w:rPr>
-          <w:lang w:val="pl-PL"/>
-        </w:rPr>
-      </w:pPr>
-      <w:r>
-        <w:rPr>
-          <w:lang w:val="pl-PL"/>
-        </w:rPr>
-        <w:t>- Obr. silnego ciosu</w:t>
-      </w:r>
-    </w:p>
-    <w:p>
-      <w:pPr>
-        <w:rPr>
-          <w:lang w:val="pl-PL"/>
-        </w:rPr>
-      </w:pPr>
-      <w:r>
+        <w:pStyle w:val="Akapitzlist"/>
+        <w:numPr>
+          <w:ilvl w:val="0"/>
+          <w:numId w:val="2"/>
+        </w:numPr>
+        <w:rPr>
+          <w:lang w:val="pl-PL"/>
+        </w:rPr>
+      </w:pPr>
+      <w:r>
+        <w:rPr>
+          <w:u w:val="single"/>
+          <w:lang w:val="pl-PL"/>
+        </w:rPr>
+        <w:t>Opis:</w:t>
+      </w:r>
+      <w:r>
+        <w:rPr>
+          <w:lang w:val="pl-PL"/>
+        </w:rPr>
+        <w:t xml:space="preserve"> Każdy atrybut tej grupy jest wyświetlany osobno. </w:t>
+      </w:r>
+      <w:r>
+        <w:rPr>
+          <w:lang w:val="pl-PL"/>
+        </w:rPr>
+        <w:br/>
+      </w:r>
+      <w:r>
+        <w:rPr>
+          <w:u w:val="single"/>
+          <w:lang w:val="pl-PL"/>
+        </w:rPr>
+        <w:t>Wartości akceptowane:</w:t>
+      </w:r>
+      <w:r>
+        <w:rPr>
+          <w:lang w:val="pl-PL"/>
+        </w:rPr>
+        <w:t xml:space="preserve"> </w:t>
+      </w:r>
+      <w:r>
+        <w:rPr>
+          <w:lang w:val="pl-PL"/>
+        </w:rPr>
+        <w:t>Tekst (każdy jest inaczej reprezentowany)</w:t>
+      </w:r>
+      <w:r>
+        <w:rPr>
+          <w:lang w:val="pl-PL"/>
+        </w:rPr>
+        <w:t>.</w:t>
+      </w:r>
+      <w:r>
+        <w:rPr>
+          <w:lang w:val="pl-PL"/>
+        </w:rPr>
+        <w:br/>
+      </w:r>
+      <w:r>
+        <w:rPr>
+          <w:u w:val="single"/>
+          <w:lang w:val="pl-PL"/>
+        </w:rPr>
+        <w:t>Atrybut zależny od:</w:t>
+      </w:r>
+      <w:r>
+        <w:rPr>
+          <w:lang w:val="pl-PL"/>
+        </w:rPr>
+        <w:t xml:space="preserve"> </w:t>
+      </w:r>
+      <w:r>
+        <w:rPr>
+          <w:lang w:val="pl-PL"/>
+        </w:rPr>
+        <w:t>Statystyki bojowe</w:t>
+      </w:r>
+      <w:r>
+        <w:rPr>
+          <w:lang w:val="pl-PL"/>
+        </w:rPr>
+        <w:t xml:space="preserve"> [</w:t>
+      </w:r>
+      <w:r>
+        <w:rPr>
+          <w:lang w:val="pl-PL"/>
+        </w:rPr>
+        <w:t>Wartości Statystyk są porównywalne z poniższą tabelką</w:t>
+      </w:r>
+      <w:r>
+        <w:rPr>
+          <w:lang w:val="pl-PL"/>
+        </w:rPr>
+        <w:t>]</w:t>
+      </w:r>
+      <w:r>
+        <w:rPr>
+          <w:lang w:val="pl-PL"/>
+        </w:rPr>
+        <w:t xml:space="preserve"> </w:t>
+      </w:r>
+      <w:r>
+        <w:rPr>
+          <w:lang w:val="pl-PL"/>
+        </w:rPr>
+        <w:br/>
+      </w:r>
+      <w:r>
+        <w:rPr>
+          <w:u w:val="single"/>
+          <w:lang w:val="pl-PL"/>
+        </w:rPr>
+        <w:t>Lista:</w:t>
+      </w:r>
+      <w:r>
+        <w:rPr>
+          <w:lang w:val="pl-PL"/>
+        </w:rPr>
+        <w:t xml:space="preserve"> </w:t>
+      </w:r>
+      <w:r>
+        <w:rPr>
+          <w:lang w:val="pl-PL"/>
+        </w:rPr>
+        <w:t>Tempo</w:t>
+      </w:r>
+      <w:r>
+        <w:rPr>
+          <w:lang w:val="pl-PL"/>
+        </w:rPr>
+        <w:t xml:space="preserve">, </w:t>
+      </w:r>
+      <w:r>
+        <w:rPr>
+          <w:lang w:val="pl-PL"/>
+        </w:rPr>
+        <w:t>Ruch</w:t>
+      </w:r>
+      <w:r>
+        <w:rPr>
+          <w:lang w:val="pl-PL"/>
+        </w:rPr>
+        <w:t xml:space="preserve">, </w:t>
+      </w:r>
+      <w:r>
+        <w:rPr>
+          <w:lang w:val="pl-PL"/>
+        </w:rPr>
+        <w:t>Wytrzymałość</w:t>
+      </w:r>
+      <w:r>
+        <w:rPr>
+          <w:lang w:val="pl-PL"/>
+        </w:rPr>
+        <w:t xml:space="preserve">, </w:t>
+      </w:r>
+      <w:r>
+        <w:rPr>
+          <w:lang w:val="pl-PL"/>
+        </w:rPr>
+        <w:t>Koszt granatu</w:t>
+      </w:r>
+      <w:r>
+        <w:rPr>
+          <w:lang w:val="pl-PL"/>
+        </w:rPr>
+        <w:t xml:space="preserve">, </w:t>
+      </w:r>
+      <w:r>
+        <w:rPr>
+          <w:lang w:val="pl-PL"/>
+        </w:rPr>
+        <w:t>Obr</w:t>
+      </w:r>
+      <w:r>
+        <w:rPr>
+          <w:lang w:val="pl-PL"/>
+        </w:rPr>
+        <w:t>ażenia</w:t>
+      </w:r>
+      <w:r>
+        <w:rPr>
+          <w:lang w:val="pl-PL"/>
+        </w:rPr>
+        <w:t xml:space="preserve"> granatu</w:t>
+      </w:r>
+      <w:r>
+        <w:rPr>
+          <w:lang w:val="pl-PL"/>
+        </w:rPr>
+        <w:t xml:space="preserve">, </w:t>
+      </w:r>
+      <w:r>
+        <w:rPr>
+          <w:lang w:val="pl-PL"/>
+        </w:rPr>
+        <w:t xml:space="preserve">Koszt </w:t>
+      </w:r>
+      <w:proofErr w:type="spellStart"/>
+      <w:r>
+        <w:rPr>
+          <w:lang w:val="pl-PL"/>
+        </w:rPr>
+        <w:t>superzdolności</w:t>
+      </w:r>
+      <w:proofErr w:type="spellEnd"/>
+      <w:r>
+        <w:rPr>
+          <w:lang w:val="pl-PL"/>
+        </w:rPr>
+        <w:t xml:space="preserve">, </w:t>
+      </w:r>
+      <w:r>
+        <w:rPr>
+          <w:lang w:val="pl-PL"/>
+        </w:rPr>
+        <w:t>Obr</w:t>
+      </w:r>
+      <w:r>
+        <w:rPr>
+          <w:lang w:val="pl-PL"/>
+        </w:rPr>
+        <w:t>ażenia</w:t>
+      </w:r>
+      <w:r>
+        <w:rPr>
+          <w:lang w:val="pl-PL"/>
+        </w:rPr>
+        <w:t xml:space="preserve"> </w:t>
+      </w:r>
+      <w:proofErr w:type="spellStart"/>
+      <w:r>
+        <w:rPr>
+          <w:lang w:val="pl-PL"/>
+        </w:rPr>
+        <w:t>superzdolności</w:t>
+      </w:r>
+      <w:proofErr w:type="spellEnd"/>
+      <w:r>
+        <w:rPr>
+          <w:lang w:val="pl-PL"/>
+        </w:rPr>
+        <w:t xml:space="preserve">, </w:t>
+      </w:r>
+      <w:r>
+        <w:rPr>
+          <w:lang w:val="pl-PL"/>
+        </w:rPr>
+        <w:t xml:space="preserve">Zasięgu </w:t>
+      </w:r>
+      <w:proofErr w:type="spellStart"/>
+      <w:r>
+        <w:rPr>
+          <w:lang w:val="pl-PL"/>
+        </w:rPr>
+        <w:t>superzdolność</w:t>
+      </w:r>
+      <w:proofErr w:type="spellEnd"/>
+      <w:r>
+        <w:rPr>
+          <w:lang w:val="pl-PL"/>
+        </w:rPr>
+        <w:t xml:space="preserve">, </w:t>
+      </w:r>
+      <w:r>
+        <w:rPr>
+          <w:lang w:val="pl-PL"/>
+        </w:rPr>
+        <w:t>Koszt silnego ciosu</w:t>
+      </w:r>
+      <w:r>
+        <w:rPr>
+          <w:lang w:val="pl-PL"/>
+        </w:rPr>
+        <w:t xml:space="preserve">, </w:t>
+      </w:r>
+      <w:r>
+        <w:rPr>
+          <w:lang w:val="pl-PL"/>
+        </w:rPr>
+        <w:t>Obr</w:t>
+      </w:r>
+      <w:r>
+        <w:rPr>
+          <w:lang w:val="pl-PL"/>
+        </w:rPr>
+        <w:t>ażenia</w:t>
+      </w:r>
+      <w:r>
+        <w:rPr>
+          <w:lang w:val="pl-PL"/>
+        </w:rPr>
+        <w:t xml:space="preserve"> silnego ciosu</w:t>
+      </w:r>
+      <w:r>
+        <w:rPr>
+          <w:lang w:val="pl-PL"/>
+        </w:rPr>
+        <w:t>.</w:t>
+      </w:r>
+    </w:p>
+    <w:tbl>
+      <w:tblPr>
+        <w:tblStyle w:val="Tabela-Siatka"/>
+        <w:tblW w:w="0" w:type="auto"/>
+        <w:tblLayout w:type="fixed"/>
+        <w:tblLook w:val="04A0" w:firstRow="1" w:lastRow="0" w:firstColumn="1" w:lastColumn="0" w:noHBand="0" w:noVBand="1"/>
+      </w:tblPr>
+      <w:tblGrid>
+        <w:gridCol w:w="817"/>
+        <w:gridCol w:w="1750"/>
+        <w:gridCol w:w="1085"/>
+        <w:gridCol w:w="1745"/>
+        <w:gridCol w:w="1232"/>
+        <w:gridCol w:w="1386"/>
+        <w:gridCol w:w="1273"/>
+      </w:tblGrid>
+      <w:tr>
+        <w:tc>
+          <w:tcPr>
+            <w:tcW w:w="817" w:type="dxa"/>
+          </w:tcPr>
+          <w:p>
+            <w:pPr>
+              <w:jc w:val="center"/>
+              <w:rPr>
+                <w:b/>
+              </w:rPr>
+            </w:pPr>
+            <w:r>
+              <w:rPr>
+                <w:b/>
+              </w:rPr>
+              <w:t>Cecha</w:t>
+            </w:r>
+          </w:p>
+        </w:tc>
+        <w:tc>
+          <w:tcPr>
+            <w:tcW w:w="1750" w:type="dxa"/>
+          </w:tcPr>
+          <w:p>
+            <w:pPr>
+              <w:jc w:val="center"/>
+              <w:rPr>
+                <w:b/>
+              </w:rPr>
+            </w:pPr>
+            <w:r>
+              <w:rPr>
+                <w:b/>
+              </w:rPr>
+              <w:t>Mobilność</w:t>
+            </w:r>
+          </w:p>
+        </w:tc>
+        <w:tc>
+          <w:tcPr>
+            <w:tcW w:w="1085" w:type="dxa"/>
+          </w:tcPr>
+          <w:p>
+            <w:pPr>
+              <w:jc w:val="center"/>
+              <w:rPr>
+                <w:b/>
+              </w:rPr>
+            </w:pPr>
+            <w:r>
+              <w:rPr>
+                <w:b/>
+              </w:rPr>
+              <w:t>Regeneracja</w:t>
+            </w:r>
+          </w:p>
+        </w:tc>
+        <w:tc>
+          <w:tcPr>
+            <w:tcW w:w="1745" w:type="dxa"/>
+          </w:tcPr>
+          <w:p>
+            <w:pPr>
+              <w:jc w:val="center"/>
+              <w:rPr>
+                <w:b/>
+              </w:rPr>
+            </w:pPr>
+            <w:r>
+              <w:rPr>
+                <w:b/>
+              </w:rPr>
+              <w:t>Defensywa</w:t>
+            </w:r>
+          </w:p>
+        </w:tc>
+        <w:tc>
+          <w:tcPr>
+            <w:tcW w:w="1232" w:type="dxa"/>
+          </w:tcPr>
+          <w:p>
+            <w:pPr>
+              <w:jc w:val="center"/>
+              <w:rPr>
+                <w:b/>
+              </w:rPr>
+            </w:pPr>
+            <w:r>
+              <w:rPr>
+                <w:b/>
+              </w:rPr>
+              <w:t>Dyscyplina</w:t>
+            </w:r>
+          </w:p>
+        </w:tc>
+        <w:tc>
+          <w:tcPr>
+            <w:tcW w:w="1386" w:type="dxa"/>
+          </w:tcPr>
+          <w:p>
+            <w:pPr>
+              <w:jc w:val="center"/>
+              <w:rPr>
+                <w:b/>
+              </w:rPr>
+            </w:pPr>
+            <w:r>
+              <w:rPr>
+                <w:b/>
+              </w:rPr>
+              <w:t>Inteligencja</w:t>
+            </w:r>
+          </w:p>
+        </w:tc>
+        <w:tc>
+          <w:tcPr>
+            <w:tcW w:w="1273" w:type="dxa"/>
+          </w:tcPr>
+          <w:p>
+            <w:pPr>
+              <w:jc w:val="center"/>
+              <w:rPr>
+                <w:b/>
+              </w:rPr>
+            </w:pPr>
+            <w:r>
+              <w:rPr>
+                <w:b/>
+              </w:rPr>
+              <w:t>Krzepa</w:t>
+            </w:r>
+          </w:p>
+        </w:tc>
+      </w:tr>
+      <w:tr>
+        <w:tc>
+          <w:tcPr>
+            <w:tcW w:w="817" w:type="dxa"/>
+          </w:tcPr>
+          <w:p>
+            <w:pPr>
+              <w:jc w:val="center"/>
+            </w:pPr>
+            <w:r>
+              <w:t>1-5</w:t>
+            </w:r>
+          </w:p>
+        </w:tc>
+        <w:tc>
+          <w:tcPr>
+            <w:tcW w:w="1750" w:type="dxa"/>
+          </w:tcPr>
+          <w:p>
+            <w:pPr>
+              <w:jc w:val="center"/>
+            </w:pPr>
+            <w:r>
+              <w:t>+1 do tempa</w:t>
+            </w:r>
+          </w:p>
+        </w:tc>
+        <w:tc>
+          <w:tcPr>
+            <w:tcW w:w="1085" w:type="dxa"/>
+          </w:tcPr>
+          <w:p>
+            <w:pPr>
+              <w:jc w:val="center"/>
+            </w:pPr>
+            <w:r>
+              <w:t>K6</w:t>
+            </w:r>
+          </w:p>
+        </w:tc>
+        <w:tc>
+          <w:tcPr>
+            <w:tcW w:w="1745" w:type="dxa"/>
+          </w:tcPr>
+          <w:p>
+            <w:pPr>
+              <w:jc w:val="center"/>
+            </w:pPr>
+            <w:r>
+              <w:t>+1 tarcza</w:t>
+            </w:r>
+          </w:p>
+        </w:tc>
+        <w:tc>
+          <w:tcPr>
+            <w:tcW w:w="1232" w:type="dxa"/>
+          </w:tcPr>
+          <w:p>
+            <w:pPr>
+              <w:jc w:val="center"/>
+            </w:pPr>
+            <w:r>
+              <w:t>-1 koszt granatu</w:t>
+            </w:r>
+          </w:p>
+        </w:tc>
+        <w:tc>
+          <w:tcPr>
+            <w:tcW w:w="1386" w:type="dxa"/>
+          </w:tcPr>
+          <w:p>
+            <w:pPr>
+              <w:jc w:val="center"/>
+            </w:pPr>
+            <w:r>
+              <w:t>-1 koszt Super-zdolności</w:t>
+            </w:r>
+          </w:p>
+        </w:tc>
+        <w:tc>
+          <w:tcPr>
+            <w:tcW w:w="1273" w:type="dxa"/>
+          </w:tcPr>
+          <w:p>
+            <w:pPr>
+              <w:jc w:val="center"/>
+            </w:pPr>
+            <w:r>
+              <w:t>-1 koszt silnego ciosu</w:t>
+            </w:r>
+          </w:p>
+        </w:tc>
+      </w:tr>
+      <w:tr>
+        <w:tc>
+          <w:tcPr>
+            <w:tcW w:w="817" w:type="dxa"/>
+          </w:tcPr>
+          <w:p>
+            <w:pPr>
+              <w:jc w:val="center"/>
+            </w:pPr>
+            <w:r>
+              <w:t>6-10</w:t>
+            </w:r>
+          </w:p>
+        </w:tc>
+        <w:tc>
+          <w:tcPr>
+            <w:tcW w:w="1750" w:type="dxa"/>
+          </w:tcPr>
+          <w:p>
+            <w:pPr>
+              <w:jc w:val="center"/>
+            </w:pPr>
+            <w:r>
+              <w:t>+2 do tempa, +1 do ruchu</w:t>
+            </w:r>
+          </w:p>
+        </w:tc>
+        <w:tc>
+          <w:tcPr>
+            <w:tcW w:w="1085" w:type="dxa"/>
+          </w:tcPr>
+          <w:p>
+            <w:pPr>
+              <w:jc w:val="center"/>
+            </w:pPr>
+            <w:r>
+              <w:t>K8</w:t>
+            </w:r>
+          </w:p>
+        </w:tc>
+        <w:tc>
+          <w:tcPr>
+            <w:tcW w:w="1745" w:type="dxa"/>
+          </w:tcPr>
+          <w:p>
+            <w:pPr>
+              <w:jc w:val="center"/>
+            </w:pPr>
+            <w:r>
+              <w:t>+1 tarcza, + 1 do wytrzymałości</w:t>
+            </w:r>
+          </w:p>
+        </w:tc>
+        <w:tc>
+          <w:tcPr>
+            <w:tcW w:w="1232" w:type="dxa"/>
+          </w:tcPr>
+          <w:p>
+            <w:pPr>
+              <w:jc w:val="center"/>
+            </w:pPr>
+            <w:r>
+              <w:t xml:space="preserve">-1 koszt granatu, +1 </w:t>
+            </w:r>
+            <w:proofErr w:type="spellStart"/>
+            <w:r>
+              <w:t>obr</w:t>
+            </w:r>
+            <w:proofErr w:type="spellEnd"/>
+            <w:r>
+              <w:t>. granatu</w:t>
+            </w:r>
+          </w:p>
+        </w:tc>
+        <w:tc>
+          <w:tcPr>
+            <w:tcW w:w="1386" w:type="dxa"/>
+          </w:tcPr>
+          <w:p>
+            <w:pPr>
+              <w:jc w:val="center"/>
+            </w:pPr>
+            <w:r>
+              <w:t xml:space="preserve">-2 koszt Super-zdolności, +1 do </w:t>
+            </w:r>
+            <w:proofErr w:type="spellStart"/>
+            <w:r>
+              <w:t>obr</w:t>
+            </w:r>
+            <w:proofErr w:type="spellEnd"/>
+            <w:r>
+              <w:t>. SZ i +1/2/4 do zasięgu SZ</w:t>
+            </w:r>
+          </w:p>
+        </w:tc>
+        <w:tc>
+          <w:tcPr>
+            <w:tcW w:w="1273" w:type="dxa"/>
+          </w:tcPr>
+          <w:p>
+            <w:pPr>
+              <w:jc w:val="center"/>
+            </w:pPr>
+            <w:r>
+              <w:t xml:space="preserve">-1 koszt silnego ciosu, +1 do </w:t>
+            </w:r>
+            <w:proofErr w:type="spellStart"/>
+            <w:r>
+              <w:t>obr</w:t>
+            </w:r>
+            <w:proofErr w:type="spellEnd"/>
+            <w:r>
+              <w:t>. W walce wręcz</w:t>
+            </w:r>
+          </w:p>
+        </w:tc>
+      </w:tr>
+      <w:tr>
+        <w:tc>
+          <w:tcPr>
+            <w:tcW w:w="817" w:type="dxa"/>
+          </w:tcPr>
+          <w:p>
+            <w:pPr>
+              <w:jc w:val="center"/>
+            </w:pPr>
+            <w:r>
+              <w:t>11-15</w:t>
+            </w:r>
+          </w:p>
+        </w:tc>
+        <w:tc>
+          <w:tcPr>
+            <w:tcW w:w="1750" w:type="dxa"/>
+          </w:tcPr>
+          <w:p>
+            <w:pPr>
+              <w:jc w:val="center"/>
+            </w:pPr>
+            <w:r>
+              <w:t>+3 do tempa, +1 do ruchu</w:t>
+            </w:r>
+          </w:p>
+        </w:tc>
+        <w:tc>
+          <w:tcPr>
+            <w:tcW w:w="1085" w:type="dxa"/>
+          </w:tcPr>
+          <w:p>
+            <w:pPr>
+              <w:jc w:val="center"/>
+            </w:pPr>
+            <w:r>
+              <w:t>K10</w:t>
+            </w:r>
+          </w:p>
+        </w:tc>
+        <w:tc>
+          <w:tcPr>
+            <w:tcW w:w="1745" w:type="dxa"/>
+          </w:tcPr>
+          <w:p>
+            <w:pPr>
+              <w:jc w:val="center"/>
+            </w:pPr>
+            <w:r>
+              <w:t>+2 tarcza, + 1 do wytrzymałości</w:t>
+            </w:r>
+          </w:p>
+        </w:tc>
+        <w:tc>
+          <w:tcPr>
+            <w:tcW w:w="1232" w:type="dxa"/>
+          </w:tcPr>
+          <w:p>
+            <w:pPr>
+              <w:jc w:val="center"/>
+            </w:pPr>
+            <w:r>
+              <w:t xml:space="preserve">-2 koszt granatu, +1 </w:t>
+            </w:r>
+            <w:proofErr w:type="spellStart"/>
+            <w:r>
+              <w:t>obr</w:t>
+            </w:r>
+            <w:proofErr w:type="spellEnd"/>
+            <w:r>
+              <w:t>. granatu</w:t>
+            </w:r>
+          </w:p>
+        </w:tc>
+        <w:tc>
+          <w:tcPr>
+            <w:tcW w:w="1386" w:type="dxa"/>
+          </w:tcPr>
+          <w:p>
+            <w:pPr>
+              <w:jc w:val="center"/>
+            </w:pPr>
+            <w:r>
+              <w:t xml:space="preserve">-2 koszt Super-zdolności, +1 do </w:t>
+            </w:r>
+            <w:proofErr w:type="spellStart"/>
+            <w:r>
+              <w:t>obr</w:t>
+            </w:r>
+            <w:proofErr w:type="spellEnd"/>
+            <w:r>
+              <w:t>. SZ i +1/2/4 do zasięgu SZ</w:t>
+            </w:r>
+          </w:p>
+        </w:tc>
+        <w:tc>
+          <w:tcPr>
+            <w:tcW w:w="1273" w:type="dxa"/>
+          </w:tcPr>
+          <w:p>
+            <w:pPr>
+              <w:jc w:val="center"/>
+            </w:pPr>
+            <w:r>
+              <w:t xml:space="preserve">-2 koszt silnego ciosu,+1 do </w:t>
+            </w:r>
+            <w:proofErr w:type="spellStart"/>
+            <w:r>
+              <w:t>obr</w:t>
+            </w:r>
+            <w:proofErr w:type="spellEnd"/>
+            <w:r>
+              <w:t>. W walce wręcz</w:t>
+            </w:r>
+          </w:p>
+        </w:tc>
+      </w:tr>
+      <w:tr>
+        <w:tc>
+          <w:tcPr>
+            <w:tcW w:w="817" w:type="dxa"/>
+          </w:tcPr>
+          <w:p>
+            <w:pPr>
+              <w:jc w:val="center"/>
+            </w:pPr>
+            <w:r>
+              <w:t>16-20</w:t>
+            </w:r>
+          </w:p>
+        </w:tc>
+        <w:tc>
+          <w:tcPr>
+            <w:tcW w:w="1750" w:type="dxa"/>
+          </w:tcPr>
+          <w:p>
+            <w:pPr>
+              <w:jc w:val="center"/>
+            </w:pPr>
+            <w:r>
+              <w:t>+4 do tempa, +2 do ruchu</w:t>
+            </w:r>
+          </w:p>
+        </w:tc>
+        <w:tc>
+          <w:tcPr>
+            <w:tcW w:w="1085" w:type="dxa"/>
+          </w:tcPr>
+          <w:p>
+            <w:pPr>
+              <w:jc w:val="center"/>
+            </w:pPr>
+            <w:r>
+              <w:t>K12</w:t>
+            </w:r>
+          </w:p>
+        </w:tc>
+        <w:tc>
+          <w:tcPr>
+            <w:tcW w:w="1745" w:type="dxa"/>
+          </w:tcPr>
+          <w:p>
+            <w:pPr>
+              <w:jc w:val="center"/>
+            </w:pPr>
+            <w:r>
+              <w:t>+2 tarcza, + 2 do wytrzymałości</w:t>
+            </w:r>
+          </w:p>
+        </w:tc>
+        <w:tc>
+          <w:tcPr>
+            <w:tcW w:w="1232" w:type="dxa"/>
+          </w:tcPr>
+          <w:p>
+            <w:pPr>
+              <w:jc w:val="center"/>
+            </w:pPr>
+            <w:r>
+              <w:t xml:space="preserve">-2 koszt granatu, </w:t>
+            </w:r>
+            <w:r>
+              <w:lastRenderedPageBreak/>
+              <w:t xml:space="preserve">+2 </w:t>
+            </w:r>
+            <w:proofErr w:type="spellStart"/>
+            <w:r>
+              <w:t>obr</w:t>
+            </w:r>
+            <w:proofErr w:type="spellEnd"/>
+            <w:r>
+              <w:t>. granatu</w:t>
+            </w:r>
+          </w:p>
+        </w:tc>
+        <w:tc>
+          <w:tcPr>
+            <w:tcW w:w="1386" w:type="dxa"/>
+          </w:tcPr>
+          <w:p>
+            <w:pPr>
+              <w:jc w:val="center"/>
+            </w:pPr>
+            <w:r>
+              <w:lastRenderedPageBreak/>
+              <w:t>-3 koszt Super-</w:t>
+            </w:r>
+            <w:r>
+              <w:lastRenderedPageBreak/>
+              <w:t xml:space="preserve">zdolności, +2 do </w:t>
+            </w:r>
+            <w:proofErr w:type="spellStart"/>
+            <w:r>
+              <w:t>obr</w:t>
+            </w:r>
+            <w:proofErr w:type="spellEnd"/>
+            <w:r>
+              <w:t>. SZ i +2/4/8 do zasięgu SZ</w:t>
+            </w:r>
+          </w:p>
+        </w:tc>
+        <w:tc>
+          <w:tcPr>
+            <w:tcW w:w="1273" w:type="dxa"/>
+          </w:tcPr>
+          <w:p>
+            <w:pPr>
+              <w:jc w:val="center"/>
+            </w:pPr>
+            <w:r>
+              <w:lastRenderedPageBreak/>
+              <w:t xml:space="preserve">-2 koszt silnego </w:t>
+            </w:r>
+            <w:r>
+              <w:lastRenderedPageBreak/>
+              <w:t xml:space="preserve">ciosu, +2 do </w:t>
+            </w:r>
+            <w:proofErr w:type="spellStart"/>
+            <w:r>
+              <w:t>obr</w:t>
+            </w:r>
+            <w:proofErr w:type="spellEnd"/>
+            <w:r>
+              <w:t>. W walce wręcz</w:t>
+            </w:r>
+          </w:p>
+        </w:tc>
+      </w:tr>
+      <w:tr>
+        <w:tc>
+          <w:tcPr>
+            <w:tcW w:w="817" w:type="dxa"/>
+          </w:tcPr>
+          <w:p>
+            <w:pPr>
+              <w:jc w:val="center"/>
+            </w:pPr>
+            <w:r>
+              <w:lastRenderedPageBreak/>
+              <w:t>21-25</w:t>
+            </w:r>
+          </w:p>
+        </w:tc>
+        <w:tc>
+          <w:tcPr>
+            <w:tcW w:w="1750" w:type="dxa"/>
+          </w:tcPr>
+          <w:p>
+            <w:pPr>
+              <w:jc w:val="center"/>
+            </w:pPr>
+            <w:r>
+              <w:t>+5 do tempa, +3 do ruchu</w:t>
+            </w:r>
+          </w:p>
+        </w:tc>
+        <w:tc>
+          <w:tcPr>
+            <w:tcW w:w="1085" w:type="dxa"/>
+          </w:tcPr>
+          <w:p>
+            <w:pPr>
+              <w:jc w:val="center"/>
+            </w:pPr>
+            <w:r>
+              <w:t>K12+2</w:t>
+            </w:r>
+          </w:p>
+        </w:tc>
+        <w:tc>
+          <w:tcPr>
+            <w:tcW w:w="1745" w:type="dxa"/>
+          </w:tcPr>
+          <w:p>
+            <w:pPr>
+              <w:jc w:val="center"/>
+            </w:pPr>
+            <w:r>
+              <w:t>+3 tarcza, + 2 do wytrzymałości</w:t>
+            </w:r>
+          </w:p>
+        </w:tc>
+        <w:tc>
+          <w:tcPr>
+            <w:tcW w:w="1232" w:type="dxa"/>
+          </w:tcPr>
+          <w:p>
+            <w:pPr>
+              <w:jc w:val="center"/>
+            </w:pPr>
+            <w:r>
+              <w:t xml:space="preserve">-3 koszt granatu, +2 </w:t>
+            </w:r>
+            <w:proofErr w:type="spellStart"/>
+            <w:r>
+              <w:t>obr</w:t>
+            </w:r>
+            <w:proofErr w:type="spellEnd"/>
+            <w:r>
+              <w:t>. granatu</w:t>
+            </w:r>
+          </w:p>
+        </w:tc>
+        <w:tc>
+          <w:tcPr>
+            <w:tcW w:w="1386" w:type="dxa"/>
+          </w:tcPr>
+          <w:p>
+            <w:pPr>
+              <w:jc w:val="center"/>
+            </w:pPr>
+            <w:r>
+              <w:t xml:space="preserve">-3 koszt Super-zdolności, +2 do </w:t>
+            </w:r>
+            <w:proofErr w:type="spellStart"/>
+            <w:r>
+              <w:t>obr</w:t>
+            </w:r>
+            <w:proofErr w:type="spellEnd"/>
+            <w:r>
+              <w:t>. SZ i +2/4/8 do zasięgu SZ</w:t>
+            </w:r>
+          </w:p>
+        </w:tc>
+        <w:tc>
+          <w:tcPr>
+            <w:tcW w:w="1273" w:type="dxa"/>
+          </w:tcPr>
+          <w:p>
+            <w:pPr>
+              <w:jc w:val="center"/>
+            </w:pPr>
+            <w:r>
+              <w:t xml:space="preserve">-3 koszt silnego ciosu, +3 do </w:t>
+            </w:r>
+            <w:proofErr w:type="spellStart"/>
+            <w:r>
+              <w:t>obr</w:t>
+            </w:r>
+            <w:proofErr w:type="spellEnd"/>
+            <w:r>
+              <w:t>. W walce wręcz</w:t>
+            </w:r>
+          </w:p>
+        </w:tc>
+      </w:tr>
+      <w:tr>
+        <w:tc>
+          <w:tcPr>
+            <w:tcW w:w="817" w:type="dxa"/>
+          </w:tcPr>
+          <w:p>
+            <w:pPr>
+              <w:jc w:val="center"/>
+            </w:pPr>
+            <w:r>
+              <w:t>26-30</w:t>
+            </w:r>
+          </w:p>
+        </w:tc>
+        <w:tc>
+          <w:tcPr>
+            <w:tcW w:w="1750" w:type="dxa"/>
+          </w:tcPr>
+          <w:p>
+            <w:pPr>
+              <w:jc w:val="center"/>
+            </w:pPr>
+            <w:r>
+              <w:t>+6 do tempa, +4 do ruchu</w:t>
+            </w:r>
+          </w:p>
+        </w:tc>
+        <w:tc>
+          <w:tcPr>
+            <w:tcW w:w="1085" w:type="dxa"/>
+          </w:tcPr>
+          <w:p>
+            <w:pPr>
+              <w:jc w:val="center"/>
+            </w:pPr>
+            <w:r>
+              <w:t>K12+4</w:t>
+            </w:r>
+          </w:p>
+        </w:tc>
+        <w:tc>
+          <w:tcPr>
+            <w:tcW w:w="1745" w:type="dxa"/>
+          </w:tcPr>
+          <w:p>
+            <w:pPr>
+              <w:jc w:val="center"/>
+            </w:pPr>
+            <w:r>
+              <w:t>+3 tarcza, + 3 do wytrzymałości</w:t>
+            </w:r>
+          </w:p>
+        </w:tc>
+        <w:tc>
+          <w:tcPr>
+            <w:tcW w:w="1232" w:type="dxa"/>
+          </w:tcPr>
+          <w:p>
+            <w:pPr>
+              <w:jc w:val="center"/>
+            </w:pPr>
+            <w:r>
+              <w:t xml:space="preserve">-3 koszt granatu, +3 </w:t>
+            </w:r>
+            <w:proofErr w:type="spellStart"/>
+            <w:r>
+              <w:t>obr</w:t>
+            </w:r>
+            <w:proofErr w:type="spellEnd"/>
+            <w:r>
+              <w:t>. granatu</w:t>
+            </w:r>
+          </w:p>
+        </w:tc>
+        <w:tc>
+          <w:tcPr>
+            <w:tcW w:w="1386" w:type="dxa"/>
+          </w:tcPr>
+          <w:p>
+            <w:pPr>
+              <w:jc w:val="center"/>
+            </w:pPr>
+            <w:r>
+              <w:t xml:space="preserve">-4 koszt Super-zdolności, +3 do </w:t>
+            </w:r>
+            <w:proofErr w:type="spellStart"/>
+            <w:r>
+              <w:t>obr</w:t>
+            </w:r>
+            <w:proofErr w:type="spellEnd"/>
+            <w:r>
+              <w:t>. SZ i +3/6/12 do zasięgu SZ</w:t>
+            </w:r>
+          </w:p>
+        </w:tc>
+        <w:tc>
+          <w:tcPr>
+            <w:tcW w:w="1273" w:type="dxa"/>
+          </w:tcPr>
+          <w:p>
+            <w:pPr>
+              <w:jc w:val="center"/>
+            </w:pPr>
+            <w:r>
+              <w:t xml:space="preserve">-3 koszt silnego ciosu, +3 do </w:t>
+            </w:r>
+            <w:proofErr w:type="spellStart"/>
+            <w:r>
+              <w:t>obr</w:t>
+            </w:r>
+            <w:proofErr w:type="spellEnd"/>
+            <w:r>
+              <w:t>. W walce wręcz</w:t>
+            </w:r>
+          </w:p>
+        </w:tc>
+      </w:tr>
+    </w:tbl>
+    <w:p>
+      <w:pPr>
+        <w:rPr>
+          <w:lang w:val="pl-PL"/>
+        </w:rPr>
+      </w:pPr>
+    </w:p>
+    <w:p>
+      <w:pPr>
         <w:rPr>
           <w:b/>
           <w:bCs/>
           <w:lang w:val="pl-PL"/>
         </w:rPr>
-        <w:t>Schemat rozwoju:</w:t>
-      </w:r>
+      </w:pPr>
       <w:r>
         <w:rPr>
           <w:b/>
           <w:bCs/>
           <w:lang w:val="pl-PL"/>
         </w:rPr>
-        <w:br/>
-        <w:t xml:space="preserve">- </w:t>
-      </w:r>
+        <w:t>Schemat rozwoju:</w:t>
+      </w:r>
+    </w:p>
+    <w:p>
+      <w:pPr>
+        <w:pStyle w:val="Akapitzlist"/>
+        <w:numPr>
+          <w:ilvl w:val="0"/>
+          <w:numId w:val="2"/>
+        </w:numPr>
+        <w:rPr>
+          <w:lang w:val="pl-PL"/>
+        </w:rPr>
+      </w:pPr>
       <w:r>
         <w:rPr>
           <w:lang w:val="pl-PL"/>
         </w:rPr>
         <w:t>Suma PD</w:t>
       </w:r>
-    </w:p>
-    <w:p>
-      <w:pPr>
-        <w:rPr>
-          <w:lang w:val="pl-PL"/>
-        </w:rPr>
-      </w:pPr>
-      <w:r>
-        <w:rPr>
-          <w:lang w:val="pl-PL"/>
-        </w:rPr>
-        <w:t>- Schemat rozwoju Skok</w:t>
-      </w:r>
-    </w:p>
-    <w:p>
-      <w:pPr>
-        <w:rPr>
-          <w:lang w:val="pl-PL"/>
-        </w:rPr>
-      </w:pPr>
-      <w:r>
-        <w:rPr>
-          <w:lang w:val="pl-PL"/>
-        </w:rPr>
-        <w:t>- Sr. Granat</w:t>
-      </w:r>
-    </w:p>
-    <w:p>
-      <w:pPr>
-        <w:rPr>
-          <w:lang w:val="pl-PL"/>
-        </w:rPr>
-      </w:pPr>
-      <w:r>
-        <w:rPr>
-          <w:lang w:val="pl-PL"/>
-        </w:rPr>
-        <w:t>- Sr. Zdolność klasowa</w:t>
-      </w:r>
-    </w:p>
-    <w:p>
-      <w:pPr>
-        <w:rPr>
-          <w:lang w:val="pl-PL"/>
-        </w:rPr>
-      </w:pPr>
-      <w:r>
-        <w:rPr>
-          <w:lang w:val="pl-PL"/>
-        </w:rPr>
-        <w:t>- Sr. Ścieżki podklasy</w:t>
+      <w:r>
+        <w:rPr>
+          <w:lang w:val="pl-PL"/>
+        </w:rPr>
+        <w:br/>
+      </w:r>
+      <w:r>
+        <w:rPr>
+          <w:u w:val="single"/>
+          <w:lang w:val="pl-PL"/>
+        </w:rPr>
+        <w:t>Opis:</w:t>
+      </w:r>
+      <w:r>
+        <w:rPr>
+          <w:lang w:val="pl-PL"/>
+        </w:rPr>
+        <w:t xml:space="preserve"> Reprezentuje sumę zdobytego doświadczenia przez całą rozgrywkę.</w:t>
+      </w:r>
+      <w:r>
+        <w:rPr>
+          <w:lang w:val="pl-PL"/>
+        </w:rPr>
+        <w:br/>
+      </w:r>
+      <w:r>
+        <w:rPr>
+          <w:u w:val="single"/>
+          <w:lang w:val="pl-PL"/>
+        </w:rPr>
+        <w:t>Wartości akceptowalne:</w:t>
+      </w:r>
+      <w:r>
+        <w:rPr>
+          <w:lang w:val="pl-PL"/>
+        </w:rPr>
+        <w:t xml:space="preserve"> Liczba całkowita nieujemna.</w:t>
+      </w:r>
+    </w:p>
+    <w:p>
+      <w:pPr>
+        <w:pStyle w:val="Akapitzlist"/>
+        <w:numPr>
+          <w:ilvl w:val="0"/>
+          <w:numId w:val="2"/>
+        </w:numPr>
+        <w:rPr>
+          <w:lang w:val="pl-PL"/>
+        </w:rPr>
+      </w:pPr>
+      <w:r>
+        <w:rPr>
+          <w:lang w:val="pl-PL"/>
+        </w:rPr>
+        <w:t>Schemat rozwoju Skok</w:t>
+      </w:r>
+      <w:r>
+        <w:rPr>
+          <w:lang w:val="pl-PL"/>
+        </w:rPr>
+        <w:br/>
+      </w:r>
+      <w:r>
+        <w:rPr>
+          <w:u w:val="single"/>
+          <w:lang w:val="pl-PL"/>
+        </w:rPr>
+        <w:t>Wartości akceptowalne:</w:t>
+      </w:r>
+      <w:r>
+        <w:rPr>
+          <w:lang w:val="pl-PL"/>
+        </w:rPr>
+        <w:t xml:space="preserve"> </w:t>
+      </w:r>
+      <w:r>
+        <w:rPr>
+          <w:lang w:val="pl-PL"/>
+        </w:rPr>
+        <w:t xml:space="preserve">3 pola. Tekst + wartość logiczna (w postaci </w:t>
+      </w:r>
+      <w:proofErr w:type="spellStart"/>
+      <w:r>
+        <w:rPr>
+          <w:lang w:val="pl-PL"/>
+        </w:rPr>
+        <w:t>checkboxa</w:t>
+      </w:r>
+      <w:proofErr w:type="spellEnd"/>
+      <w:r>
+        <w:rPr>
+          <w:lang w:val="pl-PL"/>
+        </w:rPr>
+        <w:t>).</w:t>
+      </w:r>
+      <w:r>
+        <w:rPr>
+          <w:lang w:val="pl-PL"/>
+        </w:rPr>
+        <w:br/>
+      </w:r>
+      <w:r>
+        <w:rPr>
+          <w:u w:val="single"/>
+          <w:lang w:val="pl-PL"/>
+        </w:rPr>
+        <w:t>Atrybut zależny od:</w:t>
+      </w:r>
+      <w:r>
+        <w:rPr>
+          <w:lang w:val="pl-PL"/>
+        </w:rPr>
+        <w:t xml:space="preserve"> Klasa [</w:t>
+      </w:r>
+      <w:r>
+        <w:rPr>
+          <w:lang w:val="pl-PL"/>
+        </w:rPr>
+        <w:t>Każda Klasa ma przypisane manewry</w:t>
+      </w:r>
+      <w:r>
+        <w:rPr>
+          <w:lang w:val="pl-PL"/>
+        </w:rPr>
+        <w:t>]</w:t>
+      </w:r>
+    </w:p>
+    <w:p>
+      <w:pPr>
+        <w:pStyle w:val="Akapitzlist"/>
+        <w:numPr>
+          <w:ilvl w:val="0"/>
+          <w:numId w:val="2"/>
+        </w:numPr>
+        <w:rPr>
+          <w:lang w:val="pl-PL"/>
+        </w:rPr>
+      </w:pPr>
+      <w:r>
+        <w:rPr>
+          <w:lang w:val="pl-PL"/>
+        </w:rPr>
+        <w:t xml:space="preserve">Schemat rozwoju </w:t>
+      </w:r>
+      <w:r>
+        <w:rPr>
+          <w:lang w:val="pl-PL"/>
+        </w:rPr>
+        <w:t>Granat</w:t>
+      </w:r>
+      <w:r>
+        <w:rPr>
+          <w:lang w:val="pl-PL"/>
+        </w:rPr>
+        <w:br/>
+      </w:r>
+      <w:r>
+        <w:rPr>
+          <w:u w:val="single"/>
+          <w:lang w:val="pl-PL"/>
+        </w:rPr>
+        <w:t>Wartości akceptowalne:</w:t>
+      </w:r>
+      <w:r>
+        <w:rPr>
+          <w:lang w:val="pl-PL"/>
+        </w:rPr>
+        <w:t xml:space="preserve"> 3 pola. Tekst + wartość logiczna (w postaci </w:t>
+      </w:r>
+      <w:proofErr w:type="spellStart"/>
+      <w:r>
+        <w:rPr>
+          <w:lang w:val="pl-PL"/>
+        </w:rPr>
+        <w:t>checkboxa</w:t>
+      </w:r>
+      <w:proofErr w:type="spellEnd"/>
+      <w:r>
+        <w:rPr>
+          <w:lang w:val="pl-PL"/>
+        </w:rPr>
+        <w:t>).</w:t>
+      </w:r>
+      <w:r>
+        <w:rPr>
+          <w:lang w:val="pl-PL"/>
+        </w:rPr>
+        <w:br/>
+      </w:r>
+      <w:r>
+        <w:rPr>
+          <w:u w:val="single"/>
+          <w:lang w:val="pl-PL"/>
+        </w:rPr>
+        <w:t>Atrybut zależny od:</w:t>
+      </w:r>
+      <w:r>
+        <w:rPr>
+          <w:lang w:val="pl-PL"/>
+        </w:rPr>
+        <w:t xml:space="preserve"> Klasa</w:t>
+      </w:r>
+      <w:r>
+        <w:rPr>
+          <w:lang w:val="pl-PL"/>
+        </w:rPr>
+        <w:t>-Podklasa</w:t>
+      </w:r>
+      <w:r>
+        <w:rPr>
+          <w:lang w:val="pl-PL"/>
+        </w:rPr>
+        <w:t xml:space="preserve"> [Każda </w:t>
+      </w:r>
+      <w:r>
+        <w:rPr>
+          <w:lang w:val="pl-PL"/>
+        </w:rPr>
+        <w:t>Pod</w:t>
+      </w:r>
+      <w:r>
+        <w:rPr>
+          <w:lang w:val="pl-PL"/>
+        </w:rPr>
+        <w:t xml:space="preserve">klasa </w:t>
+      </w:r>
+      <w:r>
+        <w:rPr>
+          <w:lang w:val="pl-PL"/>
+        </w:rPr>
+        <w:t xml:space="preserve">danej Klasy </w:t>
+      </w:r>
+      <w:r>
+        <w:rPr>
+          <w:lang w:val="pl-PL"/>
+        </w:rPr>
+        <w:t>ma przypisane manewry]</w:t>
+      </w:r>
+    </w:p>
+    <w:p>
+      <w:pPr>
+        <w:pStyle w:val="Akapitzlist"/>
+        <w:numPr>
+          <w:ilvl w:val="0"/>
+          <w:numId w:val="2"/>
+        </w:numPr>
+        <w:rPr>
+          <w:lang w:val="pl-PL"/>
+        </w:rPr>
+      </w:pPr>
+      <w:r>
+        <w:rPr>
+          <w:lang w:val="pl-PL"/>
+        </w:rPr>
+        <w:t xml:space="preserve">Schemat rozwoju </w:t>
+      </w:r>
+      <w:r>
+        <w:rPr>
+          <w:lang w:val="pl-PL"/>
+        </w:rPr>
+        <w:t>Zdolność klasowa</w:t>
+      </w:r>
+      <w:r>
+        <w:rPr>
+          <w:lang w:val="pl-PL"/>
+        </w:rPr>
+        <w:br/>
+      </w:r>
+      <w:r>
+        <w:rPr>
+          <w:u w:val="single"/>
+          <w:lang w:val="pl-PL"/>
+        </w:rPr>
+        <w:t>Wartości akceptowalne:</w:t>
+      </w:r>
+      <w:r>
+        <w:rPr>
+          <w:lang w:val="pl-PL"/>
+        </w:rPr>
+        <w:t xml:space="preserve"> </w:t>
+      </w:r>
+      <w:r>
+        <w:rPr>
+          <w:lang w:val="pl-PL"/>
+        </w:rPr>
+        <w:t>2</w:t>
+      </w:r>
+      <w:r>
+        <w:rPr>
+          <w:lang w:val="pl-PL"/>
+        </w:rPr>
+        <w:t xml:space="preserve"> pola. Tekst + wartość logiczna (w postaci </w:t>
+      </w:r>
+      <w:proofErr w:type="spellStart"/>
+      <w:r>
+        <w:rPr>
+          <w:lang w:val="pl-PL"/>
+        </w:rPr>
+        <w:t>checkboxa</w:t>
+      </w:r>
+      <w:proofErr w:type="spellEnd"/>
+      <w:r>
+        <w:rPr>
+          <w:lang w:val="pl-PL"/>
+        </w:rPr>
+        <w:t>).</w:t>
+      </w:r>
+      <w:r>
+        <w:rPr>
+          <w:lang w:val="pl-PL"/>
+        </w:rPr>
+        <w:br/>
+      </w:r>
+      <w:r>
+        <w:rPr>
+          <w:u w:val="single"/>
+          <w:lang w:val="pl-PL"/>
+        </w:rPr>
+        <w:t>Atrybut zależny od:</w:t>
+      </w:r>
+      <w:r>
+        <w:rPr>
+          <w:lang w:val="pl-PL"/>
+        </w:rPr>
+        <w:t xml:space="preserve"> Klasa [Każda Klasa ma przypisane manewry]</w:t>
+      </w:r>
+    </w:p>
+    <w:p>
+      <w:pPr>
+        <w:pStyle w:val="Akapitzlist"/>
+        <w:numPr>
+          <w:ilvl w:val="0"/>
+          <w:numId w:val="2"/>
+        </w:numPr>
+        <w:rPr>
+          <w:lang w:val="pl-PL"/>
+        </w:rPr>
+      </w:pPr>
+      <w:r>
+        <w:rPr>
+          <w:lang w:val="pl-PL"/>
+        </w:rPr>
+        <w:t xml:space="preserve">Schemat rozwoju </w:t>
+      </w:r>
+      <w:r>
+        <w:rPr>
+          <w:lang w:val="pl-PL"/>
+        </w:rPr>
+        <w:t>Ścieżki podklasy</w:t>
+      </w:r>
+      <w:r>
+        <w:rPr>
+          <w:lang w:val="pl-PL"/>
+        </w:rPr>
+        <w:br/>
+      </w:r>
+      <w:r>
+        <w:rPr>
+          <w:u w:val="single"/>
+          <w:lang w:val="pl-PL"/>
+        </w:rPr>
+        <w:t>Opis:</w:t>
+      </w:r>
+      <w:r>
+        <w:rPr>
+          <w:lang w:val="pl-PL"/>
+        </w:rPr>
+        <w:t xml:space="preserve"> Każda Podklasa ma określone trzy ścieżki, składające się z 4 punktów. Punkty te są ułożone w kolejności co oznacza, że nie mogą być dowolnie wykupywane.</w:t>
+      </w:r>
+      <w:r>
+        <w:rPr>
+          <w:lang w:val="pl-PL"/>
+        </w:rPr>
+        <w:br/>
+      </w:r>
+      <w:r>
+        <w:rPr>
+          <w:u w:val="single"/>
+          <w:lang w:val="pl-PL"/>
+        </w:rPr>
+        <w:t>Wartości akceptowalne:</w:t>
+      </w:r>
+      <w:r>
+        <w:rPr>
+          <w:lang w:val="pl-PL"/>
+        </w:rPr>
+        <w:t xml:space="preserve"> </w:t>
+      </w:r>
+      <w:r>
+        <w:rPr>
+          <w:lang w:val="pl-PL"/>
+        </w:rPr>
+        <w:t xml:space="preserve">Każda ścieżka składa się z </w:t>
+      </w:r>
+      <w:r>
+        <w:rPr>
+          <w:lang w:val="pl-PL"/>
+        </w:rPr>
+        <w:t>4</w:t>
+      </w:r>
+      <w:r>
+        <w:rPr>
+          <w:lang w:val="pl-PL"/>
+        </w:rPr>
+        <w:t xml:space="preserve"> p</w:t>
+      </w:r>
+      <w:r>
+        <w:rPr>
+          <w:lang w:val="pl-PL"/>
+        </w:rPr>
+        <w:t>ól</w:t>
+      </w:r>
+      <w:r>
+        <w:rPr>
+          <w:lang w:val="pl-PL"/>
+        </w:rPr>
+        <w:t>. Tekst</w:t>
+      </w:r>
+      <w:r>
+        <w:rPr>
+          <w:lang w:val="pl-PL"/>
+        </w:rPr>
+        <w:t xml:space="preserve"> (Nazwa i opis punktu)</w:t>
+      </w:r>
+      <w:r>
+        <w:rPr>
+          <w:lang w:val="pl-PL"/>
+        </w:rPr>
+        <w:t xml:space="preserve"> + wartość logiczna (w postaci </w:t>
+      </w:r>
+      <w:proofErr w:type="spellStart"/>
+      <w:r>
+        <w:rPr>
+          <w:lang w:val="pl-PL"/>
+        </w:rPr>
+        <w:t>checkboxa</w:t>
+      </w:r>
+      <w:proofErr w:type="spellEnd"/>
+      <w:r>
+        <w:rPr>
+          <w:lang w:val="pl-PL"/>
+        </w:rPr>
+        <w:t>).</w:t>
+      </w:r>
+      <w:r>
+        <w:rPr>
+          <w:lang w:val="pl-PL"/>
+        </w:rPr>
+        <w:br/>
+      </w:r>
+      <w:r>
+        <w:rPr>
+          <w:u w:val="single"/>
+          <w:lang w:val="pl-PL"/>
+        </w:rPr>
+        <w:t>Atrybut zależny od:</w:t>
+      </w:r>
+      <w:r>
+        <w:rPr>
+          <w:lang w:val="pl-PL"/>
+        </w:rPr>
+        <w:t xml:space="preserve"> Klasa</w:t>
+      </w:r>
+      <w:r>
+        <w:rPr>
+          <w:lang w:val="pl-PL"/>
+        </w:rPr>
+        <w:t>-Podklasa</w:t>
+      </w:r>
+      <w:r>
+        <w:rPr>
+          <w:lang w:val="pl-PL"/>
+        </w:rPr>
+        <w:t xml:space="preserve"> [Każda Podklasa danej Klasy ma przypisane </w:t>
+      </w:r>
+      <w:r>
+        <w:rPr>
+          <w:lang w:val="pl-PL"/>
+        </w:rPr>
+        <w:t>Ścieżki</w:t>
+      </w:r>
+      <w:r>
+        <w:rPr>
+          <w:lang w:val="pl-PL"/>
+        </w:rPr>
+        <w:t>]</w:t>
       </w:r>
     </w:p>
     <w:p>
@@ -8870,6 +10402,7 @@
         <w:rPr>
           <w:lang w:val="pl-PL"/>
         </w:rPr>
+        <w:lastRenderedPageBreak/>
         <w:t>Opis</w:t>
       </w:r>
       <w:r>
@@ -8901,94 +10434,616 @@
     </w:p>
     <w:p>
       <w:pPr>
-        <w:rPr>
-          <w:lang w:val="pl-PL"/>
-        </w:rPr>
-      </w:pPr>
-      <w:r>
-        <w:rPr>
-          <w:lang w:val="pl-PL"/>
-        </w:rPr>
-        <w:t>- Charakter ducha</w:t>
-      </w:r>
-    </w:p>
-    <w:p>
-      <w:pPr>
-        <w:rPr>
-          <w:lang w:val="pl-PL"/>
-        </w:rPr>
-      </w:pPr>
-      <w:r>
-        <w:rPr>
-          <w:lang w:val="pl-PL"/>
-        </w:rPr>
-        <w:t>- Rany ducha</w:t>
-      </w:r>
-    </w:p>
-    <w:p>
-      <w:pPr>
-        <w:rPr>
-          <w:lang w:val="pl-PL"/>
-        </w:rPr>
-      </w:pPr>
-      <w:r>
-        <w:rPr>
-          <w:lang w:val="pl-PL"/>
-        </w:rPr>
-        <w:t>- Wytrzymałość ducha</w:t>
-      </w:r>
-    </w:p>
-    <w:p>
-      <w:pPr>
-        <w:rPr>
-          <w:lang w:val="pl-PL"/>
-        </w:rPr>
-      </w:pPr>
-      <w:r>
-        <w:rPr>
-          <w:lang w:val="pl-PL"/>
-        </w:rPr>
-        <w:lastRenderedPageBreak/>
-        <w:t>- Przewagi ducha</w:t>
-      </w:r>
-    </w:p>
-    <w:p>
-      <w:pPr>
-        <w:rPr>
-          <w:lang w:val="pl-PL"/>
-        </w:rPr>
-      </w:pPr>
-      <w:r>
-        <w:rPr>
-          <w:lang w:val="pl-PL"/>
-        </w:rPr>
-        <w:t>- Baza danych</w:t>
-      </w:r>
-    </w:p>
-    <w:p>
-      <w:pPr>
-        <w:rPr>
-          <w:lang w:val="pl-PL"/>
-        </w:rPr>
-      </w:pPr>
-      <w:r>
-        <w:rPr>
-          <w:lang w:val="pl-PL"/>
-        </w:rPr>
-        <w:t>- Łączność</w:t>
-      </w:r>
-    </w:p>
-    <w:p>
-      <w:pPr>
-        <w:rPr>
-          <w:lang w:val="pl-PL"/>
-        </w:rPr>
-      </w:pPr>
-      <w:r>
-        <w:rPr>
-          <w:lang w:val="pl-PL"/>
-        </w:rPr>
-        <w:t>- Skanowanie</w:t>
+        <w:pStyle w:val="Akapitzlist"/>
+        <w:numPr>
+          <w:ilvl w:val="0"/>
+          <w:numId w:val="13"/>
+        </w:numPr>
+        <w:rPr>
+          <w:lang w:val="pl-PL"/>
+        </w:rPr>
+      </w:pPr>
+      <w:r>
+        <w:rPr>
+          <w:lang w:val="pl-PL"/>
+        </w:rPr>
+        <w:t>Charakter ducha</w:t>
+      </w:r>
+      <w:r>
+        <w:rPr>
+          <w:lang w:val="pl-PL"/>
+        </w:rPr>
+        <w:br/>
+      </w:r>
+      <w:r>
+        <w:rPr>
+          <w:u w:val="single"/>
+          <w:lang w:val="pl-PL"/>
+        </w:rPr>
+        <w:t>Opis:</w:t>
+      </w:r>
+      <w:r>
+        <w:rPr>
+          <w:lang w:val="pl-PL"/>
+        </w:rPr>
+        <w:t xml:space="preserve"> Dwa pola niezależne od siebie.</w:t>
+      </w:r>
+      <w:r>
+        <w:rPr>
+          <w:lang w:val="pl-PL"/>
+        </w:rPr>
+        <w:br/>
+      </w:r>
+      <w:r>
+        <w:rPr>
+          <w:u w:val="single"/>
+          <w:lang w:val="pl-PL"/>
+        </w:rPr>
+        <w:t>Wartości akceptowane:</w:t>
+      </w:r>
+      <w:r>
+        <w:rPr>
+          <w:u w:val="single"/>
+          <w:lang w:val="pl-PL"/>
+        </w:rPr>
+        <w:t xml:space="preserve"> </w:t>
+      </w:r>
+      <w:r>
+        <w:rPr>
+          <w:lang w:val="pl-PL"/>
+        </w:rPr>
+        <w:t>Tekst.</w:t>
+      </w:r>
+    </w:p>
+    <w:p>
+      <w:pPr>
+        <w:pStyle w:val="Akapitzlist"/>
+        <w:numPr>
+          <w:ilvl w:val="0"/>
+          <w:numId w:val="13"/>
+        </w:numPr>
+        <w:rPr>
+          <w:lang w:val="pl-PL"/>
+        </w:rPr>
+      </w:pPr>
+      <w:r>
+        <w:rPr>
+          <w:lang w:val="pl-PL"/>
+        </w:rPr>
+        <w:t>Rany ducha</w:t>
+      </w:r>
+      <w:r>
+        <w:rPr>
+          <w:lang w:val="pl-PL"/>
+        </w:rPr>
+        <w:br/>
+      </w:r>
+      <w:r>
+        <w:rPr>
+          <w:u w:val="single"/>
+          <w:lang w:val="pl-PL"/>
+        </w:rPr>
+        <w:t>Opis:</w:t>
+      </w:r>
+      <w:r>
+        <w:rPr>
+          <w:lang w:val="pl-PL"/>
+        </w:rPr>
+        <w:t xml:space="preserve"> Reprezentują życie i będą się zmieniać w trakcie gry. W ich skład wchodzi Rana, Szok p</w:t>
+      </w:r>
+      <w:r>
+        <w:rPr>
+          <w:lang w:val="pl-PL"/>
+        </w:rPr>
+        <w:t>lus liczba Ran zależna od tego czy Duch jest figurą</w:t>
+      </w:r>
+      <w:r>
+        <w:rPr>
+          <w:lang w:val="pl-PL"/>
+        </w:rPr>
+        <w:t xml:space="preserve">. </w:t>
+      </w:r>
+      <w:r>
+        <w:rPr>
+          <w:i/>
+          <w:iCs/>
+          <w:lang w:val="pl-PL"/>
+        </w:rPr>
+        <w:t xml:space="preserve">Powinny to być </w:t>
+      </w:r>
+      <w:proofErr w:type="spellStart"/>
+      <w:r>
+        <w:rPr>
+          <w:i/>
+          <w:iCs/>
+          <w:lang w:val="pl-PL"/>
+        </w:rPr>
+        <w:t>checkboxy</w:t>
+      </w:r>
+      <w:proofErr w:type="spellEnd"/>
+      <w:r>
+        <w:rPr>
+          <w:i/>
+          <w:iCs/>
+          <w:lang w:val="pl-PL"/>
+        </w:rPr>
+        <w:t xml:space="preserve"> o odpowiedniej liczebności.</w:t>
+      </w:r>
+      <w:r>
+        <w:rPr>
+          <w:i/>
+          <w:iCs/>
+          <w:lang w:val="pl-PL"/>
+        </w:rPr>
+        <w:br/>
+      </w:r>
+      <w:r>
+        <w:rPr>
+          <w:u w:val="single"/>
+          <w:lang w:val="pl-PL"/>
+        </w:rPr>
+        <w:t>Atrybut zależny od:</w:t>
+      </w:r>
+      <w:r>
+        <w:rPr>
+          <w:lang w:val="pl-PL"/>
+        </w:rPr>
+        <w:t xml:space="preserve"> Przewagi [Przewag</w:t>
+      </w:r>
+      <w:r>
+        <w:rPr>
+          <w:lang w:val="pl-PL"/>
+        </w:rPr>
+        <w:t>a pozwala, aby Duch stał się figurą, co zwiększa jego liczbę ran</w:t>
+      </w:r>
+      <w:r>
+        <w:rPr>
+          <w:lang w:val="pl-PL"/>
+        </w:rPr>
+        <w:t>.]</w:t>
+      </w:r>
+    </w:p>
+    <w:p>
+      <w:pPr>
+        <w:pStyle w:val="Akapitzlist"/>
+        <w:numPr>
+          <w:ilvl w:val="0"/>
+          <w:numId w:val="13"/>
+        </w:numPr>
+        <w:rPr>
+          <w:lang w:val="pl-PL"/>
+        </w:rPr>
+      </w:pPr>
+      <w:r>
+        <w:rPr>
+          <w:lang w:val="pl-PL"/>
+        </w:rPr>
+        <w:t>Wytrzymałość ducha</w:t>
+      </w:r>
+      <w:r>
+        <w:rPr>
+          <w:lang w:val="pl-PL"/>
+        </w:rPr>
+        <w:br/>
+      </w:r>
+      <w:r>
+        <w:rPr>
+          <w:u w:val="single"/>
+          <w:lang w:val="pl-PL"/>
+        </w:rPr>
+        <w:t>Wartości akceptowalne:</w:t>
+      </w:r>
+      <w:r>
+        <w:rPr>
+          <w:lang w:val="pl-PL"/>
+        </w:rPr>
+        <w:t xml:space="preserve"> Liczby całkowite większe od 1.</w:t>
+      </w:r>
+      <w:r>
+        <w:rPr>
+          <w:lang w:val="pl-PL"/>
+        </w:rPr>
+        <w:br/>
+      </w:r>
+      <w:r>
+        <w:rPr>
+          <w:u w:val="single"/>
+          <w:lang w:val="pl-PL"/>
+        </w:rPr>
+        <w:t>Atrybut zależny od:</w:t>
+      </w:r>
+      <w:r>
+        <w:rPr>
+          <w:lang w:val="pl-PL"/>
+        </w:rPr>
+        <w:t xml:space="preserve"> Przewagi [Przewagi</w:t>
+      </w:r>
+      <w:r>
+        <w:rPr>
+          <w:lang w:val="pl-PL"/>
+        </w:rPr>
+        <w:t xml:space="preserve"> Ducha</w:t>
+      </w:r>
+      <w:r>
+        <w:rPr>
+          <w:lang w:val="pl-PL"/>
+        </w:rPr>
+        <w:t xml:space="preserve"> mogą ją zwiększyć.]</w:t>
+      </w:r>
+    </w:p>
+    <w:p>
+      <w:pPr>
+        <w:pStyle w:val="Akapitzlist"/>
+        <w:numPr>
+          <w:ilvl w:val="0"/>
+          <w:numId w:val="13"/>
+        </w:numPr>
+        <w:rPr>
+          <w:lang w:val="pl-PL"/>
+        </w:rPr>
+      </w:pPr>
+      <w:r>
+        <w:rPr>
+          <w:lang w:val="pl-PL"/>
+        </w:rPr>
+        <w:t>Przewagi ducha</w:t>
+      </w:r>
+      <w:r>
+        <w:rPr>
+          <w:lang w:val="pl-PL"/>
+        </w:rPr>
+        <w:br/>
+      </w:r>
+      <w:r>
+        <w:rPr>
+          <w:u w:val="single"/>
+          <w:lang w:val="pl-PL"/>
+        </w:rPr>
+        <w:t>Opis:</w:t>
+      </w:r>
+      <w:r>
+        <w:rPr>
+          <w:lang w:val="pl-PL"/>
+        </w:rPr>
+        <w:t xml:space="preserve"> Każda przewaga jest opisana przy pomocy poniższych trzech atrybutów.</w:t>
+      </w:r>
+    </w:p>
+    <w:p>
+      <w:pPr>
+        <w:pStyle w:val="Akapitzlist"/>
+        <w:numPr>
+          <w:ilvl w:val="0"/>
+          <w:numId w:val="5"/>
+        </w:numPr>
+        <w:ind w:left="709"/>
+        <w:rPr>
+          <w:lang w:val="pl-PL"/>
+        </w:rPr>
+      </w:pPr>
+      <w:r>
+        <w:rPr>
+          <w:lang w:val="pl-PL"/>
+        </w:rPr>
+        <w:t>Nazwa</w:t>
+      </w:r>
+      <w:r>
+        <w:rPr>
+          <w:lang w:val="pl-PL"/>
+        </w:rPr>
+        <w:br/>
+      </w:r>
+      <w:r>
+        <w:rPr>
+          <w:u w:val="single"/>
+          <w:lang w:val="pl-PL"/>
+        </w:rPr>
+        <w:t>Wartości akceptowane:</w:t>
+      </w:r>
+      <w:r>
+        <w:rPr>
+          <w:u w:val="single"/>
+          <w:lang w:val="pl-PL"/>
+        </w:rPr>
+        <w:t xml:space="preserve"> </w:t>
+      </w:r>
+      <w:r>
+        <w:rPr>
+          <w:lang w:val="pl-PL"/>
+        </w:rPr>
+        <w:t>Tekst.</w:t>
+      </w:r>
+    </w:p>
+    <w:p>
+      <w:pPr>
+        <w:pStyle w:val="Akapitzlist"/>
+        <w:numPr>
+          <w:ilvl w:val="0"/>
+          <w:numId w:val="5"/>
+        </w:numPr>
+        <w:ind w:left="709"/>
+        <w:rPr>
+          <w:lang w:val="pl-PL"/>
+        </w:rPr>
+      </w:pPr>
+      <w:r>
+        <w:rPr>
+          <w:lang w:val="pl-PL"/>
+        </w:rPr>
+        <w:t>Opis</w:t>
+      </w:r>
+      <w:r>
+        <w:rPr>
+          <w:lang w:val="pl-PL"/>
+        </w:rPr>
+        <w:br/>
+      </w:r>
+      <w:r>
+        <w:rPr>
+          <w:u w:val="single"/>
+          <w:lang w:val="pl-PL"/>
+        </w:rPr>
+        <w:t>Wartości akceptowane:</w:t>
+      </w:r>
+      <w:r>
+        <w:rPr>
+          <w:u w:val="single"/>
+          <w:lang w:val="pl-PL"/>
+        </w:rPr>
+        <w:t xml:space="preserve"> </w:t>
+      </w:r>
+      <w:r>
+        <w:rPr>
+          <w:lang w:val="pl-PL"/>
+        </w:rPr>
+        <w:t>Tekst.</w:t>
+      </w:r>
+    </w:p>
+    <w:p>
+      <w:pPr>
+        <w:pStyle w:val="Akapitzlist"/>
+        <w:numPr>
+          <w:ilvl w:val="0"/>
+          <w:numId w:val="5"/>
+        </w:numPr>
+        <w:ind w:left="709"/>
+        <w:rPr>
+          <w:lang w:val="pl-PL"/>
+        </w:rPr>
+      </w:pPr>
+      <w:r>
+        <w:rPr>
+          <w:lang w:val="pl-PL"/>
+        </w:rPr>
+        <w:t>Wymagania</w:t>
+      </w:r>
+      <w:r>
+        <w:rPr>
+          <w:lang w:val="pl-PL"/>
+        </w:rPr>
+        <w:br/>
+      </w:r>
+      <w:r>
+        <w:rPr>
+          <w:u w:val="single"/>
+          <w:lang w:val="pl-PL"/>
+        </w:rPr>
+        <w:t>Wartości akceptowane:</w:t>
+      </w:r>
+      <w:r>
+        <w:rPr>
+          <w:u w:val="single"/>
+          <w:lang w:val="pl-PL"/>
+        </w:rPr>
+        <w:t xml:space="preserve"> </w:t>
+      </w:r>
+      <w:r>
+        <w:rPr>
+          <w:lang w:val="pl-PL"/>
+        </w:rPr>
+        <w:t>Reprezentacja tekstowa listy wymagań.</w:t>
+      </w:r>
+      <w:r>
+        <w:rPr>
+          <w:lang w:val="pl-PL"/>
+        </w:rPr>
+        <w:br/>
+      </w:r>
+      <w:r>
+        <w:rPr>
+          <w:u w:val="single"/>
+          <w:lang w:val="pl-PL"/>
+        </w:rPr>
+        <w:t>Atrybut zależny od:</w:t>
+      </w:r>
+      <w:r>
+        <w:rPr>
+          <w:lang w:val="pl-PL"/>
+        </w:rPr>
+        <w:t xml:space="preserve"> Cechy, Umiejętności, Przewagi, Ranga [Większość przewag wymaga atrybutów tego typu na określonym poziomie.].</w:t>
+      </w:r>
+    </w:p>
+    <w:p>
+      <w:pPr>
+        <w:pStyle w:val="Akapitzlist"/>
+        <w:numPr>
+          <w:ilvl w:val="0"/>
+          <w:numId w:val="5"/>
+        </w:numPr>
+        <w:rPr>
+          <w:lang w:val="pl-PL"/>
+        </w:rPr>
+      </w:pPr>
+      <w:r>
+        <w:rPr>
+          <w:lang w:val="pl-PL"/>
+        </w:rPr>
+        <w:t>Opcja dodania kolejnej przewagi</w:t>
+      </w:r>
+      <w:r>
+        <w:rPr>
+          <w:lang w:val="pl-PL"/>
+        </w:rPr>
+        <w:br/>
+      </w:r>
+      <w:r>
+        <w:rPr>
+          <w:u w:val="single"/>
+          <w:lang w:val="pl-PL"/>
+        </w:rPr>
+        <w:t>Opis:</w:t>
+      </w:r>
+      <w:r>
+        <w:rPr>
+          <w:lang w:val="pl-PL"/>
+        </w:rPr>
+        <w:t xml:space="preserve"> Pozwala na dodanie kolejnej Przewagi, która nie jest uwzględniona na karcie postaci. Aby dodać daną przewagę, postać musi spełniać jej Wymagania. </w:t>
+      </w:r>
+      <w:r>
+        <w:rPr>
+          <w:i/>
+          <w:iCs/>
+          <w:lang w:val="pl-PL"/>
+        </w:rPr>
+        <w:t>Co będzie automatycznie sprawdzane.</w:t>
+      </w:r>
+    </w:p>
+    <w:p>
+      <w:pPr>
+        <w:pStyle w:val="Akapitzlist"/>
+        <w:numPr>
+          <w:ilvl w:val="0"/>
+          <w:numId w:val="13"/>
+        </w:numPr>
+        <w:rPr>
+          <w:lang w:val="pl-PL"/>
+        </w:rPr>
+      </w:pPr>
+      <w:r>
+        <w:rPr>
+          <w:lang w:val="pl-PL"/>
+        </w:rPr>
+        <w:t>Umiejętności</w:t>
+      </w:r>
+      <w:r>
+        <w:rPr>
+          <w:lang w:val="pl-PL"/>
+        </w:rPr>
+        <w:br/>
+      </w:r>
+      <w:r>
+        <w:rPr>
+          <w:u w:val="single"/>
+          <w:lang w:val="pl-PL"/>
+        </w:rPr>
+        <w:t>Opis:</w:t>
+      </w:r>
+      <w:r>
+        <w:rPr>
+          <w:lang w:val="pl-PL"/>
+        </w:rPr>
+        <w:t xml:space="preserve"> Atrybuty te powinny pozwolić na wykonanie rzutu kością, która jest do nich przypisana</w:t>
+      </w:r>
+      <w:r>
+        <w:rPr>
+          <w:lang w:val="pl-PL"/>
+        </w:rPr>
+        <w:t xml:space="preserve">. </w:t>
+      </w:r>
+      <w:r>
+        <w:rPr>
+          <w:lang w:val="pl-PL"/>
+        </w:rPr>
+        <w:t xml:space="preserve">Reprezentacja może być w formie tekstu, ale docelowo powinna być w stylu Radio </w:t>
+      </w:r>
+      <w:proofErr w:type="spellStart"/>
+      <w:r>
+        <w:rPr>
+          <w:lang w:val="pl-PL"/>
+        </w:rPr>
+        <w:t>button</w:t>
+      </w:r>
+      <w:proofErr w:type="spellEnd"/>
+      <w:r>
+        <w:rPr>
+          <w:lang w:val="pl-PL"/>
+        </w:rPr>
+        <w:t>, a każdy przycisk powinien reprezentować inną kostkę.</w:t>
+      </w:r>
+      <w:r>
+        <w:rPr>
+          <w:lang w:val="pl-PL"/>
+        </w:rPr>
+        <w:br/>
+      </w:r>
+      <w:r>
+        <w:rPr>
+          <w:u w:val="single"/>
+          <w:lang w:val="pl-PL"/>
+        </w:rPr>
+        <w:t>Wartości akceptowane:</w:t>
+      </w:r>
+      <w:r>
+        <w:rPr>
+          <w:lang w:val="pl-PL"/>
+        </w:rPr>
+        <w:t xml:space="preserve"> K4, K6, K8, K10, K12 (Reprezentacja kostek). </w:t>
+      </w:r>
+      <w:r>
+        <w:rPr>
+          <w:i/>
+          <w:iCs/>
+          <w:lang w:val="pl-PL"/>
+        </w:rPr>
+        <w:t>Czasem może się pojawić w zapisie pod kostce +liczba.</w:t>
+      </w:r>
+      <w:r>
+        <w:rPr>
+          <w:lang w:val="pl-PL"/>
+        </w:rPr>
+        <w:br/>
+      </w:r>
+      <w:r>
+        <w:rPr>
+          <w:u w:val="single"/>
+          <w:lang w:val="pl-PL"/>
+        </w:rPr>
+        <w:t>Lista:</w:t>
+      </w:r>
+      <w:r>
+        <w:rPr>
+          <w:lang w:val="pl-PL"/>
+        </w:rPr>
+        <w:t xml:space="preserve"> </w:t>
+      </w:r>
+      <w:r>
+        <w:rPr>
+          <w:lang w:val="pl-PL"/>
+        </w:rPr>
+        <w:t>Baza danych</w:t>
+      </w:r>
+      <w:r>
+        <w:rPr>
+          <w:lang w:val="pl-PL"/>
+        </w:rPr>
+        <w:t xml:space="preserve">, </w:t>
+      </w:r>
+      <w:r>
+        <w:rPr>
+          <w:lang w:val="pl-PL"/>
+        </w:rPr>
+        <w:t>Łączność</w:t>
+      </w:r>
+      <w:r>
+        <w:rPr>
+          <w:lang w:val="pl-PL"/>
+        </w:rPr>
+        <w:t xml:space="preserve">, </w:t>
+      </w:r>
+      <w:r>
+        <w:rPr>
+          <w:lang w:val="pl-PL"/>
+        </w:rPr>
+        <w:t>Skanowanie</w:t>
       </w:r>
     </w:p>
     <w:p>
@@ -9807,7 +11862,7 @@
   <w:abstractNum w:abstractNumId="6" w15:restartNumberingAfterBreak="0">
     <w:nsid w:val="2F6612AE"/>
     <w:multiLevelType w:val="hybridMultilevel"/>
-    <w:tmpl w:val="A45258AE"/>
+    <w:tmpl w:val="3698E786"/>
     <w:lvl w:ilvl="0" w:tplc="04150009">
       <w:start w:val="1"/>
       <w:numFmt w:val="bullet"/>
@@ -10809,7 +12864,7 @@
     <w:lsdException w:name="Table Web 2" w:semiHidden="1" w:unhideWhenUsed="1"/>
     <w:lsdException w:name="Table Web 3" w:semiHidden="1" w:unhideWhenUsed="1"/>
     <w:lsdException w:name="Balloon Text" w:semiHidden="1" w:unhideWhenUsed="1"/>
-    <w:lsdException w:name="Table Grid" w:semiHidden="1" w:uiPriority="39" w:unhideWhenUsed="1"/>
+    <w:lsdException w:name="Table Grid" w:uiPriority="59"/>
     <w:lsdException w:name="Table Theme" w:semiHidden="1" w:unhideWhenUsed="1"/>
     <w:lsdException w:name="Placeholder Text" w:semiHidden="1"/>
     <w:lsdException w:name="No Spacing" w:uiPriority="1" w:qFormat="1"/>
@@ -11182,6 +13237,28 @@
       <w:vertAlign w:val="superscript"/>
     </w:rPr>
   </w:style>
+  <w:style w:type="table" w:styleId="Tabela-Siatka">
+    <w:name w:val="Table Grid"/>
+    <w:basedOn w:val="Standardowy"/>
+    <w:uiPriority w:val="59"/>
+    <w:rsid w:val="009C57A6"/>
+    <w:pPr>
+      <w:spacing w:after="0" w:line="240" w:lineRule="auto"/>
+    </w:pPr>
+    <w:rPr>
+      <w:lang w:val="pl-PL"/>
+    </w:rPr>
+    <w:tblPr>
+      <w:tblBorders>
+        <w:top w:val="single" w:sz="4" w:space="0" w:color="auto"/>
+        <w:left w:val="single" w:sz="4" w:space="0" w:color="auto"/>
+        <w:bottom w:val="single" w:sz="4" w:space="0" w:color="auto"/>
+        <w:right w:val="single" w:sz="4" w:space="0" w:color="auto"/>
+        <w:insideH w:val="single" w:sz="4" w:space="0" w:color="auto"/>
+        <w:insideV w:val="single" w:sz="4" w:space="0" w:color="auto"/>
+      </w:tblBorders>
+    </w:tblPr>
+  </w:style>
 </w:styles>
 </file>
 

</xml_diff>

<commit_message>
Zakończenie pracy nad opisem składników
</commit_message>
<xml_diff>
--- a/Specyfikacja.docx
+++ b/Specyfikacja.docx
@@ -26,7 +26,55 @@
         <w:rPr>
           <w:lang w:val="pl-PL"/>
         </w:rPr>
-        <w:t xml:space="preserve">W zamieszczonym dokumencie znajduję się lista składników, które zamierzam umieścić na karcie postaci. Nagłówkiem oznaczyłem strony, które będą zawierać poszczególne elementy, pogrubienie segmenty, czyli grupę obiektów. Tekst pochylony oznacza wartości opcjonalne, które mogą, ale nie muszą znaleźć się w ostatecznej wersji. </w:t>
+        <w:t>W zamieszczonym dokumencie znajduję się lista składników, które zamierzam umieścić na karcie postaci. Nagłówkiem oznaczyłem strony, które będą zawierać poszczególne elementy, pogrubi</w:t>
+      </w:r>
+      <w:r>
+        <w:rPr>
+          <w:lang w:val="pl-PL"/>
+        </w:rPr>
+        <w:t>o</w:t>
+      </w:r>
+      <w:r>
+        <w:rPr>
+          <w:lang w:val="pl-PL"/>
+        </w:rPr>
+        <w:t>n</w:t>
+      </w:r>
+      <w:r>
+        <w:rPr>
+          <w:lang w:val="pl-PL"/>
+        </w:rPr>
+        <w:t>e</w:t>
+      </w:r>
+      <w:r>
+        <w:rPr>
+          <w:lang w:val="pl-PL"/>
+        </w:rPr>
+        <w:t xml:space="preserve"> segmenty, </w:t>
+      </w:r>
+      <w:r>
+        <w:rPr>
+          <w:lang w:val="pl-PL"/>
+        </w:rPr>
+        <w:t xml:space="preserve">to </w:t>
+      </w:r>
+      <w:r>
+        <w:rPr>
+          <w:lang w:val="pl-PL"/>
+        </w:rPr>
+        <w:t>grup</w:t>
+      </w:r>
+      <w:r>
+        <w:rPr>
+          <w:lang w:val="pl-PL"/>
+        </w:rPr>
+        <w:t>y</w:t>
+      </w:r>
+      <w:r>
+        <w:rPr>
+          <w:lang w:val="pl-PL"/>
+        </w:rPr>
+        <w:t xml:space="preserve"> obiektów. Tekst pochylony oznacza wartości opcjonalne, które mogą, ale nie muszą znaleźć się w ostatecznej wersji. </w:t>
       </w:r>
     </w:p>
     <w:p>
@@ -241,21 +289,7 @@
         <w:rPr>
           <w:lang w:val="pl-PL"/>
         </w:rPr>
-        <w:t xml:space="preserve"> Ludzie, </w:t>
-      </w:r>
-      <w:proofErr w:type="spellStart"/>
-      <w:r>
-        <w:rPr>
-          <w:lang w:val="pl-PL"/>
-        </w:rPr>
-        <w:t>Exo</w:t>
-      </w:r>
-      <w:proofErr w:type="spellEnd"/>
-      <w:r>
-        <w:rPr>
-          <w:lang w:val="pl-PL"/>
-        </w:rPr>
-        <w:t>, Przebudzeni, -.</w:t>
+        <w:t xml:space="preserve"> Ludzie, Exo, Przebudzeni, -.</w:t>
       </w:r>
     </w:p>
     <w:p>
@@ -359,21 +393,7 @@
         <w:rPr>
           <w:lang w:val="pl-PL"/>
         </w:rPr>
-        <w:t xml:space="preserve"> Słoneczny pogromca, Szturmowiec, Wartownik, Strzelec, </w:t>
-      </w:r>
-      <w:proofErr w:type="spellStart"/>
-      <w:r>
-        <w:rPr>
-          <w:lang w:val="pl-PL"/>
-        </w:rPr>
-        <w:t>Gromodzierżca</w:t>
-      </w:r>
-      <w:proofErr w:type="spellEnd"/>
-      <w:r>
-        <w:rPr>
-          <w:lang w:val="pl-PL"/>
-        </w:rPr>
-        <w:t>, Tropiciel, Ostrze świtu, Kroczący przez próżnię, Siewca burz, -.</w:t>
+        <w:t xml:space="preserve"> Słoneczny pogromca, Szturmowiec, Wartownik, Strzelec, Gromodzierżca, Tropiciel, Ostrze świtu, Kroczący przez próżnię, Siewca burz, -.</w:t>
       </w:r>
       <w:r>
         <w:rPr>
@@ -441,7 +461,19 @@
         <w:rPr>
           <w:lang w:val="pl-PL"/>
         </w:rPr>
-        <w:t xml:space="preserve"> Nowicjusz, Doświadczony, Weteran, Heros, Legenda.</w:t>
+        <w:t xml:space="preserve"> Nowicjusz, Doświadczony, Weteran, Heros, Legenda</w:t>
+      </w:r>
+      <w:r>
+        <w:rPr>
+          <w:lang w:val="pl-PL"/>
+        </w:rPr>
+        <w:t>, -</w:t>
+      </w:r>
+      <w:r>
+        <w:rPr>
+          <w:lang w:val="pl-PL"/>
+        </w:rPr>
+        <w:t>.</w:t>
       </w:r>
       <w:r>
         <w:rPr>
@@ -687,21 +719,7 @@
         <w:rPr>
           <w:lang w:val="pl-PL"/>
         </w:rPr>
-        <w:t xml:space="preserve">Atrybuty te powinny pozwolić na wykonanie rzutu kością, która jest do nich przypisana. Reprezentacja może być w formie tekstu, ale docelowo powinna być w stylu Radio </w:t>
-      </w:r>
-      <w:proofErr w:type="spellStart"/>
-      <w:r>
-        <w:rPr>
-          <w:lang w:val="pl-PL"/>
-        </w:rPr>
-        <w:t>button</w:t>
-      </w:r>
-      <w:proofErr w:type="spellEnd"/>
-      <w:r>
-        <w:rPr>
-          <w:lang w:val="pl-PL"/>
-        </w:rPr>
-        <w:t xml:space="preserve">, a każdy przycisk powinien reprezentować inną kostkę. </w:t>
+        <w:t xml:space="preserve">Atrybuty te powinny pozwolić na wykonanie rzutu kością, która jest do nich przypisana. Reprezentacja może być w formie tekstu, ale docelowo powinna być w stylu Radio button, a każdy przycisk powinien reprezentować inną kostkę. </w:t>
       </w:r>
       <w:r>
         <w:rPr>
@@ -957,21 +975,7 @@
         <w:rPr>
           <w:lang w:val="pl-PL"/>
         </w:rPr>
-        <w:t>, Zawady [</w:t>
-      </w:r>
-      <w:proofErr w:type="spellStart"/>
-      <w:r>
-        <w:rPr>
-          <w:lang w:val="pl-PL"/>
-        </w:rPr>
-        <w:t>Hafefobia</w:t>
-      </w:r>
-      <w:proofErr w:type="spellEnd"/>
-      <w:r>
-        <w:rPr>
-          <w:lang w:val="pl-PL"/>
-        </w:rPr>
-        <w:t xml:space="preserve"> może obniżyć obronę od 2 do 4]</w:t>
+        <w:t>, Zawady [Hafefobia może obniżyć obronę od 2 do 4]</w:t>
       </w:r>
       <w:r>
         <w:rPr>
@@ -1690,21 +1694,7 @@
         <w:rPr>
           <w:lang w:val="pl-PL"/>
         </w:rPr>
-        <w:t xml:space="preserve">trybuty te powinny pozwolić na wykonanie rzutu kością, która jest do nich przypisana, wartość „-” odpowiada kostce K4 z modyfikatorem -2. Reprezentacja może być w formie tekstu, ale docelowo powinna być w stylu Radio </w:t>
-      </w:r>
-      <w:proofErr w:type="spellStart"/>
-      <w:r>
-        <w:rPr>
-          <w:lang w:val="pl-PL"/>
-        </w:rPr>
-        <w:t>button</w:t>
-      </w:r>
-      <w:proofErr w:type="spellEnd"/>
-      <w:r>
-        <w:rPr>
-          <w:lang w:val="pl-PL"/>
-        </w:rPr>
-        <w:t>, a każdy przycisk powinien reprezentować inną kostkę.</w:t>
+        <w:t>trybuty te powinny pozwolić na wykonanie rzutu kością, która jest do nich przypisana, wartość „-” odpowiada kostce K4 z modyfikatorem -2. Reprezentacja może być w formie tekstu, ale docelowo powinna być w stylu Radio button, a każdy przycisk powinien reprezentować inną kostkę.</w:t>
       </w:r>
       <w:r>
         <w:rPr>
@@ -2989,25 +2979,7 @@
           <w:iCs/>
           <w:lang w:val="pl-PL"/>
         </w:rPr>
-        <w:t xml:space="preserve">Powinny to być </w:t>
-      </w:r>
-      <w:proofErr w:type="spellStart"/>
-      <w:r>
-        <w:rPr>
-          <w:i/>
-          <w:iCs/>
-          <w:lang w:val="pl-PL"/>
-        </w:rPr>
-        <w:t>checkboxy</w:t>
-      </w:r>
-      <w:proofErr w:type="spellEnd"/>
-      <w:r>
-        <w:rPr>
-          <w:i/>
-          <w:iCs/>
-          <w:lang w:val="pl-PL"/>
-        </w:rPr>
-        <w:t xml:space="preserve"> o odpowiedniej liczebności.</w:t>
+        <w:t>Powinny to być checkboxy o odpowiedniej liczebności.</w:t>
       </w:r>
     </w:p>
     <w:p>
@@ -3554,21 +3526,7 @@
         <w:rPr>
           <w:lang w:val="pl-PL"/>
         </w:rPr>
-        <w:t xml:space="preserve"> Solarne, Próżniowe, </w:t>
-      </w:r>
-      <w:proofErr w:type="spellStart"/>
-      <w:r>
-        <w:rPr>
-          <w:lang w:val="pl-PL"/>
-        </w:rPr>
-        <w:t>Arcowe</w:t>
-      </w:r>
-      <w:proofErr w:type="spellEnd"/>
-      <w:r>
-        <w:rPr>
-          <w:lang w:val="pl-PL"/>
-        </w:rPr>
-        <w:t xml:space="preserve">. </w:t>
+        <w:t xml:space="preserve"> Solarne, Próżniowe, Arcowe. </w:t>
       </w:r>
       <w:r>
         <w:rPr>
@@ -3616,19 +3574,11 @@
         </w:rPr>
         <w:t xml:space="preserve"> </w:t>
       </w:r>
-      <w:proofErr w:type="spellStart"/>
-      <w:r>
-        <w:rPr>
-          <w:lang w:val="pl-PL"/>
-        </w:rPr>
-        <w:t>NdS</w:t>
-      </w:r>
-      <w:proofErr w:type="spellEnd"/>
-      <w:r>
-        <w:rPr>
-          <w:lang w:val="pl-PL"/>
-        </w:rPr>
-        <w:t xml:space="preserve"> +M. N to liczba kości, S to oznaczenie ilu ścienne są, a M to modyfikator. Jeśli nie ma modyfikatora, to się nie pojawia.</w:t>
+      <w:r>
+        <w:rPr>
+          <w:lang w:val="pl-PL"/>
+        </w:rPr>
+        <w:t>NdS +M. N to liczba kości, S to oznaczenie ilu ścienne są, a M to modyfikator. Jeśli nie ma modyfikatora, to się nie pojawia.</w:t>
       </w:r>
       <w:r>
         <w:rPr>
@@ -4043,23 +3993,13 @@
           <w:lang w:val="pl-PL"/>
         </w:rPr>
       </w:pPr>
-      <w:proofErr w:type="spellStart"/>
       <w:r>
         <w:rPr>
           <w:b/>
           <w:bCs/>
           <w:lang w:val="pl-PL"/>
         </w:rPr>
-        <w:t>Superzdolność</w:t>
-      </w:r>
-      <w:proofErr w:type="spellEnd"/>
-      <w:r>
-        <w:rPr>
-          <w:b/>
-          <w:bCs/>
-          <w:lang w:val="pl-PL"/>
-        </w:rPr>
-        <w:t>:</w:t>
+        <w:t>Superzdolność:</w:t>
       </w:r>
     </w:p>
     <w:p>
@@ -4184,21 +4124,7 @@
         <w:rPr>
           <w:lang w:val="pl-PL"/>
         </w:rPr>
-        <w:t xml:space="preserve"> Solarne, Próżniowe, </w:t>
-      </w:r>
-      <w:proofErr w:type="spellStart"/>
-      <w:r>
-        <w:rPr>
-          <w:lang w:val="pl-PL"/>
-        </w:rPr>
-        <w:t>Arcowe</w:t>
-      </w:r>
-      <w:proofErr w:type="spellEnd"/>
-      <w:r>
-        <w:rPr>
-          <w:lang w:val="pl-PL"/>
-        </w:rPr>
-        <w:t xml:space="preserve">. </w:t>
+        <w:t xml:space="preserve"> Solarne, Próżniowe, Arcowe. </w:t>
       </w:r>
       <w:r>
         <w:rPr>
@@ -4285,7 +4211,6 @@
           <w:lang w:val="pl-PL"/>
         </w:rPr>
       </w:pPr>
-      <w:proofErr w:type="spellStart"/>
       <w:r>
         <w:rPr>
           <w:i/>
@@ -4293,40 +4218,7 @@
           <w:lang w:val="pl-PL"/>
         </w:rPr>
         <w:lastRenderedPageBreak/>
-        <w:t>Superzdolność</w:t>
-      </w:r>
-      <w:proofErr w:type="spellEnd"/>
-      <w:r>
-        <w:rPr>
-          <w:i/>
-          <w:iCs/>
-          <w:lang w:val="pl-PL"/>
-        </w:rPr>
-        <w:t xml:space="preserve"> zależy od wybranej Klasy, choć może się zmienić poprzez wybranie odpowiedniej ścieżki. </w:t>
-      </w:r>
-      <w:r>
-        <w:rPr>
-          <w:i/>
-          <w:iCs/>
-          <w:lang w:val="pl-PL"/>
-        </w:rPr>
-        <w:t xml:space="preserve">Manewr powinien być wybrany z listy </w:t>
-      </w:r>
-      <w:r>
-        <w:rPr>
-          <w:i/>
-          <w:iCs/>
-          <w:lang w:val="pl-PL"/>
-        </w:rPr>
-        <w:t>dostępnych i pozwalać na pominięcie</w:t>
-      </w:r>
-      <w:r>
-        <w:rPr>
-          <w:i/>
-          <w:iCs/>
-          <w:lang w:val="pl-PL"/>
-        </w:rPr>
-        <w:t xml:space="preserve"> przepisywania.</w:t>
+        <w:t>Superzdolność zależy od wybranej Klasy, choć może się zmienić poprzez wybranie odpowiedniej ścieżki. Manewr powinien być wybrany z listy dostępnych i pozwalać na pominięcie przepisywania.</w:t>
       </w:r>
     </w:p>
     <w:p>
@@ -4468,21 +4360,7 @@
         <w:rPr>
           <w:lang w:val="pl-PL"/>
         </w:rPr>
-        <w:t xml:space="preserve"> Solarne, Próżniowe, </w:t>
-      </w:r>
-      <w:proofErr w:type="spellStart"/>
-      <w:r>
-        <w:rPr>
-          <w:lang w:val="pl-PL"/>
-        </w:rPr>
-        <w:t>Arcowe</w:t>
-      </w:r>
-      <w:proofErr w:type="spellEnd"/>
-      <w:r>
-        <w:rPr>
-          <w:lang w:val="pl-PL"/>
-        </w:rPr>
-        <w:t xml:space="preserve">. </w:t>
+        <w:t xml:space="preserve"> Solarne, Próżniowe, Arcowe. </w:t>
       </w:r>
       <w:r>
         <w:rPr>
@@ -4560,19 +4438,11 @@
         </w:rPr>
         <w:t xml:space="preserve">Wartości akceptowane: </w:t>
       </w:r>
-      <w:proofErr w:type="spellStart"/>
-      <w:r>
-        <w:rPr>
-          <w:lang w:val="pl-PL"/>
-        </w:rPr>
-        <w:t>NdS</w:t>
-      </w:r>
-      <w:proofErr w:type="spellEnd"/>
-      <w:r>
-        <w:rPr>
-          <w:lang w:val="pl-PL"/>
-        </w:rPr>
-        <w:t xml:space="preserve"> +M. N to liczba kości, S to oznaczenie ilu ścienne są, a M to modyfikator. Jeśli nie ma modyfikatora, to się nie pojawia.</w:t>
+      <w:r>
+        <w:rPr>
+          <w:lang w:val="pl-PL"/>
+        </w:rPr>
+        <w:t>NdS +M. N to liczba kości, S to oznaczenie ilu ścienne są, a M to modyfikator. Jeśli nie ma modyfikatora, to się nie pojawia.</w:t>
       </w:r>
       <w:r>
         <w:rPr>
@@ -5224,21 +5094,7 @@
         <w:rPr>
           <w:lang w:val="pl-PL"/>
         </w:rPr>
-        <w:t xml:space="preserve"> Kinetyczne, Solarne, Próżniowe, </w:t>
-      </w:r>
-      <w:proofErr w:type="spellStart"/>
-      <w:r>
-        <w:rPr>
-          <w:lang w:val="pl-PL"/>
-        </w:rPr>
-        <w:t>Arcowe</w:t>
-      </w:r>
-      <w:proofErr w:type="spellEnd"/>
-      <w:r>
-        <w:rPr>
-          <w:lang w:val="pl-PL"/>
-        </w:rPr>
-        <w:t xml:space="preserve">. </w:t>
+        <w:t xml:space="preserve"> Kinetyczne, Solarne, Próżniowe, Arcowe. </w:t>
       </w:r>
       <w:r>
         <w:rPr>
@@ -6618,19 +6474,11 @@
         </w:rPr>
         <w:t xml:space="preserve">wartości oddzielone „/”. Pierwsza </w:t>
       </w:r>
-      <w:proofErr w:type="spellStart"/>
-      <w:r>
-        <w:rPr>
-          <w:lang w:val="pl-PL"/>
-        </w:rPr>
-        <w:t>NdS</w:t>
-      </w:r>
-      <w:proofErr w:type="spellEnd"/>
-      <w:r>
-        <w:rPr>
-          <w:lang w:val="pl-PL"/>
-        </w:rPr>
-        <w:t xml:space="preserve"> +M. N to liczba kości, S to oznaczenie ilu ścienne są, a M to modyfikator.</w:t>
+      <w:r>
+        <w:rPr>
+          <w:lang w:val="pl-PL"/>
+        </w:rPr>
+        <w:t>NdS +M. N to liczba kości, S to oznaczenie ilu ścienne są, a M to modyfikator.</w:t>
       </w:r>
       <w:r>
         <w:rPr>
@@ -8339,13 +8187,7 @@
         <w:rPr>
           <w:lang w:val="pl-PL"/>
         </w:rPr>
-        <w:t xml:space="preserve"> </w:t>
-      </w:r>
-      <w:r>
-        <w:rPr>
-          <w:lang w:val="pl-PL"/>
-        </w:rPr>
-        <w:t>Liczby całkowite od 0 do 30.</w:t>
+        <w:t xml:space="preserve"> Liczby całkowite od 0 do 30.</w:t>
       </w:r>
       <w:r>
         <w:rPr>
@@ -8364,31 +8206,7 @@
         <w:rPr>
           <w:lang w:val="pl-PL"/>
         </w:rPr>
-        <w:t xml:space="preserve"> </w:t>
-      </w:r>
-      <w:r>
-        <w:rPr>
-          <w:lang w:val="pl-PL"/>
-        </w:rPr>
-        <w:t>Pancerz-Statystyki [Podstawowa wartość każdego atrybutu tej grupy to suma statystyk wyposażonego pancerza], Klasa[Każda Klasa zapewnia 10 dodatkowych punktów do jednego z atrybutów. Tytan dla Defensywy, Łowca dla Mobilności a Czarownik dla Regeneracji],</w:t>
-      </w:r>
-      <w:r>
-        <w:rPr>
-          <w:lang w:val="pl-PL"/>
-        </w:rPr>
-        <w:t xml:space="preserve"> Przewagi [ </w:t>
-      </w:r>
-      <w:r>
-        <w:rPr>
-          <w:lang w:val="pl-PL"/>
-        </w:rPr>
-        <w:t>Przewaga Trening światła zapewnia 10 punktów do jednego z podanych atrybutów: Dyscypliny, Inteligencji, Krzepy</w:t>
-      </w:r>
-      <w:r>
-        <w:rPr>
-          <w:lang w:val="pl-PL"/>
-        </w:rPr>
-        <w:t>]</w:t>
+        <w:t xml:space="preserve"> Pancerz-Statystyki [Podstawowa wartość każdego atrybutu tej grupy to suma statystyk wyposażonego pancerza], Klasa[Każda Klasa zapewnia 10 dodatkowych punktów do jednego z atrybutów. Tytan dla Defensywy, Łowca dla Mobilności a Czarownik dla Regeneracji], Przewagi [ Przewaga Trening światła zapewnia 10 punktów do jednego z podanych atrybutów: Dyscypliny, Inteligencji, Krzepy]</w:t>
       </w:r>
       <w:r>
         <w:rPr>
@@ -8692,16 +8510,8 @@
         <w:rPr>
           <w:lang w:val="pl-PL"/>
         </w:rPr>
-        <w:t xml:space="preserve">Koszt </w:t>
-      </w:r>
-      <w:proofErr w:type="spellStart"/>
-      <w:r>
-        <w:rPr>
-          <w:lang w:val="pl-PL"/>
-        </w:rPr>
-        <w:t>superzdolności</w:t>
-      </w:r>
-      <w:proofErr w:type="spellEnd"/>
+        <w:t>Koszt superzdolności</w:t>
+      </w:r>
       <w:r>
         <w:rPr>
           <w:lang w:val="pl-PL"/>
@@ -8724,16 +8534,8 @@
         <w:rPr>
           <w:lang w:val="pl-PL"/>
         </w:rPr>
-        <w:t xml:space="preserve"> </w:t>
-      </w:r>
-      <w:proofErr w:type="spellStart"/>
-      <w:r>
-        <w:rPr>
-          <w:lang w:val="pl-PL"/>
-        </w:rPr>
-        <w:t>superzdolności</w:t>
-      </w:r>
-      <w:proofErr w:type="spellEnd"/>
+        <w:t xml:space="preserve"> superzdolności</w:t>
+      </w:r>
       <w:r>
         <w:rPr>
           <w:lang w:val="pl-PL"/>
@@ -8744,16 +8546,8 @@
         <w:rPr>
           <w:lang w:val="pl-PL"/>
         </w:rPr>
-        <w:t xml:space="preserve">Zasięgu </w:t>
-      </w:r>
-      <w:proofErr w:type="spellStart"/>
-      <w:r>
-        <w:rPr>
-          <w:lang w:val="pl-PL"/>
-        </w:rPr>
-        <w:t>superzdolność</w:t>
-      </w:r>
-      <w:proofErr w:type="spellEnd"/>
+        <w:t>Zasięgu superzdolność</w:t>
+      </w:r>
       <w:r>
         <w:rPr>
           <w:lang w:val="pl-PL"/>
@@ -9103,15 +8897,7 @@
               <w:jc w:val="center"/>
             </w:pPr>
             <w:r>
-              <w:t xml:space="preserve">-1 koszt granatu, +1 </w:t>
-            </w:r>
-            <w:proofErr w:type="spellStart"/>
-            <w:r>
-              <w:t>obr</w:t>
-            </w:r>
-            <w:proofErr w:type="spellEnd"/>
-            <w:r>
-              <w:t>. granatu</w:t>
+              <w:t>-1 koszt granatu, +1 obr. granatu</w:t>
             </w:r>
           </w:p>
         </w:tc>
@@ -9124,15 +8910,7 @@
               <w:jc w:val="center"/>
             </w:pPr>
             <w:r>
-              <w:t xml:space="preserve">-2 koszt Super-zdolności, +1 do </w:t>
-            </w:r>
-            <w:proofErr w:type="spellStart"/>
-            <w:r>
-              <w:t>obr</w:t>
-            </w:r>
-            <w:proofErr w:type="spellEnd"/>
-            <w:r>
-              <w:t>. SZ i +1/2/4 do zasięgu SZ</w:t>
+              <w:t>-2 koszt Super-zdolności, +1 do obr. SZ i +1/2/4 do zasięgu SZ</w:t>
             </w:r>
           </w:p>
         </w:tc>
@@ -9145,15 +8923,7 @@
               <w:jc w:val="center"/>
             </w:pPr>
             <w:r>
-              <w:t xml:space="preserve">-1 koszt silnego ciosu, +1 do </w:t>
-            </w:r>
-            <w:proofErr w:type="spellStart"/>
-            <w:r>
-              <w:t>obr</w:t>
-            </w:r>
-            <w:proofErr w:type="spellEnd"/>
-            <w:r>
-              <w:t>. W walce wręcz</w:t>
+              <w:t>-1 koszt silnego ciosu, +1 do obr. W walce wręcz</w:t>
             </w:r>
           </w:p>
         </w:tc>
@@ -9220,15 +8990,7 @@
               <w:jc w:val="center"/>
             </w:pPr>
             <w:r>
-              <w:t xml:space="preserve">-2 koszt granatu, +1 </w:t>
-            </w:r>
-            <w:proofErr w:type="spellStart"/>
-            <w:r>
-              <w:t>obr</w:t>
-            </w:r>
-            <w:proofErr w:type="spellEnd"/>
-            <w:r>
-              <w:t>. granatu</w:t>
+              <w:t>-2 koszt granatu, +1 obr. granatu</w:t>
             </w:r>
           </w:p>
         </w:tc>
@@ -9241,15 +9003,7 @@
               <w:jc w:val="center"/>
             </w:pPr>
             <w:r>
-              <w:t xml:space="preserve">-2 koszt Super-zdolności, +1 do </w:t>
-            </w:r>
-            <w:proofErr w:type="spellStart"/>
-            <w:r>
-              <w:t>obr</w:t>
-            </w:r>
-            <w:proofErr w:type="spellEnd"/>
-            <w:r>
-              <w:t>. SZ i +1/2/4 do zasięgu SZ</w:t>
+              <w:t>-2 koszt Super-zdolności, +1 do obr. SZ i +1/2/4 do zasięgu SZ</w:t>
             </w:r>
           </w:p>
         </w:tc>
@@ -9262,15 +9016,7 @@
               <w:jc w:val="center"/>
             </w:pPr>
             <w:r>
-              <w:t xml:space="preserve">-2 koszt silnego ciosu,+1 do </w:t>
-            </w:r>
-            <w:proofErr w:type="spellStart"/>
-            <w:r>
-              <w:t>obr</w:t>
-            </w:r>
-            <w:proofErr w:type="spellEnd"/>
-            <w:r>
-              <w:t>. W walce wręcz</w:t>
+              <w:t>-2 koszt silnego ciosu,+1 do obr. W walce wręcz</w:t>
             </w:r>
           </w:p>
         </w:tc>
@@ -9341,15 +9087,7 @@
             </w:r>
             <w:r>
               <w:lastRenderedPageBreak/>
-              <w:t xml:space="preserve">+2 </w:t>
-            </w:r>
-            <w:proofErr w:type="spellStart"/>
-            <w:r>
-              <w:t>obr</w:t>
-            </w:r>
-            <w:proofErr w:type="spellEnd"/>
-            <w:r>
-              <w:t>. granatu</w:t>
+              <w:t>+2 obr. granatu</w:t>
             </w:r>
           </w:p>
         </w:tc>
@@ -9367,15 +9105,7 @@
             </w:r>
             <w:r>
               <w:lastRenderedPageBreak/>
-              <w:t xml:space="preserve">zdolności, +2 do </w:t>
-            </w:r>
-            <w:proofErr w:type="spellStart"/>
-            <w:r>
-              <w:t>obr</w:t>
-            </w:r>
-            <w:proofErr w:type="spellEnd"/>
-            <w:r>
-              <w:t>. SZ i +2/4/8 do zasięgu SZ</w:t>
+              <w:t>zdolności, +2 do obr. SZ i +2/4/8 do zasięgu SZ</w:t>
             </w:r>
           </w:p>
         </w:tc>
@@ -9393,15 +9123,7 @@
             </w:r>
             <w:r>
               <w:lastRenderedPageBreak/>
-              <w:t xml:space="preserve">ciosu, +2 do </w:t>
-            </w:r>
-            <w:proofErr w:type="spellStart"/>
-            <w:r>
-              <w:t>obr</w:t>
-            </w:r>
-            <w:proofErr w:type="spellEnd"/>
-            <w:r>
-              <w:t>. W walce wręcz</w:t>
+              <w:t>ciosu, +2 do obr. W walce wręcz</w:t>
             </w:r>
           </w:p>
         </w:tc>
@@ -9469,15 +9191,7 @@
               <w:jc w:val="center"/>
             </w:pPr>
             <w:r>
-              <w:t xml:space="preserve">-3 koszt granatu, +2 </w:t>
-            </w:r>
-            <w:proofErr w:type="spellStart"/>
-            <w:r>
-              <w:t>obr</w:t>
-            </w:r>
-            <w:proofErr w:type="spellEnd"/>
-            <w:r>
-              <w:t>. granatu</w:t>
+              <w:t>-3 koszt granatu, +2 obr. granatu</w:t>
             </w:r>
           </w:p>
         </w:tc>
@@ -9490,15 +9204,7 @@
               <w:jc w:val="center"/>
             </w:pPr>
             <w:r>
-              <w:t xml:space="preserve">-3 koszt Super-zdolności, +2 do </w:t>
-            </w:r>
-            <w:proofErr w:type="spellStart"/>
-            <w:r>
-              <w:t>obr</w:t>
-            </w:r>
-            <w:proofErr w:type="spellEnd"/>
-            <w:r>
-              <w:t>. SZ i +2/4/8 do zasięgu SZ</w:t>
+              <w:t>-3 koszt Super-zdolności, +2 do obr. SZ i +2/4/8 do zasięgu SZ</w:t>
             </w:r>
           </w:p>
         </w:tc>
@@ -9511,15 +9217,7 @@
               <w:jc w:val="center"/>
             </w:pPr>
             <w:r>
-              <w:t xml:space="preserve">-3 koszt silnego ciosu, +3 do </w:t>
-            </w:r>
-            <w:proofErr w:type="spellStart"/>
-            <w:r>
-              <w:t>obr</w:t>
-            </w:r>
-            <w:proofErr w:type="spellEnd"/>
-            <w:r>
-              <w:t>. W walce wręcz</w:t>
+              <w:t>-3 koszt silnego ciosu, +3 do obr. W walce wręcz</w:t>
             </w:r>
           </w:p>
         </w:tc>
@@ -9586,15 +9284,7 @@
               <w:jc w:val="center"/>
             </w:pPr>
             <w:r>
-              <w:t xml:space="preserve">-3 koszt granatu, +3 </w:t>
-            </w:r>
-            <w:proofErr w:type="spellStart"/>
-            <w:r>
-              <w:t>obr</w:t>
-            </w:r>
-            <w:proofErr w:type="spellEnd"/>
-            <w:r>
-              <w:t>. granatu</w:t>
+              <w:t>-3 koszt granatu, +3 obr. granatu</w:t>
             </w:r>
           </w:p>
         </w:tc>
@@ -9607,15 +9297,7 @@
               <w:jc w:val="center"/>
             </w:pPr>
             <w:r>
-              <w:t xml:space="preserve">-4 koszt Super-zdolności, +3 do </w:t>
-            </w:r>
-            <w:proofErr w:type="spellStart"/>
-            <w:r>
-              <w:t>obr</w:t>
-            </w:r>
-            <w:proofErr w:type="spellEnd"/>
-            <w:r>
-              <w:t>. SZ i +3/6/12 do zasięgu SZ</w:t>
+              <w:t>-4 koszt Super-zdolności, +3 do obr. SZ i +3/6/12 do zasięgu SZ</w:t>
             </w:r>
           </w:p>
         </w:tc>
@@ -9628,15 +9310,7 @@
               <w:jc w:val="center"/>
             </w:pPr>
             <w:r>
-              <w:t xml:space="preserve">-3 koszt silnego ciosu, +3 do </w:t>
-            </w:r>
-            <w:proofErr w:type="spellStart"/>
-            <w:r>
-              <w:t>obr</w:t>
-            </w:r>
-            <w:proofErr w:type="spellEnd"/>
-            <w:r>
-              <w:t>. W walce wręcz</w:t>
+              <w:t>-3 koszt silnego ciosu, +3 do obr. W walce wręcz</w:t>
             </w:r>
           </w:p>
         </w:tc>
@@ -9762,21 +9436,7 @@
         <w:rPr>
           <w:lang w:val="pl-PL"/>
         </w:rPr>
-        <w:t xml:space="preserve">3 pola. Tekst + wartość logiczna (w postaci </w:t>
-      </w:r>
-      <w:proofErr w:type="spellStart"/>
-      <w:r>
-        <w:rPr>
-          <w:lang w:val="pl-PL"/>
-        </w:rPr>
-        <w:t>checkboxa</w:t>
-      </w:r>
-      <w:proofErr w:type="spellEnd"/>
-      <w:r>
-        <w:rPr>
-          <w:lang w:val="pl-PL"/>
-        </w:rPr>
-        <w:t>).</w:t>
+        <w:t>3 pola. Tekst + wartość logiczna (w postaci checkboxa).</w:t>
       </w:r>
       <w:r>
         <w:rPr>
@@ -9850,21 +9510,7 @@
         <w:rPr>
           <w:lang w:val="pl-PL"/>
         </w:rPr>
-        <w:t xml:space="preserve"> 3 pola. Tekst + wartość logiczna (w postaci </w:t>
-      </w:r>
-      <w:proofErr w:type="spellStart"/>
-      <w:r>
-        <w:rPr>
-          <w:lang w:val="pl-PL"/>
-        </w:rPr>
-        <w:t>checkboxa</w:t>
-      </w:r>
-      <w:proofErr w:type="spellEnd"/>
-      <w:r>
-        <w:rPr>
-          <w:lang w:val="pl-PL"/>
-        </w:rPr>
-        <w:t>).</w:t>
+        <w:t xml:space="preserve"> 3 pola. Tekst + wartość logiczna (w postaci checkboxa).</w:t>
       </w:r>
       <w:r>
         <w:rPr>
@@ -9883,43 +9529,7 @@
         <w:rPr>
           <w:lang w:val="pl-PL"/>
         </w:rPr>
-        <w:t xml:space="preserve"> Klasa</w:t>
-      </w:r>
-      <w:r>
-        <w:rPr>
-          <w:lang w:val="pl-PL"/>
-        </w:rPr>
-        <w:t>-Podklasa</w:t>
-      </w:r>
-      <w:r>
-        <w:rPr>
-          <w:lang w:val="pl-PL"/>
-        </w:rPr>
-        <w:t xml:space="preserve"> [Każda </w:t>
-      </w:r>
-      <w:r>
-        <w:rPr>
-          <w:lang w:val="pl-PL"/>
-        </w:rPr>
-        <w:t>Pod</w:t>
-      </w:r>
-      <w:r>
-        <w:rPr>
-          <w:lang w:val="pl-PL"/>
-        </w:rPr>
-        <w:t xml:space="preserve">klasa </w:t>
-      </w:r>
-      <w:r>
-        <w:rPr>
-          <w:lang w:val="pl-PL"/>
-        </w:rPr>
-        <w:t xml:space="preserve">danej Klasy </w:t>
-      </w:r>
-      <w:r>
-        <w:rPr>
-          <w:lang w:val="pl-PL"/>
-        </w:rPr>
-        <w:t>ma przypisane manewry]</w:t>
+        <w:t xml:space="preserve"> Klasa-Podklasa [Każda Podklasa danej Klasy ma przypisane manewry]</w:t>
       </w:r>
     </w:p>
     <w:p>
@@ -9962,33 +9572,7 @@
         <w:rPr>
           <w:lang w:val="pl-PL"/>
         </w:rPr>
-        <w:t xml:space="preserve"> </w:t>
-      </w:r>
-      <w:r>
-        <w:rPr>
-          <w:lang w:val="pl-PL"/>
-        </w:rPr>
-        <w:t>2</w:t>
-      </w:r>
-      <w:r>
-        <w:rPr>
-          <w:lang w:val="pl-PL"/>
-        </w:rPr>
-        <w:t xml:space="preserve"> pola. Tekst + wartość logiczna (w postaci </w:t>
-      </w:r>
-      <w:proofErr w:type="spellStart"/>
-      <w:r>
-        <w:rPr>
-          <w:lang w:val="pl-PL"/>
-        </w:rPr>
-        <w:t>checkboxa</w:t>
-      </w:r>
-      <w:proofErr w:type="spellEnd"/>
-      <w:r>
-        <w:rPr>
-          <w:lang w:val="pl-PL"/>
-        </w:rPr>
-        <w:t>).</w:t>
+        <w:t xml:space="preserve"> 2 pola. Tekst + wartość logiczna (w postaci checkboxa).</w:t>
       </w:r>
       <w:r>
         <w:rPr>
@@ -10081,13 +9665,7 @@
         <w:rPr>
           <w:lang w:val="pl-PL"/>
         </w:rPr>
-        <w:t>4</w:t>
-      </w:r>
-      <w:r>
-        <w:rPr>
-          <w:lang w:val="pl-PL"/>
-        </w:rPr>
-        <w:t xml:space="preserve"> p</w:t>
+        <w:t>4 p</w:t>
       </w:r>
       <w:r>
         <w:rPr>
@@ -10111,21 +9689,7 @@
         <w:rPr>
           <w:lang w:val="pl-PL"/>
         </w:rPr>
-        <w:t xml:space="preserve"> + wartość logiczna (w postaci </w:t>
-      </w:r>
-      <w:proofErr w:type="spellStart"/>
-      <w:r>
-        <w:rPr>
-          <w:lang w:val="pl-PL"/>
-        </w:rPr>
-        <w:t>checkboxa</w:t>
-      </w:r>
-      <w:proofErr w:type="spellEnd"/>
-      <w:r>
-        <w:rPr>
-          <w:lang w:val="pl-PL"/>
-        </w:rPr>
-        <w:t>).</w:t>
+        <w:t xml:space="preserve"> + wartość logiczna (w postaci checkboxa).</w:t>
       </w:r>
       <w:r>
         <w:rPr>
@@ -10144,31 +9708,7 @@
         <w:rPr>
           <w:lang w:val="pl-PL"/>
         </w:rPr>
-        <w:t xml:space="preserve"> Klasa</w:t>
-      </w:r>
-      <w:r>
-        <w:rPr>
-          <w:lang w:val="pl-PL"/>
-        </w:rPr>
-        <w:t>-Podklasa</w:t>
-      </w:r>
-      <w:r>
-        <w:rPr>
-          <w:lang w:val="pl-PL"/>
-        </w:rPr>
-        <w:t xml:space="preserve"> [Każda Podklasa danej Klasy ma przypisane </w:t>
-      </w:r>
-      <w:r>
-        <w:rPr>
-          <w:lang w:val="pl-PL"/>
-        </w:rPr>
-        <w:t>Ścieżki</w:t>
-      </w:r>
-      <w:r>
-        <w:rPr>
-          <w:lang w:val="pl-PL"/>
-        </w:rPr>
-        <w:t>]</w:t>
+        <w:t xml:space="preserve"> Klasa-Podklasa [Każda Podklasa danej Klasy ma przypisane Ścieżki]</w:t>
       </w:r>
     </w:p>
     <w:p>
@@ -10529,19 +10069,7 @@
         <w:rPr>
           <w:lang w:val="pl-PL"/>
         </w:rPr>
-        <w:t xml:space="preserve"> Reprezentują życie i będą się zmieniać w trakcie gry. W ich skład wchodzi Rana, Szok p</w:t>
-      </w:r>
-      <w:r>
-        <w:rPr>
-          <w:lang w:val="pl-PL"/>
-        </w:rPr>
-        <w:t>lus liczba Ran zależna od tego czy Duch jest figurą</w:t>
-      </w:r>
-      <w:r>
-        <w:rPr>
-          <w:lang w:val="pl-PL"/>
-        </w:rPr>
-        <w:t xml:space="preserve">. </w:t>
+        <w:t xml:space="preserve"> Reprezentują życie i będą się zmieniać w trakcie gry. W ich skład wchodzi Rana, Szok plus liczba Ran zależna od tego czy Duch jest figurą. </w:t>
       </w:r>
       <w:r>
         <w:rPr>
@@ -10549,32 +10077,14 @@
           <w:iCs/>
           <w:lang w:val="pl-PL"/>
         </w:rPr>
-        <w:t xml:space="preserve">Powinny to być </w:t>
-      </w:r>
-      <w:proofErr w:type="spellStart"/>
+        <w:t>Powinny to być checkboxy o odpowiedniej liczebności.</w:t>
+      </w:r>
       <w:r>
         <w:rPr>
           <w:i/>
           <w:iCs/>
           <w:lang w:val="pl-PL"/>
         </w:rPr>
-        <w:t>checkboxy</w:t>
-      </w:r>
-      <w:proofErr w:type="spellEnd"/>
-      <w:r>
-        <w:rPr>
-          <w:i/>
-          <w:iCs/>
-          <w:lang w:val="pl-PL"/>
-        </w:rPr>
-        <w:t xml:space="preserve"> o odpowiedniej liczebności.</w:t>
-      </w:r>
-      <w:r>
-        <w:rPr>
-          <w:i/>
-          <w:iCs/>
-          <w:lang w:val="pl-PL"/>
-        </w:rPr>
         <w:br/>
       </w:r>
       <w:r>
@@ -10588,19 +10098,7 @@
         <w:rPr>
           <w:lang w:val="pl-PL"/>
         </w:rPr>
-        <w:t xml:space="preserve"> Przewagi [Przewag</w:t>
-      </w:r>
-      <w:r>
-        <w:rPr>
-          <w:lang w:val="pl-PL"/>
-        </w:rPr>
-        <w:t>a pozwala, aby Duch stał się figurą, co zwiększa jego liczbę ran</w:t>
-      </w:r>
-      <w:r>
-        <w:rPr>
-          <w:lang w:val="pl-PL"/>
-        </w:rPr>
-        <w:t>.]</w:t>
+        <w:t xml:space="preserve"> Przewagi [Przewaga pozwala, aby Duch stał się figurą, co zwiększa jego liczbę ran.]</w:t>
       </w:r>
     </w:p>
     <w:p>
@@ -10656,19 +10154,7 @@
         <w:rPr>
           <w:lang w:val="pl-PL"/>
         </w:rPr>
-        <w:t xml:space="preserve"> Przewagi [Przewagi</w:t>
-      </w:r>
-      <w:r>
-        <w:rPr>
-          <w:lang w:val="pl-PL"/>
-        </w:rPr>
-        <w:t xml:space="preserve"> Ducha</w:t>
-      </w:r>
-      <w:r>
-        <w:rPr>
-          <w:lang w:val="pl-PL"/>
-        </w:rPr>
-        <w:t xml:space="preserve"> mogą ją zwiększyć.]</w:t>
+        <w:t xml:space="preserve"> Przewagi [Przewagi Ducha mogą ją zwiększyć.]</w:t>
       </w:r>
     </w:p>
     <w:p>
@@ -10953,21 +10439,7 @@
         <w:rPr>
           <w:lang w:val="pl-PL"/>
         </w:rPr>
-        <w:t xml:space="preserve">Reprezentacja może być w formie tekstu, ale docelowo powinna być w stylu Radio </w:t>
-      </w:r>
-      <w:proofErr w:type="spellStart"/>
-      <w:r>
-        <w:rPr>
-          <w:lang w:val="pl-PL"/>
-        </w:rPr>
-        <w:t>button</w:t>
-      </w:r>
-      <w:proofErr w:type="spellEnd"/>
-      <w:r>
-        <w:rPr>
-          <w:lang w:val="pl-PL"/>
-        </w:rPr>
-        <w:t>, a każdy przycisk powinien reprezentować inną kostkę.</w:t>
+        <w:t>Reprezentacja może być w formie tekstu, ale docelowo powinna być w stylu Radio button, a każdy przycisk powinien reprezentować inną kostkę.</w:t>
       </w:r>
       <w:r>
         <w:rPr>

</xml_diff>

<commit_message>
Rozpoczęcie pracy na segmentem opisu postaci
</commit_message>
<xml_diff>
--- a/Specyfikacja.docx
+++ b/Specyfikacja.docx
@@ -289,7 +289,19 @@
         <w:rPr>
           <w:lang w:val="pl-PL"/>
         </w:rPr>
-        <w:t xml:space="preserve"> Ludzie, </w:t>
+        <w:t xml:space="preserve"> </w:t>
+      </w:r>
+      <w:r>
+        <w:rPr>
+          <w:lang w:val="pl-PL"/>
+        </w:rPr>
+        <w:t>Człowiek</w:t>
+      </w:r>
+      <w:r>
+        <w:rPr>
+          <w:lang w:val="pl-PL"/>
+        </w:rPr>
+        <w:t xml:space="preserve">, </w:t>
       </w:r>
       <w:proofErr w:type="spellStart"/>
       <w:r>
@@ -303,7 +315,19 @@
         <w:rPr>
           <w:lang w:val="pl-PL"/>
         </w:rPr>
-        <w:t>, Przebudzeni, -.</w:t>
+        <w:t>, Przebudz</w:t>
+      </w:r>
+      <w:r>
+        <w:rPr>
+          <w:lang w:val="pl-PL"/>
+        </w:rPr>
+        <w:t>ony</w:t>
+      </w:r>
+      <w:r>
+        <w:rPr>
+          <w:lang w:val="pl-PL"/>
+        </w:rPr>
+        <w:t>, -.</w:t>
       </w:r>
     </w:p>
     <w:p>
@@ -11087,19 +11111,7 @@
         <w:rPr>
           <w:lang w:val="pl-PL"/>
         </w:rPr>
-        <w:t>„character_sheet.html” w którym znajduję się opis strony oraz elementów na niej zawartych wraz z</w:t>
-      </w:r>
-      <w:r>
-        <w:rPr>
-          <w:lang w:val="pl-PL"/>
-        </w:rPr>
-        <w:t xml:space="preserve"> funkcjonalności</w:t>
-      </w:r>
-      <w:r>
-        <w:rPr>
-          <w:lang w:val="pl-PL"/>
-        </w:rPr>
-        <w:t xml:space="preserve">ą. </w:t>
+        <w:t xml:space="preserve">„character_sheet.html” w którym znajduję się opis strony oraz elementów na niej zawartych wraz z funkcjonalnością. </w:t>
       </w:r>
     </w:p>
     <w:p>

</xml_diff>